<commit_message>
MaJ du Dossier de Conception V5
Et ajout du fichier Dates.xlsx pour els différentes tâches
</commit_message>
<xml_diff>
--- a/Documents/DossierConception - Version 5.docx
+++ b/Documents/DossierConception - Version 5.docx
@@ -52,6 +52,9 @@
       <w:r>
         <w:t>Ejection</w:t>
       </w:r>
+      <w:r>
+        <w:t xml:space="preserve"> (CORNAT Jacques)</w:t>
+      </w:r>
     </w:p>
     <w:p>
       <w:pPr>
@@ -64,6 +67,9 @@
       <w:r>
         <w:t>Menu</w:t>
       </w:r>
+      <w:r>
+        <w:t xml:space="preserve"> (BESSON Léonard)</w:t>
+      </w:r>
     </w:p>
     <w:p>
       <w:pPr>
@@ -73,8 +79,13 @@
           <w:numId w:val="5"/>
         </w:numPr>
       </w:pPr>
+      <w:proofErr w:type="spellStart"/>
       <w:r>
         <w:t>Timer</w:t>
+      </w:r>
+      <w:proofErr w:type="spellEnd"/>
+      <w:r>
+        <w:t xml:space="preserve"> (RAULOT Adrien)</w:t>
       </w:r>
     </w:p>
     <w:p>
@@ -84,14 +95,58 @@
           <w:ilvl w:val="0"/>
           <w:numId w:val="5"/>
         </w:numPr>
-      </w:pPr>
-      <w:r>
+        <w:rPr>
+          <w:lang w:val="en-US"/>
+        </w:rPr>
+      </w:pPr>
+      <w:r>
+        <w:rPr>
+          <w:lang w:val="en-US"/>
+        </w:rPr>
         <w:t>Modification de Gameplay</w:t>
       </w:r>
-    </w:p>
-    <w:p/>
-    <w:p/>
-    <w:p/>
+      <w:r>
+        <w:rPr>
+          <w:lang w:val="en-US"/>
+        </w:rPr>
+        <w:t xml:space="preserve"> (LUC </w:t>
+      </w:r>
+      <w:proofErr w:type="spellStart"/>
+      <w:r>
+        <w:rPr>
+          <w:lang w:val="en-US"/>
+        </w:rPr>
+        <w:t>Aymeric</w:t>
+      </w:r>
+      <w:proofErr w:type="spellEnd"/>
+      <w:r>
+        <w:rPr>
+          <w:lang w:val="en-US"/>
+        </w:rPr>
+        <w:t>)</w:t>
+      </w:r>
+    </w:p>
+    <w:p>
+      <w:pPr>
+        <w:rPr>
+          <w:lang w:val="en-US"/>
+        </w:rPr>
+      </w:pPr>
+    </w:p>
+    <w:p>
+      <w:pPr>
+        <w:rPr>
+          <w:lang w:val="en-US"/>
+        </w:rPr>
+      </w:pPr>
+    </w:p>
+    <w:p>
+      <w:pPr>
+        <w:rPr>
+          <w:lang w:val="en-US"/>
+        </w:rPr>
+      </w:pPr>
+    </w:p>
     <w:p>
       <w:pPr>
         <w:rPr>
@@ -198,7 +253,15 @@
     </w:p>
     <w:p>
       <w:r>
-        <w:t xml:space="preserve">Les 2 joueurs sont immobiles, et le joueur 1 cast son attaque. </w:t>
+        <w:t xml:space="preserve">Les 2 joueurs sont immobiles, et le joueur 1 </w:t>
+      </w:r>
+      <w:proofErr w:type="spellStart"/>
+      <w:r>
+        <w:t>cast</w:t>
+      </w:r>
+      <w:proofErr w:type="spellEnd"/>
+      <w:r>
+        <w:t xml:space="preserve"> son attaque. </w:t>
       </w:r>
     </w:p>
     <w:p/>
@@ -422,7 +485,23 @@
       </w:r>
       <w:r>
         <w:br/>
-        <w:t>Nous avons donc seulement ajouté 2 attributs à la classe Attaque : powerX et powerY.</w:t>
+        <w:t xml:space="preserve">Nous avons donc seulement ajouté 2 attributs à la classe Attaque : </w:t>
+      </w:r>
+      <w:proofErr w:type="spellStart"/>
+      <w:r>
+        <w:t>powerX</w:t>
+      </w:r>
+      <w:proofErr w:type="spellEnd"/>
+      <w:r>
+        <w:t xml:space="preserve"> et </w:t>
+      </w:r>
+      <w:proofErr w:type="spellStart"/>
+      <w:r>
+        <w:t>powerY</w:t>
+      </w:r>
+      <w:proofErr w:type="spellEnd"/>
+      <w:r>
+        <w:t>.</w:t>
       </w:r>
     </w:p>
     <w:p>
@@ -432,7 +511,31 @@
     </w:p>
     <w:p>
       <w:r>
-        <w:t>En effet, si une attaque possède un powerX de 200, et un powerY de 100, le joueur touché verra donc sa vitesse actuelle remplacée par ces valeurs, et ce, quelle que soit la direction de l’attaquant, donc il faut aussi penser à inverser le powerX lorsque l’attaquant attaque vers la gauche. S’il attaque vers la droite, il n’y a rien besoin de changer.</w:t>
+        <w:t xml:space="preserve">En effet, si une attaque possède un </w:t>
+      </w:r>
+      <w:proofErr w:type="spellStart"/>
+      <w:r>
+        <w:t>powerX</w:t>
+      </w:r>
+      <w:proofErr w:type="spellEnd"/>
+      <w:r>
+        <w:t xml:space="preserve"> de 200, et un </w:t>
+      </w:r>
+      <w:proofErr w:type="spellStart"/>
+      <w:r>
+        <w:t>powerY</w:t>
+      </w:r>
+      <w:proofErr w:type="spellEnd"/>
+      <w:r>
+        <w:t xml:space="preserve"> de 100, le joueur touché verra donc sa vitesse actuelle remplacée par ces valeurs, et ce, quelle que soit la direction de l’attaquant, donc il faut aussi penser à inverser le </w:t>
+      </w:r>
+      <w:proofErr w:type="spellStart"/>
+      <w:r>
+        <w:t>powerX</w:t>
+      </w:r>
+      <w:proofErr w:type="spellEnd"/>
+      <w:r>
+        <w:t xml:space="preserve"> lorsque l’attaquant attaque vers la gauche. S’il attaque vers la droite, il n’y a rien besoin de changer.</w:t>
       </w:r>
     </w:p>
     <w:p/>
@@ -471,7 +574,20 @@
       </w:r>
       <w:r>
         <w:br/>
-        <w:t>Dès que la fonction ejected() est appelée sur le joueur, alors ce dernier passe en EJECTED, puis lorsque sa vitesse passe en dessous de la vitesse cap, alors il redevient en état NORMAL.</w:t>
+        <w:t xml:space="preserve">Dès que la fonction </w:t>
+      </w:r>
+      <w:proofErr w:type="spellStart"/>
+      <w:proofErr w:type="gramStart"/>
+      <w:r>
+        <w:t>ejected</w:t>
+      </w:r>
+      <w:proofErr w:type="spellEnd"/>
+      <w:r>
+        <w:t>(</w:t>
+      </w:r>
+      <w:proofErr w:type="gramEnd"/>
+      <w:r>
+        <w:t>) est appelée sur le joueur, alors ce dernier passe en EJECTED, puis lorsque sa vitesse passe en dessous de la vitesse cap, alors il redevient en état NORMAL.</w:t>
       </w:r>
       <w:r>
         <w:br/>
@@ -512,7 +628,71 @@
           <w:sz w:val="24"/>
           <w:szCs w:val="24"/>
         </w:rPr>
-        <w:t>Pour concevoir le menu, nous devons utiliser quelque chose qui nous permet de superposer les affichages que nous avons et les interchanger quand on en a besoin. Java propose plusieurs solutions pour ce genre de besoin, Le JLayeredPane et le CardLayout semblent les plus adaptés à notre besoin. Après avoir regardé des exemples d’utilisations, le CardLayout nous a semblé le plus simple à utiliser.</w:t>
+        <w:t xml:space="preserve">Pour concevoir le menu, nous devons utiliser quelque chose qui nous permet de superposer les affichages que nous avons et les </w:t>
+      </w:r>
+      <w:proofErr w:type="spellStart"/>
+      <w:r>
+        <w:rPr>
+          <w:sz w:val="24"/>
+          <w:szCs w:val="24"/>
+        </w:rPr>
+        <w:t>interchanger</w:t>
+      </w:r>
+      <w:proofErr w:type="spellEnd"/>
+      <w:r>
+        <w:rPr>
+          <w:sz w:val="24"/>
+          <w:szCs w:val="24"/>
+        </w:rPr>
+        <w:t xml:space="preserve"> quand on en a besoin. Java propose plusieurs solutions pour ce genre de besoin, Le </w:t>
+      </w:r>
+      <w:proofErr w:type="spellStart"/>
+      <w:r>
+        <w:rPr>
+          <w:sz w:val="24"/>
+          <w:szCs w:val="24"/>
+        </w:rPr>
+        <w:t>JLayeredPane</w:t>
+      </w:r>
+      <w:proofErr w:type="spellEnd"/>
+      <w:r>
+        <w:rPr>
+          <w:sz w:val="24"/>
+          <w:szCs w:val="24"/>
+        </w:rPr>
+        <w:t xml:space="preserve"> et le </w:t>
+      </w:r>
+      <w:proofErr w:type="spellStart"/>
+      <w:r>
+        <w:rPr>
+          <w:sz w:val="24"/>
+          <w:szCs w:val="24"/>
+        </w:rPr>
+        <w:t>CardLayout</w:t>
+      </w:r>
+      <w:proofErr w:type="spellEnd"/>
+      <w:r>
+        <w:rPr>
+          <w:sz w:val="24"/>
+          <w:szCs w:val="24"/>
+        </w:rPr>
+        <w:t xml:space="preserve"> semblent les plus adaptés à notre besoin. Après avoir regardé des exemples d’utilisations, le </w:t>
+      </w:r>
+      <w:proofErr w:type="spellStart"/>
+      <w:r>
+        <w:rPr>
+          <w:sz w:val="24"/>
+          <w:szCs w:val="24"/>
+        </w:rPr>
+        <w:t>CardLayout</w:t>
+      </w:r>
+      <w:proofErr w:type="spellEnd"/>
+      <w:r>
+        <w:rPr>
+          <w:sz w:val="24"/>
+          <w:szCs w:val="24"/>
+        </w:rPr>
+        <w:t xml:space="preserve"> nous a semblé le plus simple à utiliser.</w:t>
       </w:r>
     </w:p>
     <w:p>
@@ -542,90 +722,316 @@
           <w:sz w:val="24"/>
           <w:szCs w:val="24"/>
         </w:rPr>
-        <w:t>La classe Game possède un attribut JFrame à laquelle nous ajoutons notre VueGraphique.</w:t>
-      </w:r>
-    </w:p>
-    <w:p>
-      <w:pPr>
-        <w:rPr>
-          <w:sz w:val="24"/>
-          <w:szCs w:val="24"/>
-        </w:rPr>
-      </w:pPr>
-      <w:r>
-        <w:rPr>
-          <w:sz w:val="24"/>
-          <w:szCs w:val="24"/>
-        </w:rPr>
-        <w:t>Quand nous lançons le jeu, la fenêtre affiche directement le jeu grâce à la méthode paint() de la Vue.</w:t>
-      </w:r>
-    </w:p>
-    <w:p>
-      <w:pPr>
-        <w:rPr>
-          <w:sz w:val="24"/>
-          <w:szCs w:val="24"/>
-        </w:rPr>
-      </w:pPr>
-    </w:p>
-    <w:p>
-      <w:pPr>
-        <w:rPr>
-          <w:sz w:val="24"/>
-          <w:szCs w:val="24"/>
-        </w:rPr>
-      </w:pPr>
-      <w:r>
-        <w:rPr>
-          <w:sz w:val="24"/>
-          <w:szCs w:val="24"/>
-        </w:rPr>
-        <w:t>Voici comment nous allons procéder pour intégrer le CardLayout dans notre programme :</w:t>
-      </w:r>
-    </w:p>
-    <w:p>
-      <w:pPr>
-        <w:rPr>
-          <w:sz w:val="24"/>
-          <w:szCs w:val="24"/>
-        </w:rPr>
-      </w:pPr>
-      <w:r>
-        <w:rPr>
-          <w:sz w:val="24"/>
-          <w:szCs w:val="24"/>
-        </w:rPr>
-        <w:t>Nous allons créer un nouvelle classe Menu qui héritera de JFrame, cette classe aura un attribut static JPanel muni du CardLayout, nous passerons notre Vue dans le constructeur de cette classe pour l’ajouter au CardLayout. Le constructeur de cette classe construira également les deux autres JPanel que nous allons utiliser, c’est-à-dire un qui sera le menu principal avec 2 boutons (Play et Exit) et un autre qui sera l’écran de pause avec également 2 boutons (Resume et Main Menu).</w:t>
-      </w:r>
-    </w:p>
-    <w:p>
-      <w:pPr>
-        <w:rPr>
-          <w:sz w:val="24"/>
-          <w:szCs w:val="24"/>
-        </w:rPr>
-      </w:pPr>
-      <w:r>
-        <w:rPr>
-          <w:sz w:val="24"/>
-          <w:szCs w:val="24"/>
-        </w:rPr>
-        <w:t>La classe Game aura juste à créer un objet Menu et lui passer la Vue .</w:t>
-      </w:r>
-    </w:p>
-    <w:p>
-      <w:pPr>
-        <w:rPr>
-          <w:sz w:val="24"/>
-          <w:szCs w:val="24"/>
-        </w:rPr>
-      </w:pPr>
-      <w:r>
-        <w:rPr>
-          <w:sz w:val="24"/>
-          <w:szCs w:val="24"/>
-        </w:rPr>
-        <w:t xml:space="preserve">Nous  devons cependant gérer un problème : Le jeu ne doit pas « tourner » en fond, c’est-à-dire que le timer ne doit pas s’écouler et les calculs de collisions ne doivent pas s’effectuer. Pour ceci, nous allons créer une énumération d’état du jeu(IN_GAME, IN_MENU, PAUSED). </w:t>
+        <w:t xml:space="preserve">La classe Game possède un attribut </w:t>
+      </w:r>
+      <w:proofErr w:type="spellStart"/>
+      <w:r>
+        <w:rPr>
+          <w:sz w:val="24"/>
+          <w:szCs w:val="24"/>
+        </w:rPr>
+        <w:t>JFrame</w:t>
+      </w:r>
+      <w:proofErr w:type="spellEnd"/>
+      <w:r>
+        <w:rPr>
+          <w:sz w:val="24"/>
+          <w:szCs w:val="24"/>
+        </w:rPr>
+        <w:t xml:space="preserve"> à laquelle nous ajoutons notre </w:t>
+      </w:r>
+      <w:proofErr w:type="spellStart"/>
+      <w:r>
+        <w:rPr>
+          <w:sz w:val="24"/>
+          <w:szCs w:val="24"/>
+        </w:rPr>
+        <w:t>VueGraphique</w:t>
+      </w:r>
+      <w:proofErr w:type="spellEnd"/>
+      <w:r>
+        <w:rPr>
+          <w:sz w:val="24"/>
+          <w:szCs w:val="24"/>
+        </w:rPr>
+        <w:t>.</w:t>
+      </w:r>
+    </w:p>
+    <w:p>
+      <w:pPr>
+        <w:rPr>
+          <w:sz w:val="24"/>
+          <w:szCs w:val="24"/>
+        </w:rPr>
+      </w:pPr>
+      <w:r>
+        <w:rPr>
+          <w:sz w:val="24"/>
+          <w:szCs w:val="24"/>
+        </w:rPr>
+        <w:t xml:space="preserve">Quand nous lançons le jeu, la fenêtre affiche directement le jeu grâce à la méthode </w:t>
+      </w:r>
+      <w:proofErr w:type="spellStart"/>
+      <w:proofErr w:type="gramStart"/>
+      <w:r>
+        <w:rPr>
+          <w:sz w:val="24"/>
+          <w:szCs w:val="24"/>
+        </w:rPr>
+        <w:t>paint</w:t>
+      </w:r>
+      <w:proofErr w:type="spellEnd"/>
+      <w:r>
+        <w:rPr>
+          <w:sz w:val="24"/>
+          <w:szCs w:val="24"/>
+        </w:rPr>
+        <w:t>(</w:t>
+      </w:r>
+      <w:proofErr w:type="gramEnd"/>
+      <w:r>
+        <w:rPr>
+          <w:sz w:val="24"/>
+          <w:szCs w:val="24"/>
+        </w:rPr>
+        <w:t>) de la Vue.</w:t>
+      </w:r>
+    </w:p>
+    <w:p>
+      <w:pPr>
+        <w:rPr>
+          <w:sz w:val="24"/>
+          <w:szCs w:val="24"/>
+        </w:rPr>
+      </w:pPr>
+    </w:p>
+    <w:p>
+      <w:pPr>
+        <w:rPr>
+          <w:sz w:val="24"/>
+          <w:szCs w:val="24"/>
+        </w:rPr>
+      </w:pPr>
+      <w:r>
+        <w:rPr>
+          <w:sz w:val="24"/>
+          <w:szCs w:val="24"/>
+        </w:rPr>
+        <w:t xml:space="preserve">Voici comment nous allons procéder pour intégrer le </w:t>
+      </w:r>
+      <w:proofErr w:type="spellStart"/>
+      <w:r>
+        <w:rPr>
+          <w:sz w:val="24"/>
+          <w:szCs w:val="24"/>
+        </w:rPr>
+        <w:t>CardLayout</w:t>
+      </w:r>
+      <w:proofErr w:type="spellEnd"/>
+      <w:r>
+        <w:rPr>
+          <w:sz w:val="24"/>
+          <w:szCs w:val="24"/>
+        </w:rPr>
+        <w:t xml:space="preserve"> dans notre programme :</w:t>
+      </w:r>
+    </w:p>
+    <w:p>
+      <w:pPr>
+        <w:rPr>
+          <w:sz w:val="24"/>
+          <w:szCs w:val="24"/>
+        </w:rPr>
+      </w:pPr>
+      <w:r>
+        <w:rPr>
+          <w:sz w:val="24"/>
+          <w:szCs w:val="24"/>
+        </w:rPr>
+        <w:t xml:space="preserve">Nous allons créer un nouvelle classe Menu qui héritera de </w:t>
+      </w:r>
+      <w:proofErr w:type="spellStart"/>
+      <w:r>
+        <w:rPr>
+          <w:sz w:val="24"/>
+          <w:szCs w:val="24"/>
+        </w:rPr>
+        <w:t>JFrame</w:t>
+      </w:r>
+      <w:proofErr w:type="spellEnd"/>
+      <w:r>
+        <w:rPr>
+          <w:sz w:val="24"/>
+          <w:szCs w:val="24"/>
+        </w:rPr>
+        <w:t xml:space="preserve">, cette classe aura un attribut </w:t>
+      </w:r>
+      <w:proofErr w:type="spellStart"/>
+      <w:r>
+        <w:rPr>
+          <w:sz w:val="24"/>
+          <w:szCs w:val="24"/>
+        </w:rPr>
+        <w:t>static</w:t>
+      </w:r>
+      <w:proofErr w:type="spellEnd"/>
+      <w:r>
+        <w:rPr>
+          <w:sz w:val="24"/>
+          <w:szCs w:val="24"/>
+        </w:rPr>
+        <w:t xml:space="preserve"> </w:t>
+      </w:r>
+      <w:proofErr w:type="spellStart"/>
+      <w:r>
+        <w:rPr>
+          <w:sz w:val="24"/>
+          <w:szCs w:val="24"/>
+        </w:rPr>
+        <w:t>JPanel</w:t>
+      </w:r>
+      <w:proofErr w:type="spellEnd"/>
+      <w:r>
+        <w:rPr>
+          <w:sz w:val="24"/>
+          <w:szCs w:val="24"/>
+        </w:rPr>
+        <w:t xml:space="preserve"> muni du </w:t>
+      </w:r>
+      <w:proofErr w:type="spellStart"/>
+      <w:r>
+        <w:rPr>
+          <w:sz w:val="24"/>
+          <w:szCs w:val="24"/>
+        </w:rPr>
+        <w:t>CardLayout</w:t>
+      </w:r>
+      <w:proofErr w:type="spellEnd"/>
+      <w:r>
+        <w:rPr>
+          <w:sz w:val="24"/>
+          <w:szCs w:val="24"/>
+        </w:rPr>
+        <w:t xml:space="preserve">, nous passerons notre Vue dans le constructeur de cette classe pour l’ajouter au </w:t>
+      </w:r>
+      <w:proofErr w:type="spellStart"/>
+      <w:r>
+        <w:rPr>
+          <w:sz w:val="24"/>
+          <w:szCs w:val="24"/>
+        </w:rPr>
+        <w:t>CardLayout</w:t>
+      </w:r>
+      <w:proofErr w:type="spellEnd"/>
+      <w:r>
+        <w:rPr>
+          <w:sz w:val="24"/>
+          <w:szCs w:val="24"/>
+        </w:rPr>
+        <w:t xml:space="preserve">. Le constructeur de cette classe construira également les deux autres </w:t>
+      </w:r>
+      <w:proofErr w:type="spellStart"/>
+      <w:r>
+        <w:rPr>
+          <w:sz w:val="24"/>
+          <w:szCs w:val="24"/>
+        </w:rPr>
+        <w:t>JPanel</w:t>
+      </w:r>
+      <w:proofErr w:type="spellEnd"/>
+      <w:r>
+        <w:rPr>
+          <w:sz w:val="24"/>
+          <w:szCs w:val="24"/>
+        </w:rPr>
+        <w:t xml:space="preserve"> que nous allons utiliser, c’est-à-dire un qui sera le menu principal avec 2 boutons (Play et Exit) et un autre qui sera l’écran de pause avec également 2 boutons (</w:t>
+      </w:r>
+      <w:proofErr w:type="spellStart"/>
+      <w:r>
+        <w:rPr>
+          <w:sz w:val="24"/>
+          <w:szCs w:val="24"/>
+        </w:rPr>
+        <w:t>Resume</w:t>
+      </w:r>
+      <w:proofErr w:type="spellEnd"/>
+      <w:r>
+        <w:rPr>
+          <w:sz w:val="24"/>
+          <w:szCs w:val="24"/>
+        </w:rPr>
+        <w:t xml:space="preserve"> et Main Menu).</w:t>
+      </w:r>
+    </w:p>
+    <w:p>
+      <w:pPr>
+        <w:rPr>
+          <w:sz w:val="24"/>
+          <w:szCs w:val="24"/>
+        </w:rPr>
+      </w:pPr>
+      <w:r>
+        <w:rPr>
+          <w:sz w:val="24"/>
+          <w:szCs w:val="24"/>
+        </w:rPr>
+        <w:t xml:space="preserve">La classe Game aura juste à créer un objet Menu et lui passer la </w:t>
+      </w:r>
+      <w:proofErr w:type="gramStart"/>
+      <w:r>
+        <w:rPr>
+          <w:sz w:val="24"/>
+          <w:szCs w:val="24"/>
+        </w:rPr>
+        <w:t>Vue .</w:t>
+      </w:r>
+      <w:proofErr w:type="gramEnd"/>
+    </w:p>
+    <w:p>
+      <w:pPr>
+        <w:rPr>
+          <w:sz w:val="24"/>
+          <w:szCs w:val="24"/>
+        </w:rPr>
+      </w:pPr>
+      <w:r>
+        <w:rPr>
+          <w:sz w:val="24"/>
+          <w:szCs w:val="24"/>
+        </w:rPr>
+        <w:t xml:space="preserve">Nous  devons cependant gérer un problème : Le jeu ne doit pas « tourner » en fond, c’est-à-dire que le </w:t>
+      </w:r>
+      <w:proofErr w:type="spellStart"/>
+      <w:r>
+        <w:rPr>
+          <w:sz w:val="24"/>
+          <w:szCs w:val="24"/>
+        </w:rPr>
+        <w:t>timer</w:t>
+      </w:r>
+      <w:proofErr w:type="spellEnd"/>
+      <w:r>
+        <w:rPr>
+          <w:sz w:val="24"/>
+          <w:szCs w:val="24"/>
+        </w:rPr>
+        <w:t xml:space="preserve"> ne doit pas s’écouler et les calculs de collisions ne doivent pas s’effectuer. Pour ceci, nous allons créer une énumération d’état du </w:t>
+      </w:r>
+      <w:proofErr w:type="gramStart"/>
+      <w:r>
+        <w:rPr>
+          <w:sz w:val="24"/>
+          <w:szCs w:val="24"/>
+        </w:rPr>
+        <w:t>jeu(</w:t>
+      </w:r>
+      <w:proofErr w:type="gramEnd"/>
+      <w:r>
+        <w:rPr>
+          <w:sz w:val="24"/>
+          <w:szCs w:val="24"/>
+        </w:rPr>
+        <w:t xml:space="preserve">IN_GAME, IN_MENU, PAUSED). </w:t>
       </w:r>
     </w:p>
     <w:p>
@@ -641,30 +1047,94 @@
           <w:szCs w:val="24"/>
         </w:rPr>
         <w:lastRenderedPageBreak/>
-        <w:t>Il suffira donc de changer les états en même que la vue du CardLayout pour que le jeu ne tourne pas en fond. Les calculs de collision ne se feront que lorsque le jeu sera à l’état « IN_GAME » , de même pour le timer.</w:t>
-      </w:r>
-    </w:p>
-    <w:p>
-      <w:pPr>
-        <w:rPr>
-          <w:sz w:val="24"/>
-          <w:szCs w:val="24"/>
-        </w:rPr>
-      </w:pPr>
-    </w:p>
-    <w:p>
-      <w:pPr>
-        <w:rPr>
-          <w:sz w:val="24"/>
-          <w:szCs w:val="24"/>
-        </w:rPr>
-      </w:pPr>
-      <w:r>
-        <w:rPr>
-          <w:sz w:val="24"/>
-          <w:szCs w:val="24"/>
-        </w:rPr>
-        <w:t>Voici le nouveau diagramme de classe avec les modification et l’ajout de la classe Menu :</w:t>
+        <w:t xml:space="preserve">Il suffira donc de changer les états en même que la vue du </w:t>
+      </w:r>
+      <w:proofErr w:type="spellStart"/>
+      <w:r>
+        <w:rPr>
+          <w:sz w:val="24"/>
+          <w:szCs w:val="24"/>
+        </w:rPr>
+        <w:t>CardLayout</w:t>
+      </w:r>
+      <w:proofErr w:type="spellEnd"/>
+      <w:r>
+        <w:rPr>
+          <w:sz w:val="24"/>
+          <w:szCs w:val="24"/>
+        </w:rPr>
+        <w:t xml:space="preserve"> pour que le jeu ne tourne pas en fond. Les calculs de collision ne se feront que lorsque le jeu sera à l’état « IN_GAME </w:t>
+      </w:r>
+      <w:proofErr w:type="gramStart"/>
+      <w:r>
+        <w:rPr>
+          <w:sz w:val="24"/>
+          <w:szCs w:val="24"/>
+        </w:rPr>
+        <w:t>» ,</w:t>
+      </w:r>
+      <w:proofErr w:type="gramEnd"/>
+      <w:r>
+        <w:rPr>
+          <w:sz w:val="24"/>
+          <w:szCs w:val="24"/>
+        </w:rPr>
+        <w:t xml:space="preserve"> de même pour le </w:t>
+      </w:r>
+      <w:proofErr w:type="spellStart"/>
+      <w:r>
+        <w:rPr>
+          <w:sz w:val="24"/>
+          <w:szCs w:val="24"/>
+        </w:rPr>
+        <w:t>timer</w:t>
+      </w:r>
+      <w:proofErr w:type="spellEnd"/>
+      <w:r>
+        <w:rPr>
+          <w:sz w:val="24"/>
+          <w:szCs w:val="24"/>
+        </w:rPr>
+        <w:t>.</w:t>
+      </w:r>
+    </w:p>
+    <w:p>
+      <w:pPr>
+        <w:rPr>
+          <w:sz w:val="24"/>
+          <w:szCs w:val="24"/>
+        </w:rPr>
+      </w:pPr>
+    </w:p>
+    <w:p>
+      <w:pPr>
+        <w:rPr>
+          <w:sz w:val="24"/>
+          <w:szCs w:val="24"/>
+        </w:rPr>
+      </w:pPr>
+      <w:r>
+        <w:rPr>
+          <w:sz w:val="24"/>
+          <w:szCs w:val="24"/>
+        </w:rPr>
+        <w:t xml:space="preserve">Voici le nouveau diagramme de classe avec </w:t>
+      </w:r>
+      <w:proofErr w:type="gramStart"/>
+      <w:r>
+        <w:rPr>
+          <w:sz w:val="24"/>
+          <w:szCs w:val="24"/>
+        </w:rPr>
+        <w:t>les modification</w:t>
+      </w:r>
+      <w:proofErr w:type="gramEnd"/>
+      <w:r>
+        <w:rPr>
+          <w:sz w:val="24"/>
+          <w:szCs w:val="24"/>
+        </w:rPr>
+        <w:t xml:space="preserve"> et l’ajout de la classe Menu :</w:t>
       </w:r>
     </w:p>
     <w:p>
@@ -718,7 +1188,15 @@
     </w:p>
     <w:p>
       <w:r>
-        <w:t>Menu remplace donc l’ancienne JFrame de la classe Game.</w:t>
+        <w:t xml:space="preserve">Menu remplace donc l’ancienne </w:t>
+      </w:r>
+      <w:proofErr w:type="spellStart"/>
+      <w:r>
+        <w:t>JFrame</w:t>
+      </w:r>
+      <w:proofErr w:type="spellEnd"/>
+      <w:r>
+        <w:t xml:space="preserve"> de la classe Game.</w:t>
       </w:r>
     </w:p>
     <w:p/>
@@ -832,7 +1310,15 @@
         </w:drawing>
       </w:r>
       <w:r>
-        <w:t>(Les boutons « PLAY » et « Resume » sont survolés avec le curseur sur les images)</w:t>
+        <w:t>(Les boutons « PLAY » et « </w:t>
+      </w:r>
+      <w:proofErr w:type="spellStart"/>
+      <w:r>
+        <w:t>Resume</w:t>
+      </w:r>
+      <w:proofErr w:type="spellEnd"/>
+      <w:r>
+        <w:t> » sont survolés avec le curseur sur les images)</w:t>
       </w:r>
     </w:p>
     <w:p>
@@ -859,57 +1345,2993 @@
         <w:t>TIMER</w:t>
       </w:r>
     </w:p>
-    <w:p>
-      <w:bookmarkStart w:id="0" w:name="_GoBack"/>
-      <w:bookmarkEnd w:id="0"/>
-    </w:p>
     <w:p/>
-    <w:p/>
-    <w:p>
-      <w:pPr>
-        <w:rPr>
-          <w:sz w:val="28"/>
-        </w:rPr>
-      </w:pPr>
-      <w:r>
-        <w:rPr>
-          <w:sz w:val="28"/>
-        </w:rPr>
-        <w:t>MODIFICATION DE GAMEPLAY</w:t>
-      </w:r>
-    </w:p>
-    <w:p/>
-    <w:p>
-      <w:r>
-        <w:t>N</w:t>
-      </w:r>
-      <w:r>
-        <w:t>ous allons détailler les modifications qui ont été faites sur les classes Game.java et Joueur.java.</w:t>
-      </w:r>
-    </w:p>
-    <w:p/>
-    <w:p>
-      <w:r>
-        <w:t xml:space="preserve">Nous avons inversé le système de Game Play en modifiant la vie des joueurs. Au lieu d’avoir une santé qui décroit, nous avons une santé qui croit de manière infinie. La vie actuelle du joueur se répercutera sur la force des coups reçus. </w:t>
-      </w:r>
-    </w:p>
-    <w:p/>
-    <w:p>
-      <w:r>
-        <w:t xml:space="preserve">Nous avons donc modifié la méthode receiveHit() en calculant des puissances proportionnelles à la santé du joueur frappé. </w:t>
-      </w:r>
-    </w:p>
-    <w:p>
-      <w:r>
-        <w:t>Lors de la réalisation, nous avons dû modifier de manière instinctive la puissance appliquée au joueur à l’aide de coefficients et nous avons pu constater que si la puissance était inférieure à 10 l’effet n’était pas assez saisissant donc nous juste rajouté une condition.</w:t>
+    <w:p>
+      <w:pPr>
+        <w:pStyle w:val="Corps"/>
+        <w:rPr>
+          <w:rFonts w:asciiTheme="minorHAnsi" w:hAnsiTheme="minorHAnsi"/>
+          <w:lang w:val="fr-FR"/>
+        </w:rPr>
+      </w:pPr>
+      <w:r>
+        <w:rPr>
+          <w:rFonts w:asciiTheme="minorHAnsi" w:hAnsiTheme="minorHAnsi"/>
+          <w:lang w:val="fr-FR"/>
+        </w:rPr>
+        <w:t xml:space="preserve">Tout d’abord, le </w:t>
+      </w:r>
+      <w:proofErr w:type="spellStart"/>
+      <w:r>
+        <w:rPr>
+          <w:rFonts w:asciiTheme="minorHAnsi" w:hAnsiTheme="minorHAnsi"/>
+          <w:lang w:val="fr-FR"/>
+        </w:rPr>
+        <w:t>timer</w:t>
+      </w:r>
+      <w:proofErr w:type="spellEnd"/>
+      <w:r>
+        <w:rPr>
+          <w:rFonts w:asciiTheme="minorHAnsi" w:hAnsiTheme="minorHAnsi"/>
+          <w:lang w:val="fr-FR"/>
+        </w:rPr>
+        <w:t xml:space="preserve"> (en secondes) est initialisé lors de la création d’une partie, et donc concrètement lors de la création d’un objet de la classe </w:t>
+      </w:r>
+      <w:proofErr w:type="gramStart"/>
+      <w:r>
+        <w:rPr>
+          <w:rFonts w:asciiTheme="minorHAnsi" w:hAnsiTheme="minorHAnsi"/>
+          <w:lang w:val="fr-FR"/>
+        </w:rPr>
+        <w:t>Game(</w:t>
+      </w:r>
+      <w:proofErr w:type="gramEnd"/>
+      <w:r>
+        <w:rPr>
+          <w:rFonts w:asciiTheme="minorHAnsi" w:hAnsiTheme="minorHAnsi"/>
+          <w:lang w:val="fr-FR"/>
+        </w:rPr>
+        <w:t xml:space="preserve">). Puis, à chaque seconde passée en jeu, il est mis à jour grâce à la méthode </w:t>
+      </w:r>
+      <w:proofErr w:type="spellStart"/>
+      <w:proofErr w:type="gramStart"/>
+      <w:r>
+        <w:rPr>
+          <w:rFonts w:asciiTheme="minorHAnsi" w:hAnsiTheme="minorHAnsi"/>
+          <w:lang w:val="fr-FR"/>
+        </w:rPr>
+        <w:t>updateTimer</w:t>
+      </w:r>
+      <w:proofErr w:type="spellEnd"/>
+      <w:r>
+        <w:rPr>
+          <w:rFonts w:asciiTheme="minorHAnsi" w:hAnsiTheme="minorHAnsi"/>
+          <w:lang w:val="fr-FR"/>
+        </w:rPr>
+        <w:t>(</w:t>
+      </w:r>
+      <w:proofErr w:type="gramEnd"/>
+      <w:r>
+        <w:rPr>
+          <w:rFonts w:asciiTheme="minorHAnsi" w:hAnsiTheme="minorHAnsi"/>
+          <w:lang w:val="fr-FR"/>
+        </w:rPr>
+        <w:t xml:space="preserve">) présente dans la classe Game. Celle-ci retire tout simplement 1 au </w:t>
+      </w:r>
+      <w:proofErr w:type="spellStart"/>
+      <w:r>
+        <w:rPr>
+          <w:rFonts w:asciiTheme="minorHAnsi" w:hAnsiTheme="minorHAnsi"/>
+          <w:lang w:val="fr-FR"/>
+        </w:rPr>
+        <w:t>timer</w:t>
+      </w:r>
+      <w:proofErr w:type="spellEnd"/>
+      <w:r>
+        <w:rPr>
+          <w:rFonts w:asciiTheme="minorHAnsi" w:hAnsiTheme="minorHAnsi"/>
+          <w:lang w:val="fr-FR"/>
+        </w:rPr>
+        <w:t xml:space="preserve">, s’il est supérieur à 0. Sinon, le </w:t>
+      </w:r>
+      <w:proofErr w:type="spellStart"/>
+      <w:r>
+        <w:rPr>
+          <w:rFonts w:asciiTheme="minorHAnsi" w:hAnsiTheme="minorHAnsi"/>
+          <w:lang w:val="fr-FR"/>
+        </w:rPr>
+        <w:t>timer</w:t>
+      </w:r>
+      <w:proofErr w:type="spellEnd"/>
+      <w:r>
+        <w:rPr>
+          <w:rFonts w:asciiTheme="minorHAnsi" w:hAnsiTheme="minorHAnsi"/>
+          <w:lang w:val="fr-FR"/>
+        </w:rPr>
+        <w:t xml:space="preserve"> est mis à 0, et la partie est terminée. Au niveau de l’affichage du </w:t>
+      </w:r>
+      <w:proofErr w:type="spellStart"/>
+      <w:r>
+        <w:rPr>
+          <w:rFonts w:asciiTheme="minorHAnsi" w:hAnsiTheme="minorHAnsi"/>
+          <w:lang w:val="fr-FR"/>
+        </w:rPr>
+        <w:t>timer</w:t>
+      </w:r>
+      <w:proofErr w:type="spellEnd"/>
+      <w:r>
+        <w:rPr>
+          <w:rFonts w:asciiTheme="minorHAnsi" w:hAnsiTheme="minorHAnsi"/>
+          <w:lang w:val="fr-FR"/>
+        </w:rPr>
+        <w:t xml:space="preserve"> en jeu, il se fait bien sûr dans la classe </w:t>
+      </w:r>
+      <w:r>
+        <w:rPr>
+          <w:rFonts w:asciiTheme="minorHAnsi" w:hAnsiTheme="minorHAnsi"/>
+          <w:noProof/>
+          <w:lang w:val="fr-FR"/>
+        </w:rPr>
+        <w:drawing>
+          <wp:anchor distT="152400" distB="152400" distL="152400" distR="152400" simplePos="0" relativeHeight="251659264" behindDoc="1" locked="0" layoutInCell="1" allowOverlap="1" wp14:anchorId="0D150CF5" wp14:editId="7B9ED7B6">
+            <wp:simplePos x="0" y="0"/>
+            <wp:positionH relativeFrom="margin">
+              <wp:posOffset>2205355</wp:posOffset>
+            </wp:positionH>
+            <wp:positionV relativeFrom="line">
+              <wp:posOffset>492125</wp:posOffset>
+            </wp:positionV>
+            <wp:extent cx="1701800" cy="939800"/>
+            <wp:effectExtent l="0" t="0" r="0" b="0"/>
+            <wp:wrapNone/>
+            <wp:docPr id="1073741825" name="officeArt object"/>
+            <wp:cNvGraphicFramePr/>
+            <a:graphic xmlns:a="http://schemas.openxmlformats.org/drawingml/2006/main">
+              <a:graphicData uri="http://schemas.openxmlformats.org/drawingml/2006/picture">
+                <pic:pic xmlns:pic="http://schemas.openxmlformats.org/drawingml/2006/picture">
+                  <pic:nvPicPr>
+                    <pic:cNvPr id="1073741825" name="Capture d’écran 2014-01-07 à 11.34.52.png"/>
+                    <pic:cNvPicPr/>
+                  </pic:nvPicPr>
+                  <pic:blipFill rotWithShape="1">
+                    <a:blip r:embed="rId14">
+                      <a:extLst/>
+                    </a:blip>
+                    <a:srcRect/>
+                    <a:stretch>
+                      <a:fillRect/>
+                    </a:stretch>
+                  </pic:blipFill>
+                  <pic:spPr>
+                    <a:xfrm>
+                      <a:off x="0" y="0"/>
+                      <a:ext cx="1701800" cy="939800"/>
+                    </a:xfrm>
+                    <a:prstGeom prst="rect">
+                      <a:avLst/>
+                    </a:prstGeom>
+                    <a:noFill/>
+                    <a:ln>
+                      <a:noFill/>
+                    </a:ln>
+                    <a:effectLst/>
+                    <a:extLst/>
+                  </pic:spPr>
+                </pic:pic>
+              </a:graphicData>
+            </a:graphic>
+          </wp:anchor>
+        </w:drawing>
+      </w:r>
+      <w:r>
+        <w:rPr>
+          <w:rFonts w:asciiTheme="minorHAnsi" w:hAnsiTheme="minorHAnsi"/>
+          <w:noProof/>
+          <w:lang w:val="fr-FR"/>
+        </w:rPr>
+        <w:drawing>
+          <wp:anchor distT="152400" distB="152400" distL="152400" distR="152400" simplePos="0" relativeHeight="251660288" behindDoc="0" locked="0" layoutInCell="1" allowOverlap="1" wp14:anchorId="17C6509D" wp14:editId="2E0F554D">
+            <wp:simplePos x="0" y="0"/>
+            <wp:positionH relativeFrom="margin">
+              <wp:posOffset>-984850</wp:posOffset>
+            </wp:positionH>
+            <wp:positionV relativeFrom="line">
+              <wp:posOffset>3838449</wp:posOffset>
+            </wp:positionV>
+            <wp:extent cx="3736857" cy="25400"/>
+            <wp:effectExtent l="0" t="0" r="0" b="0"/>
+            <wp:wrapSquare wrapText="bothSides" distT="152400" distB="152400" distL="152400" distR="152400"/>
+            <wp:docPr id="1073741826" name="officeArt object"/>
+            <wp:cNvGraphicFramePr/>
+            <a:graphic xmlns:a="http://schemas.openxmlformats.org/drawingml/2006/main">
+              <a:graphicData uri="http://schemas.openxmlformats.org/drawingml/2006/picture">
+                <pic:pic xmlns:pic="http://schemas.openxmlformats.org/drawingml/2006/picture">
+                  <pic:nvPicPr>
+                    <pic:cNvPr id="1073741826" name=""/>
+                    <pic:cNvPicPr/>
+                  </pic:nvPicPr>
+                  <pic:blipFill rotWithShape="1">
+                    <a:blip r:embed="rId15">
+                      <a:extLst/>
+                    </a:blip>
+                    <a:srcRect/>
+                    <a:stretch>
+                      <a:fillRect/>
+                    </a:stretch>
+                  </pic:blipFill>
+                  <pic:spPr>
+                    <a:xfrm rot="16200000">
+                      <a:off x="0" y="0"/>
+                      <a:ext cx="3736857" cy="25400"/>
+                    </a:xfrm>
+                    <a:prstGeom prst="rect">
+                      <a:avLst/>
+                    </a:prstGeom>
+                    <a:noFill/>
+                    <a:ln>
+                      <a:noFill/>
+                    </a:ln>
+                    <a:effectLst/>
+                    <a:extLst/>
+                  </pic:spPr>
+                </pic:pic>
+              </a:graphicData>
+            </a:graphic>
+          </wp:anchor>
+        </w:drawing>
+      </w:r>
+      <w:r>
+        <w:rPr>
+          <w:rFonts w:asciiTheme="minorHAnsi" w:hAnsiTheme="minorHAnsi"/>
+          <w:noProof/>
+          <w:lang w:val="fr-FR"/>
+        </w:rPr>
+        <w:drawing>
+          <wp:anchor distT="152400" distB="152400" distL="152400" distR="152400" simplePos="0" relativeHeight="251661312" behindDoc="0" locked="0" layoutInCell="1" allowOverlap="1" wp14:anchorId="1D4842A4" wp14:editId="783154FB">
+            <wp:simplePos x="0" y="0"/>
+            <wp:positionH relativeFrom="margin">
+              <wp:posOffset>1792059</wp:posOffset>
+            </wp:positionH>
+            <wp:positionV relativeFrom="line">
+              <wp:posOffset>3826599</wp:posOffset>
+            </wp:positionV>
+            <wp:extent cx="3736857" cy="25400"/>
+            <wp:effectExtent l="0" t="0" r="0" b="0"/>
+            <wp:wrapSquare wrapText="bothSides" distT="152400" distB="152400" distL="152400" distR="152400"/>
+            <wp:docPr id="1073741828" name="officeArt object"/>
+            <wp:cNvGraphicFramePr/>
+            <a:graphic xmlns:a="http://schemas.openxmlformats.org/drawingml/2006/main">
+              <a:graphicData uri="http://schemas.openxmlformats.org/drawingml/2006/picture">
+                <pic:pic xmlns:pic="http://schemas.openxmlformats.org/drawingml/2006/picture">
+                  <pic:nvPicPr>
+                    <pic:cNvPr id="1073741828" name=""/>
+                    <pic:cNvPicPr/>
+                  </pic:nvPicPr>
+                  <pic:blipFill rotWithShape="1">
+                    <a:blip r:embed="rId15">
+                      <a:extLst/>
+                    </a:blip>
+                    <a:srcRect/>
+                    <a:stretch>
+                      <a:fillRect/>
+                    </a:stretch>
+                  </pic:blipFill>
+                  <pic:spPr>
+                    <a:xfrm rot="16200000">
+                      <a:off x="0" y="0"/>
+                      <a:ext cx="3736857" cy="25400"/>
+                    </a:xfrm>
+                    <a:prstGeom prst="rect">
+                      <a:avLst/>
+                    </a:prstGeom>
+                    <a:noFill/>
+                    <a:ln>
+                      <a:noFill/>
+                    </a:ln>
+                    <a:effectLst/>
+                    <a:extLst/>
+                  </pic:spPr>
+                </pic:pic>
+              </a:graphicData>
+            </a:graphic>
+          </wp:anchor>
+        </w:drawing>
+      </w:r>
+      <w:r>
+        <w:rPr>
+          <w:rFonts w:asciiTheme="minorHAnsi" w:hAnsiTheme="minorHAnsi"/>
+          <w:noProof/>
+          <w:lang w:val="fr-FR"/>
+        </w:rPr>
+        <mc:AlternateContent>
+          <mc:Choice Requires="wps">
+            <w:drawing>
+              <wp:anchor distT="152400" distB="152400" distL="152400" distR="152400" simplePos="0" relativeHeight="251662336" behindDoc="0" locked="0" layoutInCell="1" allowOverlap="1" wp14:anchorId="1796255C" wp14:editId="7623FDC8">
+                <wp:simplePos x="0" y="0"/>
+                <wp:positionH relativeFrom="margin">
+                  <wp:posOffset>563969</wp:posOffset>
+                </wp:positionH>
+                <wp:positionV relativeFrom="line">
+                  <wp:posOffset>1606639</wp:posOffset>
+                </wp:positionV>
+                <wp:extent cx="758071" cy="342202"/>
+                <wp:effectExtent l="0" t="0" r="0" b="0"/>
+                <wp:wrapThrough wrapText="bothSides" distL="152400" distR="152400">
+                  <wp:wrapPolygon edited="1">
+                    <wp:start x="0" y="0"/>
+                    <wp:lineTo x="0" y="0"/>
+                    <wp:lineTo x="0" y="21594"/>
+                    <wp:lineTo x="21599" y="21594"/>
+                    <wp:lineTo x="21599" y="0"/>
+                    <wp:lineTo x="0" y="0"/>
+                    <wp:lineTo x="0" y="0"/>
+                    <wp:lineTo x="0" y="0"/>
+                  </wp:wrapPolygon>
+                </wp:wrapThrough>
+                <wp:docPr id="1073741830" name="officeArt object"/>
+                <wp:cNvGraphicFramePr/>
+                <a:graphic xmlns:a="http://schemas.openxmlformats.org/drawingml/2006/main">
+                  <a:graphicData uri="http://schemas.microsoft.com/office/word/2010/wordprocessingShape">
+                    <wps:wsp>
+                      <wps:cNvSpPr/>
+                      <wps:spPr>
+                        <a:xfrm>
+                          <a:off x="0" y="0"/>
+                          <a:ext cx="758071" cy="342202"/>
+                        </a:xfrm>
+                        <a:custGeom>
+                          <a:avLst/>
+                          <a:gdLst/>
+                          <a:ahLst/>
+                          <a:cxnLst>
+                            <a:cxn ang="0">
+                              <a:pos x="wd2" y="hd2"/>
+                            </a:cxn>
+                            <a:cxn ang="5400000">
+                              <a:pos x="wd2" y="hd2"/>
+                            </a:cxn>
+                            <a:cxn ang="10800000">
+                              <a:pos x="wd2" y="hd2"/>
+                            </a:cxn>
+                            <a:cxn ang="16200000">
+                              <a:pos x="wd2" y="hd2"/>
+                            </a:cxn>
+                          </a:cxnLst>
+                          <a:rect l="0" t="0" r="r" b="b"/>
+                          <a:pathLst>
+                            <a:path w="21600" h="21600" extrusionOk="0">
+                              <a:moveTo>
+                                <a:pt x="0" y="0"/>
+                              </a:moveTo>
+                              <a:lnTo>
+                                <a:pt x="21600" y="0"/>
+                              </a:lnTo>
+                              <a:lnTo>
+                                <a:pt x="21600" y="21600"/>
+                              </a:lnTo>
+                              <a:lnTo>
+                                <a:pt x="0" y="21600"/>
+                              </a:lnTo>
+                              <a:close/>
+                            </a:path>
+                          </a:pathLst>
+                        </a:custGeom>
+                        <a:noFill/>
+                        <a:ln>
+                          <a:noFill/>
+                        </a:ln>
+                        <a:effectLst/>
+                        <a:extLst/>
+                      </wps:spPr>
+                      <wps:style>
+                        <a:lnRef idx="1">
+                          <a:schemeClr val="accent1"/>
+                        </a:lnRef>
+                        <a:fillRef idx="3">
+                          <a:schemeClr val="accent1"/>
+                        </a:fillRef>
+                        <a:effectRef idx="2">
+                          <a:schemeClr val="accent1"/>
+                        </a:effectRef>
+                        <a:fontRef idx="minor">
+                          <a:schemeClr val="tx1"/>
+                        </a:fontRef>
+                      </wps:style>
+                      <wps:txbx>
+                        <w:txbxContent>
+                          <w:p>
+                            <w:pPr>
+                              <w:pStyle w:val="Corps"/>
+                            </w:pPr>
+                            <w:r>
+                              <w:t>main.java</w:t>
+                            </w:r>
+                          </w:p>
+                        </w:txbxContent>
+                      </wps:txbx>
+                      <wps:bodyPr rot="0" spcFirstLastPara="1" vertOverflow="overflow" horzOverflow="overflow" vert="horz" wrap="square" lIns="50800" tIns="50800" rIns="50800" bIns="50800" numCol="1" spcCol="38100" rtlCol="0" anchor="t">
+                        <a:prstTxWarp prst="textNoShape">
+                          <a:avLst/>
+                        </a:prstTxWarp>
+                        <a:noAutofit/>
+                      </wps:bodyPr>
+                    </wps:wsp>
+                  </a:graphicData>
+                </a:graphic>
+              </wp:anchor>
+            </w:drawing>
+          </mc:Choice>
+          <mc:Fallback>
+            <w:pict>
+              <v:shape w14:anchorId="1796255C" id="officeArt object" o:spid="_x0000_s1026" style="position:absolute;margin-left:44.4pt;margin-top:126.5pt;width:59.7pt;height:26.95pt;z-index:251662336;visibility:visible;mso-wrap-style:square;mso-wrap-distance-left:12pt;mso-wrap-distance-top:12pt;mso-wrap-distance-right:12pt;mso-wrap-distance-bottom:12pt;mso-position-horizontal:absolute;mso-position-horizontal-relative:margin;mso-position-vertical:absolute;mso-position-vertical-relative:line;v-text-anchor:top" coordsize="21600,21600" o:spt="100" wrapcoords="0 0 0 0 0 341536 757523 341536 757523 0 0 0 0 0 0 0" o:gfxdata="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" adj="-11796480,,5400" path="m,l21600,r,21600l,21600,,xe" filled="f" stroked="f" strokeweight=".5pt">
+                <v:stroke joinstyle="miter"/>
+                <v:formulas/>
+                <v:path arrowok="t" o:extrusionok="f" o:connecttype="custom" o:connectlocs="379036,171101;379036,171101;379036,171101;379036,171101" o:connectangles="0,90,180,270" textboxrect="0,0,21600,21600"/>
+                <v:textbox inset="4pt,4pt,4pt,4pt">
+                  <w:txbxContent>
+                    <w:p>
+                      <w:pPr>
+                        <w:pStyle w:val="Corps"/>
+                      </w:pPr>
+                      <w:r>
+                        <w:t>main.java</w:t>
+                      </w:r>
+                    </w:p>
+                  </w:txbxContent>
+                </v:textbox>
+                <w10:wrap type="through" anchorx="margin" anchory="line"/>
+              </v:shape>
+            </w:pict>
+          </mc:Fallback>
+        </mc:AlternateContent>
+      </w:r>
+      <w:r>
+        <w:rPr>
+          <w:rFonts w:asciiTheme="minorHAnsi" w:hAnsiTheme="minorHAnsi"/>
+          <w:noProof/>
+          <w:lang w:val="fr-FR"/>
+        </w:rPr>
+        <mc:AlternateContent>
+          <mc:Choice Requires="wps">
+            <w:drawing>
+              <wp:anchor distT="152400" distB="152400" distL="152400" distR="152400" simplePos="0" relativeHeight="251663360" behindDoc="0" locked="0" layoutInCell="1" allowOverlap="1" wp14:anchorId="5DCBC6CF" wp14:editId="6D96D56E">
+                <wp:simplePos x="0" y="0"/>
+                <wp:positionH relativeFrom="margin">
+                  <wp:posOffset>3167470</wp:posOffset>
+                </wp:positionH>
+                <wp:positionV relativeFrom="line">
+                  <wp:posOffset>1624419</wp:posOffset>
+                </wp:positionV>
+                <wp:extent cx="979528" cy="342202"/>
+                <wp:effectExtent l="0" t="0" r="0" b="0"/>
+                <wp:wrapThrough wrapText="bothSides" distL="152400" distR="152400">
+                  <wp:wrapPolygon edited="1">
+                    <wp:start x="0" y="0"/>
+                    <wp:lineTo x="0" y="0"/>
+                    <wp:lineTo x="0" y="21594"/>
+                    <wp:lineTo x="21599" y="21594"/>
+                    <wp:lineTo x="21599" y="0"/>
+                    <wp:lineTo x="0" y="0"/>
+                    <wp:lineTo x="0" y="0"/>
+                    <wp:lineTo x="0" y="0"/>
+                  </wp:wrapPolygon>
+                </wp:wrapThrough>
+                <wp:docPr id="1073741831" name="officeArt object"/>
+                <wp:cNvGraphicFramePr/>
+                <a:graphic xmlns:a="http://schemas.openxmlformats.org/drawingml/2006/main">
+                  <a:graphicData uri="http://schemas.microsoft.com/office/word/2010/wordprocessingShape">
+                    <wps:wsp>
+                      <wps:cNvSpPr/>
+                      <wps:spPr>
+                        <a:xfrm>
+                          <a:off x="0" y="0"/>
+                          <a:ext cx="979528" cy="342202"/>
+                        </a:xfrm>
+                        <a:custGeom>
+                          <a:avLst/>
+                          <a:gdLst/>
+                          <a:ahLst/>
+                          <a:cxnLst>
+                            <a:cxn ang="0">
+                              <a:pos x="wd2" y="hd2"/>
+                            </a:cxn>
+                            <a:cxn ang="5400000">
+                              <a:pos x="wd2" y="hd2"/>
+                            </a:cxn>
+                            <a:cxn ang="10800000">
+                              <a:pos x="wd2" y="hd2"/>
+                            </a:cxn>
+                            <a:cxn ang="16200000">
+                              <a:pos x="wd2" y="hd2"/>
+                            </a:cxn>
+                          </a:cxnLst>
+                          <a:rect l="0" t="0" r="r" b="b"/>
+                          <a:pathLst>
+                            <a:path w="21600" h="21600" extrusionOk="0">
+                              <a:moveTo>
+                                <a:pt x="0" y="0"/>
+                              </a:moveTo>
+                              <a:lnTo>
+                                <a:pt x="21600" y="0"/>
+                              </a:lnTo>
+                              <a:lnTo>
+                                <a:pt x="21600" y="21600"/>
+                              </a:lnTo>
+                              <a:lnTo>
+                                <a:pt x="0" y="21600"/>
+                              </a:lnTo>
+                              <a:close/>
+                            </a:path>
+                          </a:pathLst>
+                        </a:custGeom>
+                        <a:noFill/>
+                        <a:ln>
+                          <a:noFill/>
+                        </a:ln>
+                        <a:effectLst/>
+                        <a:extLst/>
+                      </wps:spPr>
+                      <wps:style>
+                        <a:lnRef idx="1">
+                          <a:schemeClr val="accent1"/>
+                        </a:lnRef>
+                        <a:fillRef idx="3">
+                          <a:schemeClr val="accent1"/>
+                        </a:fillRef>
+                        <a:effectRef idx="2">
+                          <a:schemeClr val="accent1"/>
+                        </a:effectRef>
+                        <a:fontRef idx="minor">
+                          <a:schemeClr val="tx1"/>
+                        </a:fontRef>
+                      </wps:style>
+                      <wps:txbx>
+                        <w:txbxContent>
+                          <w:p>
+                            <w:pPr>
+                              <w:pStyle w:val="Corps"/>
+                            </w:pPr>
+                            <w:r>
+                              <w:t>Game.java</w:t>
+                            </w:r>
+                          </w:p>
+                          <w:p>
+                            <w:pPr>
+                              <w:pStyle w:val="Corps"/>
+                            </w:pPr>
+                          </w:p>
+                        </w:txbxContent>
+                      </wps:txbx>
+                      <wps:bodyPr rot="0" spcFirstLastPara="1" vertOverflow="overflow" horzOverflow="overflow" vert="horz" wrap="square" lIns="50800" tIns="50800" rIns="50800" bIns="50800" numCol="1" spcCol="38100" rtlCol="0" anchor="t">
+                        <a:prstTxWarp prst="textNoShape">
+                          <a:avLst/>
+                        </a:prstTxWarp>
+                        <a:noAutofit/>
+                      </wps:bodyPr>
+                    </wps:wsp>
+                  </a:graphicData>
+                </a:graphic>
+              </wp:anchor>
+            </w:drawing>
+          </mc:Choice>
+          <mc:Fallback>
+            <w:pict>
+              <v:shape w14:anchorId="5DCBC6CF" id="_x0000_s1027" style="position:absolute;margin-left:249.4pt;margin-top:127.9pt;width:77.15pt;height:26.95pt;z-index:251663360;visibility:visible;mso-wrap-style:square;mso-wrap-distance-left:12pt;mso-wrap-distance-top:12pt;mso-wrap-distance-right:12pt;mso-wrap-distance-bottom:12pt;mso-position-horizontal:absolute;mso-position-horizontal-relative:margin;mso-position-vertical:absolute;mso-position-vertical-relative:line;v-text-anchor:top" coordsize="21600,21600" o:spt="100" wrapcoords="0 0 0 0 0 341536 979125 341536 979125 0 0 0 0 0 0 0" o:gfxdata="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" adj="-11796480,,5400" path="m,l21600,r,21600l,21600,,xe" filled="f" stroked="f" strokeweight=".5pt">
+                <v:stroke joinstyle="miter"/>
+                <v:formulas/>
+                <v:path arrowok="t" o:extrusionok="f" o:connecttype="custom" o:connectlocs="489764,171101;489764,171101;489764,171101;489764,171101" o:connectangles="0,90,180,270" textboxrect="0,0,21600,21600"/>
+                <v:textbox inset="4pt,4pt,4pt,4pt">
+                  <w:txbxContent>
+                    <w:p>
+                      <w:pPr>
+                        <w:pStyle w:val="Corps"/>
+                      </w:pPr>
+                      <w:r>
+                        <w:t>Game.java</w:t>
+                      </w:r>
+                    </w:p>
+                    <w:p>
+                      <w:pPr>
+                        <w:pStyle w:val="Corps"/>
+                      </w:pPr>
+                    </w:p>
+                  </w:txbxContent>
+                </v:textbox>
+                <w10:wrap type="through" anchorx="margin" anchory="line"/>
+              </v:shape>
+            </w:pict>
+          </mc:Fallback>
+        </mc:AlternateContent>
+      </w:r>
+      <w:r>
+        <w:rPr>
+          <w:rFonts w:asciiTheme="minorHAnsi" w:hAnsiTheme="minorHAnsi"/>
+          <w:noProof/>
+          <w:lang w:val="fr-FR"/>
+        </w:rPr>
+        <mc:AlternateContent>
+          <mc:Choice Requires="wps">
+            <w:drawing>
+              <wp:anchor distT="152400" distB="152400" distL="152400" distR="152400" simplePos="0" relativeHeight="251665408" behindDoc="0" locked="0" layoutInCell="1" allowOverlap="1" wp14:anchorId="4E86BBD2" wp14:editId="21E03FA2">
+                <wp:simplePos x="0" y="0"/>
+                <wp:positionH relativeFrom="margin">
+                  <wp:posOffset>870958</wp:posOffset>
+                </wp:positionH>
+                <wp:positionV relativeFrom="line">
+                  <wp:posOffset>2439124</wp:posOffset>
+                </wp:positionV>
+                <wp:extent cx="998656" cy="0"/>
+                <wp:effectExtent l="0" t="0" r="0" b="0"/>
+                <wp:wrapSquare wrapText="bothSides" distT="152400" distB="152400" distL="152400" distR="152400"/>
+                <wp:docPr id="1073741832" name="officeArt object"/>
+                <wp:cNvGraphicFramePr/>
+                <a:graphic xmlns:a="http://schemas.openxmlformats.org/drawingml/2006/main">
+                  <a:graphicData uri="http://schemas.microsoft.com/office/word/2010/wordprocessingShape">
+                    <wps:wsp>
+                      <wps:cNvCnPr/>
+                      <wps:spPr>
+                        <a:xfrm>
+                          <a:off x="0" y="0"/>
+                          <a:ext cx="998656" cy="0"/>
+                        </a:xfrm>
+                        <a:prstGeom prst="line">
+                          <a:avLst/>
+                        </a:prstGeom>
+                        <a:noFill/>
+                        <a:ln w="12700" cap="flat" cmpd="sng" algn="ctr">
+                          <a:solidFill>
+                            <a:srgbClr val="000000"/>
+                          </a:solidFill>
+                          <a:prstDash val="solid"/>
+                          <a:miter lim="400000"/>
+                        </a:ln>
+                        <a:effectLst/>
+                        <a:extLst/>
+                      </wps:spPr>
+                      <wps:style>
+                        <a:lnRef idx="1">
+                          <a:schemeClr val="accent1"/>
+                        </a:lnRef>
+                        <a:fillRef idx="3">
+                          <a:schemeClr val="accent1"/>
+                        </a:fillRef>
+                        <a:effectRef idx="2">
+                          <a:schemeClr val="accent1"/>
+                        </a:effectRef>
+                        <a:fontRef idx="minor">
+                          <a:schemeClr val="tx1"/>
+                        </a:fontRef>
+                      </wps:style>
+                      <wps:bodyPr/>
+                    </wps:wsp>
+                  </a:graphicData>
+                </a:graphic>
+              </wp:anchor>
+            </w:drawing>
+          </mc:Choice>
+          <mc:Fallback>
+            <w:pict>
+              <v:line w14:anchorId="006C81B6" id="officeArt object" o:spid="_x0000_s1026" style="position:absolute;z-index:251665408;visibility:visible;mso-wrap-style:square;mso-wrap-distance-left:12pt;mso-wrap-distance-top:12pt;mso-wrap-distance-right:12pt;mso-wrap-distance-bottom:12pt;mso-position-horizontal:absolute;mso-position-horizontal-relative:margin;mso-position-vertical:absolute;mso-position-vertical-relative:line" from="68.6pt,192.05pt" to="147.25pt,192.05pt" o:gfxdata="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" strokeweight="1pt">
+                <v:stroke miterlimit="4" joinstyle="miter"/>
+                <w10:wrap type="square" anchorx="margin" anchory="line"/>
+              </v:line>
+            </w:pict>
+          </mc:Fallback>
+        </mc:AlternateContent>
+      </w:r>
+      <w:r>
+        <w:rPr>
+          <w:rFonts w:asciiTheme="minorHAnsi" w:hAnsiTheme="minorHAnsi"/>
+          <w:noProof/>
+          <w:lang w:val="fr-FR"/>
+        </w:rPr>
+        <mc:AlternateContent>
+          <mc:Choice Requires="wps">
+            <w:drawing>
+              <wp:anchor distT="152400" distB="152400" distL="152400" distR="152400" simplePos="0" relativeHeight="251664384" behindDoc="0" locked="0" layoutInCell="1" allowOverlap="1" wp14:anchorId="32F5E33F" wp14:editId="1E1BC6F9">
+                <wp:simplePos x="0" y="0"/>
+                <wp:positionH relativeFrom="margin">
+                  <wp:posOffset>873076</wp:posOffset>
+                </wp:positionH>
+                <wp:positionV relativeFrom="line">
+                  <wp:posOffset>5306149</wp:posOffset>
+                </wp:positionV>
+                <wp:extent cx="995494" cy="0"/>
+                <wp:effectExtent l="0" t="0" r="0" b="0"/>
+                <wp:wrapSquare wrapText="bothSides" distT="152400" distB="152400" distL="152400" distR="152400"/>
+                <wp:docPr id="1073741833" name="officeArt object"/>
+                <wp:cNvGraphicFramePr/>
+                <a:graphic xmlns:a="http://schemas.openxmlformats.org/drawingml/2006/main">
+                  <a:graphicData uri="http://schemas.microsoft.com/office/word/2010/wordprocessingShape">
+                    <wps:wsp>
+                      <wps:cNvCnPr/>
+                      <wps:spPr>
+                        <a:xfrm>
+                          <a:off x="0" y="0"/>
+                          <a:ext cx="995494" cy="0"/>
+                        </a:xfrm>
+                        <a:prstGeom prst="line">
+                          <a:avLst/>
+                        </a:prstGeom>
+                        <a:noFill/>
+                        <a:ln w="12700" cap="flat" cmpd="sng" algn="ctr">
+                          <a:solidFill>
+                            <a:srgbClr val="000000"/>
+                          </a:solidFill>
+                          <a:prstDash val="solid"/>
+                          <a:miter lim="400000"/>
+                          <a:headEnd type="triangle" w="med" len="med"/>
+                        </a:ln>
+                        <a:effectLst/>
+                        <a:extLst/>
+                      </wps:spPr>
+                      <wps:style>
+                        <a:lnRef idx="1">
+                          <a:schemeClr val="accent1"/>
+                        </a:lnRef>
+                        <a:fillRef idx="3">
+                          <a:schemeClr val="accent1"/>
+                        </a:fillRef>
+                        <a:effectRef idx="2">
+                          <a:schemeClr val="accent1"/>
+                        </a:effectRef>
+                        <a:fontRef idx="minor">
+                          <a:schemeClr val="tx1"/>
+                        </a:fontRef>
+                      </wps:style>
+                      <wps:bodyPr/>
+                    </wps:wsp>
+                  </a:graphicData>
+                </a:graphic>
+              </wp:anchor>
+            </w:drawing>
+          </mc:Choice>
+          <mc:Fallback>
+            <w:pict>
+              <v:line w14:anchorId="61DDE186" id="officeArt object" o:spid="_x0000_s1026" style="position:absolute;z-index:251664384;visibility:visible;mso-wrap-style:square;mso-wrap-distance-left:12pt;mso-wrap-distance-top:12pt;mso-wrap-distance-right:12pt;mso-wrap-distance-bottom:12pt;mso-position-horizontal:absolute;mso-position-horizontal-relative:margin;mso-position-vertical:absolute;mso-position-vertical-relative:line" from="68.75pt,417.8pt" to="147.15pt,417.8pt" o:gfxdata="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" strokeweight="1pt">
+                <v:stroke startarrow="block" miterlimit="4" joinstyle="miter"/>
+                <w10:wrap type="square" anchorx="margin" anchory="line"/>
+              </v:line>
+            </w:pict>
+          </mc:Fallback>
+        </mc:AlternateContent>
+      </w:r>
+      <w:r>
+        <w:rPr>
+          <w:rFonts w:asciiTheme="minorHAnsi" w:hAnsiTheme="minorHAnsi"/>
+          <w:noProof/>
+          <w:lang w:val="fr-FR"/>
+        </w:rPr>
+        <mc:AlternateContent>
+          <mc:Choice Requires="wps">
+            <w:drawing>
+              <wp:anchor distT="152400" distB="152400" distL="152400" distR="152400" simplePos="0" relativeHeight="251666432" behindDoc="0" locked="0" layoutInCell="1" allowOverlap="1" wp14:anchorId="2AAD0531" wp14:editId="4AACEE42">
+                <wp:simplePos x="0" y="0"/>
+                <wp:positionH relativeFrom="margin">
+                  <wp:posOffset>1858099</wp:posOffset>
+                </wp:positionH>
+                <wp:positionV relativeFrom="line">
+                  <wp:posOffset>2450739</wp:posOffset>
+                </wp:positionV>
+                <wp:extent cx="1" cy="2891438"/>
+                <wp:effectExtent l="0" t="0" r="0" b="0"/>
+                <wp:wrapSquare wrapText="bothSides" distT="152400" distB="152400" distL="152400" distR="152400"/>
+                <wp:docPr id="1073741834" name="officeArt object"/>
+                <wp:cNvGraphicFramePr/>
+                <a:graphic xmlns:a="http://schemas.openxmlformats.org/drawingml/2006/main">
+                  <a:graphicData uri="http://schemas.microsoft.com/office/word/2010/wordprocessingShape">
+                    <wps:wsp>
+                      <wps:cNvCnPr/>
+                      <wps:spPr>
+                        <a:xfrm flipH="1">
+                          <a:off x="0" y="0"/>
+                          <a:ext cx="1" cy="2891438"/>
+                        </a:xfrm>
+                        <a:prstGeom prst="line">
+                          <a:avLst/>
+                        </a:prstGeom>
+                        <a:noFill/>
+                        <a:ln w="12700" cap="flat" cmpd="sng" algn="ctr">
+                          <a:solidFill>
+                            <a:srgbClr val="000000"/>
+                          </a:solidFill>
+                          <a:prstDash val="solid"/>
+                          <a:miter lim="400000"/>
+                        </a:ln>
+                        <a:effectLst/>
+                        <a:extLst/>
+                      </wps:spPr>
+                      <wps:style>
+                        <a:lnRef idx="1">
+                          <a:schemeClr val="accent1"/>
+                        </a:lnRef>
+                        <a:fillRef idx="3">
+                          <a:schemeClr val="accent1"/>
+                        </a:fillRef>
+                        <a:effectRef idx="2">
+                          <a:schemeClr val="accent1"/>
+                        </a:effectRef>
+                        <a:fontRef idx="minor">
+                          <a:schemeClr val="tx1"/>
+                        </a:fontRef>
+                      </wps:style>
+                      <wps:bodyPr/>
+                    </wps:wsp>
+                  </a:graphicData>
+                </a:graphic>
+              </wp:anchor>
+            </w:drawing>
+          </mc:Choice>
+          <mc:Fallback>
+            <w:pict>
+              <v:line w14:anchorId="2D137DC7" id="officeArt object" o:spid="_x0000_s1026" style="position:absolute;flip:x;z-index:251666432;visibility:visible;mso-wrap-style:square;mso-wrap-distance-left:12pt;mso-wrap-distance-top:12pt;mso-wrap-distance-right:12pt;mso-wrap-distance-bottom:12pt;mso-position-horizontal:absolute;mso-position-horizontal-relative:margin;mso-position-vertical:absolute;mso-position-vertical-relative:line" from="146.3pt,192.95pt" to="146.3pt,420.6pt" o:gfxdata="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" strokeweight="1pt">
+                <v:stroke miterlimit="4" joinstyle="miter"/>
+                <w10:wrap type="square" anchorx="margin" anchory="line"/>
+              </v:line>
+            </w:pict>
+          </mc:Fallback>
+        </mc:AlternateContent>
+      </w:r>
+      <w:r>
+        <w:rPr>
+          <w:rFonts w:asciiTheme="minorHAnsi" w:hAnsiTheme="minorHAnsi"/>
+          <w:noProof/>
+          <w:lang w:val="fr-FR"/>
+        </w:rPr>
+        <w:drawing>
+          <wp:anchor distT="152400" distB="152400" distL="152400" distR="152400" simplePos="0" relativeHeight="251670528" behindDoc="0" locked="0" layoutInCell="1" allowOverlap="1" wp14:anchorId="1734CCB0" wp14:editId="5F9D2C1D">
+            <wp:simplePos x="0" y="0"/>
+            <wp:positionH relativeFrom="margin">
+              <wp:posOffset>3353935</wp:posOffset>
+            </wp:positionH>
+            <wp:positionV relativeFrom="line">
+              <wp:posOffset>3792496</wp:posOffset>
+            </wp:positionV>
+            <wp:extent cx="3736857" cy="25400"/>
+            <wp:effectExtent l="0" t="0" r="0" b="0"/>
+            <wp:wrapSquare wrapText="bothSides" distT="152400" distB="152400" distL="152400" distR="152400"/>
+            <wp:docPr id="1073741837" name="officeArt object"/>
+            <wp:cNvGraphicFramePr/>
+            <a:graphic xmlns:a="http://schemas.openxmlformats.org/drawingml/2006/main">
+              <a:graphicData uri="http://schemas.openxmlformats.org/drawingml/2006/picture">
+                <pic:pic xmlns:pic="http://schemas.openxmlformats.org/drawingml/2006/picture">
+                  <pic:nvPicPr>
+                    <pic:cNvPr id="1073741837" name=""/>
+                    <pic:cNvPicPr/>
+                  </pic:nvPicPr>
+                  <pic:blipFill rotWithShape="1">
+                    <a:blip r:embed="rId15">
+                      <a:extLst/>
+                    </a:blip>
+                    <a:srcRect/>
+                    <a:stretch>
+                      <a:fillRect/>
+                    </a:stretch>
+                  </pic:blipFill>
+                  <pic:spPr>
+                    <a:xfrm rot="16200000">
+                      <a:off x="0" y="0"/>
+                      <a:ext cx="3736857" cy="25400"/>
+                    </a:xfrm>
+                    <a:prstGeom prst="rect">
+                      <a:avLst/>
+                    </a:prstGeom>
+                    <a:noFill/>
+                    <a:ln>
+                      <a:noFill/>
+                    </a:ln>
+                    <a:effectLst/>
+                    <a:extLst/>
+                  </pic:spPr>
+                </pic:pic>
+              </a:graphicData>
+            </a:graphic>
+          </wp:anchor>
+        </w:drawing>
+      </w:r>
+      <w:r>
+        <w:rPr>
+          <w:rFonts w:asciiTheme="minorHAnsi" w:hAnsiTheme="minorHAnsi"/>
+          <w:noProof/>
+          <w:lang w:val="fr-FR"/>
+        </w:rPr>
+        <mc:AlternateContent>
+          <mc:Choice Requires="wps">
+            <w:drawing>
+              <wp:anchor distT="152400" distB="152400" distL="152400" distR="152400" simplePos="0" relativeHeight="251671552" behindDoc="0" locked="0" layoutInCell="1" allowOverlap="1" wp14:anchorId="2BB24CDF" wp14:editId="723BD5E9">
+                <wp:simplePos x="0" y="0"/>
+                <wp:positionH relativeFrom="margin">
+                  <wp:posOffset>4439165</wp:posOffset>
+                </wp:positionH>
+                <wp:positionV relativeFrom="line">
+                  <wp:posOffset>1623244</wp:posOffset>
+                </wp:positionV>
+                <wp:extent cx="1533908" cy="309968"/>
+                <wp:effectExtent l="0" t="0" r="0" b="0"/>
+                <wp:wrapThrough wrapText="bothSides" distL="152400" distR="152400">
+                  <wp:wrapPolygon edited="1">
+                    <wp:start x="0" y="0"/>
+                    <wp:lineTo x="0" y="0"/>
+                    <wp:lineTo x="0" y="21599"/>
+                    <wp:lineTo x="21600" y="21599"/>
+                    <wp:lineTo x="21600" y="0"/>
+                    <wp:lineTo x="0" y="0"/>
+                    <wp:lineTo x="0" y="0"/>
+                    <wp:lineTo x="0" y="0"/>
+                  </wp:wrapPolygon>
+                </wp:wrapThrough>
+                <wp:docPr id="1073741839" name="officeArt object"/>
+                <wp:cNvGraphicFramePr/>
+                <a:graphic xmlns:a="http://schemas.openxmlformats.org/drawingml/2006/main">
+                  <a:graphicData uri="http://schemas.microsoft.com/office/word/2010/wordprocessingShape">
+                    <wps:wsp>
+                      <wps:cNvSpPr/>
+                      <wps:spPr>
+                        <a:xfrm>
+                          <a:off x="0" y="0"/>
+                          <a:ext cx="1533908" cy="309968"/>
+                        </a:xfrm>
+                        <a:custGeom>
+                          <a:avLst/>
+                          <a:gdLst/>
+                          <a:ahLst/>
+                          <a:cxnLst>
+                            <a:cxn ang="0">
+                              <a:pos x="wd2" y="hd2"/>
+                            </a:cxn>
+                            <a:cxn ang="5400000">
+                              <a:pos x="wd2" y="hd2"/>
+                            </a:cxn>
+                            <a:cxn ang="10800000">
+                              <a:pos x="wd2" y="hd2"/>
+                            </a:cxn>
+                            <a:cxn ang="16200000">
+                              <a:pos x="wd2" y="hd2"/>
+                            </a:cxn>
+                          </a:cxnLst>
+                          <a:rect l="0" t="0" r="r" b="b"/>
+                          <a:pathLst>
+                            <a:path w="21600" h="21600" extrusionOk="0">
+                              <a:moveTo>
+                                <a:pt x="0" y="0"/>
+                              </a:moveTo>
+                              <a:lnTo>
+                                <a:pt x="21599" y="0"/>
+                              </a:lnTo>
+                              <a:lnTo>
+                                <a:pt x="21599" y="21599"/>
+                              </a:lnTo>
+                              <a:lnTo>
+                                <a:pt x="0" y="21599"/>
+                              </a:lnTo>
+                              <a:close/>
+                            </a:path>
+                          </a:pathLst>
+                        </a:custGeom>
+                        <a:noFill/>
+                        <a:ln>
+                          <a:noFill/>
+                        </a:ln>
+                        <a:effectLst/>
+                        <a:extLst/>
+                      </wps:spPr>
+                      <wps:style>
+                        <a:lnRef idx="1">
+                          <a:schemeClr val="accent1"/>
+                        </a:lnRef>
+                        <a:fillRef idx="3">
+                          <a:schemeClr val="accent1"/>
+                        </a:fillRef>
+                        <a:effectRef idx="2">
+                          <a:schemeClr val="accent1"/>
+                        </a:effectRef>
+                        <a:fontRef idx="minor">
+                          <a:schemeClr val="tx1"/>
+                        </a:fontRef>
+                      </wps:style>
+                      <wps:txbx>
+                        <w:txbxContent>
+                          <w:p>
+                            <w:pPr>
+                              <w:pStyle w:val="Corps"/>
+                            </w:pPr>
+                            <w:r>
+                              <w:t>VueGraphique.java</w:t>
+                            </w:r>
+                          </w:p>
+                        </w:txbxContent>
+                      </wps:txbx>
+                      <wps:bodyPr rot="0" spcFirstLastPara="1" vertOverflow="overflow" horzOverflow="overflow" vert="horz" wrap="square" lIns="50800" tIns="50800" rIns="50800" bIns="50800" numCol="1" spcCol="38100" rtlCol="0" anchor="t">
+                        <a:prstTxWarp prst="textNoShape">
+                          <a:avLst/>
+                        </a:prstTxWarp>
+                        <a:noAutofit/>
+                      </wps:bodyPr>
+                    </wps:wsp>
+                  </a:graphicData>
+                </a:graphic>
+              </wp:anchor>
+            </w:drawing>
+          </mc:Choice>
+          <mc:Fallback>
+            <w:pict>
+              <v:shape w14:anchorId="2BB24CDF" id="_x0000_s1028" style="position:absolute;margin-left:349.55pt;margin-top:127.8pt;width:120.8pt;height:24.4pt;z-index:251671552;visibility:visible;mso-wrap-style:square;mso-wrap-distance-left:12pt;mso-wrap-distance-top:12pt;mso-wrap-distance-right:12pt;mso-wrap-distance-bottom:12pt;mso-position-horizontal:absolute;mso-position-horizontal-relative:margin;mso-position-vertical:absolute;mso-position-vertical-relative:line;v-text-anchor:top" coordsize="21600,21600" o:spt="100" wrapcoords="-639 0 -639 0 -639 309866 1532882 309866 1532882 0 -639 0 -639 0 -639 0" o:gfxdata="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" adj="-11796480,,5400" path="m,l21599,r,21599l,21599,,xe" filled="f" stroked="f" strokeweight=".5pt">
+                <v:stroke joinstyle="miter"/>
+                <v:formulas/>
+                <v:path arrowok="t" o:extrusionok="f" o:connecttype="custom" o:connectlocs="766954,154984;766954,154984;766954,154984;766954,154984" o:connectangles="0,90,180,270" textboxrect="0,0,21600,21600"/>
+                <v:textbox inset="4pt,4pt,4pt,4pt">
+                  <w:txbxContent>
+                    <w:p>
+                      <w:pPr>
+                        <w:pStyle w:val="Corps"/>
+                      </w:pPr>
+                      <w:r>
+                        <w:t>VueGraphique.java</w:t>
+                      </w:r>
+                    </w:p>
+                  </w:txbxContent>
+                </v:textbox>
+                <w10:wrap type="through" anchorx="margin" anchory="line"/>
+              </v:shape>
+            </w:pict>
+          </mc:Fallback>
+        </mc:AlternateContent>
+      </w:r>
+      <w:proofErr w:type="spellStart"/>
+      <w:proofErr w:type="gramStart"/>
+      <w:r>
+        <w:rPr>
+          <w:rFonts w:asciiTheme="minorHAnsi" w:hAnsiTheme="minorHAnsi"/>
+          <w:lang w:val="fr-FR"/>
+        </w:rPr>
+        <w:t>VueGraphique</w:t>
+      </w:r>
+      <w:proofErr w:type="spellEnd"/>
+      <w:r>
+        <w:rPr>
+          <w:rFonts w:asciiTheme="minorHAnsi" w:hAnsiTheme="minorHAnsi"/>
+          <w:lang w:val="fr-FR"/>
+        </w:rPr>
+        <w:t>(</w:t>
+      </w:r>
+      <w:proofErr w:type="gramEnd"/>
+      <w:r>
+        <w:rPr>
+          <w:rFonts w:asciiTheme="minorHAnsi" w:hAnsiTheme="minorHAnsi"/>
+          <w:lang w:val="fr-FR"/>
+        </w:rPr>
+        <w:t xml:space="preserve">) </w:t>
+      </w:r>
+      <w:r>
+        <w:rPr>
+          <w:rFonts w:asciiTheme="minorHAnsi" w:hAnsiTheme="minorHAnsi"/>
+          <w:noProof/>
+          <w:lang w:val="fr-FR"/>
+        </w:rPr>
+        <mc:AlternateContent>
+          <mc:Choice Requires="wps">
+            <w:drawing>
+              <wp:anchor distT="152400" distB="152400" distL="152400" distR="152400" simplePos="0" relativeHeight="251667456" behindDoc="0" locked="0" layoutInCell="1" allowOverlap="1" wp14:anchorId="7C8A2FBF" wp14:editId="5C56A600">
+                <wp:simplePos x="0" y="0"/>
+                <wp:positionH relativeFrom="margin">
+                  <wp:posOffset>1142097</wp:posOffset>
+                </wp:positionH>
+                <wp:positionV relativeFrom="line">
+                  <wp:posOffset>1966792</wp:posOffset>
+                </wp:positionV>
+                <wp:extent cx="654484" cy="297530"/>
+                <wp:effectExtent l="0" t="0" r="0" b="0"/>
+                <wp:wrapThrough wrapText="bothSides" distL="152400" distR="152400">
+                  <wp:wrapPolygon edited="1">
+                    <wp:start x="0" y="0"/>
+                    <wp:lineTo x="0" y="0"/>
+                    <wp:lineTo x="0" y="21609"/>
+                    <wp:lineTo x="21599" y="21609"/>
+                    <wp:lineTo x="21599" y="0"/>
+                    <wp:lineTo x="0" y="0"/>
+                    <wp:lineTo x="0" y="0"/>
+                    <wp:lineTo x="0" y="0"/>
+                  </wp:wrapPolygon>
+                </wp:wrapThrough>
+                <wp:docPr id="1073741840" name="officeArt object"/>
+                <wp:cNvGraphicFramePr/>
+                <a:graphic xmlns:a="http://schemas.openxmlformats.org/drawingml/2006/main">
+                  <a:graphicData uri="http://schemas.microsoft.com/office/word/2010/wordprocessingShape">
+                    <wps:wsp>
+                      <wps:cNvSpPr/>
+                      <wps:spPr>
+                        <a:xfrm>
+                          <a:off x="0" y="0"/>
+                          <a:ext cx="654484" cy="297530"/>
+                        </a:xfrm>
+                        <a:custGeom>
+                          <a:avLst/>
+                          <a:gdLst/>
+                          <a:ahLst/>
+                          <a:cxnLst>
+                            <a:cxn ang="0">
+                              <a:pos x="wd2" y="hd2"/>
+                            </a:cxn>
+                            <a:cxn ang="5400000">
+                              <a:pos x="wd2" y="hd2"/>
+                            </a:cxn>
+                            <a:cxn ang="10800000">
+                              <a:pos x="wd2" y="hd2"/>
+                            </a:cxn>
+                            <a:cxn ang="16200000">
+                              <a:pos x="wd2" y="hd2"/>
+                            </a:cxn>
+                          </a:cxnLst>
+                          <a:rect l="0" t="0" r="r" b="b"/>
+                          <a:pathLst>
+                            <a:path w="21600" h="21600" extrusionOk="0">
+                              <a:moveTo>
+                                <a:pt x="0" y="0"/>
+                              </a:moveTo>
+                              <a:lnTo>
+                                <a:pt x="21599" y="0"/>
+                              </a:lnTo>
+                              <a:lnTo>
+                                <a:pt x="21599" y="21599"/>
+                              </a:lnTo>
+                              <a:lnTo>
+                                <a:pt x="0" y="21599"/>
+                              </a:lnTo>
+                              <a:close/>
+                            </a:path>
+                          </a:pathLst>
+                        </a:custGeom>
+                        <a:noFill/>
+                        <a:ln>
+                          <a:noFill/>
+                        </a:ln>
+                        <a:effectLst/>
+                        <a:extLst/>
+                      </wps:spPr>
+                      <wps:style>
+                        <a:lnRef idx="1">
+                          <a:schemeClr val="accent1"/>
+                        </a:lnRef>
+                        <a:fillRef idx="3">
+                          <a:schemeClr val="accent1"/>
+                        </a:fillRef>
+                        <a:effectRef idx="2">
+                          <a:schemeClr val="accent1"/>
+                        </a:effectRef>
+                        <a:fontRef idx="minor">
+                          <a:schemeClr val="tx1"/>
+                        </a:fontRef>
+                      </wps:style>
+                      <wps:txbx>
+                        <w:txbxContent>
+                          <w:p>
+                            <w:pPr>
+                              <w:pStyle w:val="Corps"/>
+                            </w:pPr>
+                            <w:proofErr w:type="gramStart"/>
+                            <w:r>
+                              <w:t>main()</w:t>
+                            </w:r>
+                            <w:proofErr w:type="gramEnd"/>
+                          </w:p>
+                        </w:txbxContent>
+                      </wps:txbx>
+                      <wps:bodyPr rot="0" spcFirstLastPara="1" vertOverflow="overflow" horzOverflow="overflow" vert="horz" wrap="square" lIns="50800" tIns="50800" rIns="50800" bIns="50800" numCol="1" spcCol="38100" rtlCol="0" anchor="t">
+                        <a:prstTxWarp prst="textNoShape">
+                          <a:avLst/>
+                        </a:prstTxWarp>
+                        <a:noAutofit/>
+                      </wps:bodyPr>
+                    </wps:wsp>
+                  </a:graphicData>
+                </a:graphic>
+              </wp:anchor>
+            </w:drawing>
+          </mc:Choice>
+          <mc:Fallback>
+            <w:pict>
+              <v:shape w14:anchorId="7C8A2FBF" id="_x0000_s1029" style="position:absolute;margin-left:89.95pt;margin-top:154.85pt;width:51.55pt;height:23.45pt;z-index:251667456;visibility:visible;mso-wrap-style:square;mso-wrap-distance-left:12pt;mso-wrap-distance-top:12pt;mso-wrap-distance-right:12pt;mso-wrap-distance-bottom:12pt;mso-position-horizontal:absolute;mso-position-horizontal-relative:margin;mso-position-vertical:absolute;mso-position-vertical-relative:line;v-text-anchor:top" coordsize="21600,21600" o:spt="100" wrapcoords="-636 0 -636 0 -636 297305 653382 297305 653382 0 -636 0 -636 0 -636 0" o:gfxdata="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" adj="-11796480,,5400" path="m,l21599,r,21599l,21599,,xe" filled="f" stroked="f" strokeweight=".5pt">
+                <v:stroke joinstyle="miter"/>
+                <v:formulas/>
+                <v:path arrowok="t" o:extrusionok="f" o:connecttype="custom" o:connectlocs="327242,148765;327242,148765;327242,148765;327242,148765" o:connectangles="0,90,180,270" textboxrect="0,0,21600,21600"/>
+                <v:textbox inset="4pt,4pt,4pt,4pt">
+                  <w:txbxContent>
+                    <w:p>
+                      <w:pPr>
+                        <w:pStyle w:val="Corps"/>
+                      </w:pPr>
+                      <w:proofErr w:type="gramStart"/>
+                      <w:r>
+                        <w:t>main()</w:t>
+                      </w:r>
+                      <w:proofErr w:type="gramEnd"/>
+                    </w:p>
+                  </w:txbxContent>
+                </v:textbox>
+                <w10:wrap type="through" anchorx="margin" anchory="line"/>
+              </v:shape>
+            </w:pict>
+          </mc:Fallback>
+        </mc:AlternateContent>
+      </w:r>
+      <w:r>
+        <w:rPr>
+          <w:rFonts w:asciiTheme="minorHAnsi" w:hAnsiTheme="minorHAnsi"/>
+          <w:noProof/>
+          <w:lang w:val="fr-FR"/>
+        </w:rPr>
+        <mc:AlternateContent>
+          <mc:Choice Requires="wps">
+            <w:drawing>
+              <wp:anchor distT="152400" distB="152400" distL="152400" distR="152400" simplePos="0" relativeHeight="251678720" behindDoc="0" locked="0" layoutInCell="1" allowOverlap="1" wp14:anchorId="032B3255" wp14:editId="2B36A2AC">
+                <wp:simplePos x="0" y="0"/>
+                <wp:positionH relativeFrom="margin">
+                  <wp:posOffset>3721317</wp:posOffset>
+                </wp:positionH>
+                <wp:positionV relativeFrom="line">
+                  <wp:posOffset>4731799</wp:posOffset>
+                </wp:positionV>
+                <wp:extent cx="587996" cy="0"/>
+                <wp:effectExtent l="0" t="0" r="0" b="0"/>
+                <wp:wrapSquare wrapText="bothSides" distT="152400" distB="152400" distL="152400" distR="152400"/>
+                <wp:docPr id="1073741841" name="officeArt object"/>
+                <wp:cNvGraphicFramePr/>
+                <a:graphic xmlns:a="http://schemas.openxmlformats.org/drawingml/2006/main">
+                  <a:graphicData uri="http://schemas.microsoft.com/office/word/2010/wordprocessingShape">
+                    <wps:wsp>
+                      <wps:cNvCnPr/>
+                      <wps:spPr>
+                        <a:xfrm>
+                          <a:off x="0" y="0"/>
+                          <a:ext cx="587996" cy="0"/>
+                        </a:xfrm>
+                        <a:prstGeom prst="line">
+                          <a:avLst/>
+                        </a:prstGeom>
+                        <a:noFill/>
+                        <a:ln w="12700" cap="flat" cmpd="sng" algn="ctr">
+                          <a:solidFill>
+                            <a:srgbClr val="000000"/>
+                          </a:solidFill>
+                          <a:prstDash val="solid"/>
+                          <a:miter lim="400000"/>
+                        </a:ln>
+                        <a:effectLst/>
+                        <a:extLst/>
+                      </wps:spPr>
+                      <wps:style>
+                        <a:lnRef idx="1">
+                          <a:schemeClr val="accent1"/>
+                        </a:lnRef>
+                        <a:fillRef idx="3">
+                          <a:schemeClr val="accent1"/>
+                        </a:fillRef>
+                        <a:effectRef idx="2">
+                          <a:schemeClr val="accent1"/>
+                        </a:effectRef>
+                        <a:fontRef idx="minor">
+                          <a:schemeClr val="tx1"/>
+                        </a:fontRef>
+                      </wps:style>
+                      <wps:bodyPr/>
+                    </wps:wsp>
+                  </a:graphicData>
+                </a:graphic>
+              </wp:anchor>
+            </w:drawing>
+          </mc:Choice>
+          <mc:Fallback>
+            <w:pict>
+              <v:line w14:anchorId="11C376AD" id="officeArt object" o:spid="_x0000_s1026" style="position:absolute;z-index:251678720;visibility:visible;mso-wrap-style:square;mso-wrap-distance-left:12pt;mso-wrap-distance-top:12pt;mso-wrap-distance-right:12pt;mso-wrap-distance-bottom:12pt;mso-position-horizontal:absolute;mso-position-horizontal-relative:margin;mso-position-vertical:absolute;mso-position-vertical-relative:line" from="293pt,372.6pt" to="339.3pt,372.6pt" o:gfxdata="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" strokeweight="1pt">
+                <v:stroke miterlimit="4" joinstyle="miter"/>
+                <w10:wrap type="square" anchorx="margin" anchory="line"/>
+              </v:line>
+            </w:pict>
+          </mc:Fallback>
+        </mc:AlternateContent>
+      </w:r>
+      <w:r>
+        <w:rPr>
+          <w:rFonts w:asciiTheme="minorHAnsi" w:hAnsiTheme="minorHAnsi"/>
+          <w:noProof/>
+          <w:lang w:val="fr-FR"/>
+        </w:rPr>
+        <mc:AlternateContent>
+          <mc:Choice Requires="wps">
+            <w:drawing>
+              <wp:anchor distT="152400" distB="152400" distL="152400" distR="152400" simplePos="0" relativeHeight="251679744" behindDoc="0" locked="0" layoutInCell="1" allowOverlap="1" wp14:anchorId="6A0B7860" wp14:editId="5515EE30">
+                <wp:simplePos x="0" y="0"/>
+                <wp:positionH relativeFrom="margin">
+                  <wp:posOffset>4299626</wp:posOffset>
+                </wp:positionH>
+                <wp:positionV relativeFrom="line">
+                  <wp:posOffset>4736693</wp:posOffset>
+                </wp:positionV>
+                <wp:extent cx="0" cy="548396"/>
+                <wp:effectExtent l="0" t="0" r="0" b="0"/>
+                <wp:wrapSquare wrapText="bothSides" distT="152400" distB="152400" distL="152400" distR="152400"/>
+                <wp:docPr id="1073741842" name="officeArt object"/>
+                <wp:cNvGraphicFramePr/>
+                <a:graphic xmlns:a="http://schemas.openxmlformats.org/drawingml/2006/main">
+                  <a:graphicData uri="http://schemas.microsoft.com/office/word/2010/wordprocessingShape">
+                    <wps:wsp>
+                      <wps:cNvCnPr/>
+                      <wps:spPr>
+                        <a:xfrm>
+                          <a:off x="0" y="0"/>
+                          <a:ext cx="0" cy="548396"/>
+                        </a:xfrm>
+                        <a:prstGeom prst="line">
+                          <a:avLst/>
+                        </a:prstGeom>
+                        <a:noFill/>
+                        <a:ln w="12700" cap="flat" cmpd="sng" algn="ctr">
+                          <a:solidFill>
+                            <a:srgbClr val="000000"/>
+                          </a:solidFill>
+                          <a:prstDash val="solid"/>
+                          <a:miter lim="400000"/>
+                        </a:ln>
+                        <a:effectLst/>
+                        <a:extLst/>
+                      </wps:spPr>
+                      <wps:style>
+                        <a:lnRef idx="1">
+                          <a:schemeClr val="accent1"/>
+                        </a:lnRef>
+                        <a:fillRef idx="3">
+                          <a:schemeClr val="accent1"/>
+                        </a:fillRef>
+                        <a:effectRef idx="2">
+                          <a:schemeClr val="accent1"/>
+                        </a:effectRef>
+                        <a:fontRef idx="minor">
+                          <a:schemeClr val="tx1"/>
+                        </a:fontRef>
+                      </wps:style>
+                      <wps:bodyPr/>
+                    </wps:wsp>
+                  </a:graphicData>
+                </a:graphic>
+              </wp:anchor>
+            </w:drawing>
+          </mc:Choice>
+          <mc:Fallback>
+            <w:pict>
+              <v:line w14:anchorId="04C17E99" id="officeArt object" o:spid="_x0000_s1026" style="position:absolute;z-index:251679744;visibility:visible;mso-wrap-style:square;mso-wrap-distance-left:12pt;mso-wrap-distance-top:12pt;mso-wrap-distance-right:12pt;mso-wrap-distance-bottom:12pt;mso-position-horizontal:absolute;mso-position-horizontal-relative:margin;mso-position-vertical:absolute;mso-position-vertical-relative:line" from="338.55pt,372.95pt" to="338.55pt,416.15pt" o:gfxdata="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" strokeweight="1pt">
+                <v:stroke miterlimit="4" joinstyle="miter"/>
+                <w10:wrap type="square" anchorx="margin" anchory="line"/>
+              </v:line>
+            </w:pict>
+          </mc:Fallback>
+        </mc:AlternateContent>
+      </w:r>
+      <w:r>
+        <w:rPr>
+          <w:rFonts w:asciiTheme="minorHAnsi" w:hAnsiTheme="minorHAnsi"/>
+          <w:noProof/>
+          <w:lang w:val="fr-FR"/>
+        </w:rPr>
+        <mc:AlternateContent>
+          <mc:Choice Requires="wps">
+            <w:drawing>
+              <wp:anchor distT="152400" distB="152400" distL="152400" distR="152400" simplePos="0" relativeHeight="251680768" behindDoc="0" locked="0" layoutInCell="1" allowOverlap="1" wp14:anchorId="455F962E" wp14:editId="7F114E61">
+                <wp:simplePos x="0" y="0"/>
+                <wp:positionH relativeFrom="margin">
+                  <wp:posOffset>3723384</wp:posOffset>
+                </wp:positionH>
+                <wp:positionV relativeFrom="line">
+                  <wp:posOffset>5247203</wp:posOffset>
+                </wp:positionV>
+                <wp:extent cx="586862" cy="0"/>
+                <wp:effectExtent l="0" t="0" r="0" b="0"/>
+                <wp:wrapSquare wrapText="bothSides" distT="152400" distB="152400" distL="152400" distR="152400"/>
+                <wp:docPr id="1073741843" name="officeArt object"/>
+                <wp:cNvGraphicFramePr/>
+                <a:graphic xmlns:a="http://schemas.openxmlformats.org/drawingml/2006/main">
+                  <a:graphicData uri="http://schemas.microsoft.com/office/word/2010/wordprocessingShape">
+                    <wps:wsp>
+                      <wps:cNvCnPr/>
+                      <wps:spPr>
+                        <a:xfrm>
+                          <a:off x="0" y="0"/>
+                          <a:ext cx="586862" cy="0"/>
+                        </a:xfrm>
+                        <a:prstGeom prst="line">
+                          <a:avLst/>
+                        </a:prstGeom>
+                        <a:noFill/>
+                        <a:ln w="12700" cap="flat" cmpd="sng" algn="ctr">
+                          <a:solidFill>
+                            <a:srgbClr val="000000"/>
+                          </a:solidFill>
+                          <a:prstDash val="solid"/>
+                          <a:miter lim="400000"/>
+                          <a:headEnd type="triangle" w="med" len="med"/>
+                        </a:ln>
+                        <a:effectLst/>
+                        <a:extLst/>
+                      </wps:spPr>
+                      <wps:style>
+                        <a:lnRef idx="1">
+                          <a:schemeClr val="accent1"/>
+                        </a:lnRef>
+                        <a:fillRef idx="3">
+                          <a:schemeClr val="accent1"/>
+                        </a:fillRef>
+                        <a:effectRef idx="2">
+                          <a:schemeClr val="accent1"/>
+                        </a:effectRef>
+                        <a:fontRef idx="minor">
+                          <a:schemeClr val="tx1"/>
+                        </a:fontRef>
+                      </wps:style>
+                      <wps:bodyPr/>
+                    </wps:wsp>
+                  </a:graphicData>
+                </a:graphic>
+              </wp:anchor>
+            </w:drawing>
+          </mc:Choice>
+          <mc:Fallback>
+            <w:pict>
+              <v:line w14:anchorId="5C60875C" id="officeArt object" o:spid="_x0000_s1026" style="position:absolute;z-index:251680768;visibility:visible;mso-wrap-style:square;mso-wrap-distance-left:12pt;mso-wrap-distance-top:12pt;mso-wrap-distance-right:12pt;mso-wrap-distance-bottom:12pt;mso-position-horizontal:absolute;mso-position-horizontal-relative:margin;mso-position-vertical:absolute;mso-position-vertical-relative:line" from="293.2pt,413.15pt" to="339.4pt,413.15pt" o:gfxdata="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" strokeweight="1pt">
+                <v:stroke startarrow="block" miterlimit="4" joinstyle="miter"/>
+                <w10:wrap type="square" anchorx="margin" anchory="line"/>
+              </v:line>
+            </w:pict>
+          </mc:Fallback>
+        </mc:AlternateContent>
+      </w:r>
+      <w:r>
+        <w:rPr>
+          <w:rFonts w:asciiTheme="minorHAnsi" w:hAnsiTheme="minorHAnsi"/>
+          <w:noProof/>
+          <w:lang w:val="fr-FR"/>
+        </w:rPr>
+        <mc:AlternateContent>
+          <mc:Choice Requires="wps">
+            <w:drawing>
+              <wp:anchor distT="152400" distB="152400" distL="152400" distR="152400" simplePos="0" relativeHeight="251674624" behindDoc="0" locked="0" layoutInCell="1" allowOverlap="1" wp14:anchorId="55F8E01D" wp14:editId="47BAA28F">
+                <wp:simplePos x="0" y="0"/>
+                <wp:positionH relativeFrom="margin">
+                  <wp:posOffset>2067649</wp:posOffset>
+                </wp:positionH>
+                <wp:positionV relativeFrom="line">
+                  <wp:posOffset>3509099</wp:posOffset>
+                </wp:positionV>
+                <wp:extent cx="1258389" cy="0"/>
+                <wp:effectExtent l="0" t="0" r="0" b="0"/>
+                <wp:wrapSquare wrapText="bothSides" distT="152400" distB="152400" distL="152400" distR="152400"/>
+                <wp:docPr id="1073741844" name="officeArt object"/>
+                <wp:cNvGraphicFramePr/>
+                <a:graphic xmlns:a="http://schemas.openxmlformats.org/drawingml/2006/main">
+                  <a:graphicData uri="http://schemas.microsoft.com/office/word/2010/wordprocessingShape">
+                    <wps:wsp>
+                      <wps:cNvCnPr/>
+                      <wps:spPr>
+                        <a:xfrm>
+                          <a:off x="0" y="0"/>
+                          <a:ext cx="1258389" cy="0"/>
+                        </a:xfrm>
+                        <a:prstGeom prst="line">
+                          <a:avLst/>
+                        </a:prstGeom>
+                        <a:noFill/>
+                        <a:ln w="12700" cap="flat" cmpd="sng" algn="ctr">
+                          <a:solidFill>
+                            <a:srgbClr val="000000"/>
+                          </a:solidFill>
+                          <a:prstDash val="solid"/>
+                          <a:miter lim="400000"/>
+                          <a:headEnd type="triangle" w="med" len="med"/>
+                        </a:ln>
+                        <a:effectLst/>
+                        <a:extLst/>
+                      </wps:spPr>
+                      <wps:style>
+                        <a:lnRef idx="1">
+                          <a:schemeClr val="accent1"/>
+                        </a:lnRef>
+                        <a:fillRef idx="3">
+                          <a:schemeClr val="accent1"/>
+                        </a:fillRef>
+                        <a:effectRef idx="2">
+                          <a:schemeClr val="accent1"/>
+                        </a:effectRef>
+                        <a:fontRef idx="minor">
+                          <a:schemeClr val="tx1"/>
+                        </a:fontRef>
+                      </wps:style>
+                      <wps:bodyPr/>
+                    </wps:wsp>
+                  </a:graphicData>
+                </a:graphic>
+              </wp:anchor>
+            </w:drawing>
+          </mc:Choice>
+          <mc:Fallback>
+            <w:pict>
+              <v:line w14:anchorId="4678F8F6" id="officeArt object" o:spid="_x0000_s1026" style="position:absolute;z-index:251674624;visibility:visible;mso-wrap-style:square;mso-wrap-distance-left:12pt;mso-wrap-distance-top:12pt;mso-wrap-distance-right:12pt;mso-wrap-distance-bottom:12pt;mso-position-horizontal:absolute;mso-position-horizontal-relative:margin;mso-position-vertical:absolute;mso-position-vertical-relative:line" from="162.8pt,276.3pt" to="261.9pt,276.3pt" o:gfxdata="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" strokeweight="1pt">
+                <v:stroke startarrow="block" miterlimit="4" joinstyle="miter"/>
+                <w10:wrap type="square" anchorx="margin" anchory="line"/>
+              </v:line>
+            </w:pict>
+          </mc:Fallback>
+        </mc:AlternateContent>
+      </w:r>
+      <w:r>
+        <w:rPr>
+          <w:rFonts w:asciiTheme="minorHAnsi" w:hAnsiTheme="minorHAnsi"/>
+          <w:noProof/>
+          <w:lang w:val="fr-FR"/>
+        </w:rPr>
+        <mc:AlternateContent>
+          <mc:Choice Requires="wps">
+            <w:drawing>
+              <wp:anchor distT="152400" distB="152400" distL="152400" distR="152400" simplePos="0" relativeHeight="251668480" behindDoc="0" locked="0" layoutInCell="1" allowOverlap="1" wp14:anchorId="5DFB229C" wp14:editId="066BB2A3">
+                <wp:simplePos x="0" y="0"/>
+                <wp:positionH relativeFrom="margin">
+                  <wp:posOffset>2070884</wp:posOffset>
+                </wp:positionH>
+                <wp:positionV relativeFrom="line">
+                  <wp:posOffset>2989349</wp:posOffset>
+                </wp:positionV>
+                <wp:extent cx="1258389" cy="0"/>
+                <wp:effectExtent l="0" t="0" r="0" b="0"/>
+                <wp:wrapSquare wrapText="bothSides" distT="152400" distB="152400" distL="152400" distR="152400"/>
+                <wp:docPr id="1073741845" name="officeArt object"/>
+                <wp:cNvGraphicFramePr/>
+                <a:graphic xmlns:a="http://schemas.openxmlformats.org/drawingml/2006/main">
+                  <a:graphicData uri="http://schemas.microsoft.com/office/word/2010/wordprocessingShape">
+                    <wps:wsp>
+                      <wps:cNvCnPr/>
+                      <wps:spPr>
+                        <a:xfrm>
+                          <a:off x="0" y="0"/>
+                          <a:ext cx="1258389" cy="0"/>
+                        </a:xfrm>
+                        <a:prstGeom prst="line">
+                          <a:avLst/>
+                        </a:prstGeom>
+                        <a:noFill/>
+                        <a:ln w="12700" cap="flat" cmpd="sng" algn="ctr">
+                          <a:solidFill>
+                            <a:srgbClr val="000000"/>
+                          </a:solidFill>
+                          <a:prstDash val="solid"/>
+                          <a:miter lim="400000"/>
+                          <a:tailEnd type="triangle" w="med" len="med"/>
+                        </a:ln>
+                        <a:effectLst/>
+                        <a:extLst/>
+                      </wps:spPr>
+                      <wps:style>
+                        <a:lnRef idx="1">
+                          <a:schemeClr val="accent1"/>
+                        </a:lnRef>
+                        <a:fillRef idx="3">
+                          <a:schemeClr val="accent1"/>
+                        </a:fillRef>
+                        <a:effectRef idx="2">
+                          <a:schemeClr val="accent1"/>
+                        </a:effectRef>
+                        <a:fontRef idx="minor">
+                          <a:schemeClr val="tx1"/>
+                        </a:fontRef>
+                      </wps:style>
+                      <wps:bodyPr/>
+                    </wps:wsp>
+                  </a:graphicData>
+                </a:graphic>
+              </wp:anchor>
+            </w:drawing>
+          </mc:Choice>
+          <mc:Fallback>
+            <w:pict>
+              <v:line w14:anchorId="41EFB474" id="officeArt object" o:spid="_x0000_s1026" style="position:absolute;z-index:251668480;visibility:visible;mso-wrap-style:square;mso-wrap-distance-left:12pt;mso-wrap-distance-top:12pt;mso-wrap-distance-right:12pt;mso-wrap-distance-bottom:12pt;mso-position-horizontal:absolute;mso-position-horizontal-relative:margin;mso-position-vertical:absolute;mso-position-vertical-relative:line" from="163.05pt,235.4pt" to="262.15pt,235.4pt" o:gfxdata="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" strokeweight="1pt">
+                <v:stroke endarrow="block" miterlimit="4" joinstyle="miter"/>
+                <w10:wrap type="square" anchorx="margin" anchory="line"/>
+              </v:line>
+            </w:pict>
+          </mc:Fallback>
+        </mc:AlternateContent>
+      </w:r>
+      <w:r>
+        <w:rPr>
+          <w:rFonts w:asciiTheme="minorHAnsi" w:hAnsiTheme="minorHAnsi"/>
+          <w:noProof/>
+          <w:lang w:val="fr-FR"/>
+        </w:rPr>
+        <mc:AlternateContent>
+          <mc:Choice Requires="wps">
+            <w:drawing>
+              <wp:anchor distT="152400" distB="152400" distL="152400" distR="152400" simplePos="0" relativeHeight="251672576" behindDoc="0" locked="0" layoutInCell="1" allowOverlap="1" wp14:anchorId="6CB0C345" wp14:editId="544026C6">
+                <wp:simplePos x="0" y="0"/>
+                <wp:positionH relativeFrom="margin">
+                  <wp:posOffset>2074094</wp:posOffset>
+                </wp:positionH>
+                <wp:positionV relativeFrom="line">
+                  <wp:posOffset>4975855</wp:posOffset>
+                </wp:positionV>
+                <wp:extent cx="1258389" cy="0"/>
+                <wp:effectExtent l="0" t="0" r="0" b="0"/>
+                <wp:wrapSquare wrapText="bothSides" distT="152400" distB="152400" distL="152400" distR="152400"/>
+                <wp:docPr id="1073741846" name="officeArt object"/>
+                <wp:cNvGraphicFramePr/>
+                <a:graphic xmlns:a="http://schemas.openxmlformats.org/drawingml/2006/main">
+                  <a:graphicData uri="http://schemas.microsoft.com/office/word/2010/wordprocessingShape">
+                    <wps:wsp>
+                      <wps:cNvCnPr/>
+                      <wps:spPr>
+                        <a:xfrm>
+                          <a:off x="0" y="0"/>
+                          <a:ext cx="1258389" cy="0"/>
+                        </a:xfrm>
+                        <a:prstGeom prst="line">
+                          <a:avLst/>
+                        </a:prstGeom>
+                        <a:noFill/>
+                        <a:ln w="12700" cap="flat" cmpd="sng" algn="ctr">
+                          <a:solidFill>
+                            <a:srgbClr val="000000"/>
+                          </a:solidFill>
+                          <a:prstDash val="solid"/>
+                          <a:miter lim="400000"/>
+                          <a:tailEnd type="triangle" w="med" len="med"/>
+                        </a:ln>
+                        <a:effectLst/>
+                        <a:extLst/>
+                      </wps:spPr>
+                      <wps:style>
+                        <a:lnRef idx="1">
+                          <a:schemeClr val="accent1"/>
+                        </a:lnRef>
+                        <a:fillRef idx="3">
+                          <a:schemeClr val="accent1"/>
+                        </a:fillRef>
+                        <a:effectRef idx="2">
+                          <a:schemeClr val="accent1"/>
+                        </a:effectRef>
+                        <a:fontRef idx="minor">
+                          <a:schemeClr val="tx1"/>
+                        </a:fontRef>
+                      </wps:style>
+                      <wps:bodyPr/>
+                    </wps:wsp>
+                  </a:graphicData>
+                </a:graphic>
+              </wp:anchor>
+            </w:drawing>
+          </mc:Choice>
+          <mc:Fallback>
+            <w:pict>
+              <v:line w14:anchorId="4FD3B7CD" id="officeArt object" o:spid="_x0000_s1026" style="position:absolute;z-index:251672576;visibility:visible;mso-wrap-style:square;mso-wrap-distance-left:12pt;mso-wrap-distance-top:12pt;mso-wrap-distance-right:12pt;mso-wrap-distance-bottom:12pt;mso-position-horizontal:absolute;mso-position-horizontal-relative:margin;mso-position-vertical:absolute;mso-position-vertical-relative:line" from="163.3pt,391.8pt" to="262.4pt,391.8pt" o:gfxdata="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" strokeweight="1pt">
+                <v:stroke endarrow="block" miterlimit="4" joinstyle="miter"/>
+                <w10:wrap type="square" anchorx="margin" anchory="line"/>
+              </v:line>
+            </w:pict>
+          </mc:Fallback>
+        </mc:AlternateContent>
+      </w:r>
+      <w:r>
+        <w:rPr>
+          <w:rFonts w:asciiTheme="minorHAnsi" w:hAnsiTheme="minorHAnsi"/>
+          <w:noProof/>
+          <w:lang w:val="fr-FR"/>
+        </w:rPr>
+        <mc:AlternateContent>
+          <mc:Choice Requires="wps">
+            <w:drawing>
+              <wp:anchor distT="152400" distB="152400" distL="152400" distR="152400" simplePos="0" relativeHeight="251673600" behindDoc="0" locked="0" layoutInCell="1" allowOverlap="1" wp14:anchorId="3C1C6BBF" wp14:editId="295E54DB">
+                <wp:simplePos x="0" y="0"/>
+                <wp:positionH relativeFrom="margin">
+                  <wp:posOffset>2386761</wp:posOffset>
+                </wp:positionH>
+                <wp:positionV relativeFrom="line">
+                  <wp:posOffset>4672807</wp:posOffset>
+                </wp:positionV>
+                <wp:extent cx="666917" cy="320457"/>
+                <wp:effectExtent l="0" t="0" r="0" b="0"/>
+                <wp:wrapThrough wrapText="bothSides" distL="152400" distR="152400">
+                  <wp:wrapPolygon edited="1">
+                    <wp:start x="0" y="0"/>
+                    <wp:lineTo x="0" y="0"/>
+                    <wp:lineTo x="0" y="21588"/>
+                    <wp:lineTo x="21595" y="21588"/>
+                    <wp:lineTo x="21595" y="0"/>
+                    <wp:lineTo x="0" y="0"/>
+                    <wp:lineTo x="0" y="0"/>
+                    <wp:lineTo x="0" y="0"/>
+                  </wp:wrapPolygon>
+                </wp:wrapThrough>
+                <wp:docPr id="1073741847" name="officeArt object"/>
+                <wp:cNvGraphicFramePr/>
+                <a:graphic xmlns:a="http://schemas.openxmlformats.org/drawingml/2006/main">
+                  <a:graphicData uri="http://schemas.microsoft.com/office/word/2010/wordprocessingShape">
+                    <wps:wsp>
+                      <wps:cNvSpPr/>
+                      <wps:spPr>
+                        <a:xfrm>
+                          <a:off x="0" y="0"/>
+                          <a:ext cx="666917" cy="320457"/>
+                        </a:xfrm>
+                        <a:custGeom>
+                          <a:avLst/>
+                          <a:gdLst/>
+                          <a:ahLst/>
+                          <a:cxnLst>
+                            <a:cxn ang="0">
+                              <a:pos x="wd2" y="hd2"/>
+                            </a:cxn>
+                            <a:cxn ang="5400000">
+                              <a:pos x="wd2" y="hd2"/>
+                            </a:cxn>
+                            <a:cxn ang="10800000">
+                              <a:pos x="wd2" y="hd2"/>
+                            </a:cxn>
+                            <a:cxn ang="16200000">
+                              <a:pos x="wd2" y="hd2"/>
+                            </a:cxn>
+                          </a:cxnLst>
+                          <a:rect l="0" t="0" r="r" b="b"/>
+                          <a:pathLst>
+                            <a:path w="21600" h="21600" extrusionOk="0">
+                              <a:moveTo>
+                                <a:pt x="0" y="0"/>
+                              </a:moveTo>
+                              <a:lnTo>
+                                <a:pt x="21600" y="0"/>
+                              </a:lnTo>
+                              <a:lnTo>
+                                <a:pt x="21600" y="21599"/>
+                              </a:lnTo>
+                              <a:lnTo>
+                                <a:pt x="0" y="21599"/>
+                              </a:lnTo>
+                              <a:close/>
+                            </a:path>
+                          </a:pathLst>
+                        </a:custGeom>
+                        <a:noFill/>
+                        <a:ln>
+                          <a:noFill/>
+                        </a:ln>
+                        <a:effectLst/>
+                        <a:extLst/>
+                      </wps:spPr>
+                      <wps:style>
+                        <a:lnRef idx="1">
+                          <a:schemeClr val="accent1"/>
+                        </a:lnRef>
+                        <a:fillRef idx="3">
+                          <a:schemeClr val="accent1"/>
+                        </a:fillRef>
+                        <a:effectRef idx="2">
+                          <a:schemeClr val="accent1"/>
+                        </a:effectRef>
+                        <a:fontRef idx="minor">
+                          <a:schemeClr val="tx1"/>
+                        </a:fontRef>
+                      </wps:style>
+                      <wps:txbx>
+                        <w:txbxContent>
+                          <w:p>
+                            <w:pPr>
+                              <w:pStyle w:val="Corps"/>
+                            </w:pPr>
+                            <w:proofErr w:type="gramStart"/>
+                            <w:r>
+                              <w:t>render()</w:t>
+                            </w:r>
+                            <w:proofErr w:type="gramEnd"/>
+                          </w:p>
+                        </w:txbxContent>
+                      </wps:txbx>
+                      <wps:bodyPr rot="0" spcFirstLastPara="1" vertOverflow="overflow" horzOverflow="overflow" vert="horz" wrap="square" lIns="50800" tIns="50800" rIns="50800" bIns="50800" numCol="1" spcCol="38100" rtlCol="0" anchor="t">
+                        <a:prstTxWarp prst="textNoShape">
+                          <a:avLst/>
+                        </a:prstTxWarp>
+                        <a:noAutofit/>
+                      </wps:bodyPr>
+                    </wps:wsp>
+                  </a:graphicData>
+                </a:graphic>
+              </wp:anchor>
+            </w:drawing>
+          </mc:Choice>
+          <mc:Fallback>
+            <w:pict>
+              <v:shape w14:anchorId="3C1C6BBF" id="_x0000_s1030" style="position:absolute;margin-left:187.95pt;margin-top:367.95pt;width:52.5pt;height:25.25pt;z-index:251673600;visibility:visible;mso-wrap-style:square;mso-wrap-distance-left:12pt;mso-wrap-distance-top:12pt;mso-wrap-distance-right:12pt;mso-wrap-distance-bottom:12pt;mso-position-horizontal:absolute;mso-position-horizontal-relative:margin;mso-position-vertical:absolute;mso-position-vertical-relative:line;v-text-anchor:top" coordsize="21600,21600" o:spt="100" wrapcoords="-648 -638 -648 -638 -648 319220 665947 319220 665947 -638 -648 -638 -648 -638 -648 -638" o:gfxdata="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" adj="-11796480,,5400" path="m,l21600,r,21599l,21599,,xe" filled="f" stroked="f" strokeweight=".5pt">
+                <v:stroke joinstyle="miter"/>
+                <v:formulas/>
+                <v:path arrowok="t" o:extrusionok="f" o:connecttype="custom" o:connectlocs="333459,160229;333459,160229;333459,160229;333459,160229" o:connectangles="0,90,180,270" textboxrect="0,0,21600,21600"/>
+                <v:textbox inset="4pt,4pt,4pt,4pt">
+                  <w:txbxContent>
+                    <w:p>
+                      <w:pPr>
+                        <w:pStyle w:val="Corps"/>
+                      </w:pPr>
+                      <w:proofErr w:type="gramStart"/>
+                      <w:r>
+                        <w:t>render()</w:t>
+                      </w:r>
+                      <w:proofErr w:type="gramEnd"/>
+                    </w:p>
+                  </w:txbxContent>
+                </v:textbox>
+                <w10:wrap type="through" anchorx="margin" anchory="line"/>
+              </v:shape>
+            </w:pict>
+          </mc:Fallback>
+        </mc:AlternateContent>
+      </w:r>
+      <w:r>
+        <w:rPr>
+          <w:rFonts w:asciiTheme="minorHAnsi" w:hAnsiTheme="minorHAnsi"/>
+          <w:noProof/>
+          <w:lang w:val="fr-FR"/>
+        </w:rPr>
+        <mc:AlternateContent>
+          <mc:Choice Requires="wps">
+            <w:drawing>
+              <wp:anchor distT="152400" distB="152400" distL="152400" distR="152400" simplePos="0" relativeHeight="251683840" behindDoc="0" locked="0" layoutInCell="1" allowOverlap="1" wp14:anchorId="22EA2090" wp14:editId="0AF00756">
+                <wp:simplePos x="0" y="0"/>
+                <wp:positionH relativeFrom="margin">
+                  <wp:posOffset>5140418</wp:posOffset>
+                </wp:positionH>
+                <wp:positionV relativeFrom="line">
+                  <wp:posOffset>4745638</wp:posOffset>
+                </wp:positionV>
+                <wp:extent cx="120170" cy="536477"/>
+                <wp:effectExtent l="0" t="0" r="0" b="0"/>
+                <wp:wrapThrough wrapText="bothSides" distL="152400" distR="152400">
+                  <wp:wrapPolygon edited="1">
+                    <wp:start x="0" y="0"/>
+                    <wp:lineTo x="0" y="0"/>
+                    <wp:lineTo x="0" y="21604"/>
+                    <wp:lineTo x="21615" y="21604"/>
+                    <wp:lineTo x="21615" y="0"/>
+                    <wp:lineTo x="0" y="0"/>
+                    <wp:lineTo x="0" y="0"/>
+                    <wp:lineTo x="0" y="0"/>
+                  </wp:wrapPolygon>
+                </wp:wrapThrough>
+                <wp:docPr id="1073741848" name="officeArt object"/>
+                <wp:cNvGraphicFramePr/>
+                <a:graphic xmlns:a="http://schemas.openxmlformats.org/drawingml/2006/main">
+                  <a:graphicData uri="http://schemas.microsoft.com/office/word/2010/wordprocessingShape">
+                    <wps:wsp>
+                      <wps:cNvSpPr/>
+                      <wps:spPr>
+                        <a:xfrm>
+                          <a:off x="0" y="0"/>
+                          <a:ext cx="120170" cy="536477"/>
+                        </a:xfrm>
+                        <a:custGeom>
+                          <a:avLst/>
+                          <a:gdLst/>
+                          <a:ahLst/>
+                          <a:cxnLst>
+                            <a:cxn ang="0">
+                              <a:pos x="wd2" y="hd2"/>
+                            </a:cxn>
+                            <a:cxn ang="5400000">
+                              <a:pos x="wd2" y="hd2"/>
+                            </a:cxn>
+                            <a:cxn ang="10800000">
+                              <a:pos x="wd2" y="hd2"/>
+                            </a:cxn>
+                            <a:cxn ang="16200000">
+                              <a:pos x="wd2" y="hd2"/>
+                            </a:cxn>
+                          </a:cxnLst>
+                          <a:rect l="0" t="0" r="r" b="b"/>
+                          <a:pathLst>
+                            <a:path w="21600" h="21600" extrusionOk="0">
+                              <a:moveTo>
+                                <a:pt x="0" y="0"/>
+                              </a:moveTo>
+                              <a:lnTo>
+                                <a:pt x="21599" y="0"/>
+                              </a:lnTo>
+                              <a:lnTo>
+                                <a:pt x="21599" y="21599"/>
+                              </a:lnTo>
+                              <a:lnTo>
+                                <a:pt x="0" y="21599"/>
+                              </a:lnTo>
+                              <a:close/>
+                            </a:path>
+                          </a:pathLst>
+                        </a:custGeom>
+                        <a:solidFill>
+                          <a:srgbClr val="499BC9"/>
+                        </a:solidFill>
+                        <a:ln>
+                          <a:noFill/>
+                        </a:ln>
+                        <a:effectLst>
+                          <a:outerShdw blurRad="38100" dist="25400" dir="5400000" rotWithShape="0">
+                            <a:srgbClr val="000000">
+                              <a:alpha val="50000"/>
+                            </a:srgbClr>
+                          </a:outerShdw>
+                        </a:effectLst>
+                        <a:extLst/>
+                      </wps:spPr>
+                      <wps:style>
+                        <a:lnRef idx="1">
+                          <a:schemeClr val="accent1"/>
+                        </a:lnRef>
+                        <a:fillRef idx="3">
+                          <a:schemeClr val="accent1"/>
+                        </a:fillRef>
+                        <a:effectRef idx="2">
+                          <a:schemeClr val="accent1"/>
+                        </a:effectRef>
+                        <a:fontRef idx="minor">
+                          <a:schemeClr val="tx1"/>
+                        </a:fontRef>
+                      </wps:style>
+                      <wps:bodyPr rot="0" spcFirstLastPara="1" vertOverflow="overflow" horzOverflow="overflow" vert="horz" wrap="square" lIns="91440" tIns="45720" rIns="91440" bIns="45720" numCol="1" spcCol="38100" rtlCol="0" anchor="t">
+                        <a:prstTxWarp prst="textNoShape">
+                          <a:avLst/>
+                        </a:prstTxWarp>
+                        <a:noAutofit/>
+                      </wps:bodyPr>
+                    </wps:wsp>
+                  </a:graphicData>
+                </a:graphic>
+              </wp:anchor>
+            </w:drawing>
+          </mc:Choice>
+          <mc:Fallback>
+            <w:pict>
+              <v:shape w14:anchorId="36FA7789" id="officeArt object" o:spid="_x0000_s1026" style="position:absolute;margin-left:404.75pt;margin-top:373.65pt;width:9.45pt;height:42.25pt;z-index:251683840;visibility:visible;mso-wrap-style:square;mso-wrap-distance-left:12pt;mso-wrap-distance-top:12pt;mso-wrap-distance-right:12pt;mso-wrap-distance-bottom:12pt;mso-position-horizontal:absolute;mso-position-horizontal-relative:margin;mso-position-vertical:absolute;mso-position-vertical-relative:line;v-text-anchor:top" coordsize="21600,21600" wrapcoords="0 0 0 0 0 536028 120098 536028 120098 0 0 0 0 0 0 0" o:gfxdata="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" path="m,l21599,r,21599l,21599,,xe" fillcolor="#499bc9" stroked="f" strokeweight=".5pt">
+                <v:stroke joinstyle="miter"/>
+                <v:shadow on="t" color="black" opacity=".5" origin=",.5" offset="0"/>
+                <v:path arrowok="t" o:extrusionok="f" o:connecttype="custom" o:connectlocs="60085,268239;60085,268239;60085,268239;60085,268239" o:connectangles="0,90,180,270"/>
+                <w10:wrap type="through" anchorx="margin" anchory="line"/>
+              </v:shape>
+            </w:pict>
+          </mc:Fallback>
+        </mc:AlternateContent>
+      </w:r>
+      <w:r>
+        <w:rPr>
+          <w:rFonts w:asciiTheme="minorHAnsi" w:hAnsiTheme="minorHAnsi"/>
+          <w:noProof/>
+          <w:lang w:val="fr-FR"/>
+        </w:rPr>
+        <mc:AlternateContent>
+          <mc:Choice Requires="wps">
+            <w:drawing>
+              <wp:anchor distT="152400" distB="152400" distL="152400" distR="152400" simplePos="0" relativeHeight="251676672" behindDoc="0" locked="0" layoutInCell="1" allowOverlap="1" wp14:anchorId="35562B9C" wp14:editId="45D3D072">
+                <wp:simplePos x="0" y="0"/>
+                <wp:positionH relativeFrom="margin">
+                  <wp:posOffset>4459703</wp:posOffset>
+                </wp:positionH>
+                <wp:positionV relativeFrom="line">
+                  <wp:posOffset>4812023</wp:posOffset>
+                </wp:positionV>
+                <wp:extent cx="574189" cy="0"/>
+                <wp:effectExtent l="0" t="0" r="0" b="0"/>
+                <wp:wrapSquare wrapText="bothSides" distT="152400" distB="152400" distL="152400" distR="152400"/>
+                <wp:docPr id="1073741849" name="officeArt object"/>
+                <wp:cNvGraphicFramePr/>
+                <a:graphic xmlns:a="http://schemas.openxmlformats.org/drawingml/2006/main">
+                  <a:graphicData uri="http://schemas.microsoft.com/office/word/2010/wordprocessingShape">
+                    <wps:wsp>
+                      <wps:cNvCnPr/>
+                      <wps:spPr>
+                        <a:xfrm>
+                          <a:off x="0" y="0"/>
+                          <a:ext cx="574189" cy="0"/>
+                        </a:xfrm>
+                        <a:prstGeom prst="line">
+                          <a:avLst/>
+                        </a:prstGeom>
+                        <a:noFill/>
+                        <a:ln w="12700" cap="flat" cmpd="sng" algn="ctr">
+                          <a:solidFill>
+                            <a:srgbClr val="000000"/>
+                          </a:solidFill>
+                          <a:prstDash val="solid"/>
+                          <a:miter lim="400000"/>
+                          <a:tailEnd type="triangle" w="med" len="med"/>
+                        </a:ln>
+                        <a:effectLst/>
+                        <a:extLst/>
+                      </wps:spPr>
+                      <wps:style>
+                        <a:lnRef idx="1">
+                          <a:schemeClr val="accent1"/>
+                        </a:lnRef>
+                        <a:fillRef idx="3">
+                          <a:schemeClr val="accent1"/>
+                        </a:fillRef>
+                        <a:effectRef idx="2">
+                          <a:schemeClr val="accent1"/>
+                        </a:effectRef>
+                        <a:fontRef idx="minor">
+                          <a:schemeClr val="tx1"/>
+                        </a:fontRef>
+                      </wps:style>
+                      <wps:bodyPr/>
+                    </wps:wsp>
+                  </a:graphicData>
+                </a:graphic>
+              </wp:anchor>
+            </w:drawing>
+          </mc:Choice>
+          <mc:Fallback>
+            <w:pict>
+              <v:line w14:anchorId="6824CEC1" id="officeArt object" o:spid="_x0000_s1026" style="position:absolute;z-index:251676672;visibility:visible;mso-wrap-style:square;mso-wrap-distance-left:12pt;mso-wrap-distance-top:12pt;mso-wrap-distance-right:12pt;mso-wrap-distance-bottom:12pt;mso-position-horizontal:absolute;mso-position-horizontal-relative:margin;mso-position-vertical:absolute;mso-position-vertical-relative:line" from="351.15pt,378.9pt" to="396.35pt,378.9pt" o:gfxdata="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" strokeweight="1pt">
+                <v:stroke endarrow="block" miterlimit="4" joinstyle="miter"/>
+                <w10:wrap type="square" anchorx="margin" anchory="line"/>
+              </v:line>
+            </w:pict>
+          </mc:Fallback>
+        </mc:AlternateContent>
+      </w:r>
+      <w:r>
+        <w:rPr>
+          <w:rFonts w:asciiTheme="minorHAnsi" w:hAnsiTheme="minorHAnsi"/>
+          <w:noProof/>
+          <w:lang w:val="fr-FR"/>
+        </w:rPr>
+        <mc:AlternateContent>
+          <mc:Choice Requires="wps">
+            <w:drawing>
+              <wp:anchor distT="152400" distB="152400" distL="152400" distR="152400" simplePos="0" relativeHeight="251682816" behindDoc="0" locked="0" layoutInCell="1" allowOverlap="1" wp14:anchorId="69F077E8" wp14:editId="4934FEF5">
+                <wp:simplePos x="0" y="0"/>
+                <wp:positionH relativeFrom="margin">
+                  <wp:posOffset>4450195</wp:posOffset>
+                </wp:positionH>
+                <wp:positionV relativeFrom="line">
+                  <wp:posOffset>5137818</wp:posOffset>
+                </wp:positionV>
+                <wp:extent cx="574189" cy="0"/>
+                <wp:effectExtent l="0" t="0" r="0" b="0"/>
+                <wp:wrapSquare wrapText="bothSides" distT="152400" distB="152400" distL="152400" distR="152400"/>
+                <wp:docPr id="1073741850" name="officeArt object"/>
+                <wp:cNvGraphicFramePr/>
+                <a:graphic xmlns:a="http://schemas.openxmlformats.org/drawingml/2006/main">
+                  <a:graphicData uri="http://schemas.microsoft.com/office/word/2010/wordprocessingShape">
+                    <wps:wsp>
+                      <wps:cNvCnPr/>
+                      <wps:spPr>
+                        <a:xfrm>
+                          <a:off x="0" y="0"/>
+                          <a:ext cx="574189" cy="0"/>
+                        </a:xfrm>
+                        <a:prstGeom prst="line">
+                          <a:avLst/>
+                        </a:prstGeom>
+                        <a:noFill/>
+                        <a:ln w="12700" cap="flat" cmpd="sng" algn="ctr">
+                          <a:solidFill>
+                            <a:srgbClr val="000000"/>
+                          </a:solidFill>
+                          <a:prstDash val="solid"/>
+                          <a:miter lim="400000"/>
+                          <a:headEnd type="triangle" w="med" len="med"/>
+                        </a:ln>
+                        <a:effectLst/>
+                        <a:extLst/>
+                      </wps:spPr>
+                      <wps:style>
+                        <a:lnRef idx="1">
+                          <a:schemeClr val="accent1"/>
+                        </a:lnRef>
+                        <a:fillRef idx="3">
+                          <a:schemeClr val="accent1"/>
+                        </a:fillRef>
+                        <a:effectRef idx="2">
+                          <a:schemeClr val="accent1"/>
+                        </a:effectRef>
+                        <a:fontRef idx="minor">
+                          <a:schemeClr val="tx1"/>
+                        </a:fontRef>
+                      </wps:style>
+                      <wps:bodyPr/>
+                    </wps:wsp>
+                  </a:graphicData>
+                </a:graphic>
+              </wp:anchor>
+            </w:drawing>
+          </mc:Choice>
+          <mc:Fallback>
+            <w:pict>
+              <v:line w14:anchorId="18C667D6" id="officeArt object" o:spid="_x0000_s1026" style="position:absolute;z-index:251682816;visibility:visible;mso-wrap-style:square;mso-wrap-distance-left:12pt;mso-wrap-distance-top:12pt;mso-wrap-distance-right:12pt;mso-wrap-distance-bottom:12pt;mso-position-horizontal:absolute;mso-position-horizontal-relative:margin;mso-position-vertical:absolute;mso-position-vertical-relative:line" from="350.4pt,404.55pt" to="395.6pt,404.55pt" o:gfxdata="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" strokeweight="1pt">
+                <v:stroke startarrow="block" miterlimit="4" joinstyle="miter"/>
+                <w10:wrap type="square" anchorx="margin" anchory="line"/>
+              </v:line>
+            </w:pict>
+          </mc:Fallback>
+        </mc:AlternateContent>
+      </w:r>
+      <w:r>
+        <w:rPr>
+          <w:rFonts w:asciiTheme="minorHAnsi" w:hAnsiTheme="minorHAnsi"/>
+          <w:noProof/>
+          <w:lang w:val="fr-FR"/>
+        </w:rPr>
+        <mc:AlternateContent>
+          <mc:Choice Requires="wps">
+            <w:drawing>
+              <wp:anchor distT="152400" distB="152400" distL="152400" distR="152400" simplePos="0" relativeHeight="251681792" behindDoc="0" locked="0" layoutInCell="1" allowOverlap="1" wp14:anchorId="1125EAA1" wp14:editId="76A6CBFF">
+                <wp:simplePos x="0" y="0"/>
+                <wp:positionH relativeFrom="margin">
+                  <wp:posOffset>4510283</wp:posOffset>
+                </wp:positionH>
+                <wp:positionV relativeFrom="line">
+                  <wp:posOffset>4533566</wp:posOffset>
+                </wp:positionV>
+                <wp:extent cx="518751" cy="293159"/>
+                <wp:effectExtent l="0" t="0" r="0" b="0"/>
+                <wp:wrapThrough wrapText="bothSides" distL="152400" distR="152400">
+                  <wp:wrapPolygon edited="1">
+                    <wp:start x="0" y="0"/>
+                    <wp:lineTo x="0" y="0"/>
+                    <wp:lineTo x="0" y="21610"/>
+                    <wp:lineTo x="21599" y="21610"/>
+                    <wp:lineTo x="21599" y="0"/>
+                    <wp:lineTo x="0" y="0"/>
+                    <wp:lineTo x="0" y="0"/>
+                    <wp:lineTo x="0" y="0"/>
+                  </wp:wrapPolygon>
+                </wp:wrapThrough>
+                <wp:docPr id="1073741851" name="officeArt object"/>
+                <wp:cNvGraphicFramePr/>
+                <a:graphic xmlns:a="http://schemas.openxmlformats.org/drawingml/2006/main">
+                  <a:graphicData uri="http://schemas.microsoft.com/office/word/2010/wordprocessingShape">
+                    <wps:wsp>
+                      <wps:cNvSpPr/>
+                      <wps:spPr>
+                        <a:xfrm>
+                          <a:off x="0" y="0"/>
+                          <a:ext cx="518751" cy="293159"/>
+                        </a:xfrm>
+                        <a:custGeom>
+                          <a:avLst/>
+                          <a:gdLst/>
+                          <a:ahLst/>
+                          <a:cxnLst>
+                            <a:cxn ang="0">
+                              <a:pos x="wd2" y="hd2"/>
+                            </a:cxn>
+                            <a:cxn ang="5400000">
+                              <a:pos x="wd2" y="hd2"/>
+                            </a:cxn>
+                            <a:cxn ang="10800000">
+                              <a:pos x="wd2" y="hd2"/>
+                            </a:cxn>
+                            <a:cxn ang="16200000">
+                              <a:pos x="wd2" y="hd2"/>
+                            </a:cxn>
+                          </a:cxnLst>
+                          <a:rect l="0" t="0" r="r" b="b"/>
+                          <a:pathLst>
+                            <a:path w="21600" h="21600" extrusionOk="0">
+                              <a:moveTo>
+                                <a:pt x="0" y="0"/>
+                              </a:moveTo>
+                              <a:lnTo>
+                                <a:pt x="21600" y="0"/>
+                              </a:lnTo>
+                              <a:lnTo>
+                                <a:pt x="21600" y="21599"/>
+                              </a:lnTo>
+                              <a:lnTo>
+                                <a:pt x="0" y="21599"/>
+                              </a:lnTo>
+                              <a:close/>
+                            </a:path>
+                          </a:pathLst>
+                        </a:custGeom>
+                        <a:noFill/>
+                        <a:ln>
+                          <a:noFill/>
+                        </a:ln>
+                        <a:effectLst/>
+                        <a:extLst/>
+                      </wps:spPr>
+                      <wps:style>
+                        <a:lnRef idx="1">
+                          <a:schemeClr val="accent1"/>
+                        </a:lnRef>
+                        <a:fillRef idx="3">
+                          <a:schemeClr val="accent1"/>
+                        </a:fillRef>
+                        <a:effectRef idx="2">
+                          <a:schemeClr val="accent1"/>
+                        </a:effectRef>
+                        <a:fontRef idx="minor">
+                          <a:schemeClr val="tx1"/>
+                        </a:fontRef>
+                      </wps:style>
+                      <wps:txbx>
+                        <w:txbxContent>
+                          <w:p>
+                            <w:pPr>
+                              <w:pStyle w:val="Corps"/>
+                            </w:pPr>
+                            <w:proofErr w:type="gramStart"/>
+                            <w:r>
+                              <w:t>paint()</w:t>
+                            </w:r>
+                            <w:proofErr w:type="gramEnd"/>
+                          </w:p>
+                        </w:txbxContent>
+                      </wps:txbx>
+                      <wps:bodyPr rot="0" spcFirstLastPara="1" vertOverflow="overflow" horzOverflow="overflow" vert="horz" wrap="square" lIns="50800" tIns="50800" rIns="50800" bIns="50800" numCol="1" spcCol="38100" rtlCol="0" anchor="t">
+                        <a:prstTxWarp prst="textNoShape">
+                          <a:avLst/>
+                        </a:prstTxWarp>
+                        <a:noAutofit/>
+                      </wps:bodyPr>
+                    </wps:wsp>
+                  </a:graphicData>
+                </a:graphic>
+              </wp:anchor>
+            </w:drawing>
+          </mc:Choice>
+          <mc:Fallback>
+            <w:pict>
+              <v:shape w14:anchorId="1125EAA1" id="_x0000_s1031" style="position:absolute;margin-left:355.15pt;margin-top:356.95pt;width:40.85pt;height:23.1pt;z-index:251681792;visibility:visible;mso-wrap-style:square;mso-wrap-distance-left:12pt;mso-wrap-distance-top:12pt;mso-wrap-distance-right:12pt;mso-wrap-distance-bottom:12pt;mso-position-horizontal:absolute;mso-position-horizontal-relative:margin;mso-position-vertical:absolute;mso-position-vertical-relative:line;v-text-anchor:top" coordsize="21600,21600" o:spt="100" wrapcoords="-624 0 -624 0 -624 292867 517498 292867 517498 0 -624 0 -624 0 -624 0" o:gfxdata="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" adj="-11796480,,5400" path="m,l21600,r,21599l,21599,,xe" filled="f" stroked="f" strokeweight=".5pt">
+                <v:stroke joinstyle="miter"/>
+                <v:formulas/>
+                <v:path arrowok="t" o:extrusionok="f" o:connecttype="custom" o:connectlocs="259376,146580;259376,146580;259376,146580;259376,146580" o:connectangles="0,90,180,270" textboxrect="0,0,21600,21600"/>
+                <v:textbox inset="4pt,4pt,4pt,4pt">
+                  <w:txbxContent>
+                    <w:p>
+                      <w:pPr>
+                        <w:pStyle w:val="Corps"/>
+                      </w:pPr>
+                      <w:proofErr w:type="gramStart"/>
+                      <w:r>
+                        <w:t>paint()</w:t>
+                      </w:r>
+                      <w:proofErr w:type="gramEnd"/>
+                    </w:p>
+                  </w:txbxContent>
+                </v:textbox>
+                <w10:wrap type="through" anchorx="margin" anchory="line"/>
+              </v:shape>
+            </w:pict>
+          </mc:Fallback>
+        </mc:AlternateContent>
+      </w:r>
+      <w:r>
+        <w:rPr>
+          <w:rFonts w:asciiTheme="minorHAnsi" w:hAnsiTheme="minorHAnsi"/>
+          <w:noProof/>
+          <w:lang w:val="fr-FR"/>
+        </w:rPr>
+        <mc:AlternateContent>
+          <mc:Choice Requires="wps">
+            <w:drawing>
+              <wp:anchor distT="152400" distB="152400" distL="152400" distR="152400" simplePos="0" relativeHeight="251669504" behindDoc="0" locked="0" layoutInCell="1" allowOverlap="1" wp14:anchorId="77ECE799" wp14:editId="567DE36C">
+                <wp:simplePos x="0" y="0"/>
+                <wp:positionH relativeFrom="margin">
+                  <wp:posOffset>2232465</wp:posOffset>
+                </wp:positionH>
+                <wp:positionV relativeFrom="line">
+                  <wp:posOffset>2674767</wp:posOffset>
+                </wp:positionV>
+                <wp:extent cx="1041369" cy="371869"/>
+                <wp:effectExtent l="0" t="0" r="0" b="0"/>
+                <wp:wrapThrough wrapText="bothSides" distL="152400" distR="152400">
+                  <wp:wrapPolygon edited="1">
+                    <wp:start x="0" y="0"/>
+                    <wp:lineTo x="0" y="0"/>
+                    <wp:lineTo x="0" y="21600"/>
+                    <wp:lineTo x="21601" y="21600"/>
+                    <wp:lineTo x="21601" y="0"/>
+                    <wp:lineTo x="0" y="0"/>
+                    <wp:lineTo x="0" y="0"/>
+                    <wp:lineTo x="0" y="0"/>
+                  </wp:wrapPolygon>
+                </wp:wrapThrough>
+                <wp:docPr id="1073741852" name="officeArt object"/>
+                <wp:cNvGraphicFramePr/>
+                <a:graphic xmlns:a="http://schemas.openxmlformats.org/drawingml/2006/main">
+                  <a:graphicData uri="http://schemas.microsoft.com/office/word/2010/wordprocessingShape">
+                    <wps:wsp>
+                      <wps:cNvSpPr/>
+                      <wps:spPr>
+                        <a:xfrm>
+                          <a:off x="0" y="0"/>
+                          <a:ext cx="1041369" cy="371869"/>
+                        </a:xfrm>
+                        <a:custGeom>
+                          <a:avLst/>
+                          <a:gdLst/>
+                          <a:ahLst/>
+                          <a:cxnLst>
+                            <a:cxn ang="0">
+                              <a:pos x="wd2" y="hd2"/>
+                            </a:cxn>
+                            <a:cxn ang="5400000">
+                              <a:pos x="wd2" y="hd2"/>
+                            </a:cxn>
+                            <a:cxn ang="10800000">
+                              <a:pos x="wd2" y="hd2"/>
+                            </a:cxn>
+                            <a:cxn ang="16200000">
+                              <a:pos x="wd2" y="hd2"/>
+                            </a:cxn>
+                          </a:cxnLst>
+                          <a:rect l="0" t="0" r="r" b="b"/>
+                          <a:pathLst>
+                            <a:path w="21600" h="21600" extrusionOk="0">
+                              <a:moveTo>
+                                <a:pt x="0" y="0"/>
+                              </a:moveTo>
+                              <a:lnTo>
+                                <a:pt x="21600" y="0"/>
+                              </a:lnTo>
+                              <a:lnTo>
+                                <a:pt x="21600" y="21600"/>
+                              </a:lnTo>
+                              <a:lnTo>
+                                <a:pt x="0" y="21600"/>
+                              </a:lnTo>
+                              <a:close/>
+                            </a:path>
+                          </a:pathLst>
+                        </a:custGeom>
+                        <a:noFill/>
+                        <a:ln>
+                          <a:noFill/>
+                        </a:ln>
+                        <a:effectLst/>
+                        <a:extLst/>
+                      </wps:spPr>
+                      <wps:style>
+                        <a:lnRef idx="1">
+                          <a:schemeClr val="accent1"/>
+                        </a:lnRef>
+                        <a:fillRef idx="3">
+                          <a:schemeClr val="accent1"/>
+                        </a:fillRef>
+                        <a:effectRef idx="2">
+                          <a:schemeClr val="accent1"/>
+                        </a:effectRef>
+                        <a:fontRef idx="minor">
+                          <a:schemeClr val="tx1"/>
+                        </a:fontRef>
+                      </wps:style>
+                      <wps:txbx>
+                        <w:txbxContent>
+                          <w:p>
+                            <w:pPr>
+                              <w:pStyle w:val="Corps"/>
+                            </w:pPr>
+                            <w:proofErr w:type="spellStart"/>
+                            <w:proofErr w:type="gramStart"/>
+                            <w:r>
+                              <w:t>updateTimer</w:t>
+                            </w:r>
+                            <w:proofErr w:type="spellEnd"/>
+                            <w:r>
+                              <w:t>()</w:t>
+                            </w:r>
+                            <w:proofErr w:type="gramEnd"/>
+                          </w:p>
+                        </w:txbxContent>
+                      </wps:txbx>
+                      <wps:bodyPr rot="0" spcFirstLastPara="1" vertOverflow="overflow" horzOverflow="overflow" vert="horz" wrap="square" lIns="50800" tIns="50800" rIns="50800" bIns="50800" numCol="1" spcCol="38100" rtlCol="0" anchor="t">
+                        <a:prstTxWarp prst="textNoShape">
+                          <a:avLst/>
+                        </a:prstTxWarp>
+                        <a:noAutofit/>
+                      </wps:bodyPr>
+                    </wps:wsp>
+                  </a:graphicData>
+                </a:graphic>
+              </wp:anchor>
+            </w:drawing>
+          </mc:Choice>
+          <mc:Fallback>
+            <w:pict>
+              <v:shape w14:anchorId="77ECE799" id="_x0000_s1032" style="position:absolute;margin-left:175.8pt;margin-top:210.6pt;width:82pt;height:29.3pt;z-index:251669504;visibility:visible;mso-wrap-style:square;mso-wrap-distance-left:12pt;mso-wrap-distance-top:12pt;mso-wrap-distance-right:12pt;mso-wrap-distance-bottom:12pt;mso-position-horizontal:absolute;mso-position-horizontal-relative:margin;mso-position-vertical:absolute;mso-position-vertical-relative:line;v-text-anchor:top" coordsize="21600,21600" o:spt="100" wrapcoords="-627 0 -627 0 -627 371473 1040195 371473 1040195 0 -627 0 -627 0 -627 0" o:gfxdata="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" adj="-11796480,,5400" path="m,l21600,r,21600l,21600,,xe" filled="f" stroked="f" strokeweight=".5pt">
+                <v:stroke joinstyle="miter"/>
+                <v:formulas/>
+                <v:path arrowok="t" o:extrusionok="f" o:connecttype="custom" o:connectlocs="520685,185935;520685,185935;520685,185935;520685,185935" o:connectangles="0,90,180,270" textboxrect="0,0,21600,21600"/>
+                <v:textbox inset="4pt,4pt,4pt,4pt">
+                  <w:txbxContent>
+                    <w:p>
+                      <w:pPr>
+                        <w:pStyle w:val="Corps"/>
+                      </w:pPr>
+                      <w:proofErr w:type="spellStart"/>
+                      <w:proofErr w:type="gramStart"/>
+                      <w:r>
+                        <w:t>updateTimer</w:t>
+                      </w:r>
+                      <w:proofErr w:type="spellEnd"/>
+                      <w:r>
+                        <w:t>()</w:t>
+                      </w:r>
+                      <w:proofErr w:type="gramEnd"/>
+                    </w:p>
+                  </w:txbxContent>
+                </v:textbox>
+                <w10:wrap type="through" anchorx="margin" anchory="line"/>
+              </v:shape>
+            </w:pict>
+          </mc:Fallback>
+        </mc:AlternateContent>
+      </w:r>
+      <w:r>
+        <w:rPr>
+          <w:rFonts w:asciiTheme="minorHAnsi" w:hAnsiTheme="minorHAnsi"/>
+          <w:lang w:val="fr-FR"/>
+        </w:rPr>
+        <w:t xml:space="preserve">dans la méthode </w:t>
+      </w:r>
+      <w:proofErr w:type="spellStart"/>
+      <w:r>
+        <w:rPr>
+          <w:rFonts w:asciiTheme="minorHAnsi" w:hAnsiTheme="minorHAnsi"/>
+          <w:lang w:val="fr-FR"/>
+        </w:rPr>
+        <w:t>paint</w:t>
+      </w:r>
+      <w:proofErr w:type="spellEnd"/>
+      <w:r>
+        <w:rPr>
+          <w:rFonts w:asciiTheme="minorHAnsi" w:hAnsiTheme="minorHAnsi"/>
+          <w:lang w:val="fr-FR"/>
+        </w:rPr>
+        <w:t xml:space="preserve">(), en accédant </w:t>
+      </w:r>
+      <w:r>
+        <w:rPr>
+          <w:rFonts w:asciiTheme="minorHAnsi" w:hAnsiTheme="minorHAnsi"/>
+          <w:lang w:val="fr-FR"/>
+        </w:rPr>
+        <w:t xml:space="preserve">au </w:t>
+      </w:r>
+      <w:proofErr w:type="spellStart"/>
+      <w:r>
+        <w:rPr>
+          <w:rFonts w:asciiTheme="minorHAnsi" w:hAnsiTheme="minorHAnsi"/>
+          <w:lang w:val="fr-FR"/>
+        </w:rPr>
+        <w:t>timer</w:t>
+      </w:r>
+      <w:proofErr w:type="spellEnd"/>
+      <w:r>
+        <w:rPr>
+          <w:rFonts w:asciiTheme="minorHAnsi" w:hAnsiTheme="minorHAnsi"/>
+          <w:lang w:val="fr-FR"/>
+        </w:rPr>
+        <w:t xml:space="preserve"> présent dans la classe Game().</w:t>
       </w:r>
     </w:p>
     <w:p/>
     <w:p/>
     <w:p/>
+    <w:p/>
+    <w:p/>
+    <w:p/>
+    <w:p/>
+    <w:p/>
+    <w:p>
+      <w:r>
+        <w:rPr>
+          <w:noProof/>
+        </w:rPr>
+        <mc:AlternateContent>
+          <mc:Choice Requires="wps">
+            <w:drawing>
+              <wp:anchor distT="152400" distB="152400" distL="152400" distR="152400" simplePos="0" relativeHeight="251675648" behindDoc="0" locked="0" layoutInCell="1" allowOverlap="1" wp14:anchorId="4B632B58" wp14:editId="3682A13E">
+                <wp:simplePos x="0" y="0"/>
+                <wp:positionH relativeFrom="margin">
+                  <wp:posOffset>3595370</wp:posOffset>
+                </wp:positionH>
+                <wp:positionV relativeFrom="line">
+                  <wp:posOffset>204470</wp:posOffset>
+                </wp:positionV>
+                <wp:extent cx="145005" cy="751758"/>
+                <wp:effectExtent l="0" t="0" r="0" b="0"/>
+                <wp:wrapThrough wrapText="bothSides" distL="152400" distR="152400">
+                  <wp:wrapPolygon edited="1">
+                    <wp:start x="0" y="0"/>
+                    <wp:lineTo x="0" y="0"/>
+                    <wp:lineTo x="0" y="21598"/>
+                    <wp:lineTo x="21578" y="21598"/>
+                    <wp:lineTo x="21578" y="0"/>
+                    <wp:lineTo x="0" y="0"/>
+                    <wp:lineTo x="0" y="0"/>
+                    <wp:lineTo x="0" y="0"/>
+                  </wp:wrapPolygon>
+                </wp:wrapThrough>
+                <wp:docPr id="1073741835" name="officeArt object"/>
+                <wp:cNvGraphicFramePr/>
+                <a:graphic xmlns:a="http://schemas.openxmlformats.org/drawingml/2006/main">
+                  <a:graphicData uri="http://schemas.microsoft.com/office/word/2010/wordprocessingShape">
+                    <wps:wsp>
+                      <wps:cNvSpPr/>
+                      <wps:spPr>
+                        <a:xfrm>
+                          <a:off x="0" y="0"/>
+                          <a:ext cx="145005" cy="751758"/>
+                        </a:xfrm>
+                        <a:custGeom>
+                          <a:avLst/>
+                          <a:gdLst/>
+                          <a:ahLst/>
+                          <a:cxnLst>
+                            <a:cxn ang="0">
+                              <a:pos x="wd2" y="hd2"/>
+                            </a:cxn>
+                            <a:cxn ang="5400000">
+                              <a:pos x="wd2" y="hd2"/>
+                            </a:cxn>
+                            <a:cxn ang="10800000">
+                              <a:pos x="wd2" y="hd2"/>
+                            </a:cxn>
+                            <a:cxn ang="16200000">
+                              <a:pos x="wd2" y="hd2"/>
+                            </a:cxn>
+                          </a:cxnLst>
+                          <a:rect l="0" t="0" r="r" b="b"/>
+                          <a:pathLst>
+                            <a:path w="21600" h="21600" extrusionOk="0">
+                              <a:moveTo>
+                                <a:pt x="0" y="0"/>
+                              </a:moveTo>
+                              <a:lnTo>
+                                <a:pt x="21599" y="0"/>
+                              </a:lnTo>
+                              <a:lnTo>
+                                <a:pt x="21599" y="21600"/>
+                              </a:lnTo>
+                              <a:lnTo>
+                                <a:pt x="0" y="21600"/>
+                              </a:lnTo>
+                              <a:close/>
+                            </a:path>
+                          </a:pathLst>
+                        </a:custGeom>
+                        <a:solidFill>
+                          <a:srgbClr val="499BC9"/>
+                        </a:solidFill>
+                        <a:ln>
+                          <a:noFill/>
+                        </a:ln>
+                        <a:effectLst>
+                          <a:outerShdw blurRad="38100" dist="25400" dir="5400000" rotWithShape="0">
+                            <a:srgbClr val="000000">
+                              <a:alpha val="50000"/>
+                            </a:srgbClr>
+                          </a:outerShdw>
+                        </a:effectLst>
+                        <a:extLst/>
+                      </wps:spPr>
+                      <wps:style>
+                        <a:lnRef idx="1">
+                          <a:schemeClr val="accent1"/>
+                        </a:lnRef>
+                        <a:fillRef idx="3">
+                          <a:schemeClr val="accent1"/>
+                        </a:fillRef>
+                        <a:effectRef idx="2">
+                          <a:schemeClr val="accent1"/>
+                        </a:effectRef>
+                        <a:fontRef idx="minor">
+                          <a:schemeClr val="tx1"/>
+                        </a:fontRef>
+                      </wps:style>
+                      <wps:bodyPr rot="0" spcFirstLastPara="1" vertOverflow="overflow" horzOverflow="overflow" vert="horz" wrap="square" lIns="91440" tIns="45720" rIns="91440" bIns="45720" numCol="1" spcCol="38100" rtlCol="0" anchor="t">
+                        <a:prstTxWarp prst="textNoShape">
+                          <a:avLst/>
+                        </a:prstTxWarp>
+                        <a:noAutofit/>
+                      </wps:bodyPr>
+                    </wps:wsp>
+                  </a:graphicData>
+                </a:graphic>
+              </wp:anchor>
+            </w:drawing>
+          </mc:Choice>
+          <mc:Fallback>
+            <w:pict>
+              <v:shape w14:anchorId="6CBAB656" id="officeArt object" o:spid="_x0000_s1026" style="position:absolute;margin-left:283.1pt;margin-top:16.1pt;width:11.4pt;height:59.2pt;z-index:251675648;visibility:visible;mso-wrap-style:square;mso-wrap-distance-left:12pt;mso-wrap-distance-top:12pt;mso-wrap-distance-right:12pt;mso-wrap-distance-bottom:12pt;mso-position-horizontal:absolute;mso-position-horizontal-relative:margin;mso-position-vertical:absolute;mso-position-vertical-relative:line;v-text-anchor:top" coordsize="21600,21600" wrapcoords="0 0 0 0 0 751144 144633 751144 144633 0 0 0 0 0 0 0" o:gfxdata="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" path="m,l21599,r,21600l,21600,,xe" fillcolor="#499bc9" stroked="f" strokeweight=".5pt">
+                <v:stroke joinstyle="miter"/>
+                <v:shadow on="t" color="black" opacity=".5" origin=",.5" offset="0"/>
+                <v:path arrowok="t" o:extrusionok="f" o:connecttype="custom" o:connectlocs="72503,375879;72503,375879;72503,375879;72503,375879" o:connectangles="0,90,180,270"/>
+                <w10:wrap type="through" anchorx="margin" anchory="line"/>
+              </v:shape>
+            </w:pict>
+          </mc:Fallback>
+        </mc:AlternateContent>
+      </w:r>
+    </w:p>
+    <w:p/>
+    <w:p/>
+    <w:p/>
+    <w:p/>
+    <w:p/>
+    <w:p>
+      <w:r>
+        <w:rPr>
+          <w:noProof/>
+        </w:rPr>
+        <mc:AlternateContent>
+          <mc:Choice Requires="wps">
+            <w:drawing>
+              <wp:anchor distT="152400" distB="152400" distL="152400" distR="152400" simplePos="0" relativeHeight="251684864" behindDoc="0" locked="0" layoutInCell="1" allowOverlap="1" wp14:anchorId="5297728E" wp14:editId="171294F2">
+                <wp:simplePos x="0" y="0"/>
+                <wp:positionH relativeFrom="page">
+                  <wp:posOffset>4594860</wp:posOffset>
+                </wp:positionH>
+                <wp:positionV relativeFrom="page">
+                  <wp:posOffset>6626860</wp:posOffset>
+                </wp:positionV>
+                <wp:extent cx="642603" cy="271985"/>
+                <wp:effectExtent l="0" t="0" r="0" b="0"/>
+                <wp:wrapThrough wrapText="bothSides" distL="152400" distR="152400">
+                  <wp:wrapPolygon edited="1">
+                    <wp:start x="0" y="0"/>
+                    <wp:lineTo x="0" y="0"/>
+                    <wp:lineTo x="0" y="21590"/>
+                    <wp:lineTo x="21598" y="21590"/>
+                    <wp:lineTo x="21598" y="0"/>
+                    <wp:lineTo x="0" y="0"/>
+                    <wp:lineTo x="0" y="0"/>
+                    <wp:lineTo x="0" y="0"/>
+                  </wp:wrapPolygon>
+                </wp:wrapThrough>
+                <wp:docPr id="1073741853" name="officeArt object"/>
+                <wp:cNvGraphicFramePr/>
+                <a:graphic xmlns:a="http://schemas.openxmlformats.org/drawingml/2006/main">
+                  <a:graphicData uri="http://schemas.microsoft.com/office/word/2010/wordprocessingShape">
+                    <wps:wsp>
+                      <wps:cNvSpPr/>
+                      <wps:spPr>
+                        <a:xfrm>
+                          <a:off x="0" y="0"/>
+                          <a:ext cx="642603" cy="271985"/>
+                        </a:xfrm>
+                        <a:custGeom>
+                          <a:avLst/>
+                          <a:gdLst/>
+                          <a:ahLst/>
+                          <a:cxnLst>
+                            <a:cxn ang="0">
+                              <a:pos x="wd2" y="hd2"/>
+                            </a:cxn>
+                            <a:cxn ang="5400000">
+                              <a:pos x="wd2" y="hd2"/>
+                            </a:cxn>
+                            <a:cxn ang="10800000">
+                              <a:pos x="wd2" y="hd2"/>
+                            </a:cxn>
+                            <a:cxn ang="16200000">
+                              <a:pos x="wd2" y="hd2"/>
+                            </a:cxn>
+                          </a:cxnLst>
+                          <a:rect l="0" t="0" r="r" b="b"/>
+                          <a:pathLst>
+                            <a:path w="21600" h="21600" extrusionOk="0">
+                              <a:moveTo>
+                                <a:pt x="0" y="0"/>
+                              </a:moveTo>
+                              <a:lnTo>
+                                <a:pt x="21600" y="0"/>
+                              </a:lnTo>
+                              <a:lnTo>
+                                <a:pt x="21600" y="21600"/>
+                              </a:lnTo>
+                              <a:lnTo>
+                                <a:pt x="0" y="21600"/>
+                              </a:lnTo>
+                              <a:close/>
+                            </a:path>
+                          </a:pathLst>
+                        </a:custGeom>
+                        <a:noFill/>
+                        <a:ln>
+                          <a:noFill/>
+                        </a:ln>
+                        <a:effectLst/>
+                        <a:extLst/>
+                      </wps:spPr>
+                      <wps:style>
+                        <a:lnRef idx="1">
+                          <a:schemeClr val="accent1"/>
+                        </a:lnRef>
+                        <a:fillRef idx="3">
+                          <a:schemeClr val="accent1"/>
+                        </a:fillRef>
+                        <a:effectRef idx="2">
+                          <a:schemeClr val="accent1"/>
+                        </a:effectRef>
+                        <a:fontRef idx="minor">
+                          <a:schemeClr val="tx1"/>
+                        </a:fontRef>
+                      </wps:style>
+                      <wps:txbx>
+                        <w:txbxContent>
+                          <w:p>
+                            <w:pPr>
+                              <w:pStyle w:val="Corps"/>
+                            </w:pPr>
+                            <w:proofErr w:type="gramStart"/>
+                            <w:r>
+                              <w:t>repaint()</w:t>
+                            </w:r>
+                            <w:proofErr w:type="gramEnd"/>
+                          </w:p>
+                        </w:txbxContent>
+                      </wps:txbx>
+                      <wps:bodyPr rot="0" spcFirstLastPara="1" vertOverflow="overflow" horzOverflow="overflow" vert="horz" wrap="square" lIns="50800" tIns="50800" rIns="50800" bIns="50800" numCol="1" spcCol="38100" rtlCol="0" anchor="t">
+                        <a:prstTxWarp prst="textNoShape">
+                          <a:avLst/>
+                        </a:prstTxWarp>
+                        <a:noAutofit/>
+                      </wps:bodyPr>
+                    </wps:wsp>
+                  </a:graphicData>
+                </a:graphic>
+              </wp:anchor>
+            </w:drawing>
+          </mc:Choice>
+          <mc:Fallback>
+            <w:pict>
+              <v:shape w14:anchorId="5297728E" id="_x0000_s1033" style="position:absolute;margin-left:361.8pt;margin-top:521.8pt;width:50.6pt;height:21.4pt;z-index:251684864;visibility:visible;mso-wrap-style:square;mso-wrap-distance-left:12pt;mso-wrap-distance-top:12pt;mso-wrap-distance-right:12pt;mso-wrap-distance-bottom:12pt;mso-position-horizontal:absolute;mso-position-horizontal-relative:page;mso-position-vertical:absolute;mso-position-vertical-relative:page;v-text-anchor:top" coordsize="21600,21600" o:spt="100" wrapcoords="0 0 0 0 0 271654 641936 271654 641936 0 0 0 0 0 0 0" o:gfxdata="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" adj="-11796480,,5400" path="m,l21600,r,21600l,21600,,xe" filled="f" stroked="f" strokeweight=".5pt">
+                <v:stroke joinstyle="miter"/>
+                <v:formulas/>
+                <v:path arrowok="t" o:extrusionok="f" o:connecttype="custom" o:connectlocs="321302,135993;321302,135993;321302,135993;321302,135993" o:connectangles="0,90,180,270" textboxrect="0,0,21600,21600"/>
+                <v:textbox inset="4pt,4pt,4pt,4pt">
+                  <w:txbxContent>
+                    <w:p>
+                      <w:pPr>
+                        <w:pStyle w:val="Corps"/>
+                      </w:pPr>
+                      <w:proofErr w:type="gramStart"/>
+                      <w:r>
+                        <w:t>repaint()</w:t>
+                      </w:r>
+                      <w:proofErr w:type="gramEnd"/>
+                    </w:p>
+                  </w:txbxContent>
+                </v:textbox>
+                <w10:wrap type="through" anchorx="page" anchory="page"/>
+              </v:shape>
+            </w:pict>
+          </mc:Fallback>
+        </mc:AlternateContent>
+      </w:r>
+    </w:p>
+    <w:p>
+      <w:r>
+        <w:rPr>
+          <w:noProof/>
+        </w:rPr>
+        <mc:AlternateContent>
+          <mc:Choice Requires="wps">
+            <w:drawing>
+              <wp:anchor distT="152400" distB="152400" distL="152400" distR="152400" simplePos="0" relativeHeight="251677696" behindDoc="0" locked="0" layoutInCell="1" allowOverlap="1" wp14:anchorId="7029E67A" wp14:editId="127BD58E">
+                <wp:simplePos x="0" y="0"/>
+                <wp:positionH relativeFrom="margin">
+                  <wp:posOffset>3563620</wp:posOffset>
+                </wp:positionH>
+                <wp:positionV relativeFrom="paragraph">
+                  <wp:posOffset>11430</wp:posOffset>
+                </wp:positionV>
+                <wp:extent cx="144780" cy="751205"/>
+                <wp:effectExtent l="38100" t="19050" r="45720" b="67945"/>
+                <wp:wrapThrough wrapText="bothSides" distL="152400" distR="152400">
+                  <wp:wrapPolygon edited="1">
+                    <wp:start x="0" y="0"/>
+                    <wp:lineTo x="0" y="0"/>
+                    <wp:lineTo x="0" y="21598"/>
+                    <wp:lineTo x="21578" y="21598"/>
+                    <wp:lineTo x="21578" y="0"/>
+                    <wp:lineTo x="0" y="0"/>
+                    <wp:lineTo x="0" y="0"/>
+                    <wp:lineTo x="0" y="0"/>
+                  </wp:wrapPolygon>
+                </wp:wrapThrough>
+                <wp:docPr id="1073741836" name="officeArt object"/>
+                <wp:cNvGraphicFramePr/>
+                <a:graphic xmlns:a="http://schemas.openxmlformats.org/drawingml/2006/main">
+                  <a:graphicData uri="http://schemas.microsoft.com/office/word/2010/wordprocessingShape">
+                    <wps:wsp>
+                      <wps:cNvSpPr/>
+                      <wps:spPr>
+                        <a:xfrm>
+                          <a:off x="0" y="0"/>
+                          <a:ext cx="144780" cy="751205"/>
+                        </a:xfrm>
+                        <a:custGeom>
+                          <a:avLst/>
+                          <a:gdLst/>
+                          <a:ahLst/>
+                          <a:cxnLst>
+                            <a:cxn ang="0">
+                              <a:pos x="wd2" y="hd2"/>
+                            </a:cxn>
+                            <a:cxn ang="5400000">
+                              <a:pos x="wd2" y="hd2"/>
+                            </a:cxn>
+                            <a:cxn ang="10800000">
+                              <a:pos x="wd2" y="hd2"/>
+                            </a:cxn>
+                            <a:cxn ang="16200000">
+                              <a:pos x="wd2" y="hd2"/>
+                            </a:cxn>
+                          </a:cxnLst>
+                          <a:rect l="0" t="0" r="r" b="b"/>
+                          <a:pathLst>
+                            <a:path w="21600" h="21600" extrusionOk="0">
+                              <a:moveTo>
+                                <a:pt x="0" y="0"/>
+                              </a:moveTo>
+                              <a:lnTo>
+                                <a:pt x="21599" y="0"/>
+                              </a:lnTo>
+                              <a:lnTo>
+                                <a:pt x="21599" y="21600"/>
+                              </a:lnTo>
+                              <a:lnTo>
+                                <a:pt x="0" y="21600"/>
+                              </a:lnTo>
+                              <a:close/>
+                            </a:path>
+                          </a:pathLst>
+                        </a:custGeom>
+                        <a:solidFill>
+                          <a:srgbClr val="499BC9"/>
+                        </a:solidFill>
+                        <a:ln>
+                          <a:noFill/>
+                        </a:ln>
+                        <a:effectLst>
+                          <a:outerShdw blurRad="38100" dist="25400" dir="5400000" rotWithShape="0">
+                            <a:srgbClr val="000000">
+                              <a:alpha val="50000"/>
+                            </a:srgbClr>
+                          </a:outerShdw>
+                        </a:effectLst>
+                        <a:extLst/>
+                      </wps:spPr>
+                      <wps:style>
+                        <a:lnRef idx="1">
+                          <a:schemeClr val="accent1"/>
+                        </a:lnRef>
+                        <a:fillRef idx="3">
+                          <a:schemeClr val="accent1"/>
+                        </a:fillRef>
+                        <a:effectRef idx="2">
+                          <a:schemeClr val="accent1"/>
+                        </a:effectRef>
+                        <a:fontRef idx="minor">
+                          <a:schemeClr val="tx1"/>
+                        </a:fontRef>
+                      </wps:style>
+                      <wps:bodyPr rot="0" spcFirstLastPara="1" vertOverflow="overflow" horzOverflow="overflow" vert="horz" wrap="square" lIns="91440" tIns="45720" rIns="91440" bIns="45720" numCol="1" spcCol="38100" rtlCol="0" anchor="t">
+                        <a:prstTxWarp prst="textNoShape">
+                          <a:avLst/>
+                        </a:prstTxWarp>
+                        <a:noAutofit/>
+                      </wps:bodyPr>
+                    </wps:wsp>
+                  </a:graphicData>
+                </a:graphic>
+              </wp:anchor>
+            </w:drawing>
+          </mc:Choice>
+          <mc:Fallback>
+            <w:pict>
+              <v:shape w14:anchorId="405CF72B" id="officeArt object" o:spid="_x0000_s1026" style="position:absolute;margin-left:280.6pt;margin-top:.9pt;width:11.4pt;height:59.15pt;z-index:251677696;visibility:visible;mso-wrap-style:square;mso-wrap-distance-left:12pt;mso-wrap-distance-top:12pt;mso-wrap-distance-right:12pt;mso-wrap-distance-bottom:12pt;mso-position-horizontal:absolute;mso-position-horizontal-relative:margin;mso-position-vertical:absolute;mso-position-vertical-relative:text;v-text-anchor:top" coordsize="21600,21600" wrapcoords="0 0 0 0 0 751135 144633 751135 144633 0 0 0 0 0 0 0" o:gfxdata="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" path="m,l21599,r,21600l,21600,,xe" fillcolor="#499bc9" stroked="f" strokeweight=".5pt">
+                <v:stroke joinstyle="miter"/>
+                <v:shadow on="t" color="black" opacity=".5" origin=",.5" offset="0"/>
+                <v:path arrowok="t" o:extrusionok="f" o:connecttype="custom" o:connectlocs="72390,375603;72390,375603;72390,375603;72390,375603" o:connectangles="0,90,180,270"/>
+                <w10:wrap type="through" anchorx="margin"/>
+              </v:shape>
+            </w:pict>
+          </mc:Fallback>
+        </mc:AlternateContent>
+      </w:r>
+    </w:p>
+    <w:p/>
+    <w:p/>
+    <w:p/>
+    <w:p/>
+    <w:p/>
+    <w:p/>
+    <w:p/>
+    <w:p/>
+    <w:p/>
+    <w:p/>
+    <w:p/>
+    <w:p>
+      <w:pPr>
+        <w:rPr>
+          <w:sz w:val="28"/>
+        </w:rPr>
+      </w:pPr>
+      <w:r>
+        <w:rPr>
+          <w:sz w:val="28"/>
+        </w:rPr>
+        <w:lastRenderedPageBreak/>
+        <w:t>MODIFICATION DE GAMEPLAY</w:t>
+      </w:r>
+    </w:p>
+    <w:p/>
+    <w:p>
+      <w:r>
+        <w:t>Nous allons détailler les modifications qui ont été faites sur les classes Game.java et Joueur.java.</w:t>
+      </w:r>
+    </w:p>
+    <w:p/>
+    <w:p>
+      <w:r>
+        <w:t xml:space="preserve">Nous avons inversé le système de Game Play en modifiant la vie des joueurs. Au lieu d’avoir une santé qui décroit, nous avons une santé qui croit de manière infinie. La vie actuelle du joueur se répercutera sur la force des coups reçus. </w:t>
+      </w:r>
+    </w:p>
+    <w:p/>
+    <w:p>
+      <w:r>
+        <w:t xml:space="preserve">Nous avons donc modifié la méthode </w:t>
+      </w:r>
+      <w:proofErr w:type="spellStart"/>
+      <w:proofErr w:type="gramStart"/>
+      <w:r>
+        <w:t>receiveHit</w:t>
+      </w:r>
+      <w:proofErr w:type="spellEnd"/>
+      <w:r>
+        <w:t>(</w:t>
+      </w:r>
+      <w:proofErr w:type="gramEnd"/>
+      <w:r>
+        <w:t xml:space="preserve">) en calculant des puissances proportionnelles à la santé du joueur frappé. </w:t>
+      </w:r>
+    </w:p>
+    <w:p>
+      <w:r>
+        <w:t>Lors de la réalisation, nous avons dû modifier de manière instinctive la puissance appliquée au joueur à l’aide de coefficients et nous avons pu constater que si la puissance était inférieure à 10 l’effet n’était pas assez saisissant donc nous juste rajouté une condition.</w:t>
+      </w:r>
+    </w:p>
+    <w:p/>
+    <w:p/>
+    <w:p>
+      <w:pPr>
+        <w:rPr>
+          <w:sz w:val="28"/>
+        </w:rPr>
+      </w:pPr>
+      <w:r>
+        <w:rPr>
+          <w:sz w:val="28"/>
+        </w:rPr>
+        <w:t>REPARTITION DES TACHES</w:t>
+      </w:r>
+    </w:p>
+    <w:p/>
+    <w:p>
+      <w:r>
+        <w:t>Pour les 2 prochaines, les différentes tâches seront réparties comme ceci :</w:t>
+      </w:r>
+    </w:p>
+    <w:p/>
+    <w:p>
+      <w:bookmarkStart w:id="0" w:name="_GoBack"/>
+      <w:bookmarkEnd w:id="0"/>
+    </w:p>
     <w:sectPr>
-      <w:headerReference w:type="default" r:id="rId14"/>
-      <w:footerReference w:type="default" r:id="rId15"/>
+      <w:headerReference w:type="default" r:id="rId16"/>
+      <w:footerReference w:type="default" r:id="rId17"/>
       <w:pgSz w:w="11906" w:h="16838"/>
       <w:pgMar w:top="1417" w:right="1133" w:bottom="709" w:left="1417" w:header="227" w:footer="148" w:gutter="0"/>
       <w:cols w:space="708"/>
@@ -974,7 +4396,7 @@
           <w:rPr>
             <w:noProof/>
           </w:rPr>
-          <w:t>7</w:t>
+          <w:t>6</w:t>
         </w:r>
         <w:r>
           <w:fldChar w:fldCharType="end"/>
@@ -2147,6 +5569,27 @@
     <w:unhideWhenUsed/>
     <w:rsid w:val="00BE74A9"/>
   </w:style>
+  <w:style w:type="paragraph" w:customStyle="1" w:styleId="Corps">
+    <w:name w:val="Corps"/>
+    <w:rsid w:val="009123BF"/>
+    <w:pPr>
+      <w:pBdr>
+        <w:top w:val="nil"/>
+        <w:left w:val="nil"/>
+        <w:bottom w:val="nil"/>
+        <w:right w:val="nil"/>
+        <w:between w:val="nil"/>
+        <w:bar w:val="nil"/>
+      </w:pBdr>
+      <w:spacing w:after="0" w:line="240" w:lineRule="auto"/>
+    </w:pPr>
+    <w:rPr>
+      <w:rFonts w:ascii="Helvetica" w:eastAsia="Arial Unicode MS" w:hAnsi="Arial Unicode MS" w:cs="Arial Unicode MS"/>
+      <w:color w:val="000000"/>
+      <w:bdr w:val="nil"/>
+      <w:lang w:val="en-US" w:eastAsia="fr-FR"/>
+    </w:rPr>
+  </w:style>
 </w:styles>
 </file>
 

</xml_diff>

<commit_message>
Diagramme de séquence menu
</commit_message>
<xml_diff>
--- a/Documents/DossierConception - Version 5.docx
+++ b/Documents/DossierConception - Version 5.docx
@@ -1,6 +1,6 @@
 
 <file path=word/document.xml><?xml version="1.0" encoding="utf-8"?>
-<w:document xmlns:wpc="http://schemas.microsoft.com/office/word/2010/wordprocessingCanvas" xmlns:mc="http://schemas.openxmlformats.org/markup-compatibility/2006" xmlns:o="urn:schemas-microsoft-com:office:office" xmlns:r="http://schemas.openxmlformats.org/officeDocument/2006/relationships" xmlns:m="http://schemas.openxmlformats.org/officeDocument/2006/math" xmlns:v="urn:schemas-microsoft-com:vml" xmlns:wp14="http://schemas.microsoft.com/office/word/2010/wordprocessingDrawing" xmlns:wp="http://schemas.openxmlformats.org/drawingml/2006/wordprocessingDrawing" xmlns:w10="urn:schemas-microsoft-com:office:word" xmlns:w="http://schemas.openxmlformats.org/wordprocessingml/2006/main" xmlns:w14="http://schemas.microsoft.com/office/word/2010/wordml" xmlns:w15="http://schemas.microsoft.com/office/word/2012/wordml" xmlns:wpg="http://schemas.microsoft.com/office/word/2010/wordprocessingGroup" xmlns:wpi="http://schemas.microsoft.com/office/word/2010/wordprocessingInk" xmlns:wne="http://schemas.microsoft.com/office/word/2006/wordml" xmlns:wps="http://schemas.microsoft.com/office/word/2010/wordprocessingShape" mc:Ignorable="w14 w15 wp14">
+<w:document xmlns:wpc="http://schemas.microsoft.com/office/word/2010/wordprocessingCanvas" xmlns:mc="http://schemas.openxmlformats.org/markup-compatibility/2006" xmlns:o="urn:schemas-microsoft-com:office:office" xmlns:r="http://schemas.openxmlformats.org/officeDocument/2006/relationships" xmlns:m="http://schemas.openxmlformats.org/officeDocument/2006/math" xmlns:v="urn:schemas-microsoft-com:vml" xmlns:wp14="http://schemas.microsoft.com/office/word/2010/wordprocessingDrawing" xmlns:wp="http://schemas.openxmlformats.org/drawingml/2006/wordprocessingDrawing" xmlns:w10="urn:schemas-microsoft-com:office:word" xmlns:w="http://schemas.openxmlformats.org/wordprocessingml/2006/main" xmlns:w14="http://schemas.microsoft.com/office/word/2010/wordml" xmlns:wpg="http://schemas.microsoft.com/office/word/2010/wordprocessingGroup" xmlns:wpi="http://schemas.microsoft.com/office/word/2010/wordprocessingInk" xmlns:wne="http://schemas.microsoft.com/office/word/2006/wordml" xmlns:wps="http://schemas.microsoft.com/office/word/2010/wordprocessingShape" mc:Ignorable="w14 wp14">
   <w:body>
     <w:p>
       <w:pPr>
@@ -43,7 +43,7 @@
     <w:p/>
     <w:p>
       <w:pPr>
-        <w:pStyle w:val="Paragraphedeliste"/>
+        <w:pStyle w:val="ListParagraph"/>
         <w:numPr>
           <w:ilvl w:val="0"/>
           <w:numId w:val="5"/>
@@ -58,7 +58,7 @@
     </w:p>
     <w:p>
       <w:pPr>
-        <w:pStyle w:val="Paragraphedeliste"/>
+        <w:pStyle w:val="ListParagraph"/>
         <w:numPr>
           <w:ilvl w:val="0"/>
           <w:numId w:val="5"/>
@@ -73,7 +73,7 @@
     </w:p>
     <w:p>
       <w:pPr>
-        <w:pStyle w:val="Paragraphedeliste"/>
+        <w:pStyle w:val="ListParagraph"/>
         <w:numPr>
           <w:ilvl w:val="0"/>
           <w:numId w:val="5"/>
@@ -90,7 +90,7 @@
     </w:p>
     <w:p>
       <w:pPr>
-        <w:pStyle w:val="Paragraphedeliste"/>
+        <w:pStyle w:val="ListParagraph"/>
         <w:numPr>
           <w:ilvl w:val="0"/>
           <w:numId w:val="5"/>
@@ -219,7 +219,7 @@
                     </pic:cNvPicPr>
                   </pic:nvPicPr>
                   <pic:blipFill>
-                    <a:blip r:embed="rId7">
+                    <a:blip r:embed="rId8">
                       <a:extLst>
                         <a:ext uri="{28A0092B-C50C-407E-A947-70E740481C1C}">
                           <a14:useLocalDpi xmlns:a14="http://schemas.microsoft.com/office/drawing/2010/main" val="0"/>
@@ -299,7 +299,7 @@
                     </pic:cNvPicPr>
                   </pic:nvPicPr>
                   <pic:blipFill>
-                    <a:blip r:embed="rId8">
+                    <a:blip r:embed="rId9">
                       <a:extLst>
                         <a:ext uri="{28A0092B-C50C-407E-A947-70E740481C1C}">
                           <a14:useLocalDpi xmlns:a14="http://schemas.microsoft.com/office/drawing/2010/main" val="0"/>
@@ -377,7 +377,7 @@
                     </pic:cNvPicPr>
                   </pic:nvPicPr>
                   <pic:blipFill>
-                    <a:blip r:embed="rId9">
+                    <a:blip r:embed="rId10">
                       <a:extLst>
                         <a:ext uri="{28A0092B-C50C-407E-A947-70E740481C1C}">
                           <a14:useLocalDpi xmlns:a14="http://schemas.microsoft.com/office/drawing/2010/main" val="0"/>
@@ -439,7 +439,7 @@
                     </pic:cNvPicPr>
                   </pic:nvPicPr>
                   <pic:blipFill>
-                    <a:blip r:embed="rId10">
+                    <a:blip r:embed="rId11">
                       <a:extLst>
                         <a:ext uri="{28A0092B-C50C-407E-A947-70E740481C1C}">
                           <a14:useLocalDpi xmlns:a14="http://schemas.microsoft.com/office/drawing/2010/main" val="0"/>
@@ -1159,7 +1159,7 @@
                     <pic:cNvPicPr/>
                   </pic:nvPicPr>
                   <pic:blipFill>
-                    <a:blip r:embed="rId11">
+                    <a:blip r:embed="rId12">
                       <a:extLst>
                         <a:ext uri="{28A0092B-C50C-407E-A947-70E740481C1C}">
                           <a14:useLocalDpi xmlns:a14="http://schemas.microsoft.com/office/drawing/2010/main" val="0"/>
@@ -1206,9 +1206,82 @@
     <w:p/>
     <w:p/>
     <w:p/>
-    <w:p>
-      <w:r>
-        <w:lastRenderedPageBreak/>
+    <w:p/>
+    <w:p/>
+    <w:p>
+      <w:bookmarkStart w:id="0" w:name="_GoBack"/>
+      <w:bookmarkEnd w:id="0"/>
+      <w:r>
+        <w:t>Le diagramme de séquence :</w:t>
+      </w:r>
+    </w:p>
+    <w:p>
+      <w:r>
+        <w:rPr>
+          <w:noProof/>
+          <w:lang w:eastAsia="fr-FR"/>
+        </w:rPr>
+        <w:drawing>
+          <wp:inline distT="0" distB="0" distL="0" distR="0">
+            <wp:extent cx="5941060" cy="4455795"/>
+            <wp:effectExtent l="0" t="0" r="2540" b="1905"/>
+            <wp:docPr id="19" name="Picture 19"/>
+            <wp:cNvGraphicFramePr>
+              <a:graphicFrameLocks xmlns:a="http://schemas.openxmlformats.org/drawingml/2006/main" noChangeAspect="1"/>
+            </wp:cNvGraphicFramePr>
+            <a:graphic xmlns:a="http://schemas.openxmlformats.org/drawingml/2006/main">
+              <a:graphicData uri="http://schemas.openxmlformats.org/drawingml/2006/picture">
+                <pic:pic xmlns:pic="http://schemas.openxmlformats.org/drawingml/2006/picture">
+                  <pic:nvPicPr>
+                    <pic:cNvPr id="0" name="seq.png"/>
+                    <pic:cNvPicPr/>
+                  </pic:nvPicPr>
+                  <pic:blipFill>
+                    <a:blip r:embed="rId13">
+                      <a:extLst>
+                        <a:ext uri="{28A0092B-C50C-407E-A947-70E740481C1C}">
+                          <a14:useLocalDpi xmlns:a14="http://schemas.microsoft.com/office/drawing/2010/main" val="0"/>
+                        </a:ext>
+                      </a:extLst>
+                    </a:blip>
+                    <a:stretch>
+                      <a:fillRect/>
+                    </a:stretch>
+                  </pic:blipFill>
+                  <pic:spPr>
+                    <a:xfrm>
+                      <a:off x="0" y="0"/>
+                      <a:ext cx="5941060" cy="4455795"/>
+                    </a:xfrm>
+                    <a:prstGeom prst="rect">
+                      <a:avLst/>
+                    </a:prstGeom>
+                  </pic:spPr>
+                </pic:pic>
+              </a:graphicData>
+            </a:graphic>
+          </wp:inline>
+        </w:drawing>
+      </w:r>
+    </w:p>
+    <w:p/>
+    <w:p/>
+    <w:p/>
+    <w:p/>
+    <w:p/>
+    <w:p/>
+    <w:p/>
+    <w:p/>
+    <w:p/>
+    <w:p/>
+    <w:p/>
+    <w:p/>
+    <w:p/>
+    <w:p/>
+    <w:p/>
+    <w:p/>
+    <w:p>
+      <w:r>
         <w:t>Voici les écrans du menu principal et de la pause :</w:t>
       </w:r>
     </w:p>
@@ -1234,7 +1307,7 @@
                     <pic:cNvPicPr/>
                   </pic:nvPicPr>
                   <pic:blipFill>
-                    <a:blip r:embed="rId12">
+                    <a:blip r:embed="rId14">
                       <a:extLst>
                         <a:ext uri="{28A0092B-C50C-407E-A947-70E740481C1C}">
                           <a14:useLocalDpi xmlns:a14="http://schemas.microsoft.com/office/drawing/2010/main" val="0"/>
@@ -1267,6 +1340,7 @@
           <w:noProof/>
           <w:lang w:eastAsia="fr-FR"/>
         </w:rPr>
+        <w:lastRenderedPageBreak/>
         <w:drawing>
           <wp:inline distT="0" distB="0" distL="0" distR="0" wp14:anchorId="6F16AADB" wp14:editId="53A573B1">
             <wp:extent cx="5760720" cy="4231640"/>
@@ -1283,7 +1357,7 @@
                     <pic:cNvPicPr/>
                   </pic:nvPicPr>
                   <pic:blipFill>
-                    <a:blip r:embed="rId13">
+                    <a:blip r:embed="rId15">
                       <a:extLst>
                         <a:ext uri="{28A0092B-C50C-407E-A947-70E740481C1C}">
                           <a14:useLocalDpi xmlns:a14="http://schemas.microsoft.com/office/drawing/2010/main" val="0"/>
@@ -1341,7 +1415,6 @@
         <w:rPr>
           <w:sz w:val="28"/>
         </w:rPr>
-        <w:lastRenderedPageBreak/>
         <w:t>TIMER</w:t>
       </w:r>
     </w:p>
@@ -1494,7 +1567,7 @@
                     <pic:cNvPicPr/>
                   </pic:nvPicPr>
                   <pic:blipFill rotWithShape="1">
-                    <a:blip r:embed="rId14">
+                    <a:blip r:embed="rId16">
                       <a:extLst/>
                     </a:blip>
                     <a:srcRect/>
@@ -1551,7 +1624,7 @@
                     <pic:cNvPicPr/>
                   </pic:nvPicPr>
                   <pic:blipFill rotWithShape="1">
-                    <a:blip r:embed="rId15">
+                    <a:blip r:embed="rId17">
                       <a:extLst/>
                     </a:blip>
                     <a:srcRect/>
@@ -1608,7 +1681,7 @@
                     <pic:cNvPicPr/>
                   </pic:nvPicPr>
                   <pic:blipFill rotWithShape="1">
-                    <a:blip r:embed="rId15">
+                    <a:blip r:embed="rId17">
                       <a:extLst/>
                     </a:blip>
                     <a:srcRect/>
@@ -1761,7 +1834,7 @@
               </wp:anchor>
             </w:drawing>
           </mc:Choice>
-          <mc:Fallback>
+          <mc:Fallback xmlns:w15="http://schemas.microsoft.com/office/word/2012/wordml">
             <w:pict>
               <v:shape w14:anchorId="1796255C" id="officeArt object" o:spid="_x0000_s1026" style="position:absolute;margin-left:44.4pt;margin-top:126.5pt;width:59.7pt;height:26.95pt;z-index:251662336;visibility:visible;mso-wrap-style:square;mso-wrap-distance-left:12pt;mso-wrap-distance-top:12pt;mso-wrap-distance-right:12pt;mso-wrap-distance-bottom:12pt;mso-position-horizontal:absolute;mso-position-horizontal-relative:margin;mso-position-vertical:absolute;mso-position-vertical-relative:line;v-text-anchor:top" coordsize="21600,21600" o:spt="100" wrapcoords="0 0 0 0 0 341536 757523 341536 757523 0 0 0 0 0 0 0" o:gfxdata="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" adj="-11796480,,5400" path="m,l21600,r,21600l,21600,,xe" filled="f" stroked="f" strokeweight=".5pt">
                 <v:stroke joinstyle="miter"/>
@@ -1914,7 +1987,7 @@
               </wp:anchor>
             </w:drawing>
           </mc:Choice>
-          <mc:Fallback>
+          <mc:Fallback xmlns:w15="http://schemas.microsoft.com/office/word/2012/wordml">
             <w:pict>
               <v:shape w14:anchorId="5DCBC6CF" id="_x0000_s1027" style="position:absolute;margin-left:249.4pt;margin-top:127.9pt;width:77.15pt;height:26.95pt;z-index:251663360;visibility:visible;mso-wrap-style:square;mso-wrap-distance-left:12pt;mso-wrap-distance-top:12pt;mso-wrap-distance-right:12pt;mso-wrap-distance-bottom:12pt;mso-position-horizontal:absolute;mso-position-horizontal-relative:margin;mso-position-vertical:absolute;mso-position-vertical-relative:line;v-text-anchor:top" coordsize="21600,21600" o:spt="100" wrapcoords="0 0 0 0 0 341536 979125 341536 979125 0 0 0 0 0 0 0" o:gfxdata="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" adj="-11796480,,5400" path="m,l21600,r,21600l,21600,,xe" filled="f" stroked="f" strokeweight=".5pt">
                 <v:stroke joinstyle="miter"/>
@@ -2009,7 +2082,7 @@
               </wp:anchor>
             </w:drawing>
           </mc:Choice>
-          <mc:Fallback>
+          <mc:Fallback xmlns:w15="http://schemas.microsoft.com/office/word/2012/wordml">
             <w:pict>
               <v:line w14:anchorId="006C81B6" id="officeArt object" o:spid="_x0000_s1026" style="position:absolute;z-index:251665408;visibility:visible;mso-wrap-style:square;mso-wrap-distance-left:12pt;mso-wrap-distance-top:12pt;mso-wrap-distance-right:12pt;mso-wrap-distance-bottom:12pt;mso-position-horizontal:absolute;mso-position-horizontal-relative:margin;mso-position-vertical:absolute;mso-position-vertical-relative:line" from="68.6pt,192.05pt" to="147.25pt,192.05pt" o:gfxdata="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" strokeweight="1pt">
                 <v:stroke miterlimit="4" joinstyle="miter"/>
@@ -2086,7 +2159,7 @@
               </wp:anchor>
             </w:drawing>
           </mc:Choice>
-          <mc:Fallback>
+          <mc:Fallback xmlns:w15="http://schemas.microsoft.com/office/word/2012/wordml">
             <w:pict>
               <v:line w14:anchorId="61DDE186" id="officeArt object" o:spid="_x0000_s1026" style="position:absolute;z-index:251664384;visibility:visible;mso-wrap-style:square;mso-wrap-distance-left:12pt;mso-wrap-distance-top:12pt;mso-wrap-distance-right:12pt;mso-wrap-distance-bottom:12pt;mso-position-horizontal:absolute;mso-position-horizontal-relative:margin;mso-position-vertical:absolute;mso-position-vertical-relative:line" from="68.75pt,417.8pt" to="147.15pt,417.8pt" o:gfxdata="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" strokeweight="1pt">
                 <v:stroke startarrow="block" miterlimit="4" joinstyle="miter"/>
@@ -2162,7 +2235,7 @@
               </wp:anchor>
             </w:drawing>
           </mc:Choice>
-          <mc:Fallback>
+          <mc:Fallback xmlns:w15="http://schemas.microsoft.com/office/word/2012/wordml">
             <w:pict>
               <v:line w14:anchorId="2D137DC7" id="officeArt object" o:spid="_x0000_s1026" style="position:absolute;flip:x;z-index:251666432;visibility:visible;mso-wrap-style:square;mso-wrap-distance-left:12pt;mso-wrap-distance-top:12pt;mso-wrap-distance-right:12pt;mso-wrap-distance-bottom:12pt;mso-position-horizontal:absolute;mso-position-horizontal-relative:margin;mso-position-vertical:absolute;mso-position-vertical-relative:line" from="146.3pt,192.95pt" to="146.3pt,420.6pt" o:gfxdata="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" strokeweight="1pt">
                 <v:stroke miterlimit="4" joinstyle="miter"/>
@@ -2200,7 +2273,7 @@
                     <pic:cNvPicPr/>
                   </pic:nvPicPr>
                   <pic:blipFill rotWithShape="1">
-                    <a:blip r:embed="rId15">
+                    <a:blip r:embed="rId17">
                       <a:extLst/>
                     </a:blip>
                     <a:srcRect/>
@@ -2353,7 +2426,7 @@
               </wp:anchor>
             </w:drawing>
           </mc:Choice>
-          <mc:Fallback>
+          <mc:Fallback xmlns:w15="http://schemas.microsoft.com/office/word/2012/wordml">
             <w:pict>
               <v:shape w14:anchorId="2BB24CDF" id="_x0000_s1028" style="position:absolute;margin-left:349.55pt;margin-top:127.8pt;width:120.8pt;height:24.4pt;z-index:251671552;visibility:visible;mso-wrap-style:square;mso-wrap-distance-left:12pt;mso-wrap-distance-top:12pt;mso-wrap-distance-right:12pt;mso-wrap-distance-bottom:12pt;mso-position-horizontal:absolute;mso-position-horizontal-relative:margin;mso-position-vertical:absolute;mso-position-vertical-relative:line;v-text-anchor:top" coordsize="21600,21600" o:spt="100" wrapcoords="-639 0 -639 0 -639 309866 1532882 309866 1532882 0 -639 0 -639 0 -639 0" o:gfxdata="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" adj="-11796480,,5400" path="m,l21599,r,21599l,21599,,xe" filled="f" stroked="f" strokeweight=".5pt">
                 <v:stroke joinstyle="miter"/>
@@ -2528,7 +2601,7 @@
               </wp:anchor>
             </w:drawing>
           </mc:Choice>
-          <mc:Fallback>
+          <mc:Fallback xmlns:w15="http://schemas.microsoft.com/office/word/2012/wordml">
             <w:pict>
               <v:shape w14:anchorId="7C8A2FBF" id="_x0000_s1029" style="position:absolute;margin-left:89.95pt;margin-top:154.85pt;width:51.55pt;height:23.45pt;z-index:251667456;visibility:visible;mso-wrap-style:square;mso-wrap-distance-left:12pt;mso-wrap-distance-top:12pt;mso-wrap-distance-right:12pt;mso-wrap-distance-bottom:12pt;mso-position-horizontal:absolute;mso-position-horizontal-relative:margin;mso-position-vertical:absolute;mso-position-vertical-relative:line;v-text-anchor:top" coordsize="21600,21600" o:spt="100" wrapcoords="-636 0 -636 0 -636 297305 653382 297305 653382 0 -636 0 -636 0 -636 0" o:gfxdata="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" adj="-11796480,,5400" path="m,l21599,r,21599l,21599,,xe" filled="f" stroked="f" strokeweight=".5pt">
                 <v:stroke joinstyle="miter"/>
@@ -2620,7 +2693,7 @@
               </wp:anchor>
             </w:drawing>
           </mc:Choice>
-          <mc:Fallback>
+          <mc:Fallback xmlns:w15="http://schemas.microsoft.com/office/word/2012/wordml">
             <w:pict>
               <v:line w14:anchorId="11C376AD" id="officeArt object" o:spid="_x0000_s1026" style="position:absolute;z-index:251678720;visibility:visible;mso-wrap-style:square;mso-wrap-distance-left:12pt;mso-wrap-distance-top:12pt;mso-wrap-distance-right:12pt;mso-wrap-distance-bottom:12pt;mso-position-horizontal:absolute;mso-position-horizontal-relative:margin;mso-position-vertical:absolute;mso-position-vertical-relative:line" from="293pt,372.6pt" to="339.3pt,372.6pt" o:gfxdata="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" strokeweight="1pt">
                 <v:stroke miterlimit="4" joinstyle="miter"/>
@@ -2696,7 +2769,7 @@
               </wp:anchor>
             </w:drawing>
           </mc:Choice>
-          <mc:Fallback>
+          <mc:Fallback xmlns:w15="http://schemas.microsoft.com/office/word/2012/wordml">
             <w:pict>
               <v:line w14:anchorId="04C17E99" id="officeArt object" o:spid="_x0000_s1026" style="position:absolute;z-index:251679744;visibility:visible;mso-wrap-style:square;mso-wrap-distance-left:12pt;mso-wrap-distance-top:12pt;mso-wrap-distance-right:12pt;mso-wrap-distance-bottom:12pt;mso-position-horizontal:absolute;mso-position-horizontal-relative:margin;mso-position-vertical:absolute;mso-position-vertical-relative:line" from="338.55pt,372.95pt" to="338.55pt,416.15pt" o:gfxdata="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" strokeweight="1pt">
                 <v:stroke miterlimit="4" joinstyle="miter"/>
@@ -2773,7 +2846,7 @@
               </wp:anchor>
             </w:drawing>
           </mc:Choice>
-          <mc:Fallback>
+          <mc:Fallback xmlns:w15="http://schemas.microsoft.com/office/word/2012/wordml">
             <w:pict>
               <v:line w14:anchorId="5C60875C" id="officeArt object" o:spid="_x0000_s1026" style="position:absolute;z-index:251680768;visibility:visible;mso-wrap-style:square;mso-wrap-distance-left:12pt;mso-wrap-distance-top:12pt;mso-wrap-distance-right:12pt;mso-wrap-distance-bottom:12pt;mso-position-horizontal:absolute;mso-position-horizontal-relative:margin;mso-position-vertical:absolute;mso-position-vertical-relative:line" from="293.2pt,413.15pt" to="339.4pt,413.15pt" o:gfxdata="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" strokeweight="1pt">
                 <v:stroke startarrow="block" miterlimit="4" joinstyle="miter"/>
@@ -2850,7 +2923,7 @@
               </wp:anchor>
             </w:drawing>
           </mc:Choice>
-          <mc:Fallback>
+          <mc:Fallback xmlns:w15="http://schemas.microsoft.com/office/word/2012/wordml">
             <w:pict>
               <v:line w14:anchorId="4678F8F6" id="officeArt object" o:spid="_x0000_s1026" style="position:absolute;z-index:251674624;visibility:visible;mso-wrap-style:square;mso-wrap-distance-left:12pt;mso-wrap-distance-top:12pt;mso-wrap-distance-right:12pt;mso-wrap-distance-bottom:12pt;mso-position-horizontal:absolute;mso-position-horizontal-relative:margin;mso-position-vertical:absolute;mso-position-vertical-relative:line" from="162.8pt,276.3pt" to="261.9pt,276.3pt" o:gfxdata="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" strokeweight="1pt">
                 <v:stroke startarrow="block" miterlimit="4" joinstyle="miter"/>
@@ -2927,7 +3000,7 @@
               </wp:anchor>
             </w:drawing>
           </mc:Choice>
-          <mc:Fallback>
+          <mc:Fallback xmlns:w15="http://schemas.microsoft.com/office/word/2012/wordml">
             <w:pict>
               <v:line w14:anchorId="41EFB474" id="officeArt object" o:spid="_x0000_s1026" style="position:absolute;z-index:251668480;visibility:visible;mso-wrap-style:square;mso-wrap-distance-left:12pt;mso-wrap-distance-top:12pt;mso-wrap-distance-right:12pt;mso-wrap-distance-bottom:12pt;mso-position-horizontal:absolute;mso-position-horizontal-relative:margin;mso-position-vertical:absolute;mso-position-vertical-relative:line" from="163.05pt,235.4pt" to="262.15pt,235.4pt" o:gfxdata="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" strokeweight="1pt">
                 <v:stroke endarrow="block" miterlimit="4" joinstyle="miter"/>
@@ -3004,7 +3077,7 @@
               </wp:anchor>
             </w:drawing>
           </mc:Choice>
-          <mc:Fallback>
+          <mc:Fallback xmlns:w15="http://schemas.microsoft.com/office/word/2012/wordml">
             <w:pict>
               <v:line w14:anchorId="4FD3B7CD" id="officeArt object" o:spid="_x0000_s1026" style="position:absolute;z-index:251672576;visibility:visible;mso-wrap-style:square;mso-wrap-distance-left:12pt;mso-wrap-distance-top:12pt;mso-wrap-distance-right:12pt;mso-wrap-distance-bottom:12pt;mso-position-horizontal:absolute;mso-position-horizontal-relative:margin;mso-position-vertical:absolute;mso-position-vertical-relative:line" from="163.3pt,391.8pt" to="262.4pt,391.8pt" o:gfxdata="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" strokeweight="1pt">
                 <v:stroke endarrow="block" miterlimit="4" joinstyle="miter"/>
@@ -3140,7 +3213,7 @@
               </wp:anchor>
             </w:drawing>
           </mc:Choice>
-          <mc:Fallback>
+          <mc:Fallback xmlns:w15="http://schemas.microsoft.com/office/word/2012/wordml">
             <w:pict>
               <v:shape w14:anchorId="3C1C6BBF" id="_x0000_s1030" style="position:absolute;margin-left:187.95pt;margin-top:367.95pt;width:52.5pt;height:25.25pt;z-index:251673600;visibility:visible;mso-wrap-style:square;mso-wrap-distance-left:12pt;mso-wrap-distance-top:12pt;mso-wrap-distance-right:12pt;mso-wrap-distance-bottom:12pt;mso-position-horizontal:absolute;mso-position-horizontal-relative:margin;mso-position-vertical:absolute;mso-position-vertical-relative:line;v-text-anchor:top" coordsize="21600,21600" o:spt="100" wrapcoords="-648 -638 -648 -638 -648 319220 665947 319220 665947 -638 -648 -638 -648 -638 -648 -638" o:gfxdata="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" adj="-11796480,,5400" path="m,l21600,r,21599l,21599,,xe" filled="f" stroked="f" strokeweight=".5pt">
                 <v:stroke joinstyle="miter"/>
@@ -3286,7 +3359,7 @@
               </wp:anchor>
             </w:drawing>
           </mc:Choice>
-          <mc:Fallback>
+          <mc:Fallback xmlns:w15="http://schemas.microsoft.com/office/word/2012/wordml">
             <w:pict>
               <v:shape w14:anchorId="36FA7789" id="officeArt object" o:spid="_x0000_s1026" style="position:absolute;margin-left:404.75pt;margin-top:373.65pt;width:9.45pt;height:42.25pt;z-index:251683840;visibility:visible;mso-wrap-style:square;mso-wrap-distance-left:12pt;mso-wrap-distance-top:12pt;mso-wrap-distance-right:12pt;mso-wrap-distance-bottom:12pt;mso-position-horizontal:absolute;mso-position-horizontal-relative:margin;mso-position-vertical:absolute;mso-position-vertical-relative:line;v-text-anchor:top" coordsize="21600,21600" wrapcoords="0 0 0 0 0 536028 120098 536028 120098 0 0 0 0 0 0 0" o:gfxdata="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" path="m,l21599,r,21599l,21599,,xe" fillcolor="#499bc9" stroked="f" strokeweight=".5pt">
                 <v:stroke joinstyle="miter"/>
@@ -3365,7 +3438,7 @@
               </wp:anchor>
             </w:drawing>
           </mc:Choice>
-          <mc:Fallback>
+          <mc:Fallback xmlns:w15="http://schemas.microsoft.com/office/word/2012/wordml">
             <w:pict>
               <v:line w14:anchorId="6824CEC1" id="officeArt object" o:spid="_x0000_s1026" style="position:absolute;z-index:251676672;visibility:visible;mso-wrap-style:square;mso-wrap-distance-left:12pt;mso-wrap-distance-top:12pt;mso-wrap-distance-right:12pt;mso-wrap-distance-bottom:12pt;mso-position-horizontal:absolute;mso-position-horizontal-relative:margin;mso-position-vertical:absolute;mso-position-vertical-relative:line" from="351.15pt,378.9pt" to="396.35pt,378.9pt" o:gfxdata="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" strokeweight="1pt">
                 <v:stroke endarrow="block" miterlimit="4" joinstyle="miter"/>
@@ -3442,7 +3515,7 @@
               </wp:anchor>
             </w:drawing>
           </mc:Choice>
-          <mc:Fallback>
+          <mc:Fallback xmlns:w15="http://schemas.microsoft.com/office/word/2012/wordml">
             <w:pict>
               <v:line w14:anchorId="18C667D6" id="officeArt object" o:spid="_x0000_s1026" style="position:absolute;z-index:251682816;visibility:visible;mso-wrap-style:square;mso-wrap-distance-left:12pt;mso-wrap-distance-top:12pt;mso-wrap-distance-right:12pt;mso-wrap-distance-bottom:12pt;mso-position-horizontal:absolute;mso-position-horizontal-relative:margin;mso-position-vertical:absolute;mso-position-vertical-relative:line" from="350.4pt,404.55pt" to="395.6pt,404.55pt" o:gfxdata="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" strokeweight="1pt">
                 <v:stroke startarrow="block" miterlimit="4" joinstyle="miter"/>
@@ -3578,7 +3651,7 @@
               </wp:anchor>
             </w:drawing>
           </mc:Choice>
-          <mc:Fallback>
+          <mc:Fallback xmlns:w15="http://schemas.microsoft.com/office/word/2012/wordml">
             <w:pict>
               <v:shape w14:anchorId="1125EAA1" id="_x0000_s1031" style="position:absolute;margin-left:355.15pt;margin-top:356.95pt;width:40.85pt;height:23.1pt;z-index:251681792;visibility:visible;mso-wrap-style:square;mso-wrap-distance-left:12pt;mso-wrap-distance-top:12pt;mso-wrap-distance-right:12pt;mso-wrap-distance-bottom:12pt;mso-position-horizontal:absolute;mso-position-horizontal-relative:margin;mso-position-vertical:absolute;mso-position-vertical-relative:line;v-text-anchor:top" coordsize="21600,21600" o:spt="100" wrapcoords="-624 0 -624 0 -624 292867 517498 292867 517498 0 -624 0 -624 0 -624 0" o:gfxdata="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" adj="-11796480,,5400" path="m,l21600,r,21599l,21599,,xe" filled="f" stroked="f" strokeweight=".5pt">
                 <v:stroke joinstyle="miter"/>
@@ -3735,7 +3808,7 @@
               </wp:anchor>
             </w:drawing>
           </mc:Choice>
-          <mc:Fallback>
+          <mc:Fallback xmlns:w15="http://schemas.microsoft.com/office/word/2012/wordml">
             <w:pict>
               <v:shape w14:anchorId="77ECE799" id="_x0000_s1032" style="position:absolute;margin-left:175.8pt;margin-top:210.6pt;width:82pt;height:29.3pt;z-index:251669504;visibility:visible;mso-wrap-style:square;mso-wrap-distance-left:12pt;mso-wrap-distance-top:12pt;mso-wrap-distance-right:12pt;mso-wrap-distance-bottom:12pt;mso-position-horizontal:absolute;mso-position-horizontal-relative:margin;mso-position-vertical:absolute;mso-position-vertical-relative:line;v-text-anchor:top" coordsize="21600,21600" o:spt="100" wrapcoords="-627 0 -627 0 -627 371473 1040195 371473 1040195 0 -627 0 -627 0 -627 0" o:gfxdata="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" adj="-11796480,,5400" path="m,l21600,r,21600l,21600,,xe" filled="f" stroked="f" strokeweight=".5pt">
                 <v:stroke joinstyle="miter"/>
@@ -3825,6 +3898,7 @@
       <w:r>
         <w:rPr>
           <w:noProof/>
+          <w:lang w:eastAsia="fr-FR"/>
         </w:rPr>
         <mc:AlternateContent>
           <mc:Choice Requires="wps">
@@ -3940,7 +4014,7 @@
               </wp:anchor>
             </w:drawing>
           </mc:Choice>
-          <mc:Fallback>
+          <mc:Fallback xmlns:w15="http://schemas.microsoft.com/office/word/2012/wordml">
             <w:pict>
               <v:shape w14:anchorId="6CBAB656" id="officeArt object" o:spid="_x0000_s1026" style="position:absolute;margin-left:283.1pt;margin-top:16.1pt;width:11.4pt;height:59.2pt;z-index:251675648;visibility:visible;mso-wrap-style:square;mso-wrap-distance-left:12pt;mso-wrap-distance-top:12pt;mso-wrap-distance-right:12pt;mso-wrap-distance-bottom:12pt;mso-position-horizontal:absolute;mso-position-horizontal-relative:margin;mso-position-vertical:absolute;mso-position-vertical-relative:line;v-text-anchor:top" coordsize="21600,21600" wrapcoords="0 0 0 0 0 751144 144633 751144 144633 0 0 0 0 0 0 0" o:gfxdata="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" path="m,l21599,r,21600l,21600,,xe" fillcolor="#499bc9" stroked="f" strokeweight=".5pt">
                 <v:stroke joinstyle="miter"/>
@@ -3962,6 +4036,7 @@
       <w:r>
         <w:rPr>
           <w:noProof/>
+          <w:lang w:eastAsia="fr-FR"/>
         </w:rPr>
         <mc:AlternateContent>
           <mc:Choice Requires="wps">
@@ -4083,7 +4158,7 @@
               </wp:anchor>
             </w:drawing>
           </mc:Choice>
-          <mc:Fallback>
+          <mc:Fallback xmlns:w15="http://schemas.microsoft.com/office/word/2012/wordml">
             <w:pict>
               <v:shape w14:anchorId="5297728E" id="_x0000_s1033" style="position:absolute;margin-left:361.8pt;margin-top:521.8pt;width:50.6pt;height:21.4pt;z-index:251684864;visibility:visible;mso-wrap-style:square;mso-wrap-distance-left:12pt;mso-wrap-distance-top:12pt;mso-wrap-distance-right:12pt;mso-wrap-distance-bottom:12pt;mso-position-horizontal:absolute;mso-position-horizontal-relative:page;mso-position-vertical:absolute;mso-position-vertical-relative:page;v-text-anchor:top" coordsize="21600,21600" o:spt="100" wrapcoords="0 0 0 0 0 271654 641936 271654 641936 0 0 0 0 0 0 0" o:gfxdata="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" adj="-11796480,,5400" path="m,l21600,r,21600l,21600,,xe" filled="f" stroked="f" strokeweight=".5pt">
                 <v:stroke joinstyle="miter"/>
@@ -4114,6 +4189,7 @@
       <w:r>
         <w:rPr>
           <w:noProof/>
+          <w:lang w:eastAsia="fr-FR"/>
         </w:rPr>
         <mc:AlternateContent>
           <mc:Choice Requires="wps">
@@ -4229,7 +4305,7 @@
               </wp:anchor>
             </w:drawing>
           </mc:Choice>
-          <mc:Fallback>
+          <mc:Fallback xmlns:w15="http://schemas.microsoft.com/office/word/2012/wordml">
             <w:pict>
               <v:shape w14:anchorId="405CF72B" id="officeArt object" o:spid="_x0000_s1026" style="position:absolute;margin-left:280.6pt;margin-top:.9pt;width:11.4pt;height:59.15pt;z-index:251677696;visibility:visible;mso-wrap-style:square;mso-wrap-distance-left:12pt;mso-wrap-distance-top:12pt;mso-wrap-distance-right:12pt;mso-wrap-distance-bottom:12pt;mso-position-horizontal:absolute;mso-position-horizontal-relative:margin;mso-position-vertical:absolute;mso-position-vertical-relative:text;v-text-anchor:top" coordsize="21600,21600" wrapcoords="0 0 0 0 0 751135 144633 751135 144633 0 0 0 0 0 0 0" o:gfxdata="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" path="m,l21599,r,21600l,21600,,xe" fillcolor="#499bc9" stroked="f" strokeweight=".5pt">
                 <v:stroke joinstyle="miter"/>
@@ -4263,7 +4339,6 @@
         <w:rPr>
           <w:sz w:val="28"/>
         </w:rPr>
-        <w:lastRenderedPageBreak/>
         <w:t>MODIFICATION DE GAMEPLAY</w:t>
       </w:r>
     </w:p>
@@ -4315,6 +4390,7 @@
         <w:rPr>
           <w:sz w:val="28"/>
         </w:rPr>
+        <w:lastRenderedPageBreak/>
         <w:t>REPARTITION DES TACHES</w:t>
       </w:r>
     </w:p>
@@ -4325,13 +4401,10 @@
       </w:r>
     </w:p>
     <w:p/>
-    <w:p>
-      <w:bookmarkStart w:id="0" w:name="_GoBack"/>
-      <w:bookmarkEnd w:id="0"/>
-    </w:p>
+    <w:p/>
     <w:sectPr>
-      <w:headerReference w:type="default" r:id="rId16"/>
-      <w:footerReference w:type="default" r:id="rId17"/>
+      <w:headerReference w:type="default" r:id="rId18"/>
+      <w:footerReference w:type="default" r:id="rId19"/>
       <w:pgSz w:w="11906" w:h="16838"/>
       <w:pgMar w:top="1417" w:right="1133" w:bottom="709" w:left="1417" w:header="227" w:footer="148" w:gutter="0"/>
       <w:cols w:space="708"/>
@@ -4342,7 +4415,7 @@
 </file>
 
 <file path=word/endnotes.xml><?xml version="1.0" encoding="utf-8"?>
-<w:endnotes xmlns:wpc="http://schemas.microsoft.com/office/word/2010/wordprocessingCanvas" xmlns:mc="http://schemas.openxmlformats.org/markup-compatibility/2006" xmlns:o="urn:schemas-microsoft-com:office:office" xmlns:r="http://schemas.openxmlformats.org/officeDocument/2006/relationships" xmlns:m="http://schemas.openxmlformats.org/officeDocument/2006/math" xmlns:v="urn:schemas-microsoft-com:vml" xmlns:wp14="http://schemas.microsoft.com/office/word/2010/wordprocessingDrawing" xmlns:wp="http://schemas.openxmlformats.org/drawingml/2006/wordprocessingDrawing" xmlns:w10="urn:schemas-microsoft-com:office:word" xmlns:w="http://schemas.openxmlformats.org/wordprocessingml/2006/main" xmlns:w14="http://schemas.microsoft.com/office/word/2010/wordml" xmlns:w15="http://schemas.microsoft.com/office/word/2012/wordml" xmlns:wpg="http://schemas.microsoft.com/office/word/2010/wordprocessingGroup" xmlns:wpi="http://schemas.microsoft.com/office/word/2010/wordprocessingInk" xmlns:wne="http://schemas.microsoft.com/office/word/2006/wordml" xmlns:wps="http://schemas.microsoft.com/office/word/2010/wordprocessingShape" mc:Ignorable="w14 w15 wp14">
+<w:endnotes xmlns:wpc="http://schemas.microsoft.com/office/word/2010/wordprocessingCanvas" xmlns:mc="http://schemas.openxmlformats.org/markup-compatibility/2006" xmlns:o="urn:schemas-microsoft-com:office:office" xmlns:r="http://schemas.openxmlformats.org/officeDocument/2006/relationships" xmlns:m="http://schemas.openxmlformats.org/officeDocument/2006/math" xmlns:v="urn:schemas-microsoft-com:vml" xmlns:wp14="http://schemas.microsoft.com/office/word/2010/wordprocessingDrawing" xmlns:wp="http://schemas.openxmlformats.org/drawingml/2006/wordprocessingDrawing" xmlns:w10="urn:schemas-microsoft-com:office:word" xmlns:w="http://schemas.openxmlformats.org/wordprocessingml/2006/main" xmlns:w14="http://schemas.microsoft.com/office/word/2010/wordml" xmlns:wpg="http://schemas.microsoft.com/office/word/2010/wordprocessingGroup" xmlns:wpi="http://schemas.microsoft.com/office/word/2010/wordprocessingInk" xmlns:wne="http://schemas.microsoft.com/office/word/2006/wordml" xmlns:wps="http://schemas.microsoft.com/office/word/2010/wordprocessingShape" mc:Ignorable="w14 wp14">
   <w:endnote w:type="separator" w:id="-1">
     <w:p>
       <w:pPr>
@@ -4367,7 +4440,7 @@
 </file>
 
 <file path=word/footer1.xml><?xml version="1.0" encoding="utf-8"?>
-<w:ftr xmlns:wpc="http://schemas.microsoft.com/office/word/2010/wordprocessingCanvas" xmlns:mc="http://schemas.openxmlformats.org/markup-compatibility/2006" xmlns:o="urn:schemas-microsoft-com:office:office" xmlns:r="http://schemas.openxmlformats.org/officeDocument/2006/relationships" xmlns:m="http://schemas.openxmlformats.org/officeDocument/2006/math" xmlns:v="urn:schemas-microsoft-com:vml" xmlns:wp14="http://schemas.microsoft.com/office/word/2010/wordprocessingDrawing" xmlns:wp="http://schemas.openxmlformats.org/drawingml/2006/wordprocessingDrawing" xmlns:w10="urn:schemas-microsoft-com:office:word" xmlns:w="http://schemas.openxmlformats.org/wordprocessingml/2006/main" xmlns:w14="http://schemas.microsoft.com/office/word/2010/wordml" xmlns:w15="http://schemas.microsoft.com/office/word/2012/wordml" xmlns:wpg="http://schemas.microsoft.com/office/word/2010/wordprocessingGroup" xmlns:wpi="http://schemas.microsoft.com/office/word/2010/wordprocessingInk" xmlns:wne="http://schemas.microsoft.com/office/word/2006/wordml" xmlns:wps="http://schemas.microsoft.com/office/word/2010/wordprocessingShape" mc:Ignorable="w14 w15 wp14">
+<w:ftr xmlns:wpc="http://schemas.microsoft.com/office/word/2010/wordprocessingCanvas" xmlns:mc="http://schemas.openxmlformats.org/markup-compatibility/2006" xmlns:o="urn:schemas-microsoft-com:office:office" xmlns:r="http://schemas.openxmlformats.org/officeDocument/2006/relationships" xmlns:m="http://schemas.openxmlformats.org/officeDocument/2006/math" xmlns:v="urn:schemas-microsoft-com:vml" xmlns:wp14="http://schemas.microsoft.com/office/word/2010/wordprocessingDrawing" xmlns:wp="http://schemas.openxmlformats.org/drawingml/2006/wordprocessingDrawing" xmlns:w10="urn:schemas-microsoft-com:office:word" xmlns:w="http://schemas.openxmlformats.org/wordprocessingml/2006/main" xmlns:w14="http://schemas.microsoft.com/office/word/2010/wordml" xmlns:wpg="http://schemas.microsoft.com/office/word/2010/wordprocessingGroup" xmlns:wpi="http://schemas.microsoft.com/office/word/2010/wordprocessingInk" xmlns:wne="http://schemas.microsoft.com/office/word/2006/wordml" xmlns:wps="http://schemas.microsoft.com/office/word/2010/wordprocessingShape" mc:Ignorable="w14 wp14">
   <w:sdt>
     <w:sdtPr>
       <w:id w:val="1006014841"/>
@@ -4380,7 +4453,7 @@
     <w:sdtContent>
       <w:p>
         <w:pPr>
-          <w:pStyle w:val="Pieddepage"/>
+          <w:pStyle w:val="Footer"/>
           <w:jc w:val="center"/>
         </w:pPr>
         <w:r>
@@ -4396,7 +4469,7 @@
           <w:rPr>
             <w:noProof/>
           </w:rPr>
-          <w:t>6</w:t>
+          <w:t>10</w:t>
         </w:r>
         <w:r>
           <w:fldChar w:fldCharType="end"/>
@@ -4406,14 +4479,14 @@
   </w:sdt>
   <w:p>
     <w:pPr>
-      <w:pStyle w:val="Pieddepage"/>
+      <w:pStyle w:val="Footer"/>
     </w:pPr>
   </w:p>
 </w:ftr>
 </file>
 
 <file path=word/footnotes.xml><?xml version="1.0" encoding="utf-8"?>
-<w:footnotes xmlns:wpc="http://schemas.microsoft.com/office/word/2010/wordprocessingCanvas" xmlns:mc="http://schemas.openxmlformats.org/markup-compatibility/2006" xmlns:o="urn:schemas-microsoft-com:office:office" xmlns:r="http://schemas.openxmlformats.org/officeDocument/2006/relationships" xmlns:m="http://schemas.openxmlformats.org/officeDocument/2006/math" xmlns:v="urn:schemas-microsoft-com:vml" xmlns:wp14="http://schemas.microsoft.com/office/word/2010/wordprocessingDrawing" xmlns:wp="http://schemas.openxmlformats.org/drawingml/2006/wordprocessingDrawing" xmlns:w10="urn:schemas-microsoft-com:office:word" xmlns:w="http://schemas.openxmlformats.org/wordprocessingml/2006/main" xmlns:w14="http://schemas.microsoft.com/office/word/2010/wordml" xmlns:w15="http://schemas.microsoft.com/office/word/2012/wordml" xmlns:wpg="http://schemas.microsoft.com/office/word/2010/wordprocessingGroup" xmlns:wpi="http://schemas.microsoft.com/office/word/2010/wordprocessingInk" xmlns:wne="http://schemas.microsoft.com/office/word/2006/wordml" xmlns:wps="http://schemas.microsoft.com/office/word/2010/wordprocessingShape" mc:Ignorable="w14 w15 wp14">
+<w:footnotes xmlns:wpc="http://schemas.microsoft.com/office/word/2010/wordprocessingCanvas" xmlns:mc="http://schemas.openxmlformats.org/markup-compatibility/2006" xmlns:o="urn:schemas-microsoft-com:office:office" xmlns:r="http://schemas.openxmlformats.org/officeDocument/2006/relationships" xmlns:m="http://schemas.openxmlformats.org/officeDocument/2006/math" xmlns:v="urn:schemas-microsoft-com:vml" xmlns:wp14="http://schemas.microsoft.com/office/word/2010/wordprocessingDrawing" xmlns:wp="http://schemas.openxmlformats.org/drawingml/2006/wordprocessingDrawing" xmlns:w10="urn:schemas-microsoft-com:office:word" xmlns:w="http://schemas.openxmlformats.org/wordprocessingml/2006/main" xmlns:w14="http://schemas.microsoft.com/office/word/2010/wordml" xmlns:wpg="http://schemas.microsoft.com/office/word/2010/wordprocessingGroup" xmlns:wpi="http://schemas.microsoft.com/office/word/2010/wordprocessingInk" xmlns:wne="http://schemas.microsoft.com/office/word/2006/wordml" xmlns:wps="http://schemas.microsoft.com/office/word/2010/wordprocessingShape" mc:Ignorable="w14 wp14">
   <w:footnote w:type="separator" w:id="-1">
     <w:p>
       <w:pPr>
@@ -4438,10 +4511,10 @@
 </file>
 
 <file path=word/header1.xml><?xml version="1.0" encoding="utf-8"?>
-<w:hdr xmlns:wpc="http://schemas.microsoft.com/office/word/2010/wordprocessingCanvas" xmlns:mc="http://schemas.openxmlformats.org/markup-compatibility/2006" xmlns:o="urn:schemas-microsoft-com:office:office" xmlns:r="http://schemas.openxmlformats.org/officeDocument/2006/relationships" xmlns:m="http://schemas.openxmlformats.org/officeDocument/2006/math" xmlns:v="urn:schemas-microsoft-com:vml" xmlns:wp14="http://schemas.microsoft.com/office/word/2010/wordprocessingDrawing" xmlns:wp="http://schemas.openxmlformats.org/drawingml/2006/wordprocessingDrawing" xmlns:w10="urn:schemas-microsoft-com:office:word" xmlns:w="http://schemas.openxmlformats.org/wordprocessingml/2006/main" xmlns:w14="http://schemas.microsoft.com/office/word/2010/wordml" xmlns:w15="http://schemas.microsoft.com/office/word/2012/wordml" xmlns:wpg="http://schemas.microsoft.com/office/word/2010/wordprocessingGroup" xmlns:wpi="http://schemas.microsoft.com/office/word/2010/wordprocessingInk" xmlns:wne="http://schemas.microsoft.com/office/word/2006/wordml" xmlns:wps="http://schemas.microsoft.com/office/word/2010/wordprocessingShape" mc:Ignorable="w14 w15 wp14">
+<w:hdr xmlns:wpc="http://schemas.microsoft.com/office/word/2010/wordprocessingCanvas" xmlns:mc="http://schemas.openxmlformats.org/markup-compatibility/2006" xmlns:o="urn:schemas-microsoft-com:office:office" xmlns:r="http://schemas.openxmlformats.org/officeDocument/2006/relationships" xmlns:m="http://schemas.openxmlformats.org/officeDocument/2006/math" xmlns:v="urn:schemas-microsoft-com:vml" xmlns:wp14="http://schemas.microsoft.com/office/word/2010/wordprocessingDrawing" xmlns:wp="http://schemas.openxmlformats.org/drawingml/2006/wordprocessingDrawing" xmlns:w10="urn:schemas-microsoft-com:office:word" xmlns:w="http://schemas.openxmlformats.org/wordprocessingml/2006/main" xmlns:w14="http://schemas.microsoft.com/office/word/2010/wordml" xmlns:wpg="http://schemas.microsoft.com/office/word/2010/wordprocessingGroup" xmlns:wpi="http://schemas.microsoft.com/office/word/2010/wordprocessingInk" xmlns:wne="http://schemas.microsoft.com/office/word/2006/wordml" xmlns:wps="http://schemas.microsoft.com/office/word/2010/wordprocessingShape" mc:Ignorable="w14 wp14">
   <w:p>
     <w:pPr>
-      <w:pStyle w:val="En-tte"/>
+      <w:pStyle w:val="Header"/>
     </w:pPr>
     <w:r>
       <w:t xml:space="preserve">BESSON Léonard  </w:t>
@@ -4455,7 +4528,7 @@
   </w:p>
   <w:p>
     <w:pPr>
-      <w:pStyle w:val="En-tte"/>
+      <w:pStyle w:val="Header"/>
     </w:pPr>
     <w:r>
       <w:t>CORNAT Jacques</w:t>
@@ -4484,7 +4557,7 @@
   </w:p>
   <w:p>
     <w:pPr>
-      <w:pStyle w:val="En-tte"/>
+      <w:pStyle w:val="Header"/>
     </w:pPr>
     <w:r>
       <w:t>LUC Aymeric</w:t>
@@ -4492,7 +4565,7 @@
   </w:p>
   <w:p>
     <w:pPr>
-      <w:pStyle w:val="En-tte"/>
+      <w:pStyle w:val="Header"/>
     </w:pPr>
     <w:r>
       <w:t>RAULOT Adrien</w:t>
@@ -4502,7 +4575,7 @@
 </file>
 
 <file path=word/numbering.xml><?xml version="1.0" encoding="utf-8"?>
-<w:numbering xmlns:wpc="http://schemas.microsoft.com/office/word/2010/wordprocessingCanvas" xmlns:mc="http://schemas.openxmlformats.org/markup-compatibility/2006" xmlns:o="urn:schemas-microsoft-com:office:office" xmlns:r="http://schemas.openxmlformats.org/officeDocument/2006/relationships" xmlns:m="http://schemas.openxmlformats.org/officeDocument/2006/math" xmlns:v="urn:schemas-microsoft-com:vml" xmlns:wp14="http://schemas.microsoft.com/office/word/2010/wordprocessingDrawing" xmlns:wp="http://schemas.openxmlformats.org/drawingml/2006/wordprocessingDrawing" xmlns:w10="urn:schemas-microsoft-com:office:word" xmlns:w="http://schemas.openxmlformats.org/wordprocessingml/2006/main" xmlns:w14="http://schemas.microsoft.com/office/word/2010/wordml" xmlns:w15="http://schemas.microsoft.com/office/word/2012/wordml" xmlns:wpg="http://schemas.microsoft.com/office/word/2010/wordprocessingGroup" xmlns:wpi="http://schemas.microsoft.com/office/word/2010/wordprocessingInk" xmlns:wne="http://schemas.microsoft.com/office/word/2006/wordml" xmlns:wps="http://schemas.microsoft.com/office/word/2010/wordprocessingShape" mc:Ignorable="w14 w15 wp14">
+<w:numbering xmlns:wpc="http://schemas.microsoft.com/office/word/2010/wordprocessingCanvas" xmlns:mc="http://schemas.openxmlformats.org/markup-compatibility/2006" xmlns:o="urn:schemas-microsoft-com:office:office" xmlns:r="http://schemas.openxmlformats.org/officeDocument/2006/relationships" xmlns:m="http://schemas.openxmlformats.org/officeDocument/2006/math" xmlns:v="urn:schemas-microsoft-com:vml" xmlns:wp14="http://schemas.microsoft.com/office/word/2010/wordprocessingDrawing" xmlns:wp="http://schemas.openxmlformats.org/drawingml/2006/wordprocessingDrawing" xmlns:w10="urn:schemas-microsoft-com:office:word" xmlns:w="http://schemas.openxmlformats.org/wordprocessingml/2006/main" xmlns:w14="http://schemas.microsoft.com/office/word/2010/wordml" xmlns:wpg="http://schemas.microsoft.com/office/word/2010/wordprocessingGroup" xmlns:wpi="http://schemas.microsoft.com/office/word/2010/wordprocessingInk" xmlns:wne="http://schemas.microsoft.com/office/word/2006/wordml" xmlns:wps="http://schemas.microsoft.com/office/word/2010/wordprocessingShape" mc:Ignorable="w14 wp14">
   <w:abstractNum w:abstractNumId="0">
     <w:nsid w:val="22E9106F"/>
     <w:multiLevelType w:val="hybridMultilevel"/>
@@ -5086,7 +5159,7 @@
 </file>
 
 <file path=word/styles.xml><?xml version="1.0" encoding="utf-8"?>
-<w:styles xmlns:mc="http://schemas.openxmlformats.org/markup-compatibility/2006" xmlns:r="http://schemas.openxmlformats.org/officeDocument/2006/relationships" xmlns:w="http://schemas.openxmlformats.org/wordprocessingml/2006/main" xmlns:w14="http://schemas.microsoft.com/office/word/2010/wordml" xmlns:w15="http://schemas.microsoft.com/office/word/2012/wordml" mc:Ignorable="w14 w15">
+<w:styles xmlns:mc="http://schemas.openxmlformats.org/markup-compatibility/2006" xmlns:r="http://schemas.openxmlformats.org/officeDocument/2006/relationships" xmlns:w="http://schemas.openxmlformats.org/wordprocessingml/2006/main" xmlns:w14="http://schemas.microsoft.com/office/word/2010/wordml" mc:Ignorable="w14">
   <w:docDefaults>
     <w:rPrDefault>
       <w:rPr>
@@ -5102,390 +5175,156 @@
       </w:pPr>
     </w:pPrDefault>
   </w:docDefaults>
-  <w:latentStyles w:defLockedState="0" w:defUIPriority="99" w:defSemiHidden="0" w:defUnhideWhenUsed="0" w:defQFormat="0" w:count="371">
-    <w:lsdException w:name="Normal" w:uiPriority="0" w:qFormat="1"/>
-    <w:lsdException w:name="heading 1" w:uiPriority="9" w:qFormat="1"/>
-    <w:lsdException w:name="heading 2" w:semiHidden="1" w:uiPriority="9" w:unhideWhenUsed="1" w:qFormat="1"/>
-    <w:lsdException w:name="heading 3" w:semiHidden="1" w:uiPriority="9" w:unhideWhenUsed="1" w:qFormat="1"/>
-    <w:lsdException w:name="heading 4" w:semiHidden="1" w:uiPriority="9" w:unhideWhenUsed="1" w:qFormat="1"/>
-    <w:lsdException w:name="heading 5" w:semiHidden="1" w:uiPriority="9" w:unhideWhenUsed="1" w:qFormat="1"/>
-    <w:lsdException w:name="heading 6" w:semiHidden="1" w:uiPriority="9" w:unhideWhenUsed="1" w:qFormat="1"/>
-    <w:lsdException w:name="heading 7" w:semiHidden="1" w:uiPriority="9" w:unhideWhenUsed="1" w:qFormat="1"/>
-    <w:lsdException w:name="heading 8" w:semiHidden="1" w:uiPriority="9" w:unhideWhenUsed="1" w:qFormat="1"/>
-    <w:lsdException w:name="heading 9" w:semiHidden="1" w:uiPriority="9" w:unhideWhenUsed="1" w:qFormat="1"/>
-    <w:lsdException w:name="index 1" w:semiHidden="1" w:unhideWhenUsed="1"/>
-    <w:lsdException w:name="index 2" w:semiHidden="1" w:unhideWhenUsed="1"/>
-    <w:lsdException w:name="index 3" w:semiHidden="1" w:unhideWhenUsed="1"/>
-    <w:lsdException w:name="index 4" w:semiHidden="1" w:unhideWhenUsed="1"/>
-    <w:lsdException w:name="index 5" w:semiHidden="1" w:unhideWhenUsed="1"/>
-    <w:lsdException w:name="index 6" w:semiHidden="1" w:unhideWhenUsed="1"/>
-    <w:lsdException w:name="index 7" w:semiHidden="1" w:unhideWhenUsed="1"/>
-    <w:lsdException w:name="index 8" w:semiHidden="1" w:unhideWhenUsed="1"/>
-    <w:lsdException w:name="index 9" w:semiHidden="1" w:unhideWhenUsed="1"/>
-    <w:lsdException w:name="toc 1" w:semiHidden="1" w:uiPriority="39" w:unhideWhenUsed="1"/>
-    <w:lsdException w:name="toc 2" w:semiHidden="1" w:uiPriority="39" w:unhideWhenUsed="1"/>
-    <w:lsdException w:name="toc 3" w:semiHidden="1" w:uiPriority="39" w:unhideWhenUsed="1"/>
-    <w:lsdException w:name="toc 4" w:semiHidden="1" w:uiPriority="39" w:unhideWhenUsed="1"/>
-    <w:lsdException w:name="toc 5" w:semiHidden="1" w:uiPriority="39" w:unhideWhenUsed="1"/>
-    <w:lsdException w:name="toc 6" w:semiHidden="1" w:uiPriority="39" w:unhideWhenUsed="1"/>
-    <w:lsdException w:name="toc 7" w:semiHidden="1" w:uiPriority="39" w:unhideWhenUsed="1"/>
-    <w:lsdException w:name="toc 8" w:semiHidden="1" w:uiPriority="39" w:unhideWhenUsed="1"/>
-    <w:lsdException w:name="toc 9" w:semiHidden="1" w:uiPriority="39" w:unhideWhenUsed="1"/>
-    <w:lsdException w:name="Normal Indent" w:semiHidden="1" w:unhideWhenUsed="1"/>
-    <w:lsdException w:name="footnote text" w:semiHidden="1" w:unhideWhenUsed="1"/>
-    <w:lsdException w:name="annotation text" w:semiHidden="1" w:unhideWhenUsed="1"/>
-    <w:lsdException w:name="header" w:semiHidden="1" w:unhideWhenUsed="1"/>
-    <w:lsdException w:name="footer" w:semiHidden="1" w:unhideWhenUsed="1"/>
-    <w:lsdException w:name="index heading" w:semiHidden="1" w:unhideWhenUsed="1"/>
-    <w:lsdException w:name="caption" w:semiHidden="1" w:uiPriority="35" w:unhideWhenUsed="1" w:qFormat="1"/>
-    <w:lsdException w:name="table of figures" w:semiHidden="1" w:unhideWhenUsed="1"/>
-    <w:lsdException w:name="envelope address" w:semiHidden="1" w:unhideWhenUsed="1"/>
-    <w:lsdException w:name="envelope return" w:semiHidden="1" w:unhideWhenUsed="1"/>
-    <w:lsdException w:name="footnote reference" w:semiHidden="1" w:unhideWhenUsed="1"/>
-    <w:lsdException w:name="annotation reference" w:semiHidden="1" w:unhideWhenUsed="1"/>
-    <w:lsdException w:name="line number" w:semiHidden="1" w:unhideWhenUsed="1"/>
-    <w:lsdException w:name="page number" w:semiHidden="1" w:unhideWhenUsed="1"/>
-    <w:lsdException w:name="endnote reference" w:semiHidden="1" w:unhideWhenUsed="1"/>
-    <w:lsdException w:name="endnote text" w:semiHidden="1" w:unhideWhenUsed="1"/>
-    <w:lsdException w:name="table of authorities" w:semiHidden="1" w:unhideWhenUsed="1"/>
-    <w:lsdException w:name="macro" w:semiHidden="1" w:unhideWhenUsed="1"/>
-    <w:lsdException w:name="toa heading" w:semiHidden="1" w:unhideWhenUsed="1"/>
-    <w:lsdException w:name="List" w:semiHidden="1" w:unhideWhenUsed="1"/>
-    <w:lsdException w:name="List Bullet" w:semiHidden="1" w:unhideWhenUsed="1"/>
-    <w:lsdException w:name="List Number" w:semiHidden="1" w:unhideWhenUsed="1"/>
-    <w:lsdException w:name="List 2" w:semiHidden="1" w:unhideWhenUsed="1"/>
-    <w:lsdException w:name="List 3" w:semiHidden="1" w:unhideWhenUsed="1"/>
-    <w:lsdException w:name="List 4" w:semiHidden="1" w:unhideWhenUsed="1"/>
-    <w:lsdException w:name="List 5" w:semiHidden="1" w:unhideWhenUsed="1"/>
-    <w:lsdException w:name="List Bullet 2" w:semiHidden="1" w:unhideWhenUsed="1"/>
-    <w:lsdException w:name="List Bullet 3" w:semiHidden="1" w:unhideWhenUsed="1"/>
-    <w:lsdException w:name="List Bullet 4" w:semiHidden="1" w:unhideWhenUsed="1"/>
-    <w:lsdException w:name="List Bullet 5" w:semiHidden="1" w:unhideWhenUsed="1"/>
-    <w:lsdException w:name="List Number 2" w:semiHidden="1" w:unhideWhenUsed="1"/>
-    <w:lsdException w:name="List Number 3" w:semiHidden="1" w:unhideWhenUsed="1"/>
-    <w:lsdException w:name="List Number 4" w:semiHidden="1" w:unhideWhenUsed="1"/>
-    <w:lsdException w:name="List Number 5" w:semiHidden="1" w:unhideWhenUsed="1"/>
-    <w:lsdException w:name="Title" w:uiPriority="10" w:qFormat="1"/>
-    <w:lsdException w:name="Closing" w:semiHidden="1" w:unhideWhenUsed="1"/>
-    <w:lsdException w:name="Signature" w:semiHidden="1" w:unhideWhenUsed="1"/>
-    <w:lsdException w:name="Default Paragraph Font" w:semiHidden="1" w:uiPriority="1" w:unhideWhenUsed="1"/>
-    <w:lsdException w:name="Body Text" w:semiHidden="1" w:unhideWhenUsed="1"/>
-    <w:lsdException w:name="Body Text Indent" w:semiHidden="1" w:unhideWhenUsed="1"/>
-    <w:lsdException w:name="List Continue" w:semiHidden="1" w:unhideWhenUsed="1"/>
-    <w:lsdException w:name="List Continue 2" w:semiHidden="1" w:unhideWhenUsed="1"/>
-    <w:lsdException w:name="List Continue 3" w:semiHidden="1" w:unhideWhenUsed="1"/>
-    <w:lsdException w:name="List Continue 4" w:semiHidden="1" w:unhideWhenUsed="1"/>
-    <w:lsdException w:name="List Continue 5" w:semiHidden="1" w:unhideWhenUsed="1"/>
-    <w:lsdException w:name="Message Header" w:semiHidden="1" w:unhideWhenUsed="1"/>
-    <w:lsdException w:name="Subtitle" w:uiPriority="11" w:qFormat="1"/>
-    <w:lsdException w:name="Salutation" w:semiHidden="1" w:unhideWhenUsed="1"/>
-    <w:lsdException w:name="Date" w:semiHidden="1" w:unhideWhenUsed="1"/>
-    <w:lsdException w:name="Body Text First Indent" w:semiHidden="1" w:unhideWhenUsed="1"/>
-    <w:lsdException w:name="Body Text First Indent 2" w:semiHidden="1" w:unhideWhenUsed="1"/>
-    <w:lsdException w:name="Note Heading" w:semiHidden="1" w:unhideWhenUsed="1"/>
-    <w:lsdException w:name="Body Text 2" w:semiHidden="1" w:unhideWhenUsed="1"/>
-    <w:lsdException w:name="Body Text 3" w:semiHidden="1" w:unhideWhenUsed="1"/>
-    <w:lsdException w:name="Body Text Indent 2" w:semiHidden="1" w:unhideWhenUsed="1"/>
-    <w:lsdException w:name="Body Text Indent 3" w:semiHidden="1" w:unhideWhenUsed="1"/>
-    <w:lsdException w:name="Block Text" w:semiHidden="1" w:unhideWhenUsed="1"/>
-    <w:lsdException w:name="Hyperlink" w:semiHidden="1" w:unhideWhenUsed="1"/>
-    <w:lsdException w:name="FollowedHyperlink" w:semiHidden="1" w:unhideWhenUsed="1"/>
-    <w:lsdException w:name="Strong" w:uiPriority="22" w:qFormat="1"/>
-    <w:lsdException w:name="Emphasis" w:uiPriority="20" w:qFormat="1"/>
-    <w:lsdException w:name="Document Map" w:semiHidden="1" w:unhideWhenUsed="1"/>
-    <w:lsdException w:name="Plain Text" w:semiHidden="1" w:unhideWhenUsed="1"/>
-    <w:lsdException w:name="E-mail Signature" w:semiHidden="1" w:unhideWhenUsed="1"/>
-    <w:lsdException w:name="HTML Top of Form" w:semiHidden="1" w:unhideWhenUsed="1"/>
-    <w:lsdException w:name="HTML Bottom of Form" w:semiHidden="1" w:unhideWhenUsed="1"/>
-    <w:lsdException w:name="Normal (Web)" w:semiHidden="1" w:unhideWhenUsed="1"/>
-    <w:lsdException w:name="HTML Acronym" w:semiHidden="1" w:unhideWhenUsed="1"/>
-    <w:lsdException w:name="HTML Address" w:semiHidden="1" w:unhideWhenUsed="1"/>
-    <w:lsdException w:name="HTML Cite" w:semiHidden="1" w:unhideWhenUsed="1"/>
-    <w:lsdException w:name="HTML Code" w:semiHidden="1" w:unhideWhenUsed="1"/>
-    <w:lsdException w:name="HTML Definition" w:semiHidden="1" w:unhideWhenUsed="1"/>
-    <w:lsdException w:name="HTML Keyboard" w:semiHidden="1" w:unhideWhenUsed="1"/>
-    <w:lsdException w:name="HTML Preformatted" w:semiHidden="1" w:unhideWhenUsed="1"/>
-    <w:lsdException w:name="HTML Sample" w:semiHidden="1" w:unhideWhenUsed="1"/>
-    <w:lsdException w:name="HTML Typewriter" w:semiHidden="1" w:unhideWhenUsed="1"/>
-    <w:lsdException w:name="HTML Variable" w:semiHidden="1" w:unhideWhenUsed="1"/>
-    <w:lsdException w:name="Normal Table" w:semiHidden="1" w:unhideWhenUsed="1"/>
-    <w:lsdException w:name="annotation subject" w:semiHidden="1" w:unhideWhenUsed="1"/>
-    <w:lsdException w:name="No List" w:semiHidden="1" w:unhideWhenUsed="1"/>
-    <w:lsdException w:name="Outline List 1" w:semiHidden="1" w:unhideWhenUsed="1"/>
-    <w:lsdException w:name="Outline List 2" w:semiHidden="1" w:unhideWhenUsed="1"/>
-    <w:lsdException w:name="Outline List 3" w:semiHidden="1" w:unhideWhenUsed="1"/>
-    <w:lsdException w:name="Table Simple 1" w:semiHidden="1" w:unhideWhenUsed="1"/>
-    <w:lsdException w:name="Table Simple 2" w:semiHidden="1" w:unhideWhenUsed="1"/>
-    <w:lsdException w:name="Table Simple 3" w:semiHidden="1" w:unhideWhenUsed="1"/>
-    <w:lsdException w:name="Table Classic 1" w:semiHidden="1" w:unhideWhenUsed="1"/>
-    <w:lsdException w:name="Table Classic 2" w:semiHidden="1" w:unhideWhenUsed="1"/>
-    <w:lsdException w:name="Table Classic 3" w:semiHidden="1" w:unhideWhenUsed="1"/>
-    <w:lsdException w:name="Table Classic 4" w:semiHidden="1" w:unhideWhenUsed="1"/>
-    <w:lsdException w:name="Table Colorful 1" w:semiHidden="1" w:unhideWhenUsed="1"/>
-    <w:lsdException w:name="Table Colorful 2" w:semiHidden="1" w:unhideWhenUsed="1"/>
-    <w:lsdException w:name="Table Colorful 3" w:semiHidden="1" w:unhideWhenUsed="1"/>
-    <w:lsdException w:name="Table Columns 1" w:semiHidden="1" w:unhideWhenUsed="1"/>
-    <w:lsdException w:name="Table Columns 2" w:semiHidden="1" w:unhideWhenUsed="1"/>
-    <w:lsdException w:name="Table Columns 3" w:semiHidden="1" w:unhideWhenUsed="1"/>
-    <w:lsdException w:name="Table Columns 4" w:semiHidden="1" w:unhideWhenUsed="1"/>
-    <w:lsdException w:name="Table Columns 5" w:semiHidden="1" w:unhideWhenUsed="1"/>
-    <w:lsdException w:name="Table Grid 1" w:semiHidden="1" w:unhideWhenUsed="1"/>
-    <w:lsdException w:name="Table Grid 2" w:semiHidden="1" w:unhideWhenUsed="1"/>
-    <w:lsdException w:name="Table Grid 3" w:semiHidden="1" w:unhideWhenUsed="1"/>
-    <w:lsdException w:name="Table Grid 4" w:semiHidden="1" w:unhideWhenUsed="1"/>
-    <w:lsdException w:name="Table Grid 5" w:semiHidden="1" w:unhideWhenUsed="1"/>
-    <w:lsdException w:name="Table Grid 6" w:semiHidden="1" w:unhideWhenUsed="1"/>
-    <w:lsdException w:name="Table Grid 7" w:semiHidden="1" w:unhideWhenUsed="1"/>
-    <w:lsdException w:name="Table Grid 8" w:semiHidden="1" w:unhideWhenUsed="1"/>
-    <w:lsdException w:name="Table List 1" w:semiHidden="1" w:unhideWhenUsed="1"/>
-    <w:lsdException w:name="Table List 2" w:semiHidden="1" w:unhideWhenUsed="1"/>
-    <w:lsdException w:name="Table List 3" w:semiHidden="1" w:unhideWhenUsed="1"/>
-    <w:lsdException w:name="Table List 4" w:semiHidden="1" w:unhideWhenUsed="1"/>
-    <w:lsdException w:name="Table List 5" w:semiHidden="1" w:unhideWhenUsed="1"/>
-    <w:lsdException w:name="Table List 6" w:semiHidden="1" w:unhideWhenUsed="1"/>
-    <w:lsdException w:name="Table List 7" w:semiHidden="1" w:unhideWhenUsed="1"/>
-    <w:lsdException w:name="Table List 8" w:semiHidden="1" w:unhideWhenUsed="1"/>
-    <w:lsdException w:name="Table 3D effects 1" w:semiHidden="1" w:unhideWhenUsed="1"/>
-    <w:lsdException w:name="Table 3D effects 2" w:semiHidden="1" w:unhideWhenUsed="1"/>
-    <w:lsdException w:name="Table 3D effects 3" w:semiHidden="1" w:unhideWhenUsed="1"/>
-    <w:lsdException w:name="Table Contemporary" w:semiHidden="1" w:unhideWhenUsed="1"/>
-    <w:lsdException w:name="Table Elegant" w:semiHidden="1" w:unhideWhenUsed="1"/>
-    <w:lsdException w:name="Table Professional" w:semiHidden="1" w:unhideWhenUsed="1"/>
-    <w:lsdException w:name="Table Subtle 1" w:semiHidden="1" w:unhideWhenUsed="1"/>
-    <w:lsdException w:name="Table Subtle 2" w:semiHidden="1" w:unhideWhenUsed="1"/>
-    <w:lsdException w:name="Table Web 1" w:semiHidden="1" w:unhideWhenUsed="1"/>
-    <w:lsdException w:name="Table Web 2" w:semiHidden="1" w:unhideWhenUsed="1"/>
-    <w:lsdException w:name="Table Web 3" w:semiHidden="1" w:unhideWhenUsed="1"/>
-    <w:lsdException w:name="Balloon Text" w:semiHidden="1" w:unhideWhenUsed="1"/>
-    <w:lsdException w:name="Table Grid" w:uiPriority="39"/>
-    <w:lsdException w:name="Table Theme" w:semiHidden="1" w:unhideWhenUsed="1"/>
-    <w:lsdException w:name="Placeholder Text" w:semiHidden="1"/>
-    <w:lsdException w:name="No Spacing" w:uiPriority="1" w:qFormat="1"/>
-    <w:lsdException w:name="Light Shading" w:uiPriority="60"/>
-    <w:lsdException w:name="Light List" w:uiPriority="61"/>
-    <w:lsdException w:name="Light Grid" w:uiPriority="62"/>
-    <w:lsdException w:name="Medium Shading 1" w:uiPriority="63"/>
-    <w:lsdException w:name="Medium Shading 2" w:uiPriority="64"/>
-    <w:lsdException w:name="Medium List 1" w:uiPriority="65"/>
-    <w:lsdException w:name="Medium List 2" w:uiPriority="66"/>
-    <w:lsdException w:name="Medium Grid 1" w:uiPriority="67"/>
-    <w:lsdException w:name="Medium Grid 2" w:uiPriority="68"/>
-    <w:lsdException w:name="Medium Grid 3" w:uiPriority="69"/>
-    <w:lsdException w:name="Dark List" w:uiPriority="70"/>
-    <w:lsdException w:name="Colorful Shading" w:uiPriority="71"/>
-    <w:lsdException w:name="Colorful List" w:uiPriority="72"/>
-    <w:lsdException w:name="Colorful Grid" w:uiPriority="73"/>
-    <w:lsdException w:name="Light Shading Accent 1" w:uiPriority="60"/>
-    <w:lsdException w:name="Light List Accent 1" w:uiPriority="61"/>
-    <w:lsdException w:name="Light Grid Accent 1" w:uiPriority="62"/>
-    <w:lsdException w:name="Medium Shading 1 Accent 1" w:uiPriority="63"/>
-    <w:lsdException w:name="Medium Shading 2 Accent 1" w:uiPriority="64"/>
-    <w:lsdException w:name="Medium List 1 Accent 1" w:uiPriority="65"/>
-    <w:lsdException w:name="Revision" w:semiHidden="1"/>
-    <w:lsdException w:name="List Paragraph" w:uiPriority="34" w:qFormat="1"/>
-    <w:lsdException w:name="Quote" w:uiPriority="29" w:qFormat="1"/>
-    <w:lsdException w:name="Intense Quote" w:uiPriority="30" w:qFormat="1"/>
-    <w:lsdException w:name="Medium List 2 Accent 1" w:uiPriority="66"/>
-    <w:lsdException w:name="Medium Grid 1 Accent 1" w:uiPriority="67"/>
-    <w:lsdException w:name="Medium Grid 2 Accent 1" w:uiPriority="68"/>
-    <w:lsdException w:name="Medium Grid 3 Accent 1" w:uiPriority="69"/>
-    <w:lsdException w:name="Dark List Accent 1" w:uiPriority="70"/>
-    <w:lsdException w:name="Colorful Shading Accent 1" w:uiPriority="71"/>
-    <w:lsdException w:name="Colorful List Accent 1" w:uiPriority="72"/>
-    <w:lsdException w:name="Colorful Grid Accent 1" w:uiPriority="73"/>
-    <w:lsdException w:name="Light Shading Accent 2" w:uiPriority="60"/>
-    <w:lsdException w:name="Light List Accent 2" w:uiPriority="61"/>
-    <w:lsdException w:name="Light Grid Accent 2" w:uiPriority="62"/>
-    <w:lsdException w:name="Medium Shading 1 Accent 2" w:uiPriority="63"/>
-    <w:lsdException w:name="Medium Shading 2 Accent 2" w:uiPriority="64"/>
-    <w:lsdException w:name="Medium List 1 Accent 2" w:uiPriority="65"/>
-    <w:lsdException w:name="Medium List 2 Accent 2" w:uiPriority="66"/>
-    <w:lsdException w:name="Medium Grid 1 Accent 2" w:uiPriority="67"/>
-    <w:lsdException w:name="Medium Grid 2 Accent 2" w:uiPriority="68"/>
-    <w:lsdException w:name="Medium Grid 3 Accent 2" w:uiPriority="69"/>
-    <w:lsdException w:name="Dark List Accent 2" w:uiPriority="70"/>
-    <w:lsdException w:name="Colorful Shading Accent 2" w:uiPriority="71"/>
-    <w:lsdException w:name="Colorful List Accent 2" w:uiPriority="72"/>
-    <w:lsdException w:name="Colorful Grid Accent 2" w:uiPriority="73"/>
-    <w:lsdException w:name="Light Shading Accent 3" w:uiPriority="60"/>
-    <w:lsdException w:name="Light List Accent 3" w:uiPriority="61"/>
-    <w:lsdException w:name="Light Grid Accent 3" w:uiPriority="62"/>
-    <w:lsdException w:name="Medium Shading 1 Accent 3" w:uiPriority="63"/>
-    <w:lsdException w:name="Medium Shading 2 Accent 3" w:uiPriority="64"/>
-    <w:lsdException w:name="Medium List 1 Accent 3" w:uiPriority="65"/>
-    <w:lsdException w:name="Medium List 2 Accent 3" w:uiPriority="66"/>
-    <w:lsdException w:name="Medium Grid 1 Accent 3" w:uiPriority="67"/>
-    <w:lsdException w:name="Medium Grid 2 Accent 3" w:uiPriority="68"/>
-    <w:lsdException w:name="Medium Grid 3 Accent 3" w:uiPriority="69"/>
-    <w:lsdException w:name="Dark List Accent 3" w:uiPriority="70"/>
-    <w:lsdException w:name="Colorful Shading Accent 3" w:uiPriority="71"/>
-    <w:lsdException w:name="Colorful List Accent 3" w:uiPriority="72"/>
-    <w:lsdException w:name="Colorful Grid Accent 3" w:uiPriority="73"/>
-    <w:lsdException w:name="Light Shading Accent 4" w:uiPriority="60"/>
-    <w:lsdException w:name="Light List Accent 4" w:uiPriority="61"/>
-    <w:lsdException w:name="Light Grid Accent 4" w:uiPriority="62"/>
-    <w:lsdException w:name="Medium Shading 1 Accent 4" w:uiPriority="63"/>
-    <w:lsdException w:name="Medium Shading 2 Accent 4" w:uiPriority="64"/>
-    <w:lsdException w:name="Medium List 1 Accent 4" w:uiPriority="65"/>
-    <w:lsdException w:name="Medium List 2 Accent 4" w:uiPriority="66"/>
-    <w:lsdException w:name="Medium Grid 1 Accent 4" w:uiPriority="67"/>
-    <w:lsdException w:name="Medium Grid 2 Accent 4" w:uiPriority="68"/>
-    <w:lsdException w:name="Medium Grid 3 Accent 4" w:uiPriority="69"/>
-    <w:lsdException w:name="Dark List Accent 4" w:uiPriority="70"/>
-    <w:lsdException w:name="Colorful Shading Accent 4" w:uiPriority="71"/>
-    <w:lsdException w:name="Colorful List Accent 4" w:uiPriority="72"/>
-    <w:lsdException w:name="Colorful Grid Accent 4" w:uiPriority="73"/>
-    <w:lsdException w:name="Light Shading Accent 5" w:uiPriority="60"/>
-    <w:lsdException w:name="Light List Accent 5" w:uiPriority="61"/>
-    <w:lsdException w:name="Light Grid Accent 5" w:uiPriority="62"/>
-    <w:lsdException w:name="Medium Shading 1 Accent 5" w:uiPriority="63"/>
-    <w:lsdException w:name="Medium Shading 2 Accent 5" w:uiPriority="64"/>
-    <w:lsdException w:name="Medium List 1 Accent 5" w:uiPriority="65"/>
-    <w:lsdException w:name="Medium List 2 Accent 5" w:uiPriority="66"/>
-    <w:lsdException w:name="Medium Grid 1 Accent 5" w:uiPriority="67"/>
-    <w:lsdException w:name="Medium Grid 2 Accent 5" w:uiPriority="68"/>
-    <w:lsdException w:name="Medium Grid 3 Accent 5" w:uiPriority="69"/>
-    <w:lsdException w:name="Dark List Accent 5" w:uiPriority="70"/>
-    <w:lsdException w:name="Colorful Shading Accent 5" w:uiPriority="71"/>
-    <w:lsdException w:name="Colorful List Accent 5" w:uiPriority="72"/>
-    <w:lsdException w:name="Colorful Grid Accent 5" w:uiPriority="73"/>
-    <w:lsdException w:name="Light Shading Accent 6" w:uiPriority="60"/>
-    <w:lsdException w:name="Light List Accent 6" w:uiPriority="61"/>
-    <w:lsdException w:name="Light Grid Accent 6" w:uiPriority="62"/>
-    <w:lsdException w:name="Medium Shading 1 Accent 6" w:uiPriority="63"/>
-    <w:lsdException w:name="Medium Shading 2 Accent 6" w:uiPriority="64"/>
-    <w:lsdException w:name="Medium List 1 Accent 6" w:uiPriority="65"/>
-    <w:lsdException w:name="Medium List 2 Accent 6" w:uiPriority="66"/>
-    <w:lsdException w:name="Medium Grid 1 Accent 6" w:uiPriority="67"/>
-    <w:lsdException w:name="Medium Grid 2 Accent 6" w:uiPriority="68"/>
-    <w:lsdException w:name="Medium Grid 3 Accent 6" w:uiPriority="69"/>
-    <w:lsdException w:name="Dark List Accent 6" w:uiPriority="70"/>
-    <w:lsdException w:name="Colorful Shading Accent 6" w:uiPriority="71"/>
-    <w:lsdException w:name="Colorful List Accent 6" w:uiPriority="72"/>
-    <w:lsdException w:name="Colorful Grid Accent 6" w:uiPriority="73"/>
-    <w:lsdException w:name="Subtle Emphasis" w:uiPriority="19" w:qFormat="1"/>
-    <w:lsdException w:name="Intense Emphasis" w:uiPriority="21" w:qFormat="1"/>
-    <w:lsdException w:name="Subtle Reference" w:uiPriority="31" w:qFormat="1"/>
-    <w:lsdException w:name="Intense Reference" w:uiPriority="32" w:qFormat="1"/>
-    <w:lsdException w:name="Book Title" w:uiPriority="33" w:qFormat="1"/>
-    <w:lsdException w:name="Bibliography" w:semiHidden="1" w:uiPriority="37" w:unhideWhenUsed="1"/>
-    <w:lsdException w:name="TOC Heading" w:semiHidden="1" w:uiPriority="39" w:unhideWhenUsed="1" w:qFormat="1"/>
-    <w:lsdException w:name="Plain Table 1" w:uiPriority="41"/>
-    <w:lsdException w:name="Plain Table 2" w:uiPriority="42"/>
-    <w:lsdException w:name="Plain Table 3" w:uiPriority="43"/>
-    <w:lsdException w:name="Plain Table 4" w:uiPriority="44"/>
-    <w:lsdException w:name="Plain Table 5" w:uiPriority="45"/>
-    <w:lsdException w:name="Grid Table Light" w:uiPriority="40"/>
-    <w:lsdException w:name="Grid Table 1 Light" w:uiPriority="46"/>
-    <w:lsdException w:name="Grid Table 2" w:uiPriority="47"/>
-    <w:lsdException w:name="Grid Table 3" w:uiPriority="48"/>
-    <w:lsdException w:name="Grid Table 4" w:uiPriority="49"/>
-    <w:lsdException w:name="Grid Table 5 Dark" w:uiPriority="50"/>
-    <w:lsdException w:name="Grid Table 6 Colorful" w:uiPriority="51"/>
-    <w:lsdException w:name="Grid Table 7 Colorful" w:uiPriority="52"/>
-    <w:lsdException w:name="Grid Table 1 Light Accent 1" w:uiPriority="46"/>
-    <w:lsdException w:name="Grid Table 2 Accent 1" w:uiPriority="47"/>
-    <w:lsdException w:name="Grid Table 3 Accent 1" w:uiPriority="48"/>
-    <w:lsdException w:name="Grid Table 4 Accent 1" w:uiPriority="49"/>
-    <w:lsdException w:name="Grid Table 5 Dark Accent 1" w:uiPriority="50"/>
-    <w:lsdException w:name="Grid Table 6 Colorful Accent 1" w:uiPriority="51"/>
-    <w:lsdException w:name="Grid Table 7 Colorful Accent 1" w:uiPriority="52"/>
-    <w:lsdException w:name="Grid Table 1 Light Accent 2" w:uiPriority="46"/>
-    <w:lsdException w:name="Grid Table 2 Accent 2" w:uiPriority="47"/>
-    <w:lsdException w:name="Grid Table 3 Accent 2" w:uiPriority="48"/>
-    <w:lsdException w:name="Grid Table 4 Accent 2" w:uiPriority="49"/>
-    <w:lsdException w:name="Grid Table 5 Dark Accent 2" w:uiPriority="50"/>
-    <w:lsdException w:name="Grid Table 6 Colorful Accent 2" w:uiPriority="51"/>
-    <w:lsdException w:name="Grid Table 7 Colorful Accent 2" w:uiPriority="52"/>
-    <w:lsdException w:name="Grid Table 1 Light Accent 3" w:uiPriority="46"/>
-    <w:lsdException w:name="Grid Table 2 Accent 3" w:uiPriority="47"/>
-    <w:lsdException w:name="Grid Table 3 Accent 3" w:uiPriority="48"/>
-    <w:lsdException w:name="Grid Table 4 Accent 3" w:uiPriority="49"/>
-    <w:lsdException w:name="Grid Table 5 Dark Accent 3" w:uiPriority="50"/>
-    <w:lsdException w:name="Grid Table 6 Colorful Accent 3" w:uiPriority="51"/>
-    <w:lsdException w:name="Grid Table 7 Colorful Accent 3" w:uiPriority="52"/>
-    <w:lsdException w:name="Grid Table 1 Light Accent 4" w:uiPriority="46"/>
-    <w:lsdException w:name="Grid Table 2 Accent 4" w:uiPriority="47"/>
-    <w:lsdException w:name="Grid Table 3 Accent 4" w:uiPriority="48"/>
-    <w:lsdException w:name="Grid Table 4 Accent 4" w:uiPriority="49"/>
-    <w:lsdException w:name="Grid Table 5 Dark Accent 4" w:uiPriority="50"/>
-    <w:lsdException w:name="Grid Table 6 Colorful Accent 4" w:uiPriority="51"/>
-    <w:lsdException w:name="Grid Table 7 Colorful Accent 4" w:uiPriority="52"/>
-    <w:lsdException w:name="Grid Table 1 Light Accent 5" w:uiPriority="46"/>
-    <w:lsdException w:name="Grid Table 2 Accent 5" w:uiPriority="47"/>
-    <w:lsdException w:name="Grid Table 3 Accent 5" w:uiPriority="48"/>
-    <w:lsdException w:name="Grid Table 4 Accent 5" w:uiPriority="49"/>
-    <w:lsdException w:name="Grid Table 5 Dark Accent 5" w:uiPriority="50"/>
-    <w:lsdException w:name="Grid Table 6 Colorful Accent 5" w:uiPriority="51"/>
-    <w:lsdException w:name="Grid Table 7 Colorful Accent 5" w:uiPriority="52"/>
-    <w:lsdException w:name="Grid Table 1 Light Accent 6" w:uiPriority="46"/>
-    <w:lsdException w:name="Grid Table 2 Accent 6" w:uiPriority="47"/>
-    <w:lsdException w:name="Grid Table 3 Accent 6" w:uiPriority="48"/>
-    <w:lsdException w:name="Grid Table 4 Accent 6" w:uiPriority="49"/>
-    <w:lsdException w:name="Grid Table 5 Dark Accent 6" w:uiPriority="50"/>
-    <w:lsdException w:name="Grid Table 6 Colorful Accent 6" w:uiPriority="51"/>
-    <w:lsdException w:name="Grid Table 7 Colorful Accent 6" w:uiPriority="52"/>
-    <w:lsdException w:name="List Table 1 Light" w:uiPriority="46"/>
-    <w:lsdException w:name="List Table 2" w:uiPriority="47"/>
-    <w:lsdException w:name="List Table 3" w:uiPriority="48"/>
-    <w:lsdException w:name="List Table 4" w:uiPriority="49"/>
-    <w:lsdException w:name="List Table 5 Dark" w:uiPriority="50"/>
-    <w:lsdException w:name="List Table 6 Colorful" w:uiPriority="51"/>
-    <w:lsdException w:name="List Table 7 Colorful" w:uiPriority="52"/>
-    <w:lsdException w:name="List Table 1 Light Accent 1" w:uiPriority="46"/>
-    <w:lsdException w:name="List Table 2 Accent 1" w:uiPriority="47"/>
-    <w:lsdException w:name="List Table 3 Accent 1" w:uiPriority="48"/>
-    <w:lsdException w:name="List Table 4 Accent 1" w:uiPriority="49"/>
-    <w:lsdException w:name="List Table 5 Dark Accent 1" w:uiPriority="50"/>
-    <w:lsdException w:name="List Table 6 Colorful Accent 1" w:uiPriority="51"/>
-    <w:lsdException w:name="List Table 7 Colorful Accent 1" w:uiPriority="52"/>
-    <w:lsdException w:name="List Table 1 Light Accent 2" w:uiPriority="46"/>
-    <w:lsdException w:name="List Table 2 Accent 2" w:uiPriority="47"/>
-    <w:lsdException w:name="List Table 3 Accent 2" w:uiPriority="48"/>
-    <w:lsdException w:name="List Table 4 Accent 2" w:uiPriority="49"/>
-    <w:lsdException w:name="List Table 5 Dark Accent 2" w:uiPriority="50"/>
-    <w:lsdException w:name="List Table 6 Colorful Accent 2" w:uiPriority="51"/>
-    <w:lsdException w:name="List Table 7 Colorful Accent 2" w:uiPriority="52"/>
-    <w:lsdException w:name="List Table 1 Light Accent 3" w:uiPriority="46"/>
-    <w:lsdException w:name="List Table 2 Accent 3" w:uiPriority="47"/>
-    <w:lsdException w:name="List Table 3 Accent 3" w:uiPriority="48"/>
-    <w:lsdException w:name="List Table 4 Accent 3" w:uiPriority="49"/>
-    <w:lsdException w:name="List Table 5 Dark Accent 3" w:uiPriority="50"/>
-    <w:lsdException w:name="List Table 6 Colorful Accent 3" w:uiPriority="51"/>
-    <w:lsdException w:name="List Table 7 Colorful Accent 3" w:uiPriority="52"/>
-    <w:lsdException w:name="List Table 1 Light Accent 4" w:uiPriority="46"/>
-    <w:lsdException w:name="List Table 2 Accent 4" w:uiPriority="47"/>
-    <w:lsdException w:name="List Table 3 Accent 4" w:uiPriority="48"/>
-    <w:lsdException w:name="List Table 4 Accent 4" w:uiPriority="49"/>
-    <w:lsdException w:name="List Table 5 Dark Accent 4" w:uiPriority="50"/>
-    <w:lsdException w:name="List Table 6 Colorful Accent 4" w:uiPriority="51"/>
-    <w:lsdException w:name="List Table 7 Colorful Accent 4" w:uiPriority="52"/>
-    <w:lsdException w:name="List Table 1 Light Accent 5" w:uiPriority="46"/>
-    <w:lsdException w:name="List Table 2 Accent 5" w:uiPriority="47"/>
-    <w:lsdException w:name="List Table 3 Accent 5" w:uiPriority="48"/>
-    <w:lsdException w:name="List Table 4 Accent 5" w:uiPriority="49"/>
-    <w:lsdException w:name="List Table 5 Dark Accent 5" w:uiPriority="50"/>
-    <w:lsdException w:name="List Table 6 Colorful Accent 5" w:uiPriority="51"/>
-    <w:lsdException w:name="List Table 7 Colorful Accent 5" w:uiPriority="52"/>
-    <w:lsdException w:name="List Table 1 Light Accent 6" w:uiPriority="46"/>
-    <w:lsdException w:name="List Table 2 Accent 6" w:uiPriority="47"/>
-    <w:lsdException w:name="List Table 3 Accent 6" w:uiPriority="48"/>
-    <w:lsdException w:name="List Table 4 Accent 6" w:uiPriority="49"/>
-    <w:lsdException w:name="List Table 5 Dark Accent 6" w:uiPriority="50"/>
-    <w:lsdException w:name="List Table 6 Colorful Accent 6" w:uiPriority="51"/>
-    <w:lsdException w:name="List Table 7 Colorful Accent 6" w:uiPriority="52"/>
+  <w:latentStyles w:defLockedState="0" w:defUIPriority="99" w:defSemiHidden="1" w:defUnhideWhenUsed="1" w:defQFormat="0" w:count="267">
+    <w:lsdException w:name="Normal" w:semiHidden="0" w:uiPriority="0" w:unhideWhenUsed="0" w:qFormat="1"/>
+    <w:lsdException w:name="heading 1" w:semiHidden="0" w:uiPriority="9" w:unhideWhenUsed="0" w:qFormat="1"/>
+    <w:lsdException w:name="heading 2" w:uiPriority="9" w:qFormat="1"/>
+    <w:lsdException w:name="heading 3" w:uiPriority="9" w:qFormat="1"/>
+    <w:lsdException w:name="heading 4" w:uiPriority="9" w:qFormat="1"/>
+    <w:lsdException w:name="heading 5" w:uiPriority="9" w:qFormat="1"/>
+    <w:lsdException w:name="heading 6" w:uiPriority="9" w:qFormat="1"/>
+    <w:lsdException w:name="heading 7" w:uiPriority="9" w:qFormat="1"/>
+    <w:lsdException w:name="heading 8" w:uiPriority="9" w:qFormat="1"/>
+    <w:lsdException w:name="heading 9" w:uiPriority="9" w:qFormat="1"/>
+    <w:lsdException w:name="toc 1" w:uiPriority="39"/>
+    <w:lsdException w:name="toc 2" w:uiPriority="39"/>
+    <w:lsdException w:name="toc 3" w:uiPriority="39"/>
+    <w:lsdException w:name="toc 4" w:uiPriority="39"/>
+    <w:lsdException w:name="toc 5" w:uiPriority="39"/>
+    <w:lsdException w:name="toc 6" w:uiPriority="39"/>
+    <w:lsdException w:name="toc 7" w:uiPriority="39"/>
+    <w:lsdException w:name="toc 8" w:uiPriority="39"/>
+    <w:lsdException w:name="toc 9" w:uiPriority="39"/>
+    <w:lsdException w:name="caption" w:uiPriority="35" w:qFormat="1"/>
+    <w:lsdException w:name="Title" w:semiHidden="0" w:uiPriority="10" w:unhideWhenUsed="0" w:qFormat="1"/>
+    <w:lsdException w:name="Default Paragraph Font" w:uiPriority="1"/>
+    <w:lsdException w:name="Subtitle" w:semiHidden="0" w:uiPriority="11" w:unhideWhenUsed="0" w:qFormat="1"/>
+    <w:lsdException w:name="Strong" w:semiHidden="0" w:uiPriority="22" w:unhideWhenUsed="0" w:qFormat="1"/>
+    <w:lsdException w:name="Emphasis" w:semiHidden="0" w:uiPriority="20" w:unhideWhenUsed="0" w:qFormat="1"/>
+    <w:lsdException w:name="Table Grid" w:semiHidden="0" w:uiPriority="39" w:unhideWhenUsed="0"/>
+    <w:lsdException w:name="Placeholder Text" w:unhideWhenUsed="0"/>
+    <w:lsdException w:name="No Spacing" w:semiHidden="0" w:uiPriority="1" w:unhideWhenUsed="0" w:qFormat="1"/>
+    <w:lsdException w:name="Light Shading" w:semiHidden="0" w:uiPriority="60" w:unhideWhenUsed="0"/>
+    <w:lsdException w:name="Light List" w:semiHidden="0" w:uiPriority="61" w:unhideWhenUsed="0"/>
+    <w:lsdException w:name="Light Grid" w:semiHidden="0" w:uiPriority="62" w:unhideWhenUsed="0"/>
+    <w:lsdException w:name="Medium Shading 1" w:semiHidden="0" w:uiPriority="63" w:unhideWhenUsed="0"/>
+    <w:lsdException w:name="Medium Shading 2" w:semiHidden="0" w:uiPriority="64" w:unhideWhenUsed="0"/>
+    <w:lsdException w:name="Medium List 1" w:semiHidden="0" w:uiPriority="65" w:unhideWhenUsed="0"/>
+    <w:lsdException w:name="Medium List 2" w:semiHidden="0" w:uiPriority="66" w:unhideWhenUsed="0"/>
+    <w:lsdException w:name="Medium Grid 1" w:semiHidden="0" w:uiPriority="67" w:unhideWhenUsed="0"/>
+    <w:lsdException w:name="Medium Grid 2" w:semiHidden="0" w:uiPriority="68" w:unhideWhenUsed="0"/>
+    <w:lsdException w:name="Medium Grid 3" w:semiHidden="0" w:uiPriority="69" w:unhideWhenUsed="0"/>
+    <w:lsdException w:name="Dark List" w:semiHidden="0" w:uiPriority="70" w:unhideWhenUsed="0"/>
+    <w:lsdException w:name="Colorful Shading" w:semiHidden="0" w:uiPriority="71" w:unhideWhenUsed="0"/>
+    <w:lsdException w:name="Colorful List" w:semiHidden="0" w:uiPriority="72" w:unhideWhenUsed="0"/>
+    <w:lsdException w:name="Colorful Grid" w:semiHidden="0" w:uiPriority="73" w:unhideWhenUsed="0"/>
+    <w:lsdException w:name="Light Shading Accent 1" w:semiHidden="0" w:uiPriority="60" w:unhideWhenUsed="0"/>
+    <w:lsdException w:name="Light List Accent 1" w:semiHidden="0" w:uiPriority="61" w:unhideWhenUsed="0"/>
+    <w:lsdException w:name="Light Grid Accent 1" w:semiHidden="0" w:uiPriority="62" w:unhideWhenUsed="0"/>
+    <w:lsdException w:name="Medium Shading 1 Accent 1" w:semiHidden="0" w:uiPriority="63" w:unhideWhenUsed="0"/>
+    <w:lsdException w:name="Medium Shading 2 Accent 1" w:semiHidden="0" w:uiPriority="64" w:unhideWhenUsed="0"/>
+    <w:lsdException w:name="Medium List 1 Accent 1" w:semiHidden="0" w:uiPriority="65" w:unhideWhenUsed="0"/>
+    <w:lsdException w:name="Revision" w:unhideWhenUsed="0"/>
+    <w:lsdException w:name="List Paragraph" w:semiHidden="0" w:uiPriority="34" w:unhideWhenUsed="0" w:qFormat="1"/>
+    <w:lsdException w:name="Quote" w:semiHidden="0" w:uiPriority="29" w:unhideWhenUsed="0" w:qFormat="1"/>
+    <w:lsdException w:name="Intense Quote" w:semiHidden="0" w:uiPriority="30" w:unhideWhenUsed="0" w:qFormat="1"/>
+    <w:lsdException w:name="Medium List 2 Accent 1" w:semiHidden="0" w:uiPriority="66" w:unhideWhenUsed="0"/>
+    <w:lsdException w:name="Medium Grid 1 Accent 1" w:semiHidden="0" w:uiPriority="67" w:unhideWhenUsed="0"/>
+    <w:lsdException w:name="Medium Grid 2 Accent 1" w:semiHidden="0" w:uiPriority="68" w:unhideWhenUsed="0"/>
+    <w:lsdException w:name="Medium Grid 3 Accent 1" w:semiHidden="0" w:uiPriority="69" w:unhideWhenUsed="0"/>
+    <w:lsdException w:name="Dark List Accent 1" w:semiHidden="0" w:uiPriority="70" w:unhideWhenUsed="0"/>
+    <w:lsdException w:name="Colorful Shading Accent 1" w:semiHidden="0" w:uiPriority="71" w:unhideWhenUsed="0"/>
+    <w:lsdException w:name="Colorful List Accent 1" w:semiHidden="0" w:uiPriority="72" w:unhideWhenUsed="0"/>
+    <w:lsdException w:name="Colorful Grid Accent 1" w:semiHidden="0" w:uiPriority="73" w:unhideWhenUsed="0"/>
+    <w:lsdException w:name="Light Shading Accent 2" w:semiHidden="0" w:uiPriority="60" w:unhideWhenUsed="0"/>
+    <w:lsdException w:name="Light List Accent 2" w:semiHidden="0" w:uiPriority="61" w:unhideWhenUsed="0"/>
+    <w:lsdException w:name="Light Grid Accent 2" w:semiHidden="0" w:uiPriority="62" w:unhideWhenUsed="0"/>
+    <w:lsdException w:name="Medium Shading 1 Accent 2" w:semiHidden="0" w:uiPriority="63" w:unhideWhenUsed="0"/>
+    <w:lsdException w:name="Medium Shading 2 Accent 2" w:semiHidden="0" w:uiPriority="64" w:unhideWhenUsed="0"/>
+    <w:lsdException w:name="Medium List 1 Accent 2" w:semiHidden="0" w:uiPriority="65" w:unhideWhenUsed="0"/>
+    <w:lsdException w:name="Medium List 2 Accent 2" w:semiHidden="0" w:uiPriority="66" w:unhideWhenUsed="0"/>
+    <w:lsdException w:name="Medium Grid 1 Accent 2" w:semiHidden="0" w:uiPriority="67" w:unhideWhenUsed="0"/>
+    <w:lsdException w:name="Medium Grid 2 Accent 2" w:semiHidden="0" w:uiPriority="68" w:unhideWhenUsed="0"/>
+    <w:lsdException w:name="Medium Grid 3 Accent 2" w:semiHidden="0" w:uiPriority="69" w:unhideWhenUsed="0"/>
+    <w:lsdException w:name="Dark List Accent 2" w:semiHidden="0" w:uiPriority="70" w:unhideWhenUsed="0"/>
+    <w:lsdException w:name="Colorful Shading Accent 2" w:semiHidden="0" w:uiPriority="71" w:unhideWhenUsed="0"/>
+    <w:lsdException w:name="Colorful List Accent 2" w:semiHidden="0" w:uiPriority="72" w:unhideWhenUsed="0"/>
+    <w:lsdException w:name="Colorful Grid Accent 2" w:semiHidden="0" w:uiPriority="73" w:unhideWhenUsed="0"/>
+    <w:lsdException w:name="Light Shading Accent 3" w:semiHidden="0" w:uiPriority="60" w:unhideWhenUsed="0"/>
+    <w:lsdException w:name="Light List Accent 3" w:semiHidden="0" w:uiPriority="61" w:unhideWhenUsed="0"/>
+    <w:lsdException w:name="Light Grid Accent 3" w:semiHidden="0" w:uiPriority="62" w:unhideWhenUsed="0"/>
+    <w:lsdException w:name="Medium Shading 1 Accent 3" w:semiHidden="0" w:uiPriority="63" w:unhideWhenUsed="0"/>
+    <w:lsdException w:name="Medium Shading 2 Accent 3" w:semiHidden="0" w:uiPriority="64" w:unhideWhenUsed="0"/>
+    <w:lsdException w:name="Medium List 1 Accent 3" w:semiHidden="0" w:uiPriority="65" w:unhideWhenUsed="0"/>
+    <w:lsdException w:name="Medium List 2 Accent 3" w:semiHidden="0" w:uiPriority="66" w:unhideWhenUsed="0"/>
+    <w:lsdException w:name="Medium Grid 1 Accent 3" w:semiHidden="0" w:uiPriority="67" w:unhideWhenUsed="0"/>
+    <w:lsdException w:name="Medium Grid 2 Accent 3" w:semiHidden="0" w:uiPriority="68" w:unhideWhenUsed="0"/>
+    <w:lsdException w:name="Medium Grid 3 Accent 3" w:semiHidden="0" w:uiPriority="69" w:unhideWhenUsed="0"/>
+    <w:lsdException w:name="Dark List Accent 3" w:semiHidden="0" w:uiPriority="70" w:unhideWhenUsed="0"/>
+    <w:lsdException w:name="Colorful Shading Accent 3" w:semiHidden="0" w:uiPriority="71" w:unhideWhenUsed="0"/>
+    <w:lsdException w:name="Colorful List Accent 3" w:semiHidden="0" w:uiPriority="72" w:unhideWhenUsed="0"/>
+    <w:lsdException w:name="Colorful Grid Accent 3" w:semiHidden="0" w:uiPriority="73" w:unhideWhenUsed="0"/>
+    <w:lsdException w:name="Light Shading Accent 4" w:semiHidden="0" w:uiPriority="60" w:unhideWhenUsed="0"/>
+    <w:lsdException w:name="Light List Accent 4" w:semiHidden="0" w:uiPriority="61" w:unhideWhenUsed="0"/>
+    <w:lsdException w:name="Light Grid Accent 4" w:semiHidden="0" w:uiPriority="62" w:unhideWhenUsed="0"/>
+    <w:lsdException w:name="Medium Shading 1 Accent 4" w:semiHidden="0" w:uiPriority="63" w:unhideWhenUsed="0"/>
+    <w:lsdException w:name="Medium Shading 2 Accent 4" w:semiHidden="0" w:uiPriority="64" w:unhideWhenUsed="0"/>
+    <w:lsdException w:name="Medium List 1 Accent 4" w:semiHidden="0" w:uiPriority="65" w:unhideWhenUsed="0"/>
+    <w:lsdException w:name="Medium List 2 Accent 4" w:semiHidden="0" w:uiPriority="66" w:unhideWhenUsed="0"/>
+    <w:lsdException w:name="Medium Grid 1 Accent 4" w:semiHidden="0" w:uiPriority="67" w:unhideWhenUsed="0"/>
+    <w:lsdException w:name="Medium Grid 2 Accent 4" w:semiHidden="0" w:uiPriority="68" w:unhideWhenUsed="0"/>
+    <w:lsdException w:name="Medium Grid 3 Accent 4" w:semiHidden="0" w:uiPriority="69" w:unhideWhenUsed="0"/>
+    <w:lsdException w:name="Dark List Accent 4" w:semiHidden="0" w:uiPriority="70" w:unhideWhenUsed="0"/>
+    <w:lsdException w:name="Colorful Shading Accent 4" w:semiHidden="0" w:uiPriority="71" w:unhideWhenUsed="0"/>
+    <w:lsdException w:name="Colorful List Accent 4" w:semiHidden="0" w:uiPriority="72" w:unhideWhenUsed="0"/>
+    <w:lsdException w:name="Colorful Grid Accent 4" w:semiHidden="0" w:uiPriority="73" w:unhideWhenUsed="0"/>
+    <w:lsdException w:name="Light Shading Accent 5" w:semiHidden="0" w:uiPriority="60" w:unhideWhenUsed="0"/>
+    <w:lsdException w:name="Light List Accent 5" w:semiHidden="0" w:uiPriority="61" w:unhideWhenUsed="0"/>
+    <w:lsdException w:name="Light Grid Accent 5" w:semiHidden="0" w:uiPriority="62" w:unhideWhenUsed="0"/>
+    <w:lsdException w:name="Medium Shading 1 Accent 5" w:semiHidden="0" w:uiPriority="63" w:unhideWhenUsed="0"/>
+    <w:lsdException w:name="Medium Shading 2 Accent 5" w:semiHidden="0" w:uiPriority="64" w:unhideWhenUsed="0"/>
+    <w:lsdException w:name="Medium List 1 Accent 5" w:semiHidden="0" w:uiPriority="65" w:unhideWhenUsed="0"/>
+    <w:lsdException w:name="Medium List 2 Accent 5" w:semiHidden="0" w:uiPriority="66" w:unhideWhenUsed="0"/>
+    <w:lsdException w:name="Medium Grid 1 Accent 5" w:semiHidden="0" w:uiPriority="67" w:unhideWhenUsed="0"/>
+    <w:lsdException w:name="Medium Grid 2 Accent 5" w:semiHidden="0" w:uiPriority="68" w:unhideWhenUsed="0"/>
+    <w:lsdException w:name="Medium Grid 3 Accent 5" w:semiHidden="0" w:uiPriority="69" w:unhideWhenUsed="0"/>
+    <w:lsdException w:name="Dark List Accent 5" w:semiHidden="0" w:uiPriority="70" w:unhideWhenUsed="0"/>
+    <w:lsdException w:name="Colorful Shading Accent 5" w:semiHidden="0" w:uiPriority="71" w:unhideWhenUsed="0"/>
+    <w:lsdException w:name="Colorful List Accent 5" w:semiHidden="0" w:uiPriority="72" w:unhideWhenUsed="0"/>
+    <w:lsdException w:name="Colorful Grid Accent 5" w:semiHidden="0" w:uiPriority="73" w:unhideWhenUsed="0"/>
+    <w:lsdException w:name="Light Shading Accent 6" w:semiHidden="0" w:uiPriority="60" w:unhideWhenUsed="0"/>
+    <w:lsdException w:name="Light List Accent 6" w:semiHidden="0" w:uiPriority="61" w:unhideWhenUsed="0"/>
+    <w:lsdException w:name="Light Grid Accent 6" w:semiHidden="0" w:uiPriority="62" w:unhideWhenUsed="0"/>
+    <w:lsdException w:name="Medium Shading 1 Accent 6" w:semiHidden="0" w:uiPriority="63" w:unhideWhenUsed="0"/>
+    <w:lsdException w:name="Medium Shading 2 Accent 6" w:semiHidden="0" w:uiPriority="64" w:unhideWhenUsed="0"/>
+    <w:lsdException w:name="Medium List 1 Accent 6" w:semiHidden="0" w:uiPriority="65" w:unhideWhenUsed="0"/>
+    <w:lsdException w:name="Medium List 2 Accent 6" w:semiHidden="0" w:uiPriority="66" w:unhideWhenUsed="0"/>
+    <w:lsdException w:name="Medium Grid 1 Accent 6" w:semiHidden="0" w:uiPriority="67" w:unhideWhenUsed="0"/>
+    <w:lsdException w:name="Medium Grid 2 Accent 6" w:semiHidden="0" w:uiPriority="68" w:unhideWhenUsed="0"/>
+    <w:lsdException w:name="Medium Grid 3 Accent 6" w:semiHidden="0" w:uiPriority="69" w:unhideWhenUsed="0"/>
+    <w:lsdException w:name="Dark List Accent 6" w:semiHidden="0" w:uiPriority="70" w:unhideWhenUsed="0"/>
+    <w:lsdException w:name="Colorful Shading Accent 6" w:semiHidden="0" w:uiPriority="71" w:unhideWhenUsed="0"/>
+    <w:lsdException w:name="Colorful List Accent 6" w:semiHidden="0" w:uiPriority="72" w:unhideWhenUsed="0"/>
+    <w:lsdException w:name="Colorful Grid Accent 6" w:semiHidden="0" w:uiPriority="73" w:unhideWhenUsed="0"/>
+    <w:lsdException w:name="Subtle Emphasis" w:semiHidden="0" w:uiPriority="19" w:unhideWhenUsed="0" w:qFormat="1"/>
+    <w:lsdException w:name="Intense Emphasis" w:semiHidden="0" w:uiPriority="21" w:unhideWhenUsed="0" w:qFormat="1"/>
+    <w:lsdException w:name="Subtle Reference" w:semiHidden="0" w:uiPriority="31" w:unhideWhenUsed="0" w:qFormat="1"/>
+    <w:lsdException w:name="Intense Reference" w:semiHidden="0" w:uiPriority="32" w:unhideWhenUsed="0" w:qFormat="1"/>
+    <w:lsdException w:name="Book Title" w:semiHidden="0" w:uiPriority="33" w:unhideWhenUsed="0" w:qFormat="1"/>
+    <w:lsdException w:name="Bibliography" w:uiPriority="37"/>
+    <w:lsdException w:name="TOC Heading" w:uiPriority="39" w:qFormat="1"/>
   </w:latentStyles>
   <w:style w:type="paragraph" w:default="1" w:styleId="Normal">
     <w:name w:val="Normal"/>
     <w:qFormat/>
   </w:style>
-  <w:style w:type="character" w:default="1" w:styleId="Policepardfaut">
+  <w:style w:type="character" w:default="1" w:styleId="DefaultParagraphFont">
     <w:name w:val="Default Paragraph Font"/>
     <w:uiPriority w:val="1"/>
     <w:semiHidden/>
     <w:unhideWhenUsed/>
   </w:style>
-  <w:style w:type="table" w:default="1" w:styleId="TableauNormal">
+  <w:style w:type="table" w:default="1" w:styleId="TableNormal">
     <w:name w:val="Normal Table"/>
     <w:uiPriority w:val="99"/>
     <w:semiHidden/>
@@ -5500,16 +5339,16 @@
       </w:tblCellMar>
     </w:tblPr>
   </w:style>
-  <w:style w:type="numbering" w:default="1" w:styleId="Aucuneliste">
+  <w:style w:type="numbering" w:default="1" w:styleId="NoList">
     <w:name w:val="No List"/>
     <w:uiPriority w:val="99"/>
     <w:semiHidden/>
     <w:unhideWhenUsed/>
   </w:style>
-  <w:style w:type="paragraph" w:styleId="En-tte">
+  <w:style w:type="paragraph" w:styleId="Header">
     <w:name w:val="header"/>
     <w:basedOn w:val="Normal"/>
-    <w:link w:val="En-tteCar"/>
+    <w:link w:val="HeaderChar"/>
     <w:uiPriority w:val="99"/>
     <w:unhideWhenUsed/>
     <w:rsid w:val="003749ED"/>
@@ -5521,17 +5360,17 @@
       <w:spacing w:after="0" w:line="240" w:lineRule="auto"/>
     </w:pPr>
   </w:style>
-  <w:style w:type="character" w:customStyle="1" w:styleId="En-tteCar">
-    <w:name w:val="En-tête Car"/>
-    <w:basedOn w:val="Policepardfaut"/>
-    <w:link w:val="En-tte"/>
+  <w:style w:type="character" w:customStyle="1" w:styleId="HeaderChar">
+    <w:name w:val="Header Char"/>
+    <w:basedOn w:val="DefaultParagraphFont"/>
+    <w:link w:val="Header"/>
     <w:uiPriority w:val="99"/>
     <w:rsid w:val="003749ED"/>
   </w:style>
-  <w:style w:type="paragraph" w:styleId="Pieddepage">
+  <w:style w:type="paragraph" w:styleId="Footer">
     <w:name w:val="footer"/>
     <w:basedOn w:val="Normal"/>
-    <w:link w:val="PieddepageCar"/>
+    <w:link w:val="FooterChar"/>
     <w:uiPriority w:val="99"/>
     <w:unhideWhenUsed/>
     <w:rsid w:val="003749ED"/>
@@ -5543,14 +5382,14 @@
       <w:spacing w:after="0" w:line="240" w:lineRule="auto"/>
     </w:pPr>
   </w:style>
-  <w:style w:type="character" w:customStyle="1" w:styleId="PieddepageCar">
-    <w:name w:val="Pied de page Car"/>
-    <w:basedOn w:val="Policepardfaut"/>
-    <w:link w:val="Pieddepage"/>
+  <w:style w:type="character" w:customStyle="1" w:styleId="FooterChar">
+    <w:name w:val="Footer Char"/>
+    <w:basedOn w:val="DefaultParagraphFont"/>
+    <w:link w:val="Footer"/>
     <w:uiPriority w:val="99"/>
     <w:rsid w:val="003749ED"/>
   </w:style>
-  <w:style w:type="paragraph" w:styleId="Paragraphedeliste">
+  <w:style w:type="paragraph" w:styleId="ListParagraph">
     <w:name w:val="List Paragraph"/>
     <w:basedOn w:val="Normal"/>
     <w:uiPriority w:val="34"/>
@@ -5561,9 +5400,9 @@
       <w:contextualSpacing/>
     </w:pPr>
   </w:style>
-  <w:style w:type="character" w:styleId="Numrodeligne">
+  <w:style w:type="character" w:styleId="LineNumber">
     <w:name w:val="line number"/>
-    <w:basedOn w:val="Policepardfaut"/>
+    <w:basedOn w:val="DefaultParagraphFont"/>
     <w:uiPriority w:val="99"/>
     <w:semiHidden/>
     <w:unhideWhenUsed/>
@@ -5588,6 +5427,340 @@
       <w:color w:val="000000"/>
       <w:bdr w:val="nil"/>
       <w:lang w:val="en-US" w:eastAsia="fr-FR"/>
+    </w:rPr>
+  </w:style>
+  <w:style w:type="paragraph" w:styleId="BalloonText">
+    <w:name w:val="Balloon Text"/>
+    <w:basedOn w:val="Normal"/>
+    <w:link w:val="BalloonTextChar"/>
+    <w:uiPriority w:val="99"/>
+    <w:semiHidden/>
+    <w:unhideWhenUsed/>
+    <w:rsid w:val="00274908"/>
+    <w:pPr>
+      <w:spacing w:after="0" w:line="240" w:lineRule="auto"/>
+    </w:pPr>
+    <w:rPr>
+      <w:rFonts w:ascii="Tahoma" w:hAnsi="Tahoma" w:cs="Tahoma"/>
+      <w:sz w:val="16"/>
+      <w:szCs w:val="16"/>
+    </w:rPr>
+  </w:style>
+  <w:style w:type="character" w:customStyle="1" w:styleId="BalloonTextChar">
+    <w:name w:val="Balloon Text Char"/>
+    <w:basedOn w:val="DefaultParagraphFont"/>
+    <w:link w:val="BalloonText"/>
+    <w:uiPriority w:val="99"/>
+    <w:semiHidden/>
+    <w:rsid w:val="00274908"/>
+    <w:rPr>
+      <w:rFonts w:ascii="Tahoma" w:hAnsi="Tahoma" w:cs="Tahoma"/>
+      <w:sz w:val="16"/>
+      <w:szCs w:val="16"/>
+    </w:rPr>
+  </w:style>
+</w:styles>
+</file>
+
+<file path=word/stylesWithEffects.xml><?xml version="1.0" encoding="utf-8"?>
+<w:styles xmlns:wpc="http://schemas.microsoft.com/office/word/2010/wordprocessingCanvas" xmlns:mc="http://schemas.openxmlformats.org/markup-compatibility/2006" xmlns:o="urn:schemas-microsoft-com:office:office" xmlns:r="http://schemas.openxmlformats.org/officeDocument/2006/relationships" xmlns:m="http://schemas.openxmlformats.org/officeDocument/2006/math" xmlns:v="urn:schemas-microsoft-com:vml" xmlns:wp14="http://schemas.microsoft.com/office/word/2010/wordprocessingDrawing" xmlns:wp="http://schemas.openxmlformats.org/drawingml/2006/wordprocessingDrawing" xmlns:w10="urn:schemas-microsoft-com:office:word" xmlns:w="http://schemas.openxmlformats.org/wordprocessingml/2006/main" xmlns:w14="http://schemas.microsoft.com/office/word/2010/wordml" xmlns:wpg="http://schemas.microsoft.com/office/word/2010/wordprocessingGroup" xmlns:wpi="http://schemas.microsoft.com/office/word/2010/wordprocessingInk" xmlns:wne="http://schemas.microsoft.com/office/word/2006/wordml" xmlns:wps="http://schemas.microsoft.com/office/word/2010/wordprocessingShape" mc:Ignorable="w14 wp14">
+  <w:docDefaults>
+    <w:rPrDefault>
+      <w:rPr>
+        <w:rFonts w:asciiTheme="minorHAnsi" w:eastAsiaTheme="minorHAnsi" w:hAnsiTheme="minorHAnsi" w:cstheme="minorBidi"/>
+        <w:sz w:val="22"/>
+        <w:szCs w:val="22"/>
+        <w:lang w:val="fr-FR" w:eastAsia="en-US" w:bidi="ar-SA"/>
+      </w:rPr>
+    </w:rPrDefault>
+    <w:pPrDefault>
+      <w:pPr>
+        <w:spacing w:after="160" w:line="259" w:lineRule="auto"/>
+      </w:pPr>
+    </w:pPrDefault>
+  </w:docDefaults>
+  <w:latentStyles w:defLockedState="0" w:defUIPriority="99" w:defSemiHidden="1" w:defUnhideWhenUsed="1" w:defQFormat="0" w:count="267">
+    <w:lsdException w:name="Normal" w:semiHidden="0" w:uiPriority="0" w:unhideWhenUsed="0" w:qFormat="1"/>
+    <w:lsdException w:name="heading 1" w:semiHidden="0" w:uiPriority="9" w:unhideWhenUsed="0" w:qFormat="1"/>
+    <w:lsdException w:name="heading 2" w:uiPriority="9" w:qFormat="1"/>
+    <w:lsdException w:name="heading 3" w:uiPriority="9" w:qFormat="1"/>
+    <w:lsdException w:name="heading 4" w:uiPriority="9" w:qFormat="1"/>
+    <w:lsdException w:name="heading 5" w:uiPriority="9" w:qFormat="1"/>
+    <w:lsdException w:name="heading 6" w:uiPriority="9" w:qFormat="1"/>
+    <w:lsdException w:name="heading 7" w:uiPriority="9" w:qFormat="1"/>
+    <w:lsdException w:name="heading 8" w:uiPriority="9" w:qFormat="1"/>
+    <w:lsdException w:name="heading 9" w:uiPriority="9" w:qFormat="1"/>
+    <w:lsdException w:name="toc 1" w:uiPriority="39"/>
+    <w:lsdException w:name="toc 2" w:uiPriority="39"/>
+    <w:lsdException w:name="toc 3" w:uiPriority="39"/>
+    <w:lsdException w:name="toc 4" w:uiPriority="39"/>
+    <w:lsdException w:name="toc 5" w:uiPriority="39"/>
+    <w:lsdException w:name="toc 6" w:uiPriority="39"/>
+    <w:lsdException w:name="toc 7" w:uiPriority="39"/>
+    <w:lsdException w:name="toc 8" w:uiPriority="39"/>
+    <w:lsdException w:name="toc 9" w:uiPriority="39"/>
+    <w:lsdException w:name="caption" w:uiPriority="35" w:qFormat="1"/>
+    <w:lsdException w:name="Title" w:semiHidden="0" w:uiPriority="10" w:unhideWhenUsed="0" w:qFormat="1"/>
+    <w:lsdException w:name="Default Paragraph Font" w:uiPriority="1"/>
+    <w:lsdException w:name="Subtitle" w:semiHidden="0" w:uiPriority="11" w:unhideWhenUsed="0" w:qFormat="1"/>
+    <w:lsdException w:name="Strong" w:semiHidden="0" w:uiPriority="22" w:unhideWhenUsed="0" w:qFormat="1"/>
+    <w:lsdException w:name="Emphasis" w:semiHidden="0" w:uiPriority="20" w:unhideWhenUsed="0" w:qFormat="1"/>
+    <w:lsdException w:name="Table Grid" w:semiHidden="0" w:uiPriority="39" w:unhideWhenUsed="0"/>
+    <w:lsdException w:name="Placeholder Text" w:unhideWhenUsed="0"/>
+    <w:lsdException w:name="No Spacing" w:semiHidden="0" w:uiPriority="1" w:unhideWhenUsed="0" w:qFormat="1"/>
+    <w:lsdException w:name="Light Shading" w:semiHidden="0" w:uiPriority="60" w:unhideWhenUsed="0"/>
+    <w:lsdException w:name="Light List" w:semiHidden="0" w:uiPriority="61" w:unhideWhenUsed="0"/>
+    <w:lsdException w:name="Light Grid" w:semiHidden="0" w:uiPriority="62" w:unhideWhenUsed="0"/>
+    <w:lsdException w:name="Medium Shading 1" w:semiHidden="0" w:uiPriority="63" w:unhideWhenUsed="0"/>
+    <w:lsdException w:name="Medium Shading 2" w:semiHidden="0" w:uiPriority="64" w:unhideWhenUsed="0"/>
+    <w:lsdException w:name="Medium List 1" w:semiHidden="0" w:uiPriority="65" w:unhideWhenUsed="0"/>
+    <w:lsdException w:name="Medium List 2" w:semiHidden="0" w:uiPriority="66" w:unhideWhenUsed="0"/>
+    <w:lsdException w:name="Medium Grid 1" w:semiHidden="0" w:uiPriority="67" w:unhideWhenUsed="0"/>
+    <w:lsdException w:name="Medium Grid 2" w:semiHidden="0" w:uiPriority="68" w:unhideWhenUsed="0"/>
+    <w:lsdException w:name="Medium Grid 3" w:semiHidden="0" w:uiPriority="69" w:unhideWhenUsed="0"/>
+    <w:lsdException w:name="Dark List" w:semiHidden="0" w:uiPriority="70" w:unhideWhenUsed="0"/>
+    <w:lsdException w:name="Colorful Shading" w:semiHidden="0" w:uiPriority="71" w:unhideWhenUsed="0"/>
+    <w:lsdException w:name="Colorful List" w:semiHidden="0" w:uiPriority="72" w:unhideWhenUsed="0"/>
+    <w:lsdException w:name="Colorful Grid" w:semiHidden="0" w:uiPriority="73" w:unhideWhenUsed="0"/>
+    <w:lsdException w:name="Light Shading Accent 1" w:semiHidden="0" w:uiPriority="60" w:unhideWhenUsed="0"/>
+    <w:lsdException w:name="Light List Accent 1" w:semiHidden="0" w:uiPriority="61" w:unhideWhenUsed="0"/>
+    <w:lsdException w:name="Light Grid Accent 1" w:semiHidden="0" w:uiPriority="62" w:unhideWhenUsed="0"/>
+    <w:lsdException w:name="Medium Shading 1 Accent 1" w:semiHidden="0" w:uiPriority="63" w:unhideWhenUsed="0"/>
+    <w:lsdException w:name="Medium Shading 2 Accent 1" w:semiHidden="0" w:uiPriority="64" w:unhideWhenUsed="0"/>
+    <w:lsdException w:name="Medium List 1 Accent 1" w:semiHidden="0" w:uiPriority="65" w:unhideWhenUsed="0"/>
+    <w:lsdException w:name="Revision" w:unhideWhenUsed="0"/>
+    <w:lsdException w:name="List Paragraph" w:semiHidden="0" w:uiPriority="34" w:unhideWhenUsed="0" w:qFormat="1"/>
+    <w:lsdException w:name="Quote" w:semiHidden="0" w:uiPriority="29" w:unhideWhenUsed="0" w:qFormat="1"/>
+    <w:lsdException w:name="Intense Quote" w:semiHidden="0" w:uiPriority="30" w:unhideWhenUsed="0" w:qFormat="1"/>
+    <w:lsdException w:name="Medium List 2 Accent 1" w:semiHidden="0" w:uiPriority="66" w:unhideWhenUsed="0"/>
+    <w:lsdException w:name="Medium Grid 1 Accent 1" w:semiHidden="0" w:uiPriority="67" w:unhideWhenUsed="0"/>
+    <w:lsdException w:name="Medium Grid 2 Accent 1" w:semiHidden="0" w:uiPriority="68" w:unhideWhenUsed="0"/>
+    <w:lsdException w:name="Medium Grid 3 Accent 1" w:semiHidden="0" w:uiPriority="69" w:unhideWhenUsed="0"/>
+    <w:lsdException w:name="Dark List Accent 1" w:semiHidden="0" w:uiPriority="70" w:unhideWhenUsed="0"/>
+    <w:lsdException w:name="Colorful Shading Accent 1" w:semiHidden="0" w:uiPriority="71" w:unhideWhenUsed="0"/>
+    <w:lsdException w:name="Colorful List Accent 1" w:semiHidden="0" w:uiPriority="72" w:unhideWhenUsed="0"/>
+    <w:lsdException w:name="Colorful Grid Accent 1" w:semiHidden="0" w:uiPriority="73" w:unhideWhenUsed="0"/>
+    <w:lsdException w:name="Light Shading Accent 2" w:semiHidden="0" w:uiPriority="60" w:unhideWhenUsed="0"/>
+    <w:lsdException w:name="Light List Accent 2" w:semiHidden="0" w:uiPriority="61" w:unhideWhenUsed="0"/>
+    <w:lsdException w:name="Light Grid Accent 2" w:semiHidden="0" w:uiPriority="62" w:unhideWhenUsed="0"/>
+    <w:lsdException w:name="Medium Shading 1 Accent 2" w:semiHidden="0" w:uiPriority="63" w:unhideWhenUsed="0"/>
+    <w:lsdException w:name="Medium Shading 2 Accent 2" w:semiHidden="0" w:uiPriority="64" w:unhideWhenUsed="0"/>
+    <w:lsdException w:name="Medium List 1 Accent 2" w:semiHidden="0" w:uiPriority="65" w:unhideWhenUsed="0"/>
+    <w:lsdException w:name="Medium List 2 Accent 2" w:semiHidden="0" w:uiPriority="66" w:unhideWhenUsed="0"/>
+    <w:lsdException w:name="Medium Grid 1 Accent 2" w:semiHidden="0" w:uiPriority="67" w:unhideWhenUsed="0"/>
+    <w:lsdException w:name="Medium Grid 2 Accent 2" w:semiHidden="0" w:uiPriority="68" w:unhideWhenUsed="0"/>
+    <w:lsdException w:name="Medium Grid 3 Accent 2" w:semiHidden="0" w:uiPriority="69" w:unhideWhenUsed="0"/>
+    <w:lsdException w:name="Dark List Accent 2" w:semiHidden="0" w:uiPriority="70" w:unhideWhenUsed="0"/>
+    <w:lsdException w:name="Colorful Shading Accent 2" w:semiHidden="0" w:uiPriority="71" w:unhideWhenUsed="0"/>
+    <w:lsdException w:name="Colorful List Accent 2" w:semiHidden="0" w:uiPriority="72" w:unhideWhenUsed="0"/>
+    <w:lsdException w:name="Colorful Grid Accent 2" w:semiHidden="0" w:uiPriority="73" w:unhideWhenUsed="0"/>
+    <w:lsdException w:name="Light Shading Accent 3" w:semiHidden="0" w:uiPriority="60" w:unhideWhenUsed="0"/>
+    <w:lsdException w:name="Light List Accent 3" w:semiHidden="0" w:uiPriority="61" w:unhideWhenUsed="0"/>
+    <w:lsdException w:name="Light Grid Accent 3" w:semiHidden="0" w:uiPriority="62" w:unhideWhenUsed="0"/>
+    <w:lsdException w:name="Medium Shading 1 Accent 3" w:semiHidden="0" w:uiPriority="63" w:unhideWhenUsed="0"/>
+    <w:lsdException w:name="Medium Shading 2 Accent 3" w:semiHidden="0" w:uiPriority="64" w:unhideWhenUsed="0"/>
+    <w:lsdException w:name="Medium List 1 Accent 3" w:semiHidden="0" w:uiPriority="65" w:unhideWhenUsed="0"/>
+    <w:lsdException w:name="Medium List 2 Accent 3" w:semiHidden="0" w:uiPriority="66" w:unhideWhenUsed="0"/>
+    <w:lsdException w:name="Medium Grid 1 Accent 3" w:semiHidden="0" w:uiPriority="67" w:unhideWhenUsed="0"/>
+    <w:lsdException w:name="Medium Grid 2 Accent 3" w:semiHidden="0" w:uiPriority="68" w:unhideWhenUsed="0"/>
+    <w:lsdException w:name="Medium Grid 3 Accent 3" w:semiHidden="0" w:uiPriority="69" w:unhideWhenUsed="0"/>
+    <w:lsdException w:name="Dark List Accent 3" w:semiHidden="0" w:uiPriority="70" w:unhideWhenUsed="0"/>
+    <w:lsdException w:name="Colorful Shading Accent 3" w:semiHidden="0" w:uiPriority="71" w:unhideWhenUsed="0"/>
+    <w:lsdException w:name="Colorful List Accent 3" w:semiHidden="0" w:uiPriority="72" w:unhideWhenUsed="0"/>
+    <w:lsdException w:name="Colorful Grid Accent 3" w:semiHidden="0" w:uiPriority="73" w:unhideWhenUsed="0"/>
+    <w:lsdException w:name="Light Shading Accent 4" w:semiHidden="0" w:uiPriority="60" w:unhideWhenUsed="0"/>
+    <w:lsdException w:name="Light List Accent 4" w:semiHidden="0" w:uiPriority="61" w:unhideWhenUsed="0"/>
+    <w:lsdException w:name="Light Grid Accent 4" w:semiHidden="0" w:uiPriority="62" w:unhideWhenUsed="0"/>
+    <w:lsdException w:name="Medium Shading 1 Accent 4" w:semiHidden="0" w:uiPriority="63" w:unhideWhenUsed="0"/>
+    <w:lsdException w:name="Medium Shading 2 Accent 4" w:semiHidden="0" w:uiPriority="64" w:unhideWhenUsed="0"/>
+    <w:lsdException w:name="Medium List 1 Accent 4" w:semiHidden="0" w:uiPriority="65" w:unhideWhenUsed="0"/>
+    <w:lsdException w:name="Medium List 2 Accent 4" w:semiHidden="0" w:uiPriority="66" w:unhideWhenUsed="0"/>
+    <w:lsdException w:name="Medium Grid 1 Accent 4" w:semiHidden="0" w:uiPriority="67" w:unhideWhenUsed="0"/>
+    <w:lsdException w:name="Medium Grid 2 Accent 4" w:semiHidden="0" w:uiPriority="68" w:unhideWhenUsed="0"/>
+    <w:lsdException w:name="Medium Grid 3 Accent 4" w:semiHidden="0" w:uiPriority="69" w:unhideWhenUsed="0"/>
+    <w:lsdException w:name="Dark List Accent 4" w:semiHidden="0" w:uiPriority="70" w:unhideWhenUsed="0"/>
+    <w:lsdException w:name="Colorful Shading Accent 4" w:semiHidden="0" w:uiPriority="71" w:unhideWhenUsed="0"/>
+    <w:lsdException w:name="Colorful List Accent 4" w:semiHidden="0" w:uiPriority="72" w:unhideWhenUsed="0"/>
+    <w:lsdException w:name="Colorful Grid Accent 4" w:semiHidden="0" w:uiPriority="73" w:unhideWhenUsed="0"/>
+    <w:lsdException w:name="Light Shading Accent 5" w:semiHidden="0" w:uiPriority="60" w:unhideWhenUsed="0"/>
+    <w:lsdException w:name="Light List Accent 5" w:semiHidden="0" w:uiPriority="61" w:unhideWhenUsed="0"/>
+    <w:lsdException w:name="Light Grid Accent 5" w:semiHidden="0" w:uiPriority="62" w:unhideWhenUsed="0"/>
+    <w:lsdException w:name="Medium Shading 1 Accent 5" w:semiHidden="0" w:uiPriority="63" w:unhideWhenUsed="0"/>
+    <w:lsdException w:name="Medium Shading 2 Accent 5" w:semiHidden="0" w:uiPriority="64" w:unhideWhenUsed="0"/>
+    <w:lsdException w:name="Medium List 1 Accent 5" w:semiHidden="0" w:uiPriority="65" w:unhideWhenUsed="0"/>
+    <w:lsdException w:name="Medium List 2 Accent 5" w:semiHidden="0" w:uiPriority="66" w:unhideWhenUsed="0"/>
+    <w:lsdException w:name="Medium Grid 1 Accent 5" w:semiHidden="0" w:uiPriority="67" w:unhideWhenUsed="0"/>
+    <w:lsdException w:name="Medium Grid 2 Accent 5" w:semiHidden="0" w:uiPriority="68" w:unhideWhenUsed="0"/>
+    <w:lsdException w:name="Medium Grid 3 Accent 5" w:semiHidden="0" w:uiPriority="69" w:unhideWhenUsed="0"/>
+    <w:lsdException w:name="Dark List Accent 5" w:semiHidden="0" w:uiPriority="70" w:unhideWhenUsed="0"/>
+    <w:lsdException w:name="Colorful Shading Accent 5" w:semiHidden="0" w:uiPriority="71" w:unhideWhenUsed="0"/>
+    <w:lsdException w:name="Colorful List Accent 5" w:semiHidden="0" w:uiPriority="72" w:unhideWhenUsed="0"/>
+    <w:lsdException w:name="Colorful Grid Accent 5" w:semiHidden="0" w:uiPriority="73" w:unhideWhenUsed="0"/>
+    <w:lsdException w:name="Light Shading Accent 6" w:semiHidden="0" w:uiPriority="60" w:unhideWhenUsed="0"/>
+    <w:lsdException w:name="Light List Accent 6" w:semiHidden="0" w:uiPriority="61" w:unhideWhenUsed="0"/>
+    <w:lsdException w:name="Light Grid Accent 6" w:semiHidden="0" w:uiPriority="62" w:unhideWhenUsed="0"/>
+    <w:lsdException w:name="Medium Shading 1 Accent 6" w:semiHidden="0" w:uiPriority="63" w:unhideWhenUsed="0"/>
+    <w:lsdException w:name="Medium Shading 2 Accent 6" w:semiHidden="0" w:uiPriority="64" w:unhideWhenUsed="0"/>
+    <w:lsdException w:name="Medium List 1 Accent 6" w:semiHidden="0" w:uiPriority="65" w:unhideWhenUsed="0"/>
+    <w:lsdException w:name="Medium List 2 Accent 6" w:semiHidden="0" w:uiPriority="66" w:unhideWhenUsed="0"/>
+    <w:lsdException w:name="Medium Grid 1 Accent 6" w:semiHidden="0" w:uiPriority="67" w:unhideWhenUsed="0"/>
+    <w:lsdException w:name="Medium Grid 2 Accent 6" w:semiHidden="0" w:uiPriority="68" w:unhideWhenUsed="0"/>
+    <w:lsdException w:name="Medium Grid 3 Accent 6" w:semiHidden="0" w:uiPriority="69" w:unhideWhenUsed="0"/>
+    <w:lsdException w:name="Dark List Accent 6" w:semiHidden="0" w:uiPriority="70" w:unhideWhenUsed="0"/>
+    <w:lsdException w:name="Colorful Shading Accent 6" w:semiHidden="0" w:uiPriority="71" w:unhideWhenUsed="0"/>
+    <w:lsdException w:name="Colorful List Accent 6" w:semiHidden="0" w:uiPriority="72" w:unhideWhenUsed="0"/>
+    <w:lsdException w:name="Colorful Grid Accent 6" w:semiHidden="0" w:uiPriority="73" w:unhideWhenUsed="0"/>
+    <w:lsdException w:name="Subtle Emphasis" w:semiHidden="0" w:uiPriority="19" w:unhideWhenUsed="0" w:qFormat="1"/>
+    <w:lsdException w:name="Intense Emphasis" w:semiHidden="0" w:uiPriority="21" w:unhideWhenUsed="0" w:qFormat="1"/>
+    <w:lsdException w:name="Subtle Reference" w:semiHidden="0" w:uiPriority="31" w:unhideWhenUsed="0" w:qFormat="1"/>
+    <w:lsdException w:name="Intense Reference" w:semiHidden="0" w:uiPriority="32" w:unhideWhenUsed="0" w:qFormat="1"/>
+    <w:lsdException w:name="Book Title" w:semiHidden="0" w:uiPriority="33" w:unhideWhenUsed="0" w:qFormat="1"/>
+    <w:lsdException w:name="Bibliography" w:uiPriority="37"/>
+    <w:lsdException w:name="TOC Heading" w:uiPriority="39" w:qFormat="1"/>
+  </w:latentStyles>
+  <w:style w:type="paragraph" w:default="1" w:styleId="Normal">
+    <w:name w:val="Normal"/>
+    <w:qFormat/>
+  </w:style>
+  <w:style w:type="character" w:default="1" w:styleId="DefaultParagraphFont">
+    <w:name w:val="Default Paragraph Font"/>
+    <w:uiPriority w:val="1"/>
+    <w:semiHidden/>
+    <w:unhideWhenUsed/>
+  </w:style>
+  <w:style w:type="table" w:default="1" w:styleId="TableNormal">
+    <w:name w:val="Normal Table"/>
+    <w:uiPriority w:val="99"/>
+    <w:semiHidden/>
+    <w:unhideWhenUsed/>
+    <w:tblPr>
+      <w:tblInd w:w="0" w:type="dxa"/>
+      <w:tblCellMar>
+        <w:top w:w="0" w:type="dxa"/>
+        <w:left w:w="108" w:type="dxa"/>
+        <w:bottom w:w="0" w:type="dxa"/>
+        <w:right w:w="108" w:type="dxa"/>
+      </w:tblCellMar>
+    </w:tblPr>
+  </w:style>
+  <w:style w:type="numbering" w:default="1" w:styleId="NoList">
+    <w:name w:val="No List"/>
+    <w:uiPriority w:val="99"/>
+    <w:semiHidden/>
+    <w:unhideWhenUsed/>
+  </w:style>
+  <w:style w:type="paragraph" w:styleId="Header">
+    <w:name w:val="header"/>
+    <w:basedOn w:val="Normal"/>
+    <w:link w:val="HeaderChar"/>
+    <w:uiPriority w:val="99"/>
+    <w:unhideWhenUsed/>
+    <w:rsid w:val="003749ED"/>
+    <w:pPr>
+      <w:tabs>
+        <w:tab w:val="center" w:pos="4536"/>
+        <w:tab w:val="right" w:pos="9072"/>
+      </w:tabs>
+      <w:spacing w:after="0" w:line="240" w:lineRule="auto"/>
+    </w:pPr>
+  </w:style>
+  <w:style w:type="character" w:customStyle="1" w:styleId="HeaderChar">
+    <w:name w:val="Header Char"/>
+    <w:basedOn w:val="DefaultParagraphFont"/>
+    <w:link w:val="Header"/>
+    <w:uiPriority w:val="99"/>
+    <w:rsid w:val="003749ED"/>
+  </w:style>
+  <w:style w:type="paragraph" w:styleId="Footer">
+    <w:name w:val="footer"/>
+    <w:basedOn w:val="Normal"/>
+    <w:link w:val="FooterChar"/>
+    <w:uiPriority w:val="99"/>
+    <w:unhideWhenUsed/>
+    <w:rsid w:val="003749ED"/>
+    <w:pPr>
+      <w:tabs>
+        <w:tab w:val="center" w:pos="4536"/>
+        <w:tab w:val="right" w:pos="9072"/>
+      </w:tabs>
+      <w:spacing w:after="0" w:line="240" w:lineRule="auto"/>
+    </w:pPr>
+  </w:style>
+  <w:style w:type="character" w:customStyle="1" w:styleId="FooterChar">
+    <w:name w:val="Footer Char"/>
+    <w:basedOn w:val="DefaultParagraphFont"/>
+    <w:link w:val="Footer"/>
+    <w:uiPriority w:val="99"/>
+    <w:rsid w:val="003749ED"/>
+  </w:style>
+  <w:style w:type="paragraph" w:styleId="ListParagraph">
+    <w:name w:val="List Paragraph"/>
+    <w:basedOn w:val="Normal"/>
+    <w:uiPriority w:val="34"/>
+    <w:qFormat/>
+    <w:rsid w:val="008F0200"/>
+    <w:pPr>
+      <w:ind w:left="720"/>
+      <w:contextualSpacing/>
+    </w:pPr>
+  </w:style>
+  <w:style w:type="character" w:styleId="LineNumber">
+    <w:name w:val="line number"/>
+    <w:basedOn w:val="DefaultParagraphFont"/>
+    <w:uiPriority w:val="99"/>
+    <w:semiHidden/>
+    <w:unhideWhenUsed/>
+    <w:rsid w:val="00BE74A9"/>
+  </w:style>
+  <w:style w:type="paragraph" w:customStyle="1" w:styleId="Corps">
+    <w:name w:val="Corps"/>
+    <w:rsid w:val="009123BF"/>
+    <w:pPr>
+      <w:pBdr>
+        <w:top w:val="nil"/>
+        <w:left w:val="nil"/>
+        <w:bottom w:val="nil"/>
+        <w:right w:val="nil"/>
+        <w:between w:val="nil"/>
+        <w:bar w:val="nil"/>
+      </w:pBdr>
+      <w:spacing w:after="0" w:line="240" w:lineRule="auto"/>
+    </w:pPr>
+    <w:rPr>
+      <w:rFonts w:ascii="Helvetica" w:eastAsia="Arial Unicode MS" w:hAnsi="Arial Unicode MS" w:cs="Arial Unicode MS"/>
+      <w:color w:val="000000"/>
+      <w:bdr w:val="nil"/>
+      <w:lang w:val="en-US" w:eastAsia="fr-FR"/>
+    </w:rPr>
+  </w:style>
+  <w:style w:type="paragraph" w:styleId="BalloonText">
+    <w:name w:val="Balloon Text"/>
+    <w:basedOn w:val="Normal"/>
+    <w:link w:val="BalloonTextChar"/>
+    <w:uiPriority w:val="99"/>
+    <w:semiHidden/>
+    <w:unhideWhenUsed/>
+    <w:rsid w:val="00274908"/>
+    <w:pPr>
+      <w:spacing w:after="0" w:line="240" w:lineRule="auto"/>
+    </w:pPr>
+    <w:rPr>
+      <w:rFonts w:ascii="Tahoma" w:hAnsi="Tahoma" w:cs="Tahoma"/>
+      <w:sz w:val="16"/>
+      <w:szCs w:val="16"/>
+    </w:rPr>
+  </w:style>
+  <w:style w:type="character" w:customStyle="1" w:styleId="BalloonTextChar">
+    <w:name w:val="Balloon Text Char"/>
+    <w:basedOn w:val="DefaultParagraphFont"/>
+    <w:link w:val="BalloonText"/>
+    <w:uiPriority w:val="99"/>
+    <w:semiHidden/>
+    <w:rsid w:val="00274908"/>
+    <w:rPr>
+      <w:rFonts w:ascii="Tahoma" w:hAnsi="Tahoma" w:cs="Tahoma"/>
+      <w:sz w:val="16"/>
+      <w:szCs w:val="16"/>
     </w:rPr>
   </w:style>
 </w:styles>
@@ -5848,7 +6021,7 @@
   <a:extraClrSchemeLst/>
   <a:extLst>
     <a:ext uri="{05A4C25C-085E-4340-85A3-A5531E510DB2}">
-      <thm15:themeFamily xmlns:thm15="http://schemas.microsoft.com/office/thememl/2012/main" name="Office Theme" id="{62F939B6-93AF-4DB8-9C6B-D6C7DFDC589F}" vid="{4A3C46E8-61CC-4603-A589-7422A47A8E4A}"/>
+      <thm15:themeFamily xmlns:thm15="http://schemas.microsoft.com/office/thememl/2012/main" xmlns="" name="Office Theme" id="{62F939B6-93AF-4DB8-9C6B-D6C7DFDC589F}" vid="{4A3C46E8-61CC-4603-A589-7422A47A8E4A}"/>
     </a:ext>
   </a:extLst>
 </a:theme>

</xml_diff>

<commit_message>
Finalisation Dossier de conception V5
Les taches ont été attribuées, on a 1 semaine pour faire la conception,
et 1 pour la réalisation. (pour Léonard et Aymeric, pensez à prendre
peut-être une autre tâche, car elle ne devrait pas durer 15 jours la
vôtre, enfin, je l'imagine)
</commit_message>
<xml_diff>
--- a/Documents/DossierConception - Version 5.docx
+++ b/Documents/DossierConception - Version 5.docx
@@ -1,6 +1,6 @@
 
 <file path=word/document.xml><?xml version="1.0" encoding="utf-8"?>
-<w:document xmlns:wpc="http://schemas.microsoft.com/office/word/2010/wordprocessingCanvas" xmlns:mc="http://schemas.openxmlformats.org/markup-compatibility/2006" xmlns:o="urn:schemas-microsoft-com:office:office" xmlns:r="http://schemas.openxmlformats.org/officeDocument/2006/relationships" xmlns:m="http://schemas.openxmlformats.org/officeDocument/2006/math" xmlns:v="urn:schemas-microsoft-com:vml" xmlns:wp14="http://schemas.microsoft.com/office/word/2010/wordprocessingDrawing" xmlns:wp="http://schemas.openxmlformats.org/drawingml/2006/wordprocessingDrawing" xmlns:w10="urn:schemas-microsoft-com:office:word" xmlns:w="http://schemas.openxmlformats.org/wordprocessingml/2006/main" xmlns:w14="http://schemas.microsoft.com/office/word/2010/wordml" xmlns:wpg="http://schemas.microsoft.com/office/word/2010/wordprocessingGroup" xmlns:wpi="http://schemas.microsoft.com/office/word/2010/wordprocessingInk" xmlns:wne="http://schemas.microsoft.com/office/word/2006/wordml" xmlns:wps="http://schemas.microsoft.com/office/word/2010/wordprocessingShape" mc:Ignorable="w14 wp14">
+<w:document xmlns:wpc="http://schemas.microsoft.com/office/word/2010/wordprocessingCanvas" xmlns:mc="http://schemas.openxmlformats.org/markup-compatibility/2006" xmlns:o="urn:schemas-microsoft-com:office:office" xmlns:r="http://schemas.openxmlformats.org/officeDocument/2006/relationships" xmlns:m="http://schemas.openxmlformats.org/officeDocument/2006/math" xmlns:v="urn:schemas-microsoft-com:vml" xmlns:wp14="http://schemas.microsoft.com/office/word/2010/wordprocessingDrawing" xmlns:wp="http://schemas.openxmlformats.org/drawingml/2006/wordprocessingDrawing" xmlns:w10="urn:schemas-microsoft-com:office:word" xmlns:w="http://schemas.openxmlformats.org/wordprocessingml/2006/main" xmlns:w14="http://schemas.microsoft.com/office/word/2010/wordml" xmlns:w15="http://schemas.microsoft.com/office/word/2012/wordml" xmlns:wpg="http://schemas.microsoft.com/office/word/2010/wordprocessingGroup" xmlns:wpi="http://schemas.microsoft.com/office/word/2010/wordprocessingInk" xmlns:wne="http://schemas.microsoft.com/office/word/2006/wordml" xmlns:wps="http://schemas.microsoft.com/office/word/2010/wordprocessingShape" mc:Ignorable="w14 w15 wp14">
   <w:body>
     <w:p>
       <w:pPr>
@@ -43,7 +43,7 @@
     <w:p/>
     <w:p>
       <w:pPr>
-        <w:pStyle w:val="ListParagraph"/>
+        <w:pStyle w:val="Paragraphedeliste"/>
         <w:numPr>
           <w:ilvl w:val="0"/>
           <w:numId w:val="5"/>
@@ -58,7 +58,7 @@
     </w:p>
     <w:p>
       <w:pPr>
-        <w:pStyle w:val="ListParagraph"/>
+        <w:pStyle w:val="Paragraphedeliste"/>
         <w:numPr>
           <w:ilvl w:val="0"/>
           <w:numId w:val="5"/>
@@ -73,24 +73,22 @@
     </w:p>
     <w:p>
       <w:pPr>
-        <w:pStyle w:val="ListParagraph"/>
+        <w:pStyle w:val="Paragraphedeliste"/>
         <w:numPr>
           <w:ilvl w:val="0"/>
           <w:numId w:val="5"/>
         </w:numPr>
       </w:pPr>
-      <w:proofErr w:type="spellStart"/>
       <w:r>
         <w:t>Timer</w:t>
       </w:r>
-      <w:proofErr w:type="spellEnd"/>
       <w:r>
         <w:t xml:space="preserve"> (RAULOT Adrien)</w:t>
       </w:r>
     </w:p>
     <w:p>
       <w:pPr>
-        <w:pStyle w:val="ListParagraph"/>
+        <w:pStyle w:val="Paragraphedeliste"/>
         <w:numPr>
           <w:ilvl w:val="0"/>
           <w:numId w:val="5"/>
@@ -109,21 +107,7 @@
         <w:rPr>
           <w:lang w:val="en-US"/>
         </w:rPr>
-        <w:t xml:space="preserve"> (LUC </w:t>
-      </w:r>
-      <w:proofErr w:type="spellStart"/>
-      <w:r>
-        <w:rPr>
-          <w:lang w:val="en-US"/>
-        </w:rPr>
-        <w:t>Aymeric</w:t>
-      </w:r>
-      <w:proofErr w:type="spellEnd"/>
-      <w:r>
-        <w:rPr>
-          <w:lang w:val="en-US"/>
-        </w:rPr>
-        <w:t>)</w:t>
+        <w:t xml:space="preserve"> (LUC Aymeric)</w:t>
       </w:r>
     </w:p>
     <w:p>
@@ -219,7 +203,7 @@
                     </pic:cNvPicPr>
                   </pic:nvPicPr>
                   <pic:blipFill>
-                    <a:blip r:embed="rId8">
+                    <a:blip r:embed="rId7">
                       <a:extLst>
                         <a:ext uri="{28A0092B-C50C-407E-A947-70E740481C1C}">
                           <a14:useLocalDpi xmlns:a14="http://schemas.microsoft.com/office/drawing/2010/main" val="0"/>
@@ -253,15 +237,7 @@
     </w:p>
     <w:p>
       <w:r>
-        <w:t xml:space="preserve">Les 2 joueurs sont immobiles, et le joueur 1 </w:t>
-      </w:r>
-      <w:proofErr w:type="spellStart"/>
-      <w:r>
-        <w:t>cast</w:t>
-      </w:r>
-      <w:proofErr w:type="spellEnd"/>
-      <w:r>
-        <w:t xml:space="preserve"> son attaque. </w:t>
+        <w:t xml:space="preserve">Les 2 joueurs sont immobiles, et le joueur 1 cast son attaque. </w:t>
       </w:r>
     </w:p>
     <w:p/>
@@ -299,7 +275,7 @@
                     </pic:cNvPicPr>
                   </pic:nvPicPr>
                   <pic:blipFill>
-                    <a:blip r:embed="rId9">
+                    <a:blip r:embed="rId8">
                       <a:extLst>
                         <a:ext uri="{28A0092B-C50C-407E-A947-70E740481C1C}">
                           <a14:useLocalDpi xmlns:a14="http://schemas.microsoft.com/office/drawing/2010/main" val="0"/>
@@ -377,7 +353,7 @@
                     </pic:cNvPicPr>
                   </pic:nvPicPr>
                   <pic:blipFill>
-                    <a:blip r:embed="rId10">
+                    <a:blip r:embed="rId9">
                       <a:extLst>
                         <a:ext uri="{28A0092B-C50C-407E-A947-70E740481C1C}">
                           <a14:useLocalDpi xmlns:a14="http://schemas.microsoft.com/office/drawing/2010/main" val="0"/>
@@ -439,7 +415,7 @@
                     </pic:cNvPicPr>
                   </pic:nvPicPr>
                   <pic:blipFill>
-                    <a:blip r:embed="rId11">
+                    <a:blip r:embed="rId10">
                       <a:extLst>
                         <a:ext uri="{28A0092B-C50C-407E-A947-70E740481C1C}">
                           <a14:useLocalDpi xmlns:a14="http://schemas.microsoft.com/office/drawing/2010/main" val="0"/>
@@ -485,23 +461,7 @@
       </w:r>
       <w:r>
         <w:br/>
-        <w:t xml:space="preserve">Nous avons donc seulement ajouté 2 attributs à la classe Attaque : </w:t>
-      </w:r>
-      <w:proofErr w:type="spellStart"/>
-      <w:r>
-        <w:t>powerX</w:t>
-      </w:r>
-      <w:proofErr w:type="spellEnd"/>
-      <w:r>
-        <w:t xml:space="preserve"> et </w:t>
-      </w:r>
-      <w:proofErr w:type="spellStart"/>
-      <w:r>
-        <w:t>powerY</w:t>
-      </w:r>
-      <w:proofErr w:type="spellEnd"/>
-      <w:r>
-        <w:t>.</w:t>
+        <w:t>Nous avons donc seulement ajouté 2 attributs à la classe Attaque : powerX et powerY.</w:t>
       </w:r>
     </w:p>
     <w:p>
@@ -511,31 +471,7 @@
     </w:p>
     <w:p>
       <w:r>
-        <w:t xml:space="preserve">En effet, si une attaque possède un </w:t>
-      </w:r>
-      <w:proofErr w:type="spellStart"/>
-      <w:r>
-        <w:t>powerX</w:t>
-      </w:r>
-      <w:proofErr w:type="spellEnd"/>
-      <w:r>
-        <w:t xml:space="preserve"> de 200, et un </w:t>
-      </w:r>
-      <w:proofErr w:type="spellStart"/>
-      <w:r>
-        <w:t>powerY</w:t>
-      </w:r>
-      <w:proofErr w:type="spellEnd"/>
-      <w:r>
-        <w:t xml:space="preserve"> de 100, le joueur touché verra donc sa vitesse actuelle remplacée par ces valeurs, et ce, quelle que soit la direction de l’attaquant, donc il faut aussi penser à inverser le </w:t>
-      </w:r>
-      <w:proofErr w:type="spellStart"/>
-      <w:r>
-        <w:t>powerX</w:t>
-      </w:r>
-      <w:proofErr w:type="spellEnd"/>
-      <w:r>
-        <w:t xml:space="preserve"> lorsque l’attaquant attaque vers la gauche. S’il attaque vers la droite, il n’y a rien besoin de changer.</w:t>
+        <w:t>En effet, si une attaque possède un powerX de 200, et un powerY de 100, le joueur touché verra donc sa vitesse actuelle remplacée par ces valeurs, et ce, quelle que soit la direction de l’attaquant, donc il faut aussi penser à inverser le powerX lorsque l’attaquant attaque vers la gauche. S’il attaque vers la droite, il n’y a rien besoin de changer.</w:t>
       </w:r>
     </w:p>
     <w:p/>
@@ -574,20 +510,7 @@
       </w:r>
       <w:r>
         <w:br/>
-        <w:t xml:space="preserve">Dès que la fonction </w:t>
-      </w:r>
-      <w:proofErr w:type="spellStart"/>
-      <w:proofErr w:type="gramStart"/>
-      <w:r>
-        <w:t>ejected</w:t>
-      </w:r>
-      <w:proofErr w:type="spellEnd"/>
-      <w:r>
-        <w:t>(</w:t>
-      </w:r>
-      <w:proofErr w:type="gramEnd"/>
-      <w:r>
-        <w:t>) est appelée sur le joueur, alors ce dernier passe en EJECTED, puis lorsque sa vitesse passe en dessous de la vitesse cap, alors il redevient en état NORMAL.</w:t>
+        <w:t>Dès que la fonction ejected() est appelée sur le joueur, alors ce dernier passe en EJECTED, puis lorsque sa vitesse passe en dessous de la vitesse cap, alors il redevient en état NORMAL.</w:t>
       </w:r>
       <w:r>
         <w:br/>
@@ -628,513 +551,159 @@
           <w:sz w:val="24"/>
           <w:szCs w:val="24"/>
         </w:rPr>
-        <w:t xml:space="preserve">Pour concevoir le menu, nous devons utiliser quelque chose qui nous permet de superposer les affichages que nous avons et les </w:t>
-      </w:r>
-      <w:proofErr w:type="spellStart"/>
-      <w:r>
+        <w:t>Pour concevoir le menu, nous devons utiliser quelque chose qui nous permet de superposer les affichages que nous avons et les interchanger quand on en a besoin. Java propose plusieurs solutions pour ce genre de besoin, Le JLayeredPane et le CardLayout semblent les plus adaptés à notre besoin. Après avoir regardé des exemples d’utilisations, le CardLayout nous a semblé le plus simple à utiliser.</w:t>
+      </w:r>
+    </w:p>
+    <w:p>
+      <w:pPr>
         <w:rPr>
           <w:sz w:val="24"/>
           <w:szCs w:val="24"/>
         </w:rPr>
-        <w:t>interchanger</w:t>
-      </w:r>
-      <w:proofErr w:type="spellEnd"/>
+      </w:pPr>
       <w:r>
         <w:rPr>
           <w:sz w:val="24"/>
           <w:szCs w:val="24"/>
         </w:rPr>
-        <w:t xml:space="preserve"> quand on en a besoin. Java propose plusieurs solutions pour ce genre de besoin, Le </w:t>
-      </w:r>
-      <w:proofErr w:type="spellStart"/>
-      <w:r>
+        <w:t>Voici la situation de notre programme pour le moment :</w:t>
+      </w:r>
+    </w:p>
+    <w:p>
+      <w:pPr>
         <w:rPr>
           <w:sz w:val="24"/>
           <w:szCs w:val="24"/>
         </w:rPr>
-        <w:t>JLayeredPane</w:t>
-      </w:r>
-      <w:proofErr w:type="spellEnd"/>
+      </w:pPr>
       <w:r>
         <w:rPr>
           <w:sz w:val="24"/>
           <w:szCs w:val="24"/>
         </w:rPr>
-        <w:t xml:space="preserve"> et le </w:t>
-      </w:r>
-      <w:proofErr w:type="spellStart"/>
-      <w:r>
+        <w:t>La classe Game possède un attribut JFrame à laquelle nous ajoutons notre VueGraphique.</w:t>
+      </w:r>
+    </w:p>
+    <w:p>
+      <w:pPr>
         <w:rPr>
           <w:sz w:val="24"/>
           <w:szCs w:val="24"/>
         </w:rPr>
-        <w:t>CardLayout</w:t>
-      </w:r>
-      <w:proofErr w:type="spellEnd"/>
+      </w:pPr>
       <w:r>
         <w:rPr>
           <w:sz w:val="24"/>
           <w:szCs w:val="24"/>
         </w:rPr>
-        <w:t xml:space="preserve"> semblent les plus adaptés à notre besoin. Après avoir regardé des exemples d’utilisations, le </w:t>
-      </w:r>
-      <w:proofErr w:type="spellStart"/>
-      <w:r>
+        <w:t>Quand nous lançons le jeu, la fenêtre affiche directement le jeu grâce à la méthode paint() de la Vue.</w:t>
+      </w:r>
+    </w:p>
+    <w:p>
+      <w:pPr>
         <w:rPr>
           <w:sz w:val="24"/>
           <w:szCs w:val="24"/>
         </w:rPr>
-        <w:t>CardLayout</w:t>
-      </w:r>
-      <w:proofErr w:type="spellEnd"/>
-      <w:r>
+      </w:pPr>
+    </w:p>
+    <w:p>
+      <w:pPr>
         <w:rPr>
           <w:sz w:val="24"/>
           <w:szCs w:val="24"/>
         </w:rPr>
-        <w:t xml:space="preserve"> nous a semblé le plus simple à utiliser.</w:t>
-      </w:r>
-    </w:p>
-    <w:p>
-      <w:pPr>
+      </w:pPr>
+      <w:r>
         <w:rPr>
           <w:sz w:val="24"/>
           <w:szCs w:val="24"/>
         </w:rPr>
-      </w:pPr>
-      <w:r>
+        <w:t>Voici comment nous allons procéder pour intégrer le CardLayout dans notre programme :</w:t>
+      </w:r>
+    </w:p>
+    <w:p>
+      <w:pPr>
         <w:rPr>
           <w:sz w:val="24"/>
           <w:szCs w:val="24"/>
         </w:rPr>
-        <w:t>Voici la situation de notre programme pour le moment :</w:t>
-      </w:r>
-    </w:p>
-    <w:p>
-      <w:pPr>
+      </w:pPr>
+      <w:r>
         <w:rPr>
           <w:sz w:val="24"/>
           <w:szCs w:val="24"/>
         </w:rPr>
-      </w:pPr>
-      <w:r>
+        <w:t>Nous allons créer un nouvelle classe Menu qui héritera de JFrame, cette classe aura un attribut static JPanel muni du CardLayout, nous passerons notre Vue dans le constructeur de cette classe pour l’ajouter au CardLayout. Le constructeur de cette classe construira également les deux autres JPanel que nous allons utiliser, c’est-à-dire un qui sera le menu principal avec 2 boutons (Play et Exit) et un autre qui sera l’écran de pause avec également 2 boutons (Resume et Main Menu).</w:t>
+      </w:r>
+    </w:p>
+    <w:p>
+      <w:pPr>
         <w:rPr>
           <w:sz w:val="24"/>
           <w:szCs w:val="24"/>
         </w:rPr>
-        <w:t xml:space="preserve">La classe Game possède un attribut </w:t>
-      </w:r>
-      <w:proofErr w:type="spellStart"/>
+      </w:pPr>
       <w:r>
         <w:rPr>
           <w:sz w:val="24"/>
           <w:szCs w:val="24"/>
         </w:rPr>
-        <w:t>JFrame</w:t>
-      </w:r>
-      <w:proofErr w:type="spellEnd"/>
-      <w:r>
+        <w:t>La classe Game aura juste à créer un objet Menu et lui passer la Vue .</w:t>
+      </w:r>
+    </w:p>
+    <w:p>
+      <w:pPr>
         <w:rPr>
           <w:sz w:val="24"/>
           <w:szCs w:val="24"/>
         </w:rPr>
-        <w:t xml:space="preserve"> à laquelle nous ajoutons notre </w:t>
-      </w:r>
-      <w:proofErr w:type="spellStart"/>
+      </w:pPr>
       <w:r>
         <w:rPr>
           <w:sz w:val="24"/>
           <w:szCs w:val="24"/>
         </w:rPr>
-        <w:t>VueGraphique</w:t>
-      </w:r>
-      <w:proofErr w:type="spellEnd"/>
-      <w:r>
+        <w:t xml:space="preserve">Nous  devons cependant gérer un problème : Le jeu ne doit pas « tourner » en fond, c’est-à-dire que le timer ne doit pas s’écouler et les calculs de collisions ne doivent pas s’effectuer. Pour ceci, nous allons créer une énumération d’état du jeu(IN_GAME, IN_MENU, PAUSED). </w:t>
+      </w:r>
+    </w:p>
+    <w:p>
+      <w:pPr>
         <w:rPr>
           <w:sz w:val="24"/>
           <w:szCs w:val="24"/>
         </w:rPr>
-        <w:t>.</w:t>
-      </w:r>
-    </w:p>
-    <w:p>
-      <w:pPr>
+      </w:pPr>
+      <w:r>
         <w:rPr>
           <w:sz w:val="24"/>
           <w:szCs w:val="24"/>
         </w:rPr>
-      </w:pPr>
-      <w:r>
+        <w:lastRenderedPageBreak/>
+        <w:t>Il suffira donc de changer les états en même que la vue du CardLayout pour que le jeu ne tourne pas en fond. Les calculs de collision ne se feront que lorsque le jeu sera à l’état « IN_GAME » , de même pour le timer.</w:t>
+      </w:r>
+    </w:p>
+    <w:p>
+      <w:pPr>
         <w:rPr>
           <w:sz w:val="24"/>
           <w:szCs w:val="24"/>
         </w:rPr>
-        <w:t xml:space="preserve">Quand nous lançons le jeu, la fenêtre affiche directement le jeu grâce à la méthode </w:t>
-      </w:r>
-      <w:proofErr w:type="spellStart"/>
-      <w:proofErr w:type="gramStart"/>
-      <w:r>
+      </w:pPr>
+    </w:p>
+    <w:p>
+      <w:pPr>
         <w:rPr>
           <w:sz w:val="24"/>
           <w:szCs w:val="24"/>
         </w:rPr>
-        <w:t>paint</w:t>
-      </w:r>
-      <w:proofErr w:type="spellEnd"/>
+      </w:pPr>
       <w:r>
         <w:rPr>
           <w:sz w:val="24"/>
           <w:szCs w:val="24"/>
         </w:rPr>
-        <w:t>(</w:t>
-      </w:r>
-      <w:proofErr w:type="gramEnd"/>
-      <w:r>
-        <w:rPr>
-          <w:sz w:val="24"/>
-          <w:szCs w:val="24"/>
-        </w:rPr>
-        <w:t>) de la Vue.</w:t>
-      </w:r>
-    </w:p>
-    <w:p>
-      <w:pPr>
-        <w:rPr>
-          <w:sz w:val="24"/>
-          <w:szCs w:val="24"/>
-        </w:rPr>
-      </w:pPr>
-    </w:p>
-    <w:p>
-      <w:pPr>
-        <w:rPr>
-          <w:sz w:val="24"/>
-          <w:szCs w:val="24"/>
-        </w:rPr>
-      </w:pPr>
-      <w:r>
-        <w:rPr>
-          <w:sz w:val="24"/>
-          <w:szCs w:val="24"/>
-        </w:rPr>
-        <w:t xml:space="preserve">Voici comment nous allons procéder pour intégrer le </w:t>
-      </w:r>
-      <w:proofErr w:type="spellStart"/>
-      <w:r>
-        <w:rPr>
-          <w:sz w:val="24"/>
-          <w:szCs w:val="24"/>
-        </w:rPr>
-        <w:t>CardLayout</w:t>
-      </w:r>
-      <w:proofErr w:type="spellEnd"/>
-      <w:r>
-        <w:rPr>
-          <w:sz w:val="24"/>
-          <w:szCs w:val="24"/>
-        </w:rPr>
-        <w:t xml:space="preserve"> dans notre programme :</w:t>
-      </w:r>
-    </w:p>
-    <w:p>
-      <w:pPr>
-        <w:rPr>
-          <w:sz w:val="24"/>
-          <w:szCs w:val="24"/>
-        </w:rPr>
-      </w:pPr>
-      <w:r>
-        <w:rPr>
-          <w:sz w:val="24"/>
-          <w:szCs w:val="24"/>
-        </w:rPr>
-        <w:t xml:space="preserve">Nous allons créer un nouvelle classe Menu qui héritera de </w:t>
-      </w:r>
-      <w:proofErr w:type="spellStart"/>
-      <w:r>
-        <w:rPr>
-          <w:sz w:val="24"/>
-          <w:szCs w:val="24"/>
-        </w:rPr>
-        <w:t>JFrame</w:t>
-      </w:r>
-      <w:proofErr w:type="spellEnd"/>
-      <w:r>
-        <w:rPr>
-          <w:sz w:val="24"/>
-          <w:szCs w:val="24"/>
-        </w:rPr>
-        <w:t xml:space="preserve">, cette classe aura un attribut </w:t>
-      </w:r>
-      <w:proofErr w:type="spellStart"/>
-      <w:r>
-        <w:rPr>
-          <w:sz w:val="24"/>
-          <w:szCs w:val="24"/>
-        </w:rPr>
-        <w:t>static</w:t>
-      </w:r>
-      <w:proofErr w:type="spellEnd"/>
-      <w:r>
-        <w:rPr>
-          <w:sz w:val="24"/>
-          <w:szCs w:val="24"/>
-        </w:rPr>
-        <w:t xml:space="preserve"> </w:t>
-      </w:r>
-      <w:proofErr w:type="spellStart"/>
-      <w:r>
-        <w:rPr>
-          <w:sz w:val="24"/>
-          <w:szCs w:val="24"/>
-        </w:rPr>
-        <w:t>JPanel</w:t>
-      </w:r>
-      <w:proofErr w:type="spellEnd"/>
-      <w:r>
-        <w:rPr>
-          <w:sz w:val="24"/>
-          <w:szCs w:val="24"/>
-        </w:rPr>
-        <w:t xml:space="preserve"> muni du </w:t>
-      </w:r>
-      <w:proofErr w:type="spellStart"/>
-      <w:r>
-        <w:rPr>
-          <w:sz w:val="24"/>
-          <w:szCs w:val="24"/>
-        </w:rPr>
-        <w:t>CardLayout</w:t>
-      </w:r>
-      <w:proofErr w:type="spellEnd"/>
-      <w:r>
-        <w:rPr>
-          <w:sz w:val="24"/>
-          <w:szCs w:val="24"/>
-        </w:rPr>
-        <w:t xml:space="preserve">, nous passerons notre Vue dans le constructeur de cette classe pour l’ajouter au </w:t>
-      </w:r>
-      <w:proofErr w:type="spellStart"/>
-      <w:r>
-        <w:rPr>
-          <w:sz w:val="24"/>
-          <w:szCs w:val="24"/>
-        </w:rPr>
-        <w:t>CardLayout</w:t>
-      </w:r>
-      <w:proofErr w:type="spellEnd"/>
-      <w:r>
-        <w:rPr>
-          <w:sz w:val="24"/>
-          <w:szCs w:val="24"/>
-        </w:rPr>
-        <w:t xml:space="preserve">. Le constructeur de cette classe construira également les deux autres </w:t>
-      </w:r>
-      <w:proofErr w:type="spellStart"/>
-      <w:r>
-        <w:rPr>
-          <w:sz w:val="24"/>
-          <w:szCs w:val="24"/>
-        </w:rPr>
-        <w:t>JPanel</w:t>
-      </w:r>
-      <w:proofErr w:type="spellEnd"/>
-      <w:r>
-        <w:rPr>
-          <w:sz w:val="24"/>
-          <w:szCs w:val="24"/>
-        </w:rPr>
-        <w:t xml:space="preserve"> que nous allons utiliser, c’est-à-dire un qui sera le menu principal avec 2 boutons (Play et Exit) et un autre qui sera l’écran de pause avec également 2 boutons (</w:t>
-      </w:r>
-      <w:proofErr w:type="spellStart"/>
-      <w:r>
-        <w:rPr>
-          <w:sz w:val="24"/>
-          <w:szCs w:val="24"/>
-        </w:rPr>
-        <w:t>Resume</w:t>
-      </w:r>
-      <w:proofErr w:type="spellEnd"/>
-      <w:r>
-        <w:rPr>
-          <w:sz w:val="24"/>
-          <w:szCs w:val="24"/>
-        </w:rPr>
-        <w:t xml:space="preserve"> et Main Menu).</w:t>
-      </w:r>
-    </w:p>
-    <w:p>
-      <w:pPr>
-        <w:rPr>
-          <w:sz w:val="24"/>
-          <w:szCs w:val="24"/>
-        </w:rPr>
-      </w:pPr>
-      <w:r>
-        <w:rPr>
-          <w:sz w:val="24"/>
-          <w:szCs w:val="24"/>
-        </w:rPr>
-        <w:t xml:space="preserve">La classe Game aura juste à créer un objet Menu et lui passer la </w:t>
-      </w:r>
-      <w:proofErr w:type="gramStart"/>
-      <w:r>
-        <w:rPr>
-          <w:sz w:val="24"/>
-          <w:szCs w:val="24"/>
-        </w:rPr>
-        <w:t>Vue .</w:t>
-      </w:r>
-      <w:proofErr w:type="gramEnd"/>
-    </w:p>
-    <w:p>
-      <w:pPr>
-        <w:rPr>
-          <w:sz w:val="24"/>
-          <w:szCs w:val="24"/>
-        </w:rPr>
-      </w:pPr>
-      <w:r>
-        <w:rPr>
-          <w:sz w:val="24"/>
-          <w:szCs w:val="24"/>
-        </w:rPr>
-        <w:t xml:space="preserve">Nous  devons cependant gérer un problème : Le jeu ne doit pas « tourner » en fond, c’est-à-dire que le </w:t>
-      </w:r>
-      <w:proofErr w:type="spellStart"/>
-      <w:r>
-        <w:rPr>
-          <w:sz w:val="24"/>
-          <w:szCs w:val="24"/>
-        </w:rPr>
-        <w:t>timer</w:t>
-      </w:r>
-      <w:proofErr w:type="spellEnd"/>
-      <w:r>
-        <w:rPr>
-          <w:sz w:val="24"/>
-          <w:szCs w:val="24"/>
-        </w:rPr>
-        <w:t xml:space="preserve"> ne doit pas s’écouler et les calculs de collisions ne doivent pas s’effectuer. Pour ceci, nous allons créer une énumération d’état du </w:t>
-      </w:r>
-      <w:proofErr w:type="gramStart"/>
-      <w:r>
-        <w:rPr>
-          <w:sz w:val="24"/>
-          <w:szCs w:val="24"/>
-        </w:rPr>
-        <w:t>jeu(</w:t>
-      </w:r>
-      <w:proofErr w:type="gramEnd"/>
-      <w:r>
-        <w:rPr>
-          <w:sz w:val="24"/>
-          <w:szCs w:val="24"/>
-        </w:rPr>
-        <w:t xml:space="preserve">IN_GAME, IN_MENU, PAUSED). </w:t>
-      </w:r>
-    </w:p>
-    <w:p>
-      <w:pPr>
-        <w:rPr>
-          <w:sz w:val="24"/>
-          <w:szCs w:val="24"/>
-        </w:rPr>
-      </w:pPr>
-      <w:r>
-        <w:rPr>
-          <w:sz w:val="24"/>
-          <w:szCs w:val="24"/>
-        </w:rPr>
-        <w:lastRenderedPageBreak/>
-        <w:t xml:space="preserve">Il suffira donc de changer les états en même que la vue du </w:t>
-      </w:r>
-      <w:proofErr w:type="spellStart"/>
-      <w:r>
-        <w:rPr>
-          <w:sz w:val="24"/>
-          <w:szCs w:val="24"/>
-        </w:rPr>
-        <w:t>CardLayout</w:t>
-      </w:r>
-      <w:proofErr w:type="spellEnd"/>
-      <w:r>
-        <w:rPr>
-          <w:sz w:val="24"/>
-          <w:szCs w:val="24"/>
-        </w:rPr>
-        <w:t xml:space="preserve"> pour que le jeu ne tourne pas en fond. Les calculs de collision ne se feront que lorsque le jeu sera à l’état « IN_GAME </w:t>
-      </w:r>
-      <w:proofErr w:type="gramStart"/>
-      <w:r>
-        <w:rPr>
-          <w:sz w:val="24"/>
-          <w:szCs w:val="24"/>
-        </w:rPr>
-        <w:t>» ,</w:t>
-      </w:r>
-      <w:proofErr w:type="gramEnd"/>
-      <w:r>
-        <w:rPr>
-          <w:sz w:val="24"/>
-          <w:szCs w:val="24"/>
-        </w:rPr>
-        <w:t xml:space="preserve"> de même pour le </w:t>
-      </w:r>
-      <w:proofErr w:type="spellStart"/>
-      <w:r>
-        <w:rPr>
-          <w:sz w:val="24"/>
-          <w:szCs w:val="24"/>
-        </w:rPr>
-        <w:t>timer</w:t>
-      </w:r>
-      <w:proofErr w:type="spellEnd"/>
-      <w:r>
-        <w:rPr>
-          <w:sz w:val="24"/>
-          <w:szCs w:val="24"/>
-        </w:rPr>
-        <w:t>.</w:t>
-      </w:r>
-    </w:p>
-    <w:p>
-      <w:pPr>
-        <w:rPr>
-          <w:sz w:val="24"/>
-          <w:szCs w:val="24"/>
-        </w:rPr>
-      </w:pPr>
-    </w:p>
-    <w:p>
-      <w:pPr>
-        <w:rPr>
-          <w:sz w:val="24"/>
-          <w:szCs w:val="24"/>
-        </w:rPr>
-      </w:pPr>
-      <w:r>
-        <w:rPr>
-          <w:sz w:val="24"/>
-          <w:szCs w:val="24"/>
-        </w:rPr>
-        <w:t xml:space="preserve">Voici le nouveau diagramme de classe avec </w:t>
-      </w:r>
-      <w:proofErr w:type="gramStart"/>
-      <w:r>
-        <w:rPr>
-          <w:sz w:val="24"/>
-          <w:szCs w:val="24"/>
-        </w:rPr>
-        <w:t>les modification</w:t>
-      </w:r>
-      <w:proofErr w:type="gramEnd"/>
-      <w:r>
-        <w:rPr>
-          <w:sz w:val="24"/>
-          <w:szCs w:val="24"/>
-        </w:rPr>
-        <w:t xml:space="preserve"> et l’ajout de la classe Menu :</w:t>
+        <w:t>Voici le nouveau diagramme de classe avec les modification et l’ajout de la classe Menu :</w:t>
       </w:r>
     </w:p>
     <w:p>
@@ -1159,7 +728,7 @@
                     <pic:cNvPicPr/>
                   </pic:nvPicPr>
                   <pic:blipFill>
-                    <a:blip r:embed="rId12">
+                    <a:blip r:embed="rId11">
                       <a:extLst>
                         <a:ext uri="{28A0092B-C50C-407E-A947-70E740481C1C}">
                           <a14:useLocalDpi xmlns:a14="http://schemas.microsoft.com/office/drawing/2010/main" val="0"/>
@@ -1188,29 +757,19 @@
     </w:p>
     <w:p>
       <w:r>
-        <w:t xml:space="preserve">Menu remplace donc l’ancienne </w:t>
-      </w:r>
-      <w:proofErr w:type="spellStart"/>
-      <w:r>
-        <w:t>JFrame</w:t>
-      </w:r>
-      <w:proofErr w:type="spellEnd"/>
-      <w:r>
-        <w:t xml:space="preserve"> de la classe Game.</w:t>
-      </w:r>
-    </w:p>
-    <w:p/>
-    <w:p/>
-    <w:p/>
-    <w:p/>
-    <w:p/>
-    <w:p/>
-    <w:p/>
-    <w:p/>
-    <w:p/>
-    <w:p>
-      <w:bookmarkStart w:id="0" w:name="_GoBack"/>
-      <w:bookmarkEnd w:id="0"/>
+        <w:t>Menu remplace donc l’ancienne JFrame de la classe Game.</w:t>
+      </w:r>
+    </w:p>
+    <w:p/>
+    <w:p/>
+    <w:p/>
+    <w:p/>
+    <w:p/>
+    <w:p/>
+    <w:p/>
+    <w:p/>
+    <w:p/>
+    <w:p>
       <w:r>
         <w:t>Le diagramme de séquence :</w:t>
       </w:r>
@@ -1237,7 +796,7 @@
                     <pic:cNvPicPr/>
                   </pic:nvPicPr>
                   <pic:blipFill>
-                    <a:blip r:embed="rId13">
+                    <a:blip r:embed="rId12">
                       <a:extLst>
                         <a:ext uri="{28A0092B-C50C-407E-A947-70E740481C1C}">
                           <a14:useLocalDpi xmlns:a14="http://schemas.microsoft.com/office/drawing/2010/main" val="0"/>
@@ -1279,7 +838,6 @@
     <w:p/>
     <w:p/>
     <w:p/>
-    <w:p/>
     <w:p>
       <w:r>
         <w:t>Voici les écrans du menu principal et de la pause :</w:t>
@@ -1307,7 +865,7 @@
                     <pic:cNvPicPr/>
                   </pic:nvPicPr>
                   <pic:blipFill>
-                    <a:blip r:embed="rId14">
+                    <a:blip r:embed="rId13">
                       <a:extLst>
                         <a:ext uri="{28A0092B-C50C-407E-A947-70E740481C1C}">
                           <a14:useLocalDpi xmlns:a14="http://schemas.microsoft.com/office/drawing/2010/main" val="0"/>
@@ -1340,7 +898,6 @@
           <w:noProof/>
           <w:lang w:eastAsia="fr-FR"/>
         </w:rPr>
-        <w:lastRenderedPageBreak/>
         <w:drawing>
           <wp:inline distT="0" distB="0" distL="0" distR="0" wp14:anchorId="6F16AADB" wp14:editId="53A573B1">
             <wp:extent cx="5760720" cy="4231640"/>
@@ -1357,7 +914,7 @@
                     <pic:cNvPicPr/>
                   </pic:nvPicPr>
                   <pic:blipFill>
-                    <a:blip r:embed="rId15">
+                    <a:blip r:embed="rId14">
                       <a:extLst>
                         <a:ext uri="{28A0092B-C50C-407E-A947-70E740481C1C}">
                           <a14:useLocalDpi xmlns:a14="http://schemas.microsoft.com/office/drawing/2010/main" val="0"/>
@@ -1384,15 +941,7 @@
         </w:drawing>
       </w:r>
       <w:r>
-        <w:t>(Les boutons « PLAY » et « </w:t>
-      </w:r>
-      <w:proofErr w:type="spellStart"/>
-      <w:r>
-        <w:t>Resume</w:t>
-      </w:r>
-      <w:proofErr w:type="spellEnd"/>
-      <w:r>
-        <w:t> » sont survolés avec le curseur sur les images)</w:t>
+        <w:t>(Les boutons « PLAY » et « Resume » sont survolés avec le curseur sur les images)</w:t>
       </w:r>
     </w:p>
     <w:p>
@@ -1402,6 +951,7 @@
         </w:tabs>
       </w:pPr>
       <w:r>
+        <w:lastRenderedPageBreak/>
         <w:tab/>
       </w:r>
     </w:p>
@@ -1432,112 +982,7 @@
           <w:rFonts w:asciiTheme="minorHAnsi" w:hAnsiTheme="minorHAnsi"/>
           <w:lang w:val="fr-FR"/>
         </w:rPr>
-        <w:t xml:space="preserve">Tout d’abord, le </w:t>
-      </w:r>
-      <w:proofErr w:type="spellStart"/>
-      <w:r>
-        <w:rPr>
-          <w:rFonts w:asciiTheme="minorHAnsi" w:hAnsiTheme="minorHAnsi"/>
-          <w:lang w:val="fr-FR"/>
-        </w:rPr>
-        <w:t>timer</w:t>
-      </w:r>
-      <w:proofErr w:type="spellEnd"/>
-      <w:r>
-        <w:rPr>
-          <w:rFonts w:asciiTheme="minorHAnsi" w:hAnsiTheme="minorHAnsi"/>
-          <w:lang w:val="fr-FR"/>
-        </w:rPr>
-        <w:t xml:space="preserve"> (en secondes) est initialisé lors de la création d’une partie, et donc concrètement lors de la création d’un objet de la classe </w:t>
-      </w:r>
-      <w:proofErr w:type="gramStart"/>
-      <w:r>
-        <w:rPr>
-          <w:rFonts w:asciiTheme="minorHAnsi" w:hAnsiTheme="minorHAnsi"/>
-          <w:lang w:val="fr-FR"/>
-        </w:rPr>
-        <w:t>Game(</w:t>
-      </w:r>
-      <w:proofErr w:type="gramEnd"/>
-      <w:r>
-        <w:rPr>
-          <w:rFonts w:asciiTheme="minorHAnsi" w:hAnsiTheme="minorHAnsi"/>
-          <w:lang w:val="fr-FR"/>
-        </w:rPr>
-        <w:t xml:space="preserve">). Puis, à chaque seconde passée en jeu, il est mis à jour grâce à la méthode </w:t>
-      </w:r>
-      <w:proofErr w:type="spellStart"/>
-      <w:proofErr w:type="gramStart"/>
-      <w:r>
-        <w:rPr>
-          <w:rFonts w:asciiTheme="minorHAnsi" w:hAnsiTheme="minorHAnsi"/>
-          <w:lang w:val="fr-FR"/>
-        </w:rPr>
-        <w:t>updateTimer</w:t>
-      </w:r>
-      <w:proofErr w:type="spellEnd"/>
-      <w:r>
-        <w:rPr>
-          <w:rFonts w:asciiTheme="minorHAnsi" w:hAnsiTheme="minorHAnsi"/>
-          <w:lang w:val="fr-FR"/>
-        </w:rPr>
-        <w:t>(</w:t>
-      </w:r>
-      <w:proofErr w:type="gramEnd"/>
-      <w:r>
-        <w:rPr>
-          <w:rFonts w:asciiTheme="minorHAnsi" w:hAnsiTheme="minorHAnsi"/>
-          <w:lang w:val="fr-FR"/>
-        </w:rPr>
-        <w:t xml:space="preserve">) présente dans la classe Game. Celle-ci retire tout simplement 1 au </w:t>
-      </w:r>
-      <w:proofErr w:type="spellStart"/>
-      <w:r>
-        <w:rPr>
-          <w:rFonts w:asciiTheme="minorHAnsi" w:hAnsiTheme="minorHAnsi"/>
-          <w:lang w:val="fr-FR"/>
-        </w:rPr>
-        <w:t>timer</w:t>
-      </w:r>
-      <w:proofErr w:type="spellEnd"/>
-      <w:r>
-        <w:rPr>
-          <w:rFonts w:asciiTheme="minorHAnsi" w:hAnsiTheme="minorHAnsi"/>
-          <w:lang w:val="fr-FR"/>
-        </w:rPr>
-        <w:t xml:space="preserve">, s’il est supérieur à 0. Sinon, le </w:t>
-      </w:r>
-      <w:proofErr w:type="spellStart"/>
-      <w:r>
-        <w:rPr>
-          <w:rFonts w:asciiTheme="minorHAnsi" w:hAnsiTheme="minorHAnsi"/>
-          <w:lang w:val="fr-FR"/>
-        </w:rPr>
-        <w:t>timer</w:t>
-      </w:r>
-      <w:proofErr w:type="spellEnd"/>
-      <w:r>
-        <w:rPr>
-          <w:rFonts w:asciiTheme="minorHAnsi" w:hAnsiTheme="minorHAnsi"/>
-          <w:lang w:val="fr-FR"/>
-        </w:rPr>
-        <w:t xml:space="preserve"> est mis à 0, et la partie est terminée. Au niveau de l’affichage du </w:t>
-      </w:r>
-      <w:proofErr w:type="spellStart"/>
-      <w:r>
-        <w:rPr>
-          <w:rFonts w:asciiTheme="minorHAnsi" w:hAnsiTheme="minorHAnsi"/>
-          <w:lang w:val="fr-FR"/>
-        </w:rPr>
-        <w:t>timer</w:t>
-      </w:r>
-      <w:proofErr w:type="spellEnd"/>
-      <w:r>
-        <w:rPr>
-          <w:rFonts w:asciiTheme="minorHAnsi" w:hAnsiTheme="minorHAnsi"/>
-          <w:lang w:val="fr-FR"/>
-        </w:rPr>
-        <w:t xml:space="preserve"> en jeu, il se fait bien sûr dans la classe </w:t>
+        <w:t xml:space="preserve">Tout d’abord, le timer (en secondes) est initialisé lors de la création d’une partie, et donc concrètement lors de la création d’un objet de la classe Game(). Puis, à chaque seconde passée en jeu, il est mis à jour grâce à la méthode updateTimer() présente dans la classe Game. Celle-ci retire tout simplement 1 au timer, s’il est supérieur à 0. Sinon, le timer est mis à 0, et la partie est terminée. Au niveau de l’affichage du timer en jeu, il se fait bien sûr dans la classe </w:t>
       </w:r>
       <w:r>
         <w:rPr>
@@ -1567,7 +1012,7 @@
                     <pic:cNvPicPr/>
                   </pic:nvPicPr>
                   <pic:blipFill rotWithShape="1">
-                    <a:blip r:embed="rId16">
+                    <a:blip r:embed="rId15">
                       <a:extLst/>
                     </a:blip>
                     <a:srcRect/>
@@ -1624,7 +1069,7 @@
                     <pic:cNvPicPr/>
                   </pic:nvPicPr>
                   <pic:blipFill rotWithShape="1">
-                    <a:blip r:embed="rId17">
+                    <a:blip r:embed="rId16">
                       <a:extLst/>
                     </a:blip>
                     <a:srcRect/>
@@ -1681,7 +1126,7 @@
                     <pic:cNvPicPr/>
                   </pic:nvPicPr>
                   <pic:blipFill rotWithShape="1">
-                    <a:blip r:embed="rId17">
+                    <a:blip r:embed="rId16">
                       <a:extLst/>
                     </a:blip>
                     <a:srcRect/>
@@ -1834,7 +1279,7 @@
               </wp:anchor>
             </w:drawing>
           </mc:Choice>
-          <mc:Fallback xmlns:w15="http://schemas.microsoft.com/office/word/2012/wordml">
+          <mc:Fallback>
             <w:pict>
               <v:shape w14:anchorId="1796255C" id="officeArt object" o:spid="_x0000_s1026" style="position:absolute;margin-left:44.4pt;margin-top:126.5pt;width:59.7pt;height:26.95pt;z-index:251662336;visibility:visible;mso-wrap-style:square;mso-wrap-distance-left:12pt;mso-wrap-distance-top:12pt;mso-wrap-distance-right:12pt;mso-wrap-distance-bottom:12pt;mso-position-horizontal:absolute;mso-position-horizontal-relative:margin;mso-position-vertical:absolute;mso-position-vertical-relative:line;v-text-anchor:top" coordsize="21600,21600" o:spt="100" wrapcoords="0 0 0 0 0 341536 757523 341536 757523 0 0 0 0 0 0 0" o:gfxdata="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" adj="-11796480,,5400" path="m,l21600,r,21600l,21600,,xe" filled="f" stroked="f" strokeweight=".5pt">
                 <v:stroke joinstyle="miter"/>
@@ -1987,7 +1432,7 @@
               </wp:anchor>
             </w:drawing>
           </mc:Choice>
-          <mc:Fallback xmlns:w15="http://schemas.microsoft.com/office/word/2012/wordml">
+          <mc:Fallback>
             <w:pict>
               <v:shape w14:anchorId="5DCBC6CF" id="_x0000_s1027" style="position:absolute;margin-left:249.4pt;margin-top:127.9pt;width:77.15pt;height:26.95pt;z-index:251663360;visibility:visible;mso-wrap-style:square;mso-wrap-distance-left:12pt;mso-wrap-distance-top:12pt;mso-wrap-distance-right:12pt;mso-wrap-distance-bottom:12pt;mso-position-horizontal:absolute;mso-position-horizontal-relative:margin;mso-position-vertical:absolute;mso-position-vertical-relative:line;v-text-anchor:top" coordsize="21600,21600" o:spt="100" wrapcoords="0 0 0 0 0 341536 979125 341536 979125 0 0 0 0 0 0 0" o:gfxdata="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" adj="-11796480,,5400" path="m,l21600,r,21600l,21600,,xe" filled="f" stroked="f" strokeweight=".5pt">
                 <v:stroke joinstyle="miter"/>
@@ -2082,9 +1527,9 @@
               </wp:anchor>
             </w:drawing>
           </mc:Choice>
-          <mc:Fallback xmlns:w15="http://schemas.microsoft.com/office/word/2012/wordml">
+          <mc:Fallback>
             <w:pict>
-              <v:line w14:anchorId="006C81B6" id="officeArt object" o:spid="_x0000_s1026" style="position:absolute;z-index:251665408;visibility:visible;mso-wrap-style:square;mso-wrap-distance-left:12pt;mso-wrap-distance-top:12pt;mso-wrap-distance-right:12pt;mso-wrap-distance-bottom:12pt;mso-position-horizontal:absolute;mso-position-horizontal-relative:margin;mso-position-vertical:absolute;mso-position-vertical-relative:line" from="68.6pt,192.05pt" to="147.25pt,192.05pt" o:gfxdata="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" strokeweight="1pt">
+              <v:line w14:anchorId="123F0CE6" id="officeArt object" o:spid="_x0000_s1026" style="position:absolute;z-index:251665408;visibility:visible;mso-wrap-style:square;mso-wrap-distance-left:12pt;mso-wrap-distance-top:12pt;mso-wrap-distance-right:12pt;mso-wrap-distance-bottom:12pt;mso-position-horizontal:absolute;mso-position-horizontal-relative:margin;mso-position-vertical:absolute;mso-position-vertical-relative:line" from="68.6pt,192.05pt" to="147.25pt,192.05pt" o:gfxdata="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" strokeweight="1pt">
                 <v:stroke miterlimit="4" joinstyle="miter"/>
                 <w10:wrap type="square" anchorx="margin" anchory="line"/>
               </v:line>
@@ -2159,9 +1604,9 @@
               </wp:anchor>
             </w:drawing>
           </mc:Choice>
-          <mc:Fallback xmlns:w15="http://schemas.microsoft.com/office/word/2012/wordml">
+          <mc:Fallback>
             <w:pict>
-              <v:line w14:anchorId="61DDE186" id="officeArt object" o:spid="_x0000_s1026" style="position:absolute;z-index:251664384;visibility:visible;mso-wrap-style:square;mso-wrap-distance-left:12pt;mso-wrap-distance-top:12pt;mso-wrap-distance-right:12pt;mso-wrap-distance-bottom:12pt;mso-position-horizontal:absolute;mso-position-horizontal-relative:margin;mso-position-vertical:absolute;mso-position-vertical-relative:line" from="68.75pt,417.8pt" to="147.15pt,417.8pt" o:gfxdata="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" strokeweight="1pt">
+              <v:line w14:anchorId="618E453A" id="officeArt object" o:spid="_x0000_s1026" style="position:absolute;z-index:251664384;visibility:visible;mso-wrap-style:square;mso-wrap-distance-left:12pt;mso-wrap-distance-top:12pt;mso-wrap-distance-right:12pt;mso-wrap-distance-bottom:12pt;mso-position-horizontal:absolute;mso-position-horizontal-relative:margin;mso-position-vertical:absolute;mso-position-vertical-relative:line" from="68.75pt,417.8pt" to="147.15pt,417.8pt" o:gfxdata="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" strokeweight="1pt">
                 <v:stroke startarrow="block" miterlimit="4" joinstyle="miter"/>
                 <w10:wrap type="square" anchorx="margin" anchory="line"/>
               </v:line>
@@ -2235,9 +1680,9 @@
               </wp:anchor>
             </w:drawing>
           </mc:Choice>
-          <mc:Fallback xmlns:w15="http://schemas.microsoft.com/office/word/2012/wordml">
+          <mc:Fallback>
             <w:pict>
-              <v:line w14:anchorId="2D137DC7" id="officeArt object" o:spid="_x0000_s1026" style="position:absolute;flip:x;z-index:251666432;visibility:visible;mso-wrap-style:square;mso-wrap-distance-left:12pt;mso-wrap-distance-top:12pt;mso-wrap-distance-right:12pt;mso-wrap-distance-bottom:12pt;mso-position-horizontal:absolute;mso-position-horizontal-relative:margin;mso-position-vertical:absolute;mso-position-vertical-relative:line" from="146.3pt,192.95pt" to="146.3pt,420.6pt" o:gfxdata="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" strokeweight="1pt">
+              <v:line w14:anchorId="165C2BF6" id="officeArt object" o:spid="_x0000_s1026" style="position:absolute;flip:x;z-index:251666432;visibility:visible;mso-wrap-style:square;mso-wrap-distance-left:12pt;mso-wrap-distance-top:12pt;mso-wrap-distance-right:12pt;mso-wrap-distance-bottom:12pt;mso-position-horizontal:absolute;mso-position-horizontal-relative:margin;mso-position-vertical:absolute;mso-position-vertical-relative:line" from="146.3pt,192.95pt" to="146.3pt,420.6pt" o:gfxdata="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" strokeweight="1pt">
                 <v:stroke miterlimit="4" joinstyle="miter"/>
                 <w10:wrap type="square" anchorx="margin" anchory="line"/>
               </v:line>
@@ -2273,7 +1718,7 @@
                     <pic:cNvPicPr/>
                   </pic:nvPicPr>
                   <pic:blipFill rotWithShape="1">
-                    <a:blip r:embed="rId17">
+                    <a:blip r:embed="rId16">
                       <a:extLst/>
                     </a:blip>
                     <a:srcRect/>
@@ -2426,7 +1871,7 @@
               </wp:anchor>
             </w:drawing>
           </mc:Choice>
-          <mc:Fallback xmlns:w15="http://schemas.microsoft.com/office/word/2012/wordml">
+          <mc:Fallback>
             <w:pict>
               <v:shape w14:anchorId="2BB24CDF" id="_x0000_s1028" style="position:absolute;margin-left:349.55pt;margin-top:127.8pt;width:120.8pt;height:24.4pt;z-index:251671552;visibility:visible;mso-wrap-style:square;mso-wrap-distance-left:12pt;mso-wrap-distance-top:12pt;mso-wrap-distance-right:12pt;mso-wrap-distance-bottom:12pt;mso-position-horizontal:absolute;mso-position-horizontal-relative:margin;mso-position-vertical:absolute;mso-position-vertical-relative:line;v-text-anchor:top" coordsize="21600,21600" o:spt="100" wrapcoords="-639 0 -639 0 -639 309866 1532882 309866 1532882 0 -639 0 -639 0 -639 0" o:gfxdata="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" adj="-11796480,,5400" path="m,l21599,r,21599l,21599,,xe" filled="f" stroked="f" strokeweight=".5pt">
                 <v:stroke joinstyle="miter"/>
@@ -2450,30 +1895,12 @@
           </mc:Fallback>
         </mc:AlternateContent>
       </w:r>
-      <w:proofErr w:type="spellStart"/>
-      <w:proofErr w:type="gramStart"/>
       <w:r>
         <w:rPr>
           <w:rFonts w:asciiTheme="minorHAnsi" w:hAnsiTheme="minorHAnsi"/>
           <w:lang w:val="fr-FR"/>
         </w:rPr>
-        <w:t>VueGraphique</w:t>
-      </w:r>
-      <w:proofErr w:type="spellEnd"/>
-      <w:r>
-        <w:rPr>
-          <w:rFonts w:asciiTheme="minorHAnsi" w:hAnsiTheme="minorHAnsi"/>
-          <w:lang w:val="fr-FR"/>
-        </w:rPr>
-        <w:t>(</w:t>
-      </w:r>
-      <w:proofErr w:type="gramEnd"/>
-      <w:r>
-        <w:rPr>
-          <w:rFonts w:asciiTheme="minorHAnsi" w:hAnsiTheme="minorHAnsi"/>
-          <w:lang w:val="fr-FR"/>
-        </w:rPr>
-        <w:t xml:space="preserve">) </w:t>
+        <w:t xml:space="preserve">VueGraphique() </w:t>
       </w:r>
       <w:r>
         <w:rPr>
@@ -2581,11 +2008,9 @@
                             <w:pPr>
                               <w:pStyle w:val="Corps"/>
                             </w:pPr>
-                            <w:proofErr w:type="gramStart"/>
                             <w:r>
                               <w:t>main()</w:t>
                             </w:r>
-                            <w:proofErr w:type="gramEnd"/>
                           </w:p>
                         </w:txbxContent>
                       </wps:txbx>
@@ -2601,7 +2026,7 @@
               </wp:anchor>
             </w:drawing>
           </mc:Choice>
-          <mc:Fallback xmlns:w15="http://schemas.microsoft.com/office/word/2012/wordml">
+          <mc:Fallback>
             <w:pict>
               <v:shape w14:anchorId="7C8A2FBF" id="_x0000_s1029" style="position:absolute;margin-left:89.95pt;margin-top:154.85pt;width:51.55pt;height:23.45pt;z-index:251667456;visibility:visible;mso-wrap-style:square;mso-wrap-distance-left:12pt;mso-wrap-distance-top:12pt;mso-wrap-distance-right:12pt;mso-wrap-distance-bottom:12pt;mso-position-horizontal:absolute;mso-position-horizontal-relative:margin;mso-position-vertical:absolute;mso-position-vertical-relative:line;v-text-anchor:top" coordsize="21600,21600" o:spt="100" wrapcoords="-636 0 -636 0 -636 297305 653382 297305 653382 0 -636 0 -636 0 -636 0" o:gfxdata="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" adj="-11796480,,5400" path="m,l21599,r,21599l,21599,,xe" filled="f" stroked="f" strokeweight=".5pt">
                 <v:stroke joinstyle="miter"/>
@@ -2613,11 +2038,9 @@
                       <w:pPr>
                         <w:pStyle w:val="Corps"/>
                       </w:pPr>
-                      <w:proofErr w:type="gramStart"/>
                       <w:r>
                         <w:t>main()</w:t>
                       </w:r>
-                      <w:proofErr w:type="gramEnd"/>
                     </w:p>
                   </w:txbxContent>
                 </v:textbox>
@@ -2693,9 +2116,9 @@
               </wp:anchor>
             </w:drawing>
           </mc:Choice>
-          <mc:Fallback xmlns:w15="http://schemas.microsoft.com/office/word/2012/wordml">
+          <mc:Fallback>
             <w:pict>
-              <v:line w14:anchorId="11C376AD" id="officeArt object" o:spid="_x0000_s1026" style="position:absolute;z-index:251678720;visibility:visible;mso-wrap-style:square;mso-wrap-distance-left:12pt;mso-wrap-distance-top:12pt;mso-wrap-distance-right:12pt;mso-wrap-distance-bottom:12pt;mso-position-horizontal:absolute;mso-position-horizontal-relative:margin;mso-position-vertical:absolute;mso-position-vertical-relative:line" from="293pt,372.6pt" to="339.3pt,372.6pt" o:gfxdata="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" strokeweight="1pt">
+              <v:line w14:anchorId="405D1B43" id="officeArt object" o:spid="_x0000_s1026" style="position:absolute;z-index:251678720;visibility:visible;mso-wrap-style:square;mso-wrap-distance-left:12pt;mso-wrap-distance-top:12pt;mso-wrap-distance-right:12pt;mso-wrap-distance-bottom:12pt;mso-position-horizontal:absolute;mso-position-horizontal-relative:margin;mso-position-vertical:absolute;mso-position-vertical-relative:line" from="293pt,372.6pt" to="339.3pt,372.6pt" o:gfxdata="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" strokeweight="1pt">
                 <v:stroke miterlimit="4" joinstyle="miter"/>
                 <w10:wrap type="square" anchorx="margin" anchory="line"/>
               </v:line>
@@ -2769,9 +2192,9 @@
               </wp:anchor>
             </w:drawing>
           </mc:Choice>
-          <mc:Fallback xmlns:w15="http://schemas.microsoft.com/office/word/2012/wordml">
+          <mc:Fallback>
             <w:pict>
-              <v:line w14:anchorId="04C17E99" id="officeArt object" o:spid="_x0000_s1026" style="position:absolute;z-index:251679744;visibility:visible;mso-wrap-style:square;mso-wrap-distance-left:12pt;mso-wrap-distance-top:12pt;mso-wrap-distance-right:12pt;mso-wrap-distance-bottom:12pt;mso-position-horizontal:absolute;mso-position-horizontal-relative:margin;mso-position-vertical:absolute;mso-position-vertical-relative:line" from="338.55pt,372.95pt" to="338.55pt,416.15pt" o:gfxdata="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" strokeweight="1pt">
+              <v:line w14:anchorId="30B9486F" id="officeArt object" o:spid="_x0000_s1026" style="position:absolute;z-index:251679744;visibility:visible;mso-wrap-style:square;mso-wrap-distance-left:12pt;mso-wrap-distance-top:12pt;mso-wrap-distance-right:12pt;mso-wrap-distance-bottom:12pt;mso-position-horizontal:absolute;mso-position-horizontal-relative:margin;mso-position-vertical:absolute;mso-position-vertical-relative:line" from="338.55pt,372.95pt" to="338.55pt,416.15pt" o:gfxdata="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" strokeweight="1pt">
                 <v:stroke miterlimit="4" joinstyle="miter"/>
                 <w10:wrap type="square" anchorx="margin" anchory="line"/>
               </v:line>
@@ -2846,9 +2269,9 @@
               </wp:anchor>
             </w:drawing>
           </mc:Choice>
-          <mc:Fallback xmlns:w15="http://schemas.microsoft.com/office/word/2012/wordml">
+          <mc:Fallback>
             <w:pict>
-              <v:line w14:anchorId="5C60875C" id="officeArt object" o:spid="_x0000_s1026" style="position:absolute;z-index:251680768;visibility:visible;mso-wrap-style:square;mso-wrap-distance-left:12pt;mso-wrap-distance-top:12pt;mso-wrap-distance-right:12pt;mso-wrap-distance-bottom:12pt;mso-position-horizontal:absolute;mso-position-horizontal-relative:margin;mso-position-vertical:absolute;mso-position-vertical-relative:line" from="293.2pt,413.15pt" to="339.4pt,413.15pt" o:gfxdata="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" strokeweight="1pt">
+              <v:line w14:anchorId="23E6A7A0" id="officeArt object" o:spid="_x0000_s1026" style="position:absolute;z-index:251680768;visibility:visible;mso-wrap-style:square;mso-wrap-distance-left:12pt;mso-wrap-distance-top:12pt;mso-wrap-distance-right:12pt;mso-wrap-distance-bottom:12pt;mso-position-horizontal:absolute;mso-position-horizontal-relative:margin;mso-position-vertical:absolute;mso-position-vertical-relative:line" from="293.2pt,413.15pt" to="339.4pt,413.15pt" o:gfxdata="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" strokeweight="1pt">
                 <v:stroke startarrow="block" miterlimit="4" joinstyle="miter"/>
                 <w10:wrap type="square" anchorx="margin" anchory="line"/>
               </v:line>
@@ -2923,9 +2346,9 @@
               </wp:anchor>
             </w:drawing>
           </mc:Choice>
-          <mc:Fallback xmlns:w15="http://schemas.microsoft.com/office/word/2012/wordml">
+          <mc:Fallback>
             <w:pict>
-              <v:line w14:anchorId="4678F8F6" id="officeArt object" o:spid="_x0000_s1026" style="position:absolute;z-index:251674624;visibility:visible;mso-wrap-style:square;mso-wrap-distance-left:12pt;mso-wrap-distance-top:12pt;mso-wrap-distance-right:12pt;mso-wrap-distance-bottom:12pt;mso-position-horizontal:absolute;mso-position-horizontal-relative:margin;mso-position-vertical:absolute;mso-position-vertical-relative:line" from="162.8pt,276.3pt" to="261.9pt,276.3pt" o:gfxdata="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" strokeweight="1pt">
+              <v:line w14:anchorId="00F7D5DC" id="officeArt object" o:spid="_x0000_s1026" style="position:absolute;z-index:251674624;visibility:visible;mso-wrap-style:square;mso-wrap-distance-left:12pt;mso-wrap-distance-top:12pt;mso-wrap-distance-right:12pt;mso-wrap-distance-bottom:12pt;mso-position-horizontal:absolute;mso-position-horizontal-relative:margin;mso-position-vertical:absolute;mso-position-vertical-relative:line" from="162.8pt,276.3pt" to="261.9pt,276.3pt" o:gfxdata="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" strokeweight="1pt">
                 <v:stroke startarrow="block" miterlimit="4" joinstyle="miter"/>
                 <w10:wrap type="square" anchorx="margin" anchory="line"/>
               </v:line>
@@ -3000,9 +2423,9 @@
               </wp:anchor>
             </w:drawing>
           </mc:Choice>
-          <mc:Fallback xmlns:w15="http://schemas.microsoft.com/office/word/2012/wordml">
+          <mc:Fallback>
             <w:pict>
-              <v:line w14:anchorId="41EFB474" id="officeArt object" o:spid="_x0000_s1026" style="position:absolute;z-index:251668480;visibility:visible;mso-wrap-style:square;mso-wrap-distance-left:12pt;mso-wrap-distance-top:12pt;mso-wrap-distance-right:12pt;mso-wrap-distance-bottom:12pt;mso-position-horizontal:absolute;mso-position-horizontal-relative:margin;mso-position-vertical:absolute;mso-position-vertical-relative:line" from="163.05pt,235.4pt" to="262.15pt,235.4pt" o:gfxdata="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" strokeweight="1pt">
+              <v:line w14:anchorId="62ADA04F" id="officeArt object" o:spid="_x0000_s1026" style="position:absolute;z-index:251668480;visibility:visible;mso-wrap-style:square;mso-wrap-distance-left:12pt;mso-wrap-distance-top:12pt;mso-wrap-distance-right:12pt;mso-wrap-distance-bottom:12pt;mso-position-horizontal:absolute;mso-position-horizontal-relative:margin;mso-position-vertical:absolute;mso-position-vertical-relative:line" from="163.05pt,235.4pt" to="262.15pt,235.4pt" o:gfxdata="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" strokeweight="1pt">
                 <v:stroke endarrow="block" miterlimit="4" joinstyle="miter"/>
                 <w10:wrap type="square" anchorx="margin" anchory="line"/>
               </v:line>
@@ -3077,9 +2500,9 @@
               </wp:anchor>
             </w:drawing>
           </mc:Choice>
-          <mc:Fallback xmlns:w15="http://schemas.microsoft.com/office/word/2012/wordml">
+          <mc:Fallback>
             <w:pict>
-              <v:line w14:anchorId="4FD3B7CD" id="officeArt object" o:spid="_x0000_s1026" style="position:absolute;z-index:251672576;visibility:visible;mso-wrap-style:square;mso-wrap-distance-left:12pt;mso-wrap-distance-top:12pt;mso-wrap-distance-right:12pt;mso-wrap-distance-bottom:12pt;mso-position-horizontal:absolute;mso-position-horizontal-relative:margin;mso-position-vertical:absolute;mso-position-vertical-relative:line" from="163.3pt,391.8pt" to="262.4pt,391.8pt" o:gfxdata="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" strokeweight="1pt">
+              <v:line w14:anchorId="5BEC8C7A" id="officeArt object" o:spid="_x0000_s1026" style="position:absolute;z-index:251672576;visibility:visible;mso-wrap-style:square;mso-wrap-distance-left:12pt;mso-wrap-distance-top:12pt;mso-wrap-distance-right:12pt;mso-wrap-distance-bottom:12pt;mso-position-horizontal:absolute;mso-position-horizontal-relative:margin;mso-position-vertical:absolute;mso-position-vertical-relative:line" from="163.3pt,391.8pt" to="262.4pt,391.8pt" o:gfxdata="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" strokeweight="1pt">
                 <v:stroke endarrow="block" miterlimit="4" joinstyle="miter"/>
                 <w10:wrap type="square" anchorx="margin" anchory="line"/>
               </v:line>
@@ -3193,11 +2616,9 @@
                             <w:pPr>
                               <w:pStyle w:val="Corps"/>
                             </w:pPr>
-                            <w:proofErr w:type="gramStart"/>
                             <w:r>
                               <w:t>render()</w:t>
                             </w:r>
-                            <w:proofErr w:type="gramEnd"/>
                           </w:p>
                         </w:txbxContent>
                       </wps:txbx>
@@ -3213,7 +2634,7 @@
               </wp:anchor>
             </w:drawing>
           </mc:Choice>
-          <mc:Fallback xmlns:w15="http://schemas.microsoft.com/office/word/2012/wordml">
+          <mc:Fallback>
             <w:pict>
               <v:shape w14:anchorId="3C1C6BBF" id="_x0000_s1030" style="position:absolute;margin-left:187.95pt;margin-top:367.95pt;width:52.5pt;height:25.25pt;z-index:251673600;visibility:visible;mso-wrap-style:square;mso-wrap-distance-left:12pt;mso-wrap-distance-top:12pt;mso-wrap-distance-right:12pt;mso-wrap-distance-bottom:12pt;mso-position-horizontal:absolute;mso-position-horizontal-relative:margin;mso-position-vertical:absolute;mso-position-vertical-relative:line;v-text-anchor:top" coordsize="21600,21600" o:spt="100" wrapcoords="-648 -638 -648 -638 -648 319220 665947 319220 665947 -638 -648 -638 -648 -638 -648 -638" o:gfxdata="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" adj="-11796480,,5400" path="m,l21600,r,21599l,21599,,xe" filled="f" stroked="f" strokeweight=".5pt">
                 <v:stroke joinstyle="miter"/>
@@ -3225,11 +2646,9 @@
                       <w:pPr>
                         <w:pStyle w:val="Corps"/>
                       </w:pPr>
-                      <w:proofErr w:type="gramStart"/>
                       <w:r>
                         <w:t>render()</w:t>
                       </w:r>
-                      <w:proofErr w:type="gramEnd"/>
                     </w:p>
                   </w:txbxContent>
                 </v:textbox>
@@ -3359,9 +2778,9 @@
               </wp:anchor>
             </w:drawing>
           </mc:Choice>
-          <mc:Fallback xmlns:w15="http://schemas.microsoft.com/office/word/2012/wordml">
+          <mc:Fallback>
             <w:pict>
-              <v:shape w14:anchorId="36FA7789" id="officeArt object" o:spid="_x0000_s1026" style="position:absolute;margin-left:404.75pt;margin-top:373.65pt;width:9.45pt;height:42.25pt;z-index:251683840;visibility:visible;mso-wrap-style:square;mso-wrap-distance-left:12pt;mso-wrap-distance-top:12pt;mso-wrap-distance-right:12pt;mso-wrap-distance-bottom:12pt;mso-position-horizontal:absolute;mso-position-horizontal-relative:margin;mso-position-vertical:absolute;mso-position-vertical-relative:line;v-text-anchor:top" coordsize="21600,21600" wrapcoords="0 0 0 0 0 536028 120098 536028 120098 0 0 0 0 0 0 0" o:gfxdata="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" path="m,l21599,r,21599l,21599,,xe" fillcolor="#499bc9" stroked="f" strokeweight=".5pt">
+              <v:shape w14:anchorId="0E0A5AA2" id="officeArt object" o:spid="_x0000_s1026" style="position:absolute;margin-left:404.75pt;margin-top:373.65pt;width:9.45pt;height:42.25pt;z-index:251683840;visibility:visible;mso-wrap-style:square;mso-wrap-distance-left:12pt;mso-wrap-distance-top:12pt;mso-wrap-distance-right:12pt;mso-wrap-distance-bottom:12pt;mso-position-horizontal:absolute;mso-position-horizontal-relative:margin;mso-position-vertical:absolute;mso-position-vertical-relative:line;v-text-anchor:top" coordsize="21600,21600" wrapcoords="0 0 0 0 0 536028 120098 536028 120098 0 0 0 0 0 0 0" o:gfxdata="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" path="m,l21599,r,21599l,21599,,xe" fillcolor="#499bc9" stroked="f" strokeweight=".5pt">
                 <v:stroke joinstyle="miter"/>
                 <v:shadow on="t" color="black" opacity=".5" origin=",.5" offset="0"/>
                 <v:path arrowok="t" o:extrusionok="f" o:connecttype="custom" o:connectlocs="60085,268239;60085,268239;60085,268239;60085,268239" o:connectangles="0,90,180,270"/>
@@ -3438,9 +2857,9 @@
               </wp:anchor>
             </w:drawing>
           </mc:Choice>
-          <mc:Fallback xmlns:w15="http://schemas.microsoft.com/office/word/2012/wordml">
+          <mc:Fallback>
             <w:pict>
-              <v:line w14:anchorId="6824CEC1" id="officeArt object" o:spid="_x0000_s1026" style="position:absolute;z-index:251676672;visibility:visible;mso-wrap-style:square;mso-wrap-distance-left:12pt;mso-wrap-distance-top:12pt;mso-wrap-distance-right:12pt;mso-wrap-distance-bottom:12pt;mso-position-horizontal:absolute;mso-position-horizontal-relative:margin;mso-position-vertical:absolute;mso-position-vertical-relative:line" from="351.15pt,378.9pt" to="396.35pt,378.9pt" o:gfxdata="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" strokeweight="1pt">
+              <v:line w14:anchorId="645C599A" id="officeArt object" o:spid="_x0000_s1026" style="position:absolute;z-index:251676672;visibility:visible;mso-wrap-style:square;mso-wrap-distance-left:12pt;mso-wrap-distance-top:12pt;mso-wrap-distance-right:12pt;mso-wrap-distance-bottom:12pt;mso-position-horizontal:absolute;mso-position-horizontal-relative:margin;mso-position-vertical:absolute;mso-position-vertical-relative:line" from="351.15pt,378.9pt" to="396.35pt,378.9pt" o:gfxdata="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" strokeweight="1pt">
                 <v:stroke endarrow="block" miterlimit="4" joinstyle="miter"/>
                 <w10:wrap type="square" anchorx="margin" anchory="line"/>
               </v:line>
@@ -3515,9 +2934,9 @@
               </wp:anchor>
             </w:drawing>
           </mc:Choice>
-          <mc:Fallback xmlns:w15="http://schemas.microsoft.com/office/word/2012/wordml">
+          <mc:Fallback>
             <w:pict>
-              <v:line w14:anchorId="18C667D6" id="officeArt object" o:spid="_x0000_s1026" style="position:absolute;z-index:251682816;visibility:visible;mso-wrap-style:square;mso-wrap-distance-left:12pt;mso-wrap-distance-top:12pt;mso-wrap-distance-right:12pt;mso-wrap-distance-bottom:12pt;mso-position-horizontal:absolute;mso-position-horizontal-relative:margin;mso-position-vertical:absolute;mso-position-vertical-relative:line" from="350.4pt,404.55pt" to="395.6pt,404.55pt" o:gfxdata="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" strokeweight="1pt">
+              <v:line w14:anchorId="1A106DCE" id="officeArt object" o:spid="_x0000_s1026" style="position:absolute;z-index:251682816;visibility:visible;mso-wrap-style:square;mso-wrap-distance-left:12pt;mso-wrap-distance-top:12pt;mso-wrap-distance-right:12pt;mso-wrap-distance-bottom:12pt;mso-position-horizontal:absolute;mso-position-horizontal-relative:margin;mso-position-vertical:absolute;mso-position-vertical-relative:line" from="350.4pt,404.55pt" to="395.6pt,404.55pt" o:gfxdata="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" strokeweight="1pt">
                 <v:stroke startarrow="block" miterlimit="4" joinstyle="miter"/>
                 <w10:wrap type="square" anchorx="margin" anchory="line"/>
               </v:line>
@@ -3631,11 +3050,9 @@
                             <w:pPr>
                               <w:pStyle w:val="Corps"/>
                             </w:pPr>
-                            <w:proofErr w:type="gramStart"/>
                             <w:r>
                               <w:t>paint()</w:t>
                             </w:r>
-                            <w:proofErr w:type="gramEnd"/>
                           </w:p>
                         </w:txbxContent>
                       </wps:txbx>
@@ -3651,7 +3068,7 @@
               </wp:anchor>
             </w:drawing>
           </mc:Choice>
-          <mc:Fallback xmlns:w15="http://schemas.microsoft.com/office/word/2012/wordml">
+          <mc:Fallback>
             <w:pict>
               <v:shape w14:anchorId="1125EAA1" id="_x0000_s1031" style="position:absolute;margin-left:355.15pt;margin-top:356.95pt;width:40.85pt;height:23.1pt;z-index:251681792;visibility:visible;mso-wrap-style:square;mso-wrap-distance-left:12pt;mso-wrap-distance-top:12pt;mso-wrap-distance-right:12pt;mso-wrap-distance-bottom:12pt;mso-position-horizontal:absolute;mso-position-horizontal-relative:margin;mso-position-vertical:absolute;mso-position-vertical-relative:line;v-text-anchor:top" coordsize="21600,21600" o:spt="100" wrapcoords="-624 0 -624 0 -624 292867 517498 292867 517498 0 -624 0 -624 0 -624 0" o:gfxdata="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" adj="-11796480,,5400" path="m,l21600,r,21599l,21599,,xe" filled="f" stroked="f" strokeweight=".5pt">
                 <v:stroke joinstyle="miter"/>
@@ -3663,11 +3080,9 @@
                       <w:pPr>
                         <w:pStyle w:val="Corps"/>
                       </w:pPr>
-                      <w:proofErr w:type="gramStart"/>
                       <w:r>
                         <w:t>paint()</w:t>
                       </w:r>
-                      <w:proofErr w:type="gramEnd"/>
                     </w:p>
                   </w:txbxContent>
                 </v:textbox>
@@ -3783,16 +3198,9 @@
                             <w:pPr>
                               <w:pStyle w:val="Corps"/>
                             </w:pPr>
-                            <w:proofErr w:type="spellStart"/>
-                            <w:proofErr w:type="gramStart"/>
                             <w:r>
-                              <w:t>updateTimer</w:t>
+                              <w:t>updateTimer()</w:t>
                             </w:r>
-                            <w:proofErr w:type="spellEnd"/>
-                            <w:r>
-                              <w:t>()</w:t>
-                            </w:r>
-                            <w:proofErr w:type="gramEnd"/>
                           </w:p>
                         </w:txbxContent>
                       </wps:txbx>
@@ -3808,7 +3216,7 @@
               </wp:anchor>
             </w:drawing>
           </mc:Choice>
-          <mc:Fallback xmlns:w15="http://schemas.microsoft.com/office/word/2012/wordml">
+          <mc:Fallback>
             <w:pict>
               <v:shape w14:anchorId="77ECE799" id="_x0000_s1032" style="position:absolute;margin-left:175.8pt;margin-top:210.6pt;width:82pt;height:29.3pt;z-index:251669504;visibility:visible;mso-wrap-style:square;mso-wrap-distance-left:12pt;mso-wrap-distance-top:12pt;mso-wrap-distance-right:12pt;mso-wrap-distance-bottom:12pt;mso-position-horizontal:absolute;mso-position-horizontal-relative:margin;mso-position-vertical:absolute;mso-position-vertical-relative:line;v-text-anchor:top" coordsize="21600,21600" o:spt="100" wrapcoords="-627 0 -627 0 -627 371473 1040195 371473 1040195 0 -627 0 -627 0 -627 0" o:gfxdata="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" adj="-11796480,,5400" path="m,l21600,r,21600l,21600,,xe" filled="f" stroked="f" strokeweight=".5pt">
                 <v:stroke joinstyle="miter"/>
@@ -3820,16 +3228,9 @@
                       <w:pPr>
                         <w:pStyle w:val="Corps"/>
                       </w:pPr>
-                      <w:proofErr w:type="spellStart"/>
-                      <w:proofErr w:type="gramStart"/>
                       <w:r>
-                        <w:t>updateTimer</w:t>
+                        <w:t>updateTimer()</w:t>
                       </w:r>
-                      <w:proofErr w:type="spellEnd"/>
-                      <w:r>
-                        <w:t>()</w:t>
-                      </w:r>
-                      <w:proofErr w:type="gramEnd"/>
                     </w:p>
                   </w:txbxContent>
                 </v:textbox>
@@ -3844,46 +3245,14 @@
           <w:rFonts w:asciiTheme="minorHAnsi" w:hAnsiTheme="minorHAnsi"/>
           <w:lang w:val="fr-FR"/>
         </w:rPr>
-        <w:t xml:space="preserve">dans la méthode </w:t>
-      </w:r>
-      <w:proofErr w:type="spellStart"/>
+        <w:t xml:space="preserve">dans la méthode paint(), en accédant </w:t>
+      </w:r>
       <w:r>
         <w:rPr>
           <w:rFonts w:asciiTheme="minorHAnsi" w:hAnsiTheme="minorHAnsi"/>
           <w:lang w:val="fr-FR"/>
         </w:rPr>
-        <w:t>paint</w:t>
-      </w:r>
-      <w:proofErr w:type="spellEnd"/>
-      <w:r>
-        <w:rPr>
-          <w:rFonts w:asciiTheme="minorHAnsi" w:hAnsiTheme="minorHAnsi"/>
-          <w:lang w:val="fr-FR"/>
-        </w:rPr>
-        <w:t xml:space="preserve">(), en accédant </w:t>
-      </w:r>
-      <w:r>
-        <w:rPr>
-          <w:rFonts w:asciiTheme="minorHAnsi" w:hAnsiTheme="minorHAnsi"/>
-          <w:lang w:val="fr-FR"/>
-        </w:rPr>
-        <w:t xml:space="preserve">au </w:t>
-      </w:r>
-      <w:proofErr w:type="spellStart"/>
-      <w:r>
-        <w:rPr>
-          <w:rFonts w:asciiTheme="minorHAnsi" w:hAnsiTheme="minorHAnsi"/>
-          <w:lang w:val="fr-FR"/>
-        </w:rPr>
-        <w:t>timer</w:t>
-      </w:r>
-      <w:proofErr w:type="spellEnd"/>
-      <w:r>
-        <w:rPr>
-          <w:rFonts w:asciiTheme="minorHAnsi" w:hAnsiTheme="minorHAnsi"/>
-          <w:lang w:val="fr-FR"/>
-        </w:rPr>
-        <w:t xml:space="preserve"> présent dans la classe Game().</w:t>
+        <w:t>au timer présent dans la classe Game().</w:t>
       </w:r>
     </w:p>
     <w:p/>
@@ -4014,9 +3383,9 @@
               </wp:anchor>
             </w:drawing>
           </mc:Choice>
-          <mc:Fallback xmlns:w15="http://schemas.microsoft.com/office/word/2012/wordml">
+          <mc:Fallback>
             <w:pict>
-              <v:shape w14:anchorId="6CBAB656" id="officeArt object" o:spid="_x0000_s1026" style="position:absolute;margin-left:283.1pt;margin-top:16.1pt;width:11.4pt;height:59.2pt;z-index:251675648;visibility:visible;mso-wrap-style:square;mso-wrap-distance-left:12pt;mso-wrap-distance-top:12pt;mso-wrap-distance-right:12pt;mso-wrap-distance-bottom:12pt;mso-position-horizontal:absolute;mso-position-horizontal-relative:margin;mso-position-vertical:absolute;mso-position-vertical-relative:line;v-text-anchor:top" coordsize="21600,21600" wrapcoords="0 0 0 0 0 751144 144633 751144 144633 0 0 0 0 0 0 0" o:gfxdata="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" path="m,l21599,r,21600l,21600,,xe" fillcolor="#499bc9" stroked="f" strokeweight=".5pt">
+              <v:shape w14:anchorId="275B83FF" id="officeArt object" o:spid="_x0000_s1026" style="position:absolute;margin-left:283.1pt;margin-top:16.1pt;width:11.4pt;height:59.2pt;z-index:251675648;visibility:visible;mso-wrap-style:square;mso-wrap-distance-left:12pt;mso-wrap-distance-top:12pt;mso-wrap-distance-right:12pt;mso-wrap-distance-bottom:12pt;mso-position-horizontal:absolute;mso-position-horizontal-relative:margin;mso-position-vertical:absolute;mso-position-vertical-relative:line;v-text-anchor:top" coordsize="21600,21600" wrapcoords="0 0 0 0 0 751144 144633 751144 144633 0 0 0 0 0 0 0" o:gfxdata="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" path="m,l21599,r,21600l,21600,,xe" fillcolor="#499bc9" stroked="f" strokeweight=".5pt">
                 <v:stroke joinstyle="miter"/>
                 <v:shadow on="t" color="black" opacity=".5" origin=",.5" offset="0"/>
                 <v:path arrowok="t" o:extrusionok="f" o:connecttype="custom" o:connectlocs="72503,375879;72503,375879;72503,375879;72503,375879" o:connectangles="0,90,180,270"/>
@@ -4138,11 +3507,9 @@
                             <w:pPr>
                               <w:pStyle w:val="Corps"/>
                             </w:pPr>
-                            <w:proofErr w:type="gramStart"/>
                             <w:r>
                               <w:t>repaint()</w:t>
                             </w:r>
-                            <w:proofErr w:type="gramEnd"/>
                           </w:p>
                         </w:txbxContent>
                       </wps:txbx>
@@ -4158,7 +3525,7 @@
               </wp:anchor>
             </w:drawing>
           </mc:Choice>
-          <mc:Fallback xmlns:w15="http://schemas.microsoft.com/office/word/2012/wordml">
+          <mc:Fallback>
             <w:pict>
               <v:shape w14:anchorId="5297728E" id="_x0000_s1033" style="position:absolute;margin-left:361.8pt;margin-top:521.8pt;width:50.6pt;height:21.4pt;z-index:251684864;visibility:visible;mso-wrap-style:square;mso-wrap-distance-left:12pt;mso-wrap-distance-top:12pt;mso-wrap-distance-right:12pt;mso-wrap-distance-bottom:12pt;mso-position-horizontal:absolute;mso-position-horizontal-relative:page;mso-position-vertical:absolute;mso-position-vertical-relative:page;v-text-anchor:top" coordsize="21600,21600" o:spt="100" wrapcoords="0 0 0 0 0 271654 641936 271654 641936 0 0 0 0 0 0 0" o:gfxdata="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" adj="-11796480,,5400" path="m,l21600,r,21600l,21600,,xe" filled="f" stroked="f" strokeweight=".5pt">
                 <v:stroke joinstyle="miter"/>
@@ -4170,11 +3537,9 @@
                       <w:pPr>
                         <w:pStyle w:val="Corps"/>
                       </w:pPr>
-                      <w:proofErr w:type="gramStart"/>
                       <w:r>
                         <w:t>repaint()</w:t>
                       </w:r>
-                      <w:proofErr w:type="gramEnd"/>
                     </w:p>
                   </w:txbxContent>
                 </v:textbox>
@@ -4305,9 +3670,9 @@
               </wp:anchor>
             </w:drawing>
           </mc:Choice>
-          <mc:Fallback xmlns:w15="http://schemas.microsoft.com/office/word/2012/wordml">
+          <mc:Fallback>
             <w:pict>
-              <v:shape w14:anchorId="405CF72B" id="officeArt object" o:spid="_x0000_s1026" style="position:absolute;margin-left:280.6pt;margin-top:.9pt;width:11.4pt;height:59.15pt;z-index:251677696;visibility:visible;mso-wrap-style:square;mso-wrap-distance-left:12pt;mso-wrap-distance-top:12pt;mso-wrap-distance-right:12pt;mso-wrap-distance-bottom:12pt;mso-position-horizontal:absolute;mso-position-horizontal-relative:margin;mso-position-vertical:absolute;mso-position-vertical-relative:text;v-text-anchor:top" coordsize="21600,21600" wrapcoords="0 0 0 0 0 751135 144633 751135 144633 0 0 0 0 0 0 0" o:gfxdata="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" path="m,l21599,r,21600l,21600,,xe" fillcolor="#499bc9" stroked="f" strokeweight=".5pt">
+              <v:shape w14:anchorId="12917DD4" id="officeArt object" o:spid="_x0000_s1026" style="position:absolute;margin-left:280.6pt;margin-top:.9pt;width:11.4pt;height:59.15pt;z-index:251677696;visibility:visible;mso-wrap-style:square;mso-wrap-distance-left:12pt;mso-wrap-distance-top:12pt;mso-wrap-distance-right:12pt;mso-wrap-distance-bottom:12pt;mso-position-horizontal:absolute;mso-position-horizontal-relative:margin;mso-position-vertical:absolute;mso-position-vertical-relative:text;v-text-anchor:top" coordsize="21600,21600" wrapcoords="0 0 0 0 0 751135 144633 751135 144633 0 0 0 0 0 0 0" o:gfxdata="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" path="m,l21599,r,21600l,21600,,xe" fillcolor="#499bc9" stroked="f" strokeweight=".5pt">
                 <v:stroke joinstyle="miter"/>
                 <v:shadow on="t" color="black" opacity=".5" origin=",.5" offset="0"/>
                 <v:path arrowok="t" o:extrusionok="f" o:connecttype="custom" o:connectlocs="72390,375603;72390,375603;72390,375603;72390,375603" o:connectangles="0,90,180,270"/>
@@ -4357,20 +3722,7 @@
     <w:p/>
     <w:p>
       <w:r>
-        <w:t xml:space="preserve">Nous avons donc modifié la méthode </w:t>
-      </w:r>
-      <w:proofErr w:type="spellStart"/>
-      <w:proofErr w:type="gramStart"/>
-      <w:r>
-        <w:t>receiveHit</w:t>
-      </w:r>
-      <w:proofErr w:type="spellEnd"/>
-      <w:r>
-        <w:t>(</w:t>
-      </w:r>
-      <w:proofErr w:type="gramEnd"/>
-      <w:r>
-        <w:t xml:space="preserve">) en calculant des puissances proportionnelles à la santé du joueur frappé. </w:t>
+        <w:t xml:space="preserve">Nous avons donc modifié la méthode receiveHit() en calculant des puissances proportionnelles à la santé du joueur frappé. </w:t>
       </w:r>
     </w:p>
     <w:p>
@@ -4390,18 +3742,113 @@
         <w:rPr>
           <w:sz w:val="28"/>
         </w:rPr>
-        <w:lastRenderedPageBreak/>
         <w:t>REPARTITION DES TACHES</w:t>
       </w:r>
     </w:p>
     <w:p/>
     <w:p>
       <w:r>
+        <w:rPr>
+          <w:noProof/>
+          <w:lang w:eastAsia="fr-FR"/>
+        </w:rPr>
+        <w:drawing>
+          <wp:anchor distT="0" distB="0" distL="114300" distR="114300" simplePos="0" relativeHeight="251662336" behindDoc="1" locked="0" layoutInCell="1" allowOverlap="1" wp14:anchorId="46DE7CC9" wp14:editId="6066078E">
+            <wp:simplePos x="0" y="0"/>
+            <wp:positionH relativeFrom="column">
+              <wp:posOffset>-757555</wp:posOffset>
+            </wp:positionH>
+            <wp:positionV relativeFrom="paragraph">
+              <wp:posOffset>389890</wp:posOffset>
+            </wp:positionV>
+            <wp:extent cx="7305675" cy="2157095"/>
+            <wp:effectExtent l="0" t="0" r="9525" b="0"/>
+            <wp:wrapSquare wrapText="bothSides"/>
+            <wp:docPr id="21" name="Image 21" descr="C:\Users\MT3 Aurora\Desktop\ss (2014-01-21 at 02.50.06).png"/>
+            <wp:cNvGraphicFramePr>
+              <a:graphicFrameLocks xmlns:a="http://schemas.openxmlformats.org/drawingml/2006/main" noChangeAspect="1"/>
+            </wp:cNvGraphicFramePr>
+            <a:graphic xmlns:a="http://schemas.openxmlformats.org/drawingml/2006/main">
+              <a:graphicData uri="http://schemas.openxmlformats.org/drawingml/2006/picture">
+                <pic:pic xmlns:pic="http://schemas.openxmlformats.org/drawingml/2006/picture">
+                  <pic:nvPicPr>
+                    <pic:cNvPr id="0" name="Picture 3" descr="C:\Users\MT3 Aurora\Desktop\ss (2014-01-21 at 02.50.06).png"/>
+                    <pic:cNvPicPr>
+                      <a:picLocks noChangeAspect="1" noChangeArrowheads="1"/>
+                    </pic:cNvPicPr>
+                  </pic:nvPicPr>
+                  <pic:blipFill>
+                    <a:blip r:embed="rId17">
+                      <a:extLst>
+                        <a:ext uri="{28A0092B-C50C-407E-A947-70E740481C1C}">
+                          <a14:useLocalDpi xmlns:a14="http://schemas.microsoft.com/office/drawing/2010/main" val="0"/>
+                        </a:ext>
+                      </a:extLst>
+                    </a:blip>
+                    <a:srcRect/>
+                    <a:stretch>
+                      <a:fillRect/>
+                    </a:stretch>
+                  </pic:blipFill>
+                  <pic:spPr bwMode="auto">
+                    <a:xfrm>
+                      <a:off x="0" y="0"/>
+                      <a:ext cx="7305675" cy="2157095"/>
+                    </a:xfrm>
+                    <a:prstGeom prst="rect">
+                      <a:avLst/>
+                    </a:prstGeom>
+                    <a:noFill/>
+                    <a:ln>
+                      <a:noFill/>
+                    </a:ln>
+                  </pic:spPr>
+                </pic:pic>
+              </a:graphicData>
+            </a:graphic>
+            <wp14:sizeRelH relativeFrom="margin">
+              <wp14:pctWidth>0</wp14:pctWidth>
+            </wp14:sizeRelH>
+            <wp14:sizeRelV relativeFrom="margin">
+              <wp14:pctHeight>0</wp14:pctHeight>
+            </wp14:sizeRelV>
+          </wp:anchor>
+        </w:drawing>
+      </w:r>
+      <w:r>
+        <w:t>Voici un schéma des tâches à faire :</w:t>
+      </w:r>
+    </w:p>
+    <w:p/>
+    <w:p>
+      <w:r>
         <w:t>Pour les 2 prochaines, les différentes tâches seront réparties comme ceci :</w:t>
       </w:r>
     </w:p>
     <w:p/>
-    <w:p/>
+    <w:p>
+      <w:r>
+        <w:t xml:space="preserve">RAULOT Adrien &amp; CORNAT Jacques : </w:t>
+      </w:r>
+      <w:r>
+        <w:t xml:space="preserve">Sprites </w:t>
+      </w:r>
+      <w:r>
+        <w:t>perso + Sprites attaques basiques</w:t>
+      </w:r>
+    </w:p>
+    <w:p>
+      <w:r>
+        <w:t>BESSON Léonard : Ajout de limites au terrain</w:t>
+      </w:r>
+    </w:p>
+    <w:p>
+      <w:r>
+        <w:t>LUC Aymeric : Son minimal</w:t>
+      </w:r>
+      <w:bookmarkStart w:id="0" w:name="_GoBack"/>
+      <w:bookmarkEnd w:id="0"/>
+    </w:p>
     <w:sectPr>
       <w:headerReference w:type="default" r:id="rId18"/>
       <w:footerReference w:type="default" r:id="rId19"/>
@@ -4415,7 +3862,7 @@
 </file>
 
 <file path=word/endnotes.xml><?xml version="1.0" encoding="utf-8"?>
-<w:endnotes xmlns:wpc="http://schemas.microsoft.com/office/word/2010/wordprocessingCanvas" xmlns:mc="http://schemas.openxmlformats.org/markup-compatibility/2006" xmlns:o="urn:schemas-microsoft-com:office:office" xmlns:r="http://schemas.openxmlformats.org/officeDocument/2006/relationships" xmlns:m="http://schemas.openxmlformats.org/officeDocument/2006/math" xmlns:v="urn:schemas-microsoft-com:vml" xmlns:wp14="http://schemas.microsoft.com/office/word/2010/wordprocessingDrawing" xmlns:wp="http://schemas.openxmlformats.org/drawingml/2006/wordprocessingDrawing" xmlns:w10="urn:schemas-microsoft-com:office:word" xmlns:w="http://schemas.openxmlformats.org/wordprocessingml/2006/main" xmlns:w14="http://schemas.microsoft.com/office/word/2010/wordml" xmlns:wpg="http://schemas.microsoft.com/office/word/2010/wordprocessingGroup" xmlns:wpi="http://schemas.microsoft.com/office/word/2010/wordprocessingInk" xmlns:wne="http://schemas.microsoft.com/office/word/2006/wordml" xmlns:wps="http://schemas.microsoft.com/office/word/2010/wordprocessingShape" mc:Ignorable="w14 wp14">
+<w:endnotes xmlns:wpc="http://schemas.microsoft.com/office/word/2010/wordprocessingCanvas" xmlns:mc="http://schemas.openxmlformats.org/markup-compatibility/2006" xmlns:o="urn:schemas-microsoft-com:office:office" xmlns:r="http://schemas.openxmlformats.org/officeDocument/2006/relationships" xmlns:m="http://schemas.openxmlformats.org/officeDocument/2006/math" xmlns:v="urn:schemas-microsoft-com:vml" xmlns:wp14="http://schemas.microsoft.com/office/word/2010/wordprocessingDrawing" xmlns:wp="http://schemas.openxmlformats.org/drawingml/2006/wordprocessingDrawing" xmlns:w10="urn:schemas-microsoft-com:office:word" xmlns:w="http://schemas.openxmlformats.org/wordprocessingml/2006/main" xmlns:w14="http://schemas.microsoft.com/office/word/2010/wordml" xmlns:w15="http://schemas.microsoft.com/office/word/2012/wordml" xmlns:wpg="http://schemas.microsoft.com/office/word/2010/wordprocessingGroup" xmlns:wpi="http://schemas.microsoft.com/office/word/2010/wordprocessingInk" xmlns:wne="http://schemas.microsoft.com/office/word/2006/wordml" xmlns:wps="http://schemas.microsoft.com/office/word/2010/wordprocessingShape" mc:Ignorable="w14 w15 wp14">
   <w:endnote w:type="separator" w:id="-1">
     <w:p>
       <w:pPr>
@@ -4440,7 +3887,7 @@
 </file>
 
 <file path=word/footer1.xml><?xml version="1.0" encoding="utf-8"?>
-<w:ftr xmlns:wpc="http://schemas.microsoft.com/office/word/2010/wordprocessingCanvas" xmlns:mc="http://schemas.openxmlformats.org/markup-compatibility/2006" xmlns:o="urn:schemas-microsoft-com:office:office" xmlns:r="http://schemas.openxmlformats.org/officeDocument/2006/relationships" xmlns:m="http://schemas.openxmlformats.org/officeDocument/2006/math" xmlns:v="urn:schemas-microsoft-com:vml" xmlns:wp14="http://schemas.microsoft.com/office/word/2010/wordprocessingDrawing" xmlns:wp="http://schemas.openxmlformats.org/drawingml/2006/wordprocessingDrawing" xmlns:w10="urn:schemas-microsoft-com:office:word" xmlns:w="http://schemas.openxmlformats.org/wordprocessingml/2006/main" xmlns:w14="http://schemas.microsoft.com/office/word/2010/wordml" xmlns:wpg="http://schemas.microsoft.com/office/word/2010/wordprocessingGroup" xmlns:wpi="http://schemas.microsoft.com/office/word/2010/wordprocessingInk" xmlns:wne="http://schemas.microsoft.com/office/word/2006/wordml" xmlns:wps="http://schemas.microsoft.com/office/word/2010/wordprocessingShape" mc:Ignorable="w14 wp14">
+<w:ftr xmlns:wpc="http://schemas.microsoft.com/office/word/2010/wordprocessingCanvas" xmlns:mc="http://schemas.openxmlformats.org/markup-compatibility/2006" xmlns:o="urn:schemas-microsoft-com:office:office" xmlns:r="http://schemas.openxmlformats.org/officeDocument/2006/relationships" xmlns:m="http://schemas.openxmlformats.org/officeDocument/2006/math" xmlns:v="urn:schemas-microsoft-com:vml" xmlns:wp14="http://schemas.microsoft.com/office/word/2010/wordprocessingDrawing" xmlns:wp="http://schemas.openxmlformats.org/drawingml/2006/wordprocessingDrawing" xmlns:w10="urn:schemas-microsoft-com:office:word" xmlns:w="http://schemas.openxmlformats.org/wordprocessingml/2006/main" xmlns:w14="http://schemas.microsoft.com/office/word/2010/wordml" xmlns:w15="http://schemas.microsoft.com/office/word/2012/wordml" xmlns:wpg="http://schemas.microsoft.com/office/word/2010/wordprocessingGroup" xmlns:wpi="http://schemas.microsoft.com/office/word/2010/wordprocessingInk" xmlns:wne="http://schemas.microsoft.com/office/word/2006/wordml" xmlns:wps="http://schemas.microsoft.com/office/word/2010/wordprocessingShape" mc:Ignorable="w14 w15 wp14">
   <w:sdt>
     <w:sdtPr>
       <w:id w:val="1006014841"/>
@@ -4453,7 +3900,7 @@
     <w:sdtContent>
       <w:p>
         <w:pPr>
-          <w:pStyle w:val="Footer"/>
+          <w:pStyle w:val="Pieddepage"/>
           <w:jc w:val="center"/>
         </w:pPr>
         <w:r>
@@ -4469,7 +3916,7 @@
           <w:rPr>
             <w:noProof/>
           </w:rPr>
-          <w:t>10</w:t>
+          <w:t>9</w:t>
         </w:r>
         <w:r>
           <w:fldChar w:fldCharType="end"/>
@@ -4479,14 +3926,14 @@
   </w:sdt>
   <w:p>
     <w:pPr>
-      <w:pStyle w:val="Footer"/>
+      <w:pStyle w:val="Pieddepage"/>
     </w:pPr>
   </w:p>
 </w:ftr>
 </file>
 
 <file path=word/footnotes.xml><?xml version="1.0" encoding="utf-8"?>
-<w:footnotes xmlns:wpc="http://schemas.microsoft.com/office/word/2010/wordprocessingCanvas" xmlns:mc="http://schemas.openxmlformats.org/markup-compatibility/2006" xmlns:o="urn:schemas-microsoft-com:office:office" xmlns:r="http://schemas.openxmlformats.org/officeDocument/2006/relationships" xmlns:m="http://schemas.openxmlformats.org/officeDocument/2006/math" xmlns:v="urn:schemas-microsoft-com:vml" xmlns:wp14="http://schemas.microsoft.com/office/word/2010/wordprocessingDrawing" xmlns:wp="http://schemas.openxmlformats.org/drawingml/2006/wordprocessingDrawing" xmlns:w10="urn:schemas-microsoft-com:office:word" xmlns:w="http://schemas.openxmlformats.org/wordprocessingml/2006/main" xmlns:w14="http://schemas.microsoft.com/office/word/2010/wordml" xmlns:wpg="http://schemas.microsoft.com/office/word/2010/wordprocessingGroup" xmlns:wpi="http://schemas.microsoft.com/office/word/2010/wordprocessingInk" xmlns:wne="http://schemas.microsoft.com/office/word/2006/wordml" xmlns:wps="http://schemas.microsoft.com/office/word/2010/wordprocessingShape" mc:Ignorable="w14 wp14">
+<w:footnotes xmlns:wpc="http://schemas.microsoft.com/office/word/2010/wordprocessingCanvas" xmlns:mc="http://schemas.openxmlformats.org/markup-compatibility/2006" xmlns:o="urn:schemas-microsoft-com:office:office" xmlns:r="http://schemas.openxmlformats.org/officeDocument/2006/relationships" xmlns:m="http://schemas.openxmlformats.org/officeDocument/2006/math" xmlns:v="urn:schemas-microsoft-com:vml" xmlns:wp14="http://schemas.microsoft.com/office/word/2010/wordprocessingDrawing" xmlns:wp="http://schemas.openxmlformats.org/drawingml/2006/wordprocessingDrawing" xmlns:w10="urn:schemas-microsoft-com:office:word" xmlns:w="http://schemas.openxmlformats.org/wordprocessingml/2006/main" xmlns:w14="http://schemas.microsoft.com/office/word/2010/wordml" xmlns:w15="http://schemas.microsoft.com/office/word/2012/wordml" xmlns:wpg="http://schemas.microsoft.com/office/word/2010/wordprocessingGroup" xmlns:wpi="http://schemas.microsoft.com/office/word/2010/wordprocessingInk" xmlns:wne="http://schemas.microsoft.com/office/word/2006/wordml" xmlns:wps="http://schemas.microsoft.com/office/word/2010/wordprocessingShape" mc:Ignorable="w14 w15 wp14">
   <w:footnote w:type="separator" w:id="-1">
     <w:p>
       <w:pPr>
@@ -4511,10 +3958,10 @@
 </file>
 
 <file path=word/header1.xml><?xml version="1.0" encoding="utf-8"?>
-<w:hdr xmlns:wpc="http://schemas.microsoft.com/office/word/2010/wordprocessingCanvas" xmlns:mc="http://schemas.openxmlformats.org/markup-compatibility/2006" xmlns:o="urn:schemas-microsoft-com:office:office" xmlns:r="http://schemas.openxmlformats.org/officeDocument/2006/relationships" xmlns:m="http://schemas.openxmlformats.org/officeDocument/2006/math" xmlns:v="urn:schemas-microsoft-com:vml" xmlns:wp14="http://schemas.microsoft.com/office/word/2010/wordprocessingDrawing" xmlns:wp="http://schemas.openxmlformats.org/drawingml/2006/wordprocessingDrawing" xmlns:w10="urn:schemas-microsoft-com:office:word" xmlns:w="http://schemas.openxmlformats.org/wordprocessingml/2006/main" xmlns:w14="http://schemas.microsoft.com/office/word/2010/wordml" xmlns:wpg="http://schemas.microsoft.com/office/word/2010/wordprocessingGroup" xmlns:wpi="http://schemas.microsoft.com/office/word/2010/wordprocessingInk" xmlns:wne="http://schemas.microsoft.com/office/word/2006/wordml" xmlns:wps="http://schemas.microsoft.com/office/word/2010/wordprocessingShape" mc:Ignorable="w14 wp14">
+<w:hdr xmlns:wpc="http://schemas.microsoft.com/office/word/2010/wordprocessingCanvas" xmlns:mc="http://schemas.openxmlformats.org/markup-compatibility/2006" xmlns:o="urn:schemas-microsoft-com:office:office" xmlns:r="http://schemas.openxmlformats.org/officeDocument/2006/relationships" xmlns:m="http://schemas.openxmlformats.org/officeDocument/2006/math" xmlns:v="urn:schemas-microsoft-com:vml" xmlns:wp14="http://schemas.microsoft.com/office/word/2010/wordprocessingDrawing" xmlns:wp="http://schemas.openxmlformats.org/drawingml/2006/wordprocessingDrawing" xmlns:w10="urn:schemas-microsoft-com:office:word" xmlns:w="http://schemas.openxmlformats.org/wordprocessingml/2006/main" xmlns:w14="http://schemas.microsoft.com/office/word/2010/wordml" xmlns:w15="http://schemas.microsoft.com/office/word/2012/wordml" xmlns:wpg="http://schemas.microsoft.com/office/word/2010/wordprocessingGroup" xmlns:wpi="http://schemas.microsoft.com/office/word/2010/wordprocessingInk" xmlns:wne="http://schemas.microsoft.com/office/word/2006/wordml" xmlns:wps="http://schemas.microsoft.com/office/word/2010/wordprocessingShape" mc:Ignorable="w14 w15 wp14">
   <w:p>
     <w:pPr>
-      <w:pStyle w:val="Header"/>
+      <w:pStyle w:val="En-tte"/>
     </w:pPr>
     <w:r>
       <w:t xml:space="preserve">BESSON Léonard  </w:t>
@@ -4528,7 +3975,7 @@
   </w:p>
   <w:p>
     <w:pPr>
-      <w:pStyle w:val="Header"/>
+      <w:pStyle w:val="En-tte"/>
     </w:pPr>
     <w:r>
       <w:t>CORNAT Jacques</w:t>
@@ -4557,7 +4004,7 @@
   </w:p>
   <w:p>
     <w:pPr>
-      <w:pStyle w:val="Header"/>
+      <w:pStyle w:val="En-tte"/>
     </w:pPr>
     <w:r>
       <w:t>LUC Aymeric</w:t>
@@ -4565,7 +4012,7 @@
   </w:p>
   <w:p>
     <w:pPr>
-      <w:pStyle w:val="Header"/>
+      <w:pStyle w:val="En-tte"/>
     </w:pPr>
     <w:r>
       <w:t>RAULOT Adrien</w:t>
@@ -4575,7 +4022,7 @@
 </file>
 
 <file path=word/numbering.xml><?xml version="1.0" encoding="utf-8"?>
-<w:numbering xmlns:wpc="http://schemas.microsoft.com/office/word/2010/wordprocessingCanvas" xmlns:mc="http://schemas.openxmlformats.org/markup-compatibility/2006" xmlns:o="urn:schemas-microsoft-com:office:office" xmlns:r="http://schemas.openxmlformats.org/officeDocument/2006/relationships" xmlns:m="http://schemas.openxmlformats.org/officeDocument/2006/math" xmlns:v="urn:schemas-microsoft-com:vml" xmlns:wp14="http://schemas.microsoft.com/office/word/2010/wordprocessingDrawing" xmlns:wp="http://schemas.openxmlformats.org/drawingml/2006/wordprocessingDrawing" xmlns:w10="urn:schemas-microsoft-com:office:word" xmlns:w="http://schemas.openxmlformats.org/wordprocessingml/2006/main" xmlns:w14="http://schemas.microsoft.com/office/word/2010/wordml" xmlns:wpg="http://schemas.microsoft.com/office/word/2010/wordprocessingGroup" xmlns:wpi="http://schemas.microsoft.com/office/word/2010/wordprocessingInk" xmlns:wne="http://schemas.microsoft.com/office/word/2006/wordml" xmlns:wps="http://schemas.microsoft.com/office/word/2010/wordprocessingShape" mc:Ignorable="w14 wp14">
+<w:numbering xmlns:wpc="http://schemas.microsoft.com/office/word/2010/wordprocessingCanvas" xmlns:mc="http://schemas.openxmlformats.org/markup-compatibility/2006" xmlns:o="urn:schemas-microsoft-com:office:office" xmlns:r="http://schemas.openxmlformats.org/officeDocument/2006/relationships" xmlns:m="http://schemas.openxmlformats.org/officeDocument/2006/math" xmlns:v="urn:schemas-microsoft-com:vml" xmlns:wp14="http://schemas.microsoft.com/office/word/2010/wordprocessingDrawing" xmlns:wp="http://schemas.openxmlformats.org/drawingml/2006/wordprocessingDrawing" xmlns:w10="urn:schemas-microsoft-com:office:word" xmlns:w="http://schemas.openxmlformats.org/wordprocessingml/2006/main" xmlns:w14="http://schemas.microsoft.com/office/word/2010/wordml" xmlns:w15="http://schemas.microsoft.com/office/word/2012/wordml" xmlns:wpg="http://schemas.microsoft.com/office/word/2010/wordprocessingGroup" xmlns:wpi="http://schemas.microsoft.com/office/word/2010/wordprocessingInk" xmlns:wne="http://schemas.microsoft.com/office/word/2006/wordml" xmlns:wps="http://schemas.microsoft.com/office/word/2010/wordprocessingShape" mc:Ignorable="w14 w15 wp14">
   <w:abstractNum w:abstractNumId="0">
     <w:nsid w:val="22E9106F"/>
     <w:multiLevelType w:val="hybridMultilevel"/>
@@ -5159,7 +4606,7 @@
 </file>
 
 <file path=word/styles.xml><?xml version="1.0" encoding="utf-8"?>
-<w:styles xmlns:mc="http://schemas.openxmlformats.org/markup-compatibility/2006" xmlns:r="http://schemas.openxmlformats.org/officeDocument/2006/relationships" xmlns:w="http://schemas.openxmlformats.org/wordprocessingml/2006/main" xmlns:w14="http://schemas.microsoft.com/office/word/2010/wordml" mc:Ignorable="w14">
+<w:styles xmlns:mc="http://schemas.openxmlformats.org/markup-compatibility/2006" xmlns:r="http://schemas.openxmlformats.org/officeDocument/2006/relationships" xmlns:w="http://schemas.openxmlformats.org/wordprocessingml/2006/main" xmlns:w14="http://schemas.microsoft.com/office/word/2010/wordml" xmlns:w15="http://schemas.microsoft.com/office/word/2012/wordml" mc:Ignorable="w14 w15">
   <w:docDefaults>
     <w:rPrDefault>
       <w:rPr>
@@ -5175,156 +4622,390 @@
       </w:pPr>
     </w:pPrDefault>
   </w:docDefaults>
-  <w:latentStyles w:defLockedState="0" w:defUIPriority="99" w:defSemiHidden="1" w:defUnhideWhenUsed="1" w:defQFormat="0" w:count="267">
-    <w:lsdException w:name="Normal" w:semiHidden="0" w:uiPriority="0" w:unhideWhenUsed="0" w:qFormat="1"/>
-    <w:lsdException w:name="heading 1" w:semiHidden="0" w:uiPriority="9" w:unhideWhenUsed="0" w:qFormat="1"/>
-    <w:lsdException w:name="heading 2" w:uiPriority="9" w:qFormat="1"/>
-    <w:lsdException w:name="heading 3" w:uiPriority="9" w:qFormat="1"/>
-    <w:lsdException w:name="heading 4" w:uiPriority="9" w:qFormat="1"/>
-    <w:lsdException w:name="heading 5" w:uiPriority="9" w:qFormat="1"/>
-    <w:lsdException w:name="heading 6" w:uiPriority="9" w:qFormat="1"/>
-    <w:lsdException w:name="heading 7" w:uiPriority="9" w:qFormat="1"/>
-    <w:lsdException w:name="heading 8" w:uiPriority="9" w:qFormat="1"/>
-    <w:lsdException w:name="heading 9" w:uiPriority="9" w:qFormat="1"/>
-    <w:lsdException w:name="toc 1" w:uiPriority="39"/>
-    <w:lsdException w:name="toc 2" w:uiPriority="39"/>
-    <w:lsdException w:name="toc 3" w:uiPriority="39"/>
-    <w:lsdException w:name="toc 4" w:uiPriority="39"/>
-    <w:lsdException w:name="toc 5" w:uiPriority="39"/>
-    <w:lsdException w:name="toc 6" w:uiPriority="39"/>
-    <w:lsdException w:name="toc 7" w:uiPriority="39"/>
-    <w:lsdException w:name="toc 8" w:uiPriority="39"/>
-    <w:lsdException w:name="toc 9" w:uiPriority="39"/>
-    <w:lsdException w:name="caption" w:uiPriority="35" w:qFormat="1"/>
-    <w:lsdException w:name="Title" w:semiHidden="0" w:uiPriority="10" w:unhideWhenUsed="0" w:qFormat="1"/>
-    <w:lsdException w:name="Default Paragraph Font" w:uiPriority="1"/>
-    <w:lsdException w:name="Subtitle" w:semiHidden="0" w:uiPriority="11" w:unhideWhenUsed="0" w:qFormat="1"/>
-    <w:lsdException w:name="Strong" w:semiHidden="0" w:uiPriority="22" w:unhideWhenUsed="0" w:qFormat="1"/>
-    <w:lsdException w:name="Emphasis" w:semiHidden="0" w:uiPriority="20" w:unhideWhenUsed="0" w:qFormat="1"/>
-    <w:lsdException w:name="Table Grid" w:semiHidden="0" w:uiPriority="39" w:unhideWhenUsed="0"/>
-    <w:lsdException w:name="Placeholder Text" w:unhideWhenUsed="0"/>
-    <w:lsdException w:name="No Spacing" w:semiHidden="0" w:uiPriority="1" w:unhideWhenUsed="0" w:qFormat="1"/>
-    <w:lsdException w:name="Light Shading" w:semiHidden="0" w:uiPriority="60" w:unhideWhenUsed="0"/>
-    <w:lsdException w:name="Light List" w:semiHidden="0" w:uiPriority="61" w:unhideWhenUsed="0"/>
-    <w:lsdException w:name="Light Grid" w:semiHidden="0" w:uiPriority="62" w:unhideWhenUsed="0"/>
-    <w:lsdException w:name="Medium Shading 1" w:semiHidden="0" w:uiPriority="63" w:unhideWhenUsed="0"/>
-    <w:lsdException w:name="Medium Shading 2" w:semiHidden="0" w:uiPriority="64" w:unhideWhenUsed="0"/>
-    <w:lsdException w:name="Medium List 1" w:semiHidden="0" w:uiPriority="65" w:unhideWhenUsed="0"/>
-    <w:lsdException w:name="Medium List 2" w:semiHidden="0" w:uiPriority="66" w:unhideWhenUsed="0"/>
-    <w:lsdException w:name="Medium Grid 1" w:semiHidden="0" w:uiPriority="67" w:unhideWhenUsed="0"/>
-    <w:lsdException w:name="Medium Grid 2" w:semiHidden="0" w:uiPriority="68" w:unhideWhenUsed="0"/>
-    <w:lsdException w:name="Medium Grid 3" w:semiHidden="0" w:uiPriority="69" w:unhideWhenUsed="0"/>
-    <w:lsdException w:name="Dark List" w:semiHidden="0" w:uiPriority="70" w:unhideWhenUsed="0"/>
-    <w:lsdException w:name="Colorful Shading" w:semiHidden="0" w:uiPriority="71" w:unhideWhenUsed="0"/>
-    <w:lsdException w:name="Colorful List" w:semiHidden="0" w:uiPriority="72" w:unhideWhenUsed="0"/>
-    <w:lsdException w:name="Colorful Grid" w:semiHidden="0" w:uiPriority="73" w:unhideWhenUsed="0"/>
-    <w:lsdException w:name="Light Shading Accent 1" w:semiHidden="0" w:uiPriority="60" w:unhideWhenUsed="0"/>
-    <w:lsdException w:name="Light List Accent 1" w:semiHidden="0" w:uiPriority="61" w:unhideWhenUsed="0"/>
-    <w:lsdException w:name="Light Grid Accent 1" w:semiHidden="0" w:uiPriority="62" w:unhideWhenUsed="0"/>
-    <w:lsdException w:name="Medium Shading 1 Accent 1" w:semiHidden="0" w:uiPriority="63" w:unhideWhenUsed="0"/>
-    <w:lsdException w:name="Medium Shading 2 Accent 1" w:semiHidden="0" w:uiPriority="64" w:unhideWhenUsed="0"/>
-    <w:lsdException w:name="Medium List 1 Accent 1" w:semiHidden="0" w:uiPriority="65" w:unhideWhenUsed="0"/>
-    <w:lsdException w:name="Revision" w:unhideWhenUsed="0"/>
-    <w:lsdException w:name="List Paragraph" w:semiHidden="0" w:uiPriority="34" w:unhideWhenUsed="0" w:qFormat="1"/>
-    <w:lsdException w:name="Quote" w:semiHidden="0" w:uiPriority="29" w:unhideWhenUsed="0" w:qFormat="1"/>
-    <w:lsdException w:name="Intense Quote" w:semiHidden="0" w:uiPriority="30" w:unhideWhenUsed="0" w:qFormat="1"/>
-    <w:lsdException w:name="Medium List 2 Accent 1" w:semiHidden="0" w:uiPriority="66" w:unhideWhenUsed="0"/>
-    <w:lsdException w:name="Medium Grid 1 Accent 1" w:semiHidden="0" w:uiPriority="67" w:unhideWhenUsed="0"/>
-    <w:lsdException w:name="Medium Grid 2 Accent 1" w:semiHidden="0" w:uiPriority="68" w:unhideWhenUsed="0"/>
-    <w:lsdException w:name="Medium Grid 3 Accent 1" w:semiHidden="0" w:uiPriority="69" w:unhideWhenUsed="0"/>
-    <w:lsdException w:name="Dark List Accent 1" w:semiHidden="0" w:uiPriority="70" w:unhideWhenUsed="0"/>
-    <w:lsdException w:name="Colorful Shading Accent 1" w:semiHidden="0" w:uiPriority="71" w:unhideWhenUsed="0"/>
-    <w:lsdException w:name="Colorful List Accent 1" w:semiHidden="0" w:uiPriority="72" w:unhideWhenUsed="0"/>
-    <w:lsdException w:name="Colorful Grid Accent 1" w:semiHidden="0" w:uiPriority="73" w:unhideWhenUsed="0"/>
-    <w:lsdException w:name="Light Shading Accent 2" w:semiHidden="0" w:uiPriority="60" w:unhideWhenUsed="0"/>
-    <w:lsdException w:name="Light List Accent 2" w:semiHidden="0" w:uiPriority="61" w:unhideWhenUsed="0"/>
-    <w:lsdException w:name="Light Grid Accent 2" w:semiHidden="0" w:uiPriority="62" w:unhideWhenUsed="0"/>
-    <w:lsdException w:name="Medium Shading 1 Accent 2" w:semiHidden="0" w:uiPriority="63" w:unhideWhenUsed="0"/>
-    <w:lsdException w:name="Medium Shading 2 Accent 2" w:semiHidden="0" w:uiPriority="64" w:unhideWhenUsed="0"/>
-    <w:lsdException w:name="Medium List 1 Accent 2" w:semiHidden="0" w:uiPriority="65" w:unhideWhenUsed="0"/>
-    <w:lsdException w:name="Medium List 2 Accent 2" w:semiHidden="0" w:uiPriority="66" w:unhideWhenUsed="0"/>
-    <w:lsdException w:name="Medium Grid 1 Accent 2" w:semiHidden="0" w:uiPriority="67" w:unhideWhenUsed="0"/>
-    <w:lsdException w:name="Medium Grid 2 Accent 2" w:semiHidden="0" w:uiPriority="68" w:unhideWhenUsed="0"/>
-    <w:lsdException w:name="Medium Grid 3 Accent 2" w:semiHidden="0" w:uiPriority="69" w:unhideWhenUsed="0"/>
-    <w:lsdException w:name="Dark List Accent 2" w:semiHidden="0" w:uiPriority="70" w:unhideWhenUsed="0"/>
-    <w:lsdException w:name="Colorful Shading Accent 2" w:semiHidden="0" w:uiPriority="71" w:unhideWhenUsed="0"/>
-    <w:lsdException w:name="Colorful List Accent 2" w:semiHidden="0" w:uiPriority="72" w:unhideWhenUsed="0"/>
-    <w:lsdException w:name="Colorful Grid Accent 2" w:semiHidden="0" w:uiPriority="73" w:unhideWhenUsed="0"/>
-    <w:lsdException w:name="Light Shading Accent 3" w:semiHidden="0" w:uiPriority="60" w:unhideWhenUsed="0"/>
-    <w:lsdException w:name="Light List Accent 3" w:semiHidden="0" w:uiPriority="61" w:unhideWhenUsed="0"/>
-    <w:lsdException w:name="Light Grid Accent 3" w:semiHidden="0" w:uiPriority="62" w:unhideWhenUsed="0"/>
-    <w:lsdException w:name="Medium Shading 1 Accent 3" w:semiHidden="0" w:uiPriority="63" w:unhideWhenUsed="0"/>
-    <w:lsdException w:name="Medium Shading 2 Accent 3" w:semiHidden="0" w:uiPriority="64" w:unhideWhenUsed="0"/>
-    <w:lsdException w:name="Medium List 1 Accent 3" w:semiHidden="0" w:uiPriority="65" w:unhideWhenUsed="0"/>
-    <w:lsdException w:name="Medium List 2 Accent 3" w:semiHidden="0" w:uiPriority="66" w:unhideWhenUsed="0"/>
-    <w:lsdException w:name="Medium Grid 1 Accent 3" w:semiHidden="0" w:uiPriority="67" w:unhideWhenUsed="0"/>
-    <w:lsdException w:name="Medium Grid 2 Accent 3" w:semiHidden="0" w:uiPriority="68" w:unhideWhenUsed="0"/>
-    <w:lsdException w:name="Medium Grid 3 Accent 3" w:semiHidden="0" w:uiPriority="69" w:unhideWhenUsed="0"/>
-    <w:lsdException w:name="Dark List Accent 3" w:semiHidden="0" w:uiPriority="70" w:unhideWhenUsed="0"/>
-    <w:lsdException w:name="Colorful Shading Accent 3" w:semiHidden="0" w:uiPriority="71" w:unhideWhenUsed="0"/>
-    <w:lsdException w:name="Colorful List Accent 3" w:semiHidden="0" w:uiPriority="72" w:unhideWhenUsed="0"/>
-    <w:lsdException w:name="Colorful Grid Accent 3" w:semiHidden="0" w:uiPriority="73" w:unhideWhenUsed="0"/>
-    <w:lsdException w:name="Light Shading Accent 4" w:semiHidden="0" w:uiPriority="60" w:unhideWhenUsed="0"/>
-    <w:lsdException w:name="Light List Accent 4" w:semiHidden="0" w:uiPriority="61" w:unhideWhenUsed="0"/>
-    <w:lsdException w:name="Light Grid Accent 4" w:semiHidden="0" w:uiPriority="62" w:unhideWhenUsed="0"/>
-    <w:lsdException w:name="Medium Shading 1 Accent 4" w:semiHidden="0" w:uiPriority="63" w:unhideWhenUsed="0"/>
-    <w:lsdException w:name="Medium Shading 2 Accent 4" w:semiHidden="0" w:uiPriority="64" w:unhideWhenUsed="0"/>
-    <w:lsdException w:name="Medium List 1 Accent 4" w:semiHidden="0" w:uiPriority="65" w:unhideWhenUsed="0"/>
-    <w:lsdException w:name="Medium List 2 Accent 4" w:semiHidden="0" w:uiPriority="66" w:unhideWhenUsed="0"/>
-    <w:lsdException w:name="Medium Grid 1 Accent 4" w:semiHidden="0" w:uiPriority="67" w:unhideWhenUsed="0"/>
-    <w:lsdException w:name="Medium Grid 2 Accent 4" w:semiHidden="0" w:uiPriority="68" w:unhideWhenUsed="0"/>
-    <w:lsdException w:name="Medium Grid 3 Accent 4" w:semiHidden="0" w:uiPriority="69" w:unhideWhenUsed="0"/>
-    <w:lsdException w:name="Dark List Accent 4" w:semiHidden="0" w:uiPriority="70" w:unhideWhenUsed="0"/>
-    <w:lsdException w:name="Colorful Shading Accent 4" w:semiHidden="0" w:uiPriority="71" w:unhideWhenUsed="0"/>
-    <w:lsdException w:name="Colorful List Accent 4" w:semiHidden="0" w:uiPriority="72" w:unhideWhenUsed="0"/>
-    <w:lsdException w:name="Colorful Grid Accent 4" w:semiHidden="0" w:uiPriority="73" w:unhideWhenUsed="0"/>
-    <w:lsdException w:name="Light Shading Accent 5" w:semiHidden="0" w:uiPriority="60" w:unhideWhenUsed="0"/>
-    <w:lsdException w:name="Light List Accent 5" w:semiHidden="0" w:uiPriority="61" w:unhideWhenUsed="0"/>
-    <w:lsdException w:name="Light Grid Accent 5" w:semiHidden="0" w:uiPriority="62" w:unhideWhenUsed="0"/>
-    <w:lsdException w:name="Medium Shading 1 Accent 5" w:semiHidden="0" w:uiPriority="63" w:unhideWhenUsed="0"/>
-    <w:lsdException w:name="Medium Shading 2 Accent 5" w:semiHidden="0" w:uiPriority="64" w:unhideWhenUsed="0"/>
-    <w:lsdException w:name="Medium List 1 Accent 5" w:semiHidden="0" w:uiPriority="65" w:unhideWhenUsed="0"/>
-    <w:lsdException w:name="Medium List 2 Accent 5" w:semiHidden="0" w:uiPriority="66" w:unhideWhenUsed="0"/>
-    <w:lsdException w:name="Medium Grid 1 Accent 5" w:semiHidden="0" w:uiPriority="67" w:unhideWhenUsed="0"/>
-    <w:lsdException w:name="Medium Grid 2 Accent 5" w:semiHidden="0" w:uiPriority="68" w:unhideWhenUsed="0"/>
-    <w:lsdException w:name="Medium Grid 3 Accent 5" w:semiHidden="0" w:uiPriority="69" w:unhideWhenUsed="0"/>
-    <w:lsdException w:name="Dark List Accent 5" w:semiHidden="0" w:uiPriority="70" w:unhideWhenUsed="0"/>
-    <w:lsdException w:name="Colorful Shading Accent 5" w:semiHidden="0" w:uiPriority="71" w:unhideWhenUsed="0"/>
-    <w:lsdException w:name="Colorful List Accent 5" w:semiHidden="0" w:uiPriority="72" w:unhideWhenUsed="0"/>
-    <w:lsdException w:name="Colorful Grid Accent 5" w:semiHidden="0" w:uiPriority="73" w:unhideWhenUsed="0"/>
-    <w:lsdException w:name="Light Shading Accent 6" w:semiHidden="0" w:uiPriority="60" w:unhideWhenUsed="0"/>
-    <w:lsdException w:name="Light List Accent 6" w:semiHidden="0" w:uiPriority="61" w:unhideWhenUsed="0"/>
-    <w:lsdException w:name="Light Grid Accent 6" w:semiHidden="0" w:uiPriority="62" w:unhideWhenUsed="0"/>
-    <w:lsdException w:name="Medium Shading 1 Accent 6" w:semiHidden="0" w:uiPriority="63" w:unhideWhenUsed="0"/>
-    <w:lsdException w:name="Medium Shading 2 Accent 6" w:semiHidden="0" w:uiPriority="64" w:unhideWhenUsed="0"/>
-    <w:lsdException w:name="Medium List 1 Accent 6" w:semiHidden="0" w:uiPriority="65" w:unhideWhenUsed="0"/>
-    <w:lsdException w:name="Medium List 2 Accent 6" w:semiHidden="0" w:uiPriority="66" w:unhideWhenUsed="0"/>
-    <w:lsdException w:name="Medium Grid 1 Accent 6" w:semiHidden="0" w:uiPriority="67" w:unhideWhenUsed="0"/>
-    <w:lsdException w:name="Medium Grid 2 Accent 6" w:semiHidden="0" w:uiPriority="68" w:unhideWhenUsed="0"/>
-    <w:lsdException w:name="Medium Grid 3 Accent 6" w:semiHidden="0" w:uiPriority="69" w:unhideWhenUsed="0"/>
-    <w:lsdException w:name="Dark List Accent 6" w:semiHidden="0" w:uiPriority="70" w:unhideWhenUsed="0"/>
-    <w:lsdException w:name="Colorful Shading Accent 6" w:semiHidden="0" w:uiPriority="71" w:unhideWhenUsed="0"/>
-    <w:lsdException w:name="Colorful List Accent 6" w:semiHidden="0" w:uiPriority="72" w:unhideWhenUsed="0"/>
-    <w:lsdException w:name="Colorful Grid Accent 6" w:semiHidden="0" w:uiPriority="73" w:unhideWhenUsed="0"/>
-    <w:lsdException w:name="Subtle Emphasis" w:semiHidden="0" w:uiPriority="19" w:unhideWhenUsed="0" w:qFormat="1"/>
-    <w:lsdException w:name="Intense Emphasis" w:semiHidden="0" w:uiPriority="21" w:unhideWhenUsed="0" w:qFormat="1"/>
-    <w:lsdException w:name="Subtle Reference" w:semiHidden="0" w:uiPriority="31" w:unhideWhenUsed="0" w:qFormat="1"/>
-    <w:lsdException w:name="Intense Reference" w:semiHidden="0" w:uiPriority="32" w:unhideWhenUsed="0" w:qFormat="1"/>
-    <w:lsdException w:name="Book Title" w:semiHidden="0" w:uiPriority="33" w:unhideWhenUsed="0" w:qFormat="1"/>
-    <w:lsdException w:name="Bibliography" w:uiPriority="37"/>
-    <w:lsdException w:name="TOC Heading" w:uiPriority="39" w:qFormat="1"/>
+  <w:latentStyles w:defLockedState="0" w:defUIPriority="99" w:defSemiHidden="0" w:defUnhideWhenUsed="0" w:defQFormat="0" w:count="371">
+    <w:lsdException w:name="Normal" w:uiPriority="0" w:qFormat="1"/>
+    <w:lsdException w:name="heading 1" w:uiPriority="9" w:qFormat="1"/>
+    <w:lsdException w:name="heading 2" w:semiHidden="1" w:uiPriority="9" w:unhideWhenUsed="1" w:qFormat="1"/>
+    <w:lsdException w:name="heading 3" w:semiHidden="1" w:uiPriority="9" w:unhideWhenUsed="1" w:qFormat="1"/>
+    <w:lsdException w:name="heading 4" w:semiHidden="1" w:uiPriority="9" w:unhideWhenUsed="1" w:qFormat="1"/>
+    <w:lsdException w:name="heading 5" w:semiHidden="1" w:uiPriority="9" w:unhideWhenUsed="1" w:qFormat="1"/>
+    <w:lsdException w:name="heading 6" w:semiHidden="1" w:uiPriority="9" w:unhideWhenUsed="1" w:qFormat="1"/>
+    <w:lsdException w:name="heading 7" w:semiHidden="1" w:uiPriority="9" w:unhideWhenUsed="1" w:qFormat="1"/>
+    <w:lsdException w:name="heading 8" w:semiHidden="1" w:uiPriority="9" w:unhideWhenUsed="1" w:qFormat="1"/>
+    <w:lsdException w:name="heading 9" w:semiHidden="1" w:uiPriority="9" w:unhideWhenUsed="1" w:qFormat="1"/>
+    <w:lsdException w:name="index 1" w:semiHidden="1" w:unhideWhenUsed="1"/>
+    <w:lsdException w:name="index 2" w:semiHidden="1" w:unhideWhenUsed="1"/>
+    <w:lsdException w:name="index 3" w:semiHidden="1" w:unhideWhenUsed="1"/>
+    <w:lsdException w:name="index 4" w:semiHidden="1" w:unhideWhenUsed="1"/>
+    <w:lsdException w:name="index 5" w:semiHidden="1" w:unhideWhenUsed="1"/>
+    <w:lsdException w:name="index 6" w:semiHidden="1" w:unhideWhenUsed="1"/>
+    <w:lsdException w:name="index 7" w:semiHidden="1" w:unhideWhenUsed="1"/>
+    <w:lsdException w:name="index 8" w:semiHidden="1" w:unhideWhenUsed="1"/>
+    <w:lsdException w:name="index 9" w:semiHidden="1" w:unhideWhenUsed="1"/>
+    <w:lsdException w:name="toc 1" w:semiHidden="1" w:uiPriority="39" w:unhideWhenUsed="1"/>
+    <w:lsdException w:name="toc 2" w:semiHidden="1" w:uiPriority="39" w:unhideWhenUsed="1"/>
+    <w:lsdException w:name="toc 3" w:semiHidden="1" w:uiPriority="39" w:unhideWhenUsed="1"/>
+    <w:lsdException w:name="toc 4" w:semiHidden="1" w:uiPriority="39" w:unhideWhenUsed="1"/>
+    <w:lsdException w:name="toc 5" w:semiHidden="1" w:uiPriority="39" w:unhideWhenUsed="1"/>
+    <w:lsdException w:name="toc 6" w:semiHidden="1" w:uiPriority="39" w:unhideWhenUsed="1"/>
+    <w:lsdException w:name="toc 7" w:semiHidden="1" w:uiPriority="39" w:unhideWhenUsed="1"/>
+    <w:lsdException w:name="toc 8" w:semiHidden="1" w:uiPriority="39" w:unhideWhenUsed="1"/>
+    <w:lsdException w:name="toc 9" w:semiHidden="1" w:uiPriority="39" w:unhideWhenUsed="1"/>
+    <w:lsdException w:name="Normal Indent" w:semiHidden="1" w:unhideWhenUsed="1"/>
+    <w:lsdException w:name="footnote text" w:semiHidden="1" w:unhideWhenUsed="1"/>
+    <w:lsdException w:name="annotation text" w:semiHidden="1" w:unhideWhenUsed="1"/>
+    <w:lsdException w:name="header" w:semiHidden="1" w:unhideWhenUsed="1"/>
+    <w:lsdException w:name="footer" w:semiHidden="1" w:unhideWhenUsed="1"/>
+    <w:lsdException w:name="index heading" w:semiHidden="1" w:unhideWhenUsed="1"/>
+    <w:lsdException w:name="caption" w:semiHidden="1" w:uiPriority="35" w:unhideWhenUsed="1" w:qFormat="1"/>
+    <w:lsdException w:name="table of figures" w:semiHidden="1" w:unhideWhenUsed="1"/>
+    <w:lsdException w:name="envelope address" w:semiHidden="1" w:unhideWhenUsed="1"/>
+    <w:lsdException w:name="envelope return" w:semiHidden="1" w:unhideWhenUsed="1"/>
+    <w:lsdException w:name="footnote reference" w:semiHidden="1" w:unhideWhenUsed="1"/>
+    <w:lsdException w:name="annotation reference" w:semiHidden="1" w:unhideWhenUsed="1"/>
+    <w:lsdException w:name="line number" w:semiHidden="1" w:unhideWhenUsed="1"/>
+    <w:lsdException w:name="page number" w:semiHidden="1" w:unhideWhenUsed="1"/>
+    <w:lsdException w:name="endnote reference" w:semiHidden="1" w:unhideWhenUsed="1"/>
+    <w:lsdException w:name="endnote text" w:semiHidden="1" w:unhideWhenUsed="1"/>
+    <w:lsdException w:name="table of authorities" w:semiHidden="1" w:unhideWhenUsed="1"/>
+    <w:lsdException w:name="macro" w:semiHidden="1" w:unhideWhenUsed="1"/>
+    <w:lsdException w:name="toa heading" w:semiHidden="1" w:unhideWhenUsed="1"/>
+    <w:lsdException w:name="List" w:semiHidden="1" w:unhideWhenUsed="1"/>
+    <w:lsdException w:name="List Bullet" w:semiHidden="1" w:unhideWhenUsed="1"/>
+    <w:lsdException w:name="List Number" w:semiHidden="1" w:unhideWhenUsed="1"/>
+    <w:lsdException w:name="List 2" w:semiHidden="1" w:unhideWhenUsed="1"/>
+    <w:lsdException w:name="List 3" w:semiHidden="1" w:unhideWhenUsed="1"/>
+    <w:lsdException w:name="List 4" w:semiHidden="1" w:unhideWhenUsed="1"/>
+    <w:lsdException w:name="List 5" w:semiHidden="1" w:unhideWhenUsed="1"/>
+    <w:lsdException w:name="List Bullet 2" w:semiHidden="1" w:unhideWhenUsed="1"/>
+    <w:lsdException w:name="List Bullet 3" w:semiHidden="1" w:unhideWhenUsed="1"/>
+    <w:lsdException w:name="List Bullet 4" w:semiHidden="1" w:unhideWhenUsed="1"/>
+    <w:lsdException w:name="List Bullet 5" w:semiHidden="1" w:unhideWhenUsed="1"/>
+    <w:lsdException w:name="List Number 2" w:semiHidden="1" w:unhideWhenUsed="1"/>
+    <w:lsdException w:name="List Number 3" w:semiHidden="1" w:unhideWhenUsed="1"/>
+    <w:lsdException w:name="List Number 4" w:semiHidden="1" w:unhideWhenUsed="1"/>
+    <w:lsdException w:name="List Number 5" w:semiHidden="1" w:unhideWhenUsed="1"/>
+    <w:lsdException w:name="Title" w:uiPriority="10" w:qFormat="1"/>
+    <w:lsdException w:name="Closing" w:semiHidden="1" w:unhideWhenUsed="1"/>
+    <w:lsdException w:name="Signature" w:semiHidden="1" w:unhideWhenUsed="1"/>
+    <w:lsdException w:name="Default Paragraph Font" w:semiHidden="1" w:uiPriority="1" w:unhideWhenUsed="1"/>
+    <w:lsdException w:name="Body Text" w:semiHidden="1" w:unhideWhenUsed="1"/>
+    <w:lsdException w:name="Body Text Indent" w:semiHidden="1" w:unhideWhenUsed="1"/>
+    <w:lsdException w:name="List Continue" w:semiHidden="1" w:unhideWhenUsed="1"/>
+    <w:lsdException w:name="List Continue 2" w:semiHidden="1" w:unhideWhenUsed="1"/>
+    <w:lsdException w:name="List Continue 3" w:semiHidden="1" w:unhideWhenUsed="1"/>
+    <w:lsdException w:name="List Continue 4" w:semiHidden="1" w:unhideWhenUsed="1"/>
+    <w:lsdException w:name="List Continue 5" w:semiHidden="1" w:unhideWhenUsed="1"/>
+    <w:lsdException w:name="Message Header" w:semiHidden="1" w:unhideWhenUsed="1"/>
+    <w:lsdException w:name="Subtitle" w:uiPriority="11" w:qFormat="1"/>
+    <w:lsdException w:name="Salutation" w:semiHidden="1" w:unhideWhenUsed="1"/>
+    <w:lsdException w:name="Date" w:semiHidden="1" w:unhideWhenUsed="1"/>
+    <w:lsdException w:name="Body Text First Indent" w:semiHidden="1" w:unhideWhenUsed="1"/>
+    <w:lsdException w:name="Body Text First Indent 2" w:semiHidden="1" w:unhideWhenUsed="1"/>
+    <w:lsdException w:name="Note Heading" w:semiHidden="1" w:unhideWhenUsed="1"/>
+    <w:lsdException w:name="Body Text 2" w:semiHidden="1" w:unhideWhenUsed="1"/>
+    <w:lsdException w:name="Body Text 3" w:semiHidden="1" w:unhideWhenUsed="1"/>
+    <w:lsdException w:name="Body Text Indent 2" w:semiHidden="1" w:unhideWhenUsed="1"/>
+    <w:lsdException w:name="Body Text Indent 3" w:semiHidden="1" w:unhideWhenUsed="1"/>
+    <w:lsdException w:name="Block Text" w:semiHidden="1" w:unhideWhenUsed="1"/>
+    <w:lsdException w:name="Hyperlink" w:semiHidden="1" w:unhideWhenUsed="1"/>
+    <w:lsdException w:name="FollowedHyperlink" w:semiHidden="1" w:unhideWhenUsed="1"/>
+    <w:lsdException w:name="Strong" w:uiPriority="22" w:qFormat="1"/>
+    <w:lsdException w:name="Emphasis" w:uiPriority="20" w:qFormat="1"/>
+    <w:lsdException w:name="Document Map" w:semiHidden="1" w:unhideWhenUsed="1"/>
+    <w:lsdException w:name="Plain Text" w:semiHidden="1" w:unhideWhenUsed="1"/>
+    <w:lsdException w:name="E-mail Signature" w:semiHidden="1" w:unhideWhenUsed="1"/>
+    <w:lsdException w:name="HTML Top of Form" w:semiHidden="1" w:unhideWhenUsed="1"/>
+    <w:lsdException w:name="HTML Bottom of Form" w:semiHidden="1" w:unhideWhenUsed="1"/>
+    <w:lsdException w:name="Normal (Web)" w:semiHidden="1" w:unhideWhenUsed="1"/>
+    <w:lsdException w:name="HTML Acronym" w:semiHidden="1" w:unhideWhenUsed="1"/>
+    <w:lsdException w:name="HTML Address" w:semiHidden="1" w:unhideWhenUsed="1"/>
+    <w:lsdException w:name="HTML Cite" w:semiHidden="1" w:unhideWhenUsed="1"/>
+    <w:lsdException w:name="HTML Code" w:semiHidden="1" w:unhideWhenUsed="1"/>
+    <w:lsdException w:name="HTML Definition" w:semiHidden="1" w:unhideWhenUsed="1"/>
+    <w:lsdException w:name="HTML Keyboard" w:semiHidden="1" w:unhideWhenUsed="1"/>
+    <w:lsdException w:name="HTML Preformatted" w:semiHidden="1" w:unhideWhenUsed="1"/>
+    <w:lsdException w:name="HTML Sample" w:semiHidden="1" w:unhideWhenUsed="1"/>
+    <w:lsdException w:name="HTML Typewriter" w:semiHidden="1" w:unhideWhenUsed="1"/>
+    <w:lsdException w:name="HTML Variable" w:semiHidden="1" w:unhideWhenUsed="1"/>
+    <w:lsdException w:name="Normal Table" w:semiHidden="1" w:unhideWhenUsed="1"/>
+    <w:lsdException w:name="annotation subject" w:semiHidden="1" w:unhideWhenUsed="1"/>
+    <w:lsdException w:name="No List" w:semiHidden="1" w:unhideWhenUsed="1"/>
+    <w:lsdException w:name="Outline List 1" w:semiHidden="1" w:unhideWhenUsed="1"/>
+    <w:lsdException w:name="Outline List 2" w:semiHidden="1" w:unhideWhenUsed="1"/>
+    <w:lsdException w:name="Outline List 3" w:semiHidden="1" w:unhideWhenUsed="1"/>
+    <w:lsdException w:name="Table Simple 1" w:semiHidden="1" w:unhideWhenUsed="1"/>
+    <w:lsdException w:name="Table Simple 2" w:semiHidden="1" w:unhideWhenUsed="1"/>
+    <w:lsdException w:name="Table Simple 3" w:semiHidden="1" w:unhideWhenUsed="1"/>
+    <w:lsdException w:name="Table Classic 1" w:semiHidden="1" w:unhideWhenUsed="1"/>
+    <w:lsdException w:name="Table Classic 2" w:semiHidden="1" w:unhideWhenUsed="1"/>
+    <w:lsdException w:name="Table Classic 3" w:semiHidden="1" w:unhideWhenUsed="1"/>
+    <w:lsdException w:name="Table Classic 4" w:semiHidden="1" w:unhideWhenUsed="1"/>
+    <w:lsdException w:name="Table Colorful 1" w:semiHidden="1" w:unhideWhenUsed="1"/>
+    <w:lsdException w:name="Table Colorful 2" w:semiHidden="1" w:unhideWhenUsed="1"/>
+    <w:lsdException w:name="Table Colorful 3" w:semiHidden="1" w:unhideWhenUsed="1"/>
+    <w:lsdException w:name="Table Columns 1" w:semiHidden="1" w:unhideWhenUsed="1"/>
+    <w:lsdException w:name="Table Columns 2" w:semiHidden="1" w:unhideWhenUsed="1"/>
+    <w:lsdException w:name="Table Columns 3" w:semiHidden="1" w:unhideWhenUsed="1"/>
+    <w:lsdException w:name="Table Columns 4" w:semiHidden="1" w:unhideWhenUsed="1"/>
+    <w:lsdException w:name="Table Columns 5" w:semiHidden="1" w:unhideWhenUsed="1"/>
+    <w:lsdException w:name="Table Grid 1" w:semiHidden="1" w:unhideWhenUsed="1"/>
+    <w:lsdException w:name="Table Grid 2" w:semiHidden="1" w:unhideWhenUsed="1"/>
+    <w:lsdException w:name="Table Grid 3" w:semiHidden="1" w:unhideWhenUsed="1"/>
+    <w:lsdException w:name="Table Grid 4" w:semiHidden="1" w:unhideWhenUsed="1"/>
+    <w:lsdException w:name="Table Grid 5" w:semiHidden="1" w:unhideWhenUsed="1"/>
+    <w:lsdException w:name="Table Grid 6" w:semiHidden="1" w:unhideWhenUsed="1"/>
+    <w:lsdException w:name="Table Grid 7" w:semiHidden="1" w:unhideWhenUsed="1"/>
+    <w:lsdException w:name="Table Grid 8" w:semiHidden="1" w:unhideWhenUsed="1"/>
+    <w:lsdException w:name="Table List 1" w:semiHidden="1" w:unhideWhenUsed="1"/>
+    <w:lsdException w:name="Table List 2" w:semiHidden="1" w:unhideWhenUsed="1"/>
+    <w:lsdException w:name="Table List 3" w:semiHidden="1" w:unhideWhenUsed="1"/>
+    <w:lsdException w:name="Table List 4" w:semiHidden="1" w:unhideWhenUsed="1"/>
+    <w:lsdException w:name="Table List 5" w:semiHidden="1" w:unhideWhenUsed="1"/>
+    <w:lsdException w:name="Table List 6" w:semiHidden="1" w:unhideWhenUsed="1"/>
+    <w:lsdException w:name="Table List 7" w:semiHidden="1" w:unhideWhenUsed="1"/>
+    <w:lsdException w:name="Table List 8" w:semiHidden="1" w:unhideWhenUsed="1"/>
+    <w:lsdException w:name="Table 3D effects 1" w:semiHidden="1" w:unhideWhenUsed="1"/>
+    <w:lsdException w:name="Table 3D effects 2" w:semiHidden="1" w:unhideWhenUsed="1"/>
+    <w:lsdException w:name="Table 3D effects 3" w:semiHidden="1" w:unhideWhenUsed="1"/>
+    <w:lsdException w:name="Table Contemporary" w:semiHidden="1" w:unhideWhenUsed="1"/>
+    <w:lsdException w:name="Table Elegant" w:semiHidden="1" w:unhideWhenUsed="1"/>
+    <w:lsdException w:name="Table Professional" w:semiHidden="1" w:unhideWhenUsed="1"/>
+    <w:lsdException w:name="Table Subtle 1" w:semiHidden="1" w:unhideWhenUsed="1"/>
+    <w:lsdException w:name="Table Subtle 2" w:semiHidden="1" w:unhideWhenUsed="1"/>
+    <w:lsdException w:name="Table Web 1" w:semiHidden="1" w:unhideWhenUsed="1"/>
+    <w:lsdException w:name="Table Web 2" w:semiHidden="1" w:unhideWhenUsed="1"/>
+    <w:lsdException w:name="Table Web 3" w:semiHidden="1" w:unhideWhenUsed="1"/>
+    <w:lsdException w:name="Balloon Text" w:semiHidden="1" w:unhideWhenUsed="1"/>
+    <w:lsdException w:name="Table Grid" w:uiPriority="39"/>
+    <w:lsdException w:name="Table Theme" w:semiHidden="1" w:unhideWhenUsed="1"/>
+    <w:lsdException w:name="Placeholder Text" w:semiHidden="1"/>
+    <w:lsdException w:name="No Spacing" w:uiPriority="1" w:qFormat="1"/>
+    <w:lsdException w:name="Light Shading" w:uiPriority="60"/>
+    <w:lsdException w:name="Light List" w:uiPriority="61"/>
+    <w:lsdException w:name="Light Grid" w:uiPriority="62"/>
+    <w:lsdException w:name="Medium Shading 1" w:uiPriority="63"/>
+    <w:lsdException w:name="Medium Shading 2" w:uiPriority="64"/>
+    <w:lsdException w:name="Medium List 1" w:uiPriority="65"/>
+    <w:lsdException w:name="Medium List 2" w:uiPriority="66"/>
+    <w:lsdException w:name="Medium Grid 1" w:uiPriority="67"/>
+    <w:lsdException w:name="Medium Grid 2" w:uiPriority="68"/>
+    <w:lsdException w:name="Medium Grid 3" w:uiPriority="69"/>
+    <w:lsdException w:name="Dark List" w:uiPriority="70"/>
+    <w:lsdException w:name="Colorful Shading" w:uiPriority="71"/>
+    <w:lsdException w:name="Colorful List" w:uiPriority="72"/>
+    <w:lsdException w:name="Colorful Grid" w:uiPriority="73"/>
+    <w:lsdException w:name="Light Shading Accent 1" w:uiPriority="60"/>
+    <w:lsdException w:name="Light List Accent 1" w:uiPriority="61"/>
+    <w:lsdException w:name="Light Grid Accent 1" w:uiPriority="62"/>
+    <w:lsdException w:name="Medium Shading 1 Accent 1" w:uiPriority="63"/>
+    <w:lsdException w:name="Medium Shading 2 Accent 1" w:uiPriority="64"/>
+    <w:lsdException w:name="Medium List 1 Accent 1" w:uiPriority="65"/>
+    <w:lsdException w:name="Revision" w:semiHidden="1"/>
+    <w:lsdException w:name="List Paragraph" w:uiPriority="34" w:qFormat="1"/>
+    <w:lsdException w:name="Quote" w:uiPriority="29" w:qFormat="1"/>
+    <w:lsdException w:name="Intense Quote" w:uiPriority="30" w:qFormat="1"/>
+    <w:lsdException w:name="Medium List 2 Accent 1" w:uiPriority="66"/>
+    <w:lsdException w:name="Medium Grid 1 Accent 1" w:uiPriority="67"/>
+    <w:lsdException w:name="Medium Grid 2 Accent 1" w:uiPriority="68"/>
+    <w:lsdException w:name="Medium Grid 3 Accent 1" w:uiPriority="69"/>
+    <w:lsdException w:name="Dark List Accent 1" w:uiPriority="70"/>
+    <w:lsdException w:name="Colorful Shading Accent 1" w:uiPriority="71"/>
+    <w:lsdException w:name="Colorful List Accent 1" w:uiPriority="72"/>
+    <w:lsdException w:name="Colorful Grid Accent 1" w:uiPriority="73"/>
+    <w:lsdException w:name="Light Shading Accent 2" w:uiPriority="60"/>
+    <w:lsdException w:name="Light List Accent 2" w:uiPriority="61"/>
+    <w:lsdException w:name="Light Grid Accent 2" w:uiPriority="62"/>
+    <w:lsdException w:name="Medium Shading 1 Accent 2" w:uiPriority="63"/>
+    <w:lsdException w:name="Medium Shading 2 Accent 2" w:uiPriority="64"/>
+    <w:lsdException w:name="Medium List 1 Accent 2" w:uiPriority="65"/>
+    <w:lsdException w:name="Medium List 2 Accent 2" w:uiPriority="66"/>
+    <w:lsdException w:name="Medium Grid 1 Accent 2" w:uiPriority="67"/>
+    <w:lsdException w:name="Medium Grid 2 Accent 2" w:uiPriority="68"/>
+    <w:lsdException w:name="Medium Grid 3 Accent 2" w:uiPriority="69"/>
+    <w:lsdException w:name="Dark List Accent 2" w:uiPriority="70"/>
+    <w:lsdException w:name="Colorful Shading Accent 2" w:uiPriority="71"/>
+    <w:lsdException w:name="Colorful List Accent 2" w:uiPriority="72"/>
+    <w:lsdException w:name="Colorful Grid Accent 2" w:uiPriority="73"/>
+    <w:lsdException w:name="Light Shading Accent 3" w:uiPriority="60"/>
+    <w:lsdException w:name="Light List Accent 3" w:uiPriority="61"/>
+    <w:lsdException w:name="Light Grid Accent 3" w:uiPriority="62"/>
+    <w:lsdException w:name="Medium Shading 1 Accent 3" w:uiPriority="63"/>
+    <w:lsdException w:name="Medium Shading 2 Accent 3" w:uiPriority="64"/>
+    <w:lsdException w:name="Medium List 1 Accent 3" w:uiPriority="65"/>
+    <w:lsdException w:name="Medium List 2 Accent 3" w:uiPriority="66"/>
+    <w:lsdException w:name="Medium Grid 1 Accent 3" w:uiPriority="67"/>
+    <w:lsdException w:name="Medium Grid 2 Accent 3" w:uiPriority="68"/>
+    <w:lsdException w:name="Medium Grid 3 Accent 3" w:uiPriority="69"/>
+    <w:lsdException w:name="Dark List Accent 3" w:uiPriority="70"/>
+    <w:lsdException w:name="Colorful Shading Accent 3" w:uiPriority="71"/>
+    <w:lsdException w:name="Colorful List Accent 3" w:uiPriority="72"/>
+    <w:lsdException w:name="Colorful Grid Accent 3" w:uiPriority="73"/>
+    <w:lsdException w:name="Light Shading Accent 4" w:uiPriority="60"/>
+    <w:lsdException w:name="Light List Accent 4" w:uiPriority="61"/>
+    <w:lsdException w:name="Light Grid Accent 4" w:uiPriority="62"/>
+    <w:lsdException w:name="Medium Shading 1 Accent 4" w:uiPriority="63"/>
+    <w:lsdException w:name="Medium Shading 2 Accent 4" w:uiPriority="64"/>
+    <w:lsdException w:name="Medium List 1 Accent 4" w:uiPriority="65"/>
+    <w:lsdException w:name="Medium List 2 Accent 4" w:uiPriority="66"/>
+    <w:lsdException w:name="Medium Grid 1 Accent 4" w:uiPriority="67"/>
+    <w:lsdException w:name="Medium Grid 2 Accent 4" w:uiPriority="68"/>
+    <w:lsdException w:name="Medium Grid 3 Accent 4" w:uiPriority="69"/>
+    <w:lsdException w:name="Dark List Accent 4" w:uiPriority="70"/>
+    <w:lsdException w:name="Colorful Shading Accent 4" w:uiPriority="71"/>
+    <w:lsdException w:name="Colorful List Accent 4" w:uiPriority="72"/>
+    <w:lsdException w:name="Colorful Grid Accent 4" w:uiPriority="73"/>
+    <w:lsdException w:name="Light Shading Accent 5" w:uiPriority="60"/>
+    <w:lsdException w:name="Light List Accent 5" w:uiPriority="61"/>
+    <w:lsdException w:name="Light Grid Accent 5" w:uiPriority="62"/>
+    <w:lsdException w:name="Medium Shading 1 Accent 5" w:uiPriority="63"/>
+    <w:lsdException w:name="Medium Shading 2 Accent 5" w:uiPriority="64"/>
+    <w:lsdException w:name="Medium List 1 Accent 5" w:uiPriority="65"/>
+    <w:lsdException w:name="Medium List 2 Accent 5" w:uiPriority="66"/>
+    <w:lsdException w:name="Medium Grid 1 Accent 5" w:uiPriority="67"/>
+    <w:lsdException w:name="Medium Grid 2 Accent 5" w:uiPriority="68"/>
+    <w:lsdException w:name="Medium Grid 3 Accent 5" w:uiPriority="69"/>
+    <w:lsdException w:name="Dark List Accent 5" w:uiPriority="70"/>
+    <w:lsdException w:name="Colorful Shading Accent 5" w:uiPriority="71"/>
+    <w:lsdException w:name="Colorful List Accent 5" w:uiPriority="72"/>
+    <w:lsdException w:name="Colorful Grid Accent 5" w:uiPriority="73"/>
+    <w:lsdException w:name="Light Shading Accent 6" w:uiPriority="60"/>
+    <w:lsdException w:name="Light List Accent 6" w:uiPriority="61"/>
+    <w:lsdException w:name="Light Grid Accent 6" w:uiPriority="62"/>
+    <w:lsdException w:name="Medium Shading 1 Accent 6" w:uiPriority="63"/>
+    <w:lsdException w:name="Medium Shading 2 Accent 6" w:uiPriority="64"/>
+    <w:lsdException w:name="Medium List 1 Accent 6" w:uiPriority="65"/>
+    <w:lsdException w:name="Medium List 2 Accent 6" w:uiPriority="66"/>
+    <w:lsdException w:name="Medium Grid 1 Accent 6" w:uiPriority="67"/>
+    <w:lsdException w:name="Medium Grid 2 Accent 6" w:uiPriority="68"/>
+    <w:lsdException w:name="Medium Grid 3 Accent 6" w:uiPriority="69"/>
+    <w:lsdException w:name="Dark List Accent 6" w:uiPriority="70"/>
+    <w:lsdException w:name="Colorful Shading Accent 6" w:uiPriority="71"/>
+    <w:lsdException w:name="Colorful List Accent 6" w:uiPriority="72"/>
+    <w:lsdException w:name="Colorful Grid Accent 6" w:uiPriority="73"/>
+    <w:lsdException w:name="Subtle Emphasis" w:uiPriority="19" w:qFormat="1"/>
+    <w:lsdException w:name="Intense Emphasis" w:uiPriority="21" w:qFormat="1"/>
+    <w:lsdException w:name="Subtle Reference" w:uiPriority="31" w:qFormat="1"/>
+    <w:lsdException w:name="Intense Reference" w:uiPriority="32" w:qFormat="1"/>
+    <w:lsdException w:name="Book Title" w:uiPriority="33" w:qFormat="1"/>
+    <w:lsdException w:name="Bibliography" w:semiHidden="1" w:uiPriority="37" w:unhideWhenUsed="1"/>
+    <w:lsdException w:name="TOC Heading" w:semiHidden="1" w:uiPriority="39" w:unhideWhenUsed="1" w:qFormat="1"/>
+    <w:lsdException w:name="Plain Table 1" w:uiPriority="41"/>
+    <w:lsdException w:name="Plain Table 2" w:uiPriority="42"/>
+    <w:lsdException w:name="Plain Table 3" w:uiPriority="43"/>
+    <w:lsdException w:name="Plain Table 4" w:uiPriority="44"/>
+    <w:lsdException w:name="Plain Table 5" w:uiPriority="45"/>
+    <w:lsdException w:name="Grid Table Light" w:uiPriority="40"/>
+    <w:lsdException w:name="Grid Table 1 Light" w:uiPriority="46"/>
+    <w:lsdException w:name="Grid Table 2" w:uiPriority="47"/>
+    <w:lsdException w:name="Grid Table 3" w:uiPriority="48"/>
+    <w:lsdException w:name="Grid Table 4" w:uiPriority="49"/>
+    <w:lsdException w:name="Grid Table 5 Dark" w:uiPriority="50"/>
+    <w:lsdException w:name="Grid Table 6 Colorful" w:uiPriority="51"/>
+    <w:lsdException w:name="Grid Table 7 Colorful" w:uiPriority="52"/>
+    <w:lsdException w:name="Grid Table 1 Light Accent 1" w:uiPriority="46"/>
+    <w:lsdException w:name="Grid Table 2 Accent 1" w:uiPriority="47"/>
+    <w:lsdException w:name="Grid Table 3 Accent 1" w:uiPriority="48"/>
+    <w:lsdException w:name="Grid Table 4 Accent 1" w:uiPriority="49"/>
+    <w:lsdException w:name="Grid Table 5 Dark Accent 1" w:uiPriority="50"/>
+    <w:lsdException w:name="Grid Table 6 Colorful Accent 1" w:uiPriority="51"/>
+    <w:lsdException w:name="Grid Table 7 Colorful Accent 1" w:uiPriority="52"/>
+    <w:lsdException w:name="Grid Table 1 Light Accent 2" w:uiPriority="46"/>
+    <w:lsdException w:name="Grid Table 2 Accent 2" w:uiPriority="47"/>
+    <w:lsdException w:name="Grid Table 3 Accent 2" w:uiPriority="48"/>
+    <w:lsdException w:name="Grid Table 4 Accent 2" w:uiPriority="49"/>
+    <w:lsdException w:name="Grid Table 5 Dark Accent 2" w:uiPriority="50"/>
+    <w:lsdException w:name="Grid Table 6 Colorful Accent 2" w:uiPriority="51"/>
+    <w:lsdException w:name="Grid Table 7 Colorful Accent 2" w:uiPriority="52"/>
+    <w:lsdException w:name="Grid Table 1 Light Accent 3" w:uiPriority="46"/>
+    <w:lsdException w:name="Grid Table 2 Accent 3" w:uiPriority="47"/>
+    <w:lsdException w:name="Grid Table 3 Accent 3" w:uiPriority="48"/>
+    <w:lsdException w:name="Grid Table 4 Accent 3" w:uiPriority="49"/>
+    <w:lsdException w:name="Grid Table 5 Dark Accent 3" w:uiPriority="50"/>
+    <w:lsdException w:name="Grid Table 6 Colorful Accent 3" w:uiPriority="51"/>
+    <w:lsdException w:name="Grid Table 7 Colorful Accent 3" w:uiPriority="52"/>
+    <w:lsdException w:name="Grid Table 1 Light Accent 4" w:uiPriority="46"/>
+    <w:lsdException w:name="Grid Table 2 Accent 4" w:uiPriority="47"/>
+    <w:lsdException w:name="Grid Table 3 Accent 4" w:uiPriority="48"/>
+    <w:lsdException w:name="Grid Table 4 Accent 4" w:uiPriority="49"/>
+    <w:lsdException w:name="Grid Table 5 Dark Accent 4" w:uiPriority="50"/>
+    <w:lsdException w:name="Grid Table 6 Colorful Accent 4" w:uiPriority="51"/>
+    <w:lsdException w:name="Grid Table 7 Colorful Accent 4" w:uiPriority="52"/>
+    <w:lsdException w:name="Grid Table 1 Light Accent 5" w:uiPriority="46"/>
+    <w:lsdException w:name="Grid Table 2 Accent 5" w:uiPriority="47"/>
+    <w:lsdException w:name="Grid Table 3 Accent 5" w:uiPriority="48"/>
+    <w:lsdException w:name="Grid Table 4 Accent 5" w:uiPriority="49"/>
+    <w:lsdException w:name="Grid Table 5 Dark Accent 5" w:uiPriority="50"/>
+    <w:lsdException w:name="Grid Table 6 Colorful Accent 5" w:uiPriority="51"/>
+    <w:lsdException w:name="Grid Table 7 Colorful Accent 5" w:uiPriority="52"/>
+    <w:lsdException w:name="Grid Table 1 Light Accent 6" w:uiPriority="46"/>
+    <w:lsdException w:name="Grid Table 2 Accent 6" w:uiPriority="47"/>
+    <w:lsdException w:name="Grid Table 3 Accent 6" w:uiPriority="48"/>
+    <w:lsdException w:name="Grid Table 4 Accent 6" w:uiPriority="49"/>
+    <w:lsdException w:name="Grid Table 5 Dark Accent 6" w:uiPriority="50"/>
+    <w:lsdException w:name="Grid Table 6 Colorful Accent 6" w:uiPriority="51"/>
+    <w:lsdException w:name="Grid Table 7 Colorful Accent 6" w:uiPriority="52"/>
+    <w:lsdException w:name="List Table 1 Light" w:uiPriority="46"/>
+    <w:lsdException w:name="List Table 2" w:uiPriority="47"/>
+    <w:lsdException w:name="List Table 3" w:uiPriority="48"/>
+    <w:lsdException w:name="List Table 4" w:uiPriority="49"/>
+    <w:lsdException w:name="List Table 5 Dark" w:uiPriority="50"/>
+    <w:lsdException w:name="List Table 6 Colorful" w:uiPriority="51"/>
+    <w:lsdException w:name="List Table 7 Colorful" w:uiPriority="52"/>
+    <w:lsdException w:name="List Table 1 Light Accent 1" w:uiPriority="46"/>
+    <w:lsdException w:name="List Table 2 Accent 1" w:uiPriority="47"/>
+    <w:lsdException w:name="List Table 3 Accent 1" w:uiPriority="48"/>
+    <w:lsdException w:name="List Table 4 Accent 1" w:uiPriority="49"/>
+    <w:lsdException w:name="List Table 5 Dark Accent 1" w:uiPriority="50"/>
+    <w:lsdException w:name="List Table 6 Colorful Accent 1" w:uiPriority="51"/>
+    <w:lsdException w:name="List Table 7 Colorful Accent 1" w:uiPriority="52"/>
+    <w:lsdException w:name="List Table 1 Light Accent 2" w:uiPriority="46"/>
+    <w:lsdException w:name="List Table 2 Accent 2" w:uiPriority="47"/>
+    <w:lsdException w:name="List Table 3 Accent 2" w:uiPriority="48"/>
+    <w:lsdException w:name="List Table 4 Accent 2" w:uiPriority="49"/>
+    <w:lsdException w:name="List Table 5 Dark Accent 2" w:uiPriority="50"/>
+    <w:lsdException w:name="List Table 6 Colorful Accent 2" w:uiPriority="51"/>
+    <w:lsdException w:name="List Table 7 Colorful Accent 2" w:uiPriority="52"/>
+    <w:lsdException w:name="List Table 1 Light Accent 3" w:uiPriority="46"/>
+    <w:lsdException w:name="List Table 2 Accent 3" w:uiPriority="47"/>
+    <w:lsdException w:name="List Table 3 Accent 3" w:uiPriority="48"/>
+    <w:lsdException w:name="List Table 4 Accent 3" w:uiPriority="49"/>
+    <w:lsdException w:name="List Table 5 Dark Accent 3" w:uiPriority="50"/>
+    <w:lsdException w:name="List Table 6 Colorful Accent 3" w:uiPriority="51"/>
+    <w:lsdException w:name="List Table 7 Colorful Accent 3" w:uiPriority="52"/>
+    <w:lsdException w:name="List Table 1 Light Accent 4" w:uiPriority="46"/>
+    <w:lsdException w:name="List Table 2 Accent 4" w:uiPriority="47"/>
+    <w:lsdException w:name="List Table 3 Accent 4" w:uiPriority="48"/>
+    <w:lsdException w:name="List Table 4 Accent 4" w:uiPriority="49"/>
+    <w:lsdException w:name="List Table 5 Dark Accent 4" w:uiPriority="50"/>
+    <w:lsdException w:name="List Table 6 Colorful Accent 4" w:uiPriority="51"/>
+    <w:lsdException w:name="List Table 7 Colorful Accent 4" w:uiPriority="52"/>
+    <w:lsdException w:name="List Table 1 Light Accent 5" w:uiPriority="46"/>
+    <w:lsdException w:name="List Table 2 Accent 5" w:uiPriority="47"/>
+    <w:lsdException w:name="List Table 3 Accent 5" w:uiPriority="48"/>
+    <w:lsdException w:name="List Table 4 Accent 5" w:uiPriority="49"/>
+    <w:lsdException w:name="List Table 5 Dark Accent 5" w:uiPriority="50"/>
+    <w:lsdException w:name="List Table 6 Colorful Accent 5" w:uiPriority="51"/>
+    <w:lsdException w:name="List Table 7 Colorful Accent 5" w:uiPriority="52"/>
+    <w:lsdException w:name="List Table 1 Light Accent 6" w:uiPriority="46"/>
+    <w:lsdException w:name="List Table 2 Accent 6" w:uiPriority="47"/>
+    <w:lsdException w:name="List Table 3 Accent 6" w:uiPriority="48"/>
+    <w:lsdException w:name="List Table 4 Accent 6" w:uiPriority="49"/>
+    <w:lsdException w:name="List Table 5 Dark Accent 6" w:uiPriority="50"/>
+    <w:lsdException w:name="List Table 6 Colorful Accent 6" w:uiPriority="51"/>
+    <w:lsdException w:name="List Table 7 Colorful Accent 6" w:uiPriority="52"/>
   </w:latentStyles>
   <w:style w:type="paragraph" w:default="1" w:styleId="Normal">
     <w:name w:val="Normal"/>
     <w:qFormat/>
   </w:style>
-  <w:style w:type="character" w:default="1" w:styleId="DefaultParagraphFont">
+  <w:style w:type="character" w:default="1" w:styleId="Policepardfaut">
     <w:name w:val="Default Paragraph Font"/>
     <w:uiPriority w:val="1"/>
     <w:semiHidden/>
     <w:unhideWhenUsed/>
   </w:style>
-  <w:style w:type="table" w:default="1" w:styleId="TableNormal">
+  <w:style w:type="table" w:default="1" w:styleId="TableauNormal">
     <w:name w:val="Normal Table"/>
     <w:uiPriority w:val="99"/>
     <w:semiHidden/>
@@ -5339,16 +5020,16 @@
       </w:tblCellMar>
     </w:tblPr>
   </w:style>
-  <w:style w:type="numbering" w:default="1" w:styleId="NoList">
+  <w:style w:type="numbering" w:default="1" w:styleId="Aucuneliste">
     <w:name w:val="No List"/>
     <w:uiPriority w:val="99"/>
     <w:semiHidden/>
     <w:unhideWhenUsed/>
   </w:style>
-  <w:style w:type="paragraph" w:styleId="Header">
+  <w:style w:type="paragraph" w:styleId="En-tte">
     <w:name w:val="header"/>
     <w:basedOn w:val="Normal"/>
-    <w:link w:val="HeaderChar"/>
+    <w:link w:val="En-tteCar"/>
     <w:uiPriority w:val="99"/>
     <w:unhideWhenUsed/>
     <w:rsid w:val="003749ED"/>
@@ -5360,17 +5041,17 @@
       <w:spacing w:after="0" w:line="240" w:lineRule="auto"/>
     </w:pPr>
   </w:style>
-  <w:style w:type="character" w:customStyle="1" w:styleId="HeaderChar">
-    <w:name w:val="Header Char"/>
-    <w:basedOn w:val="DefaultParagraphFont"/>
-    <w:link w:val="Header"/>
+  <w:style w:type="character" w:customStyle="1" w:styleId="En-tteCar">
+    <w:name w:val="En-tête Car"/>
+    <w:basedOn w:val="Policepardfaut"/>
+    <w:link w:val="En-tte"/>
     <w:uiPriority w:val="99"/>
     <w:rsid w:val="003749ED"/>
   </w:style>
-  <w:style w:type="paragraph" w:styleId="Footer">
+  <w:style w:type="paragraph" w:styleId="Pieddepage">
     <w:name w:val="footer"/>
     <w:basedOn w:val="Normal"/>
-    <w:link w:val="FooterChar"/>
+    <w:link w:val="PieddepageCar"/>
     <w:uiPriority w:val="99"/>
     <w:unhideWhenUsed/>
     <w:rsid w:val="003749ED"/>
@@ -5382,14 +5063,14 @@
       <w:spacing w:after="0" w:line="240" w:lineRule="auto"/>
     </w:pPr>
   </w:style>
-  <w:style w:type="character" w:customStyle="1" w:styleId="FooterChar">
-    <w:name w:val="Footer Char"/>
-    <w:basedOn w:val="DefaultParagraphFont"/>
-    <w:link w:val="Footer"/>
+  <w:style w:type="character" w:customStyle="1" w:styleId="PieddepageCar">
+    <w:name w:val="Pied de page Car"/>
+    <w:basedOn w:val="Policepardfaut"/>
+    <w:link w:val="Pieddepage"/>
     <w:uiPriority w:val="99"/>
     <w:rsid w:val="003749ED"/>
   </w:style>
-  <w:style w:type="paragraph" w:styleId="ListParagraph">
+  <w:style w:type="paragraph" w:styleId="Paragraphedeliste">
     <w:name w:val="List Paragraph"/>
     <w:basedOn w:val="Normal"/>
     <w:uiPriority w:val="34"/>
@@ -5400,9 +5081,9 @@
       <w:contextualSpacing/>
     </w:pPr>
   </w:style>
-  <w:style w:type="character" w:styleId="LineNumber">
+  <w:style w:type="character" w:styleId="Numrodeligne">
     <w:name w:val="line number"/>
-    <w:basedOn w:val="DefaultParagraphFont"/>
+    <w:basedOn w:val="Policepardfaut"/>
     <w:uiPriority w:val="99"/>
     <w:semiHidden/>
     <w:unhideWhenUsed/>
@@ -5429,10 +5110,10 @@
       <w:lang w:val="en-US" w:eastAsia="fr-FR"/>
     </w:rPr>
   </w:style>
-  <w:style w:type="paragraph" w:styleId="BalloonText">
+  <w:style w:type="paragraph" w:styleId="Textedebulles">
     <w:name w:val="Balloon Text"/>
     <w:basedOn w:val="Normal"/>
-    <w:link w:val="BalloonTextChar"/>
+    <w:link w:val="TextedebullesCar"/>
     <w:uiPriority w:val="99"/>
     <w:semiHidden/>
     <w:unhideWhenUsed/>
@@ -5446,10 +5127,10 @@
       <w:szCs w:val="16"/>
     </w:rPr>
   </w:style>
-  <w:style w:type="character" w:customStyle="1" w:styleId="BalloonTextChar">
-    <w:name w:val="Balloon Text Char"/>
-    <w:basedOn w:val="DefaultParagraphFont"/>
-    <w:link w:val="BalloonText"/>
+  <w:style w:type="character" w:customStyle="1" w:styleId="TextedebullesCar">
+    <w:name w:val="Texte de bulles Car"/>
+    <w:basedOn w:val="Policepardfaut"/>
+    <w:link w:val="Textedebulles"/>
     <w:uiPriority w:val="99"/>
     <w:semiHidden/>
     <w:rsid w:val="00274908"/>
@@ -5459,308 +5140,15 @@
       <w:szCs w:val="16"/>
     </w:rPr>
   </w:style>
-</w:styles>
-</file>
-
-<file path=word/stylesWithEffects.xml><?xml version="1.0" encoding="utf-8"?>
-<w:styles xmlns:wpc="http://schemas.microsoft.com/office/word/2010/wordprocessingCanvas" xmlns:mc="http://schemas.openxmlformats.org/markup-compatibility/2006" xmlns:o="urn:schemas-microsoft-com:office:office" xmlns:r="http://schemas.openxmlformats.org/officeDocument/2006/relationships" xmlns:m="http://schemas.openxmlformats.org/officeDocument/2006/math" xmlns:v="urn:schemas-microsoft-com:vml" xmlns:wp14="http://schemas.microsoft.com/office/word/2010/wordprocessingDrawing" xmlns:wp="http://schemas.openxmlformats.org/drawingml/2006/wordprocessingDrawing" xmlns:w10="urn:schemas-microsoft-com:office:word" xmlns:w="http://schemas.openxmlformats.org/wordprocessingml/2006/main" xmlns:w14="http://schemas.microsoft.com/office/word/2010/wordml" xmlns:wpg="http://schemas.microsoft.com/office/word/2010/wordprocessingGroup" xmlns:wpi="http://schemas.microsoft.com/office/word/2010/wordprocessingInk" xmlns:wne="http://schemas.microsoft.com/office/word/2006/wordml" xmlns:wps="http://schemas.microsoft.com/office/word/2010/wordprocessingShape" mc:Ignorable="w14 wp14">
-  <w:docDefaults>
-    <w:rPrDefault>
-      <w:rPr>
-        <w:rFonts w:asciiTheme="minorHAnsi" w:eastAsiaTheme="minorHAnsi" w:hAnsiTheme="minorHAnsi" w:cstheme="minorBidi"/>
-        <w:sz w:val="22"/>
-        <w:szCs w:val="22"/>
-        <w:lang w:val="fr-FR" w:eastAsia="en-US" w:bidi="ar-SA"/>
-      </w:rPr>
-    </w:rPrDefault>
-    <w:pPrDefault>
-      <w:pPr>
-        <w:spacing w:after="160" w:line="259" w:lineRule="auto"/>
-      </w:pPr>
-    </w:pPrDefault>
-  </w:docDefaults>
-  <w:latentStyles w:defLockedState="0" w:defUIPriority="99" w:defSemiHidden="1" w:defUnhideWhenUsed="1" w:defQFormat="0" w:count="267">
-    <w:lsdException w:name="Normal" w:semiHidden="0" w:uiPriority="0" w:unhideWhenUsed="0" w:qFormat="1"/>
-    <w:lsdException w:name="heading 1" w:semiHidden="0" w:uiPriority="9" w:unhideWhenUsed="0" w:qFormat="1"/>
-    <w:lsdException w:name="heading 2" w:uiPriority="9" w:qFormat="1"/>
-    <w:lsdException w:name="heading 3" w:uiPriority="9" w:qFormat="1"/>
-    <w:lsdException w:name="heading 4" w:uiPriority="9" w:qFormat="1"/>
-    <w:lsdException w:name="heading 5" w:uiPriority="9" w:qFormat="1"/>
-    <w:lsdException w:name="heading 6" w:uiPriority="9" w:qFormat="1"/>
-    <w:lsdException w:name="heading 7" w:uiPriority="9" w:qFormat="1"/>
-    <w:lsdException w:name="heading 8" w:uiPriority="9" w:qFormat="1"/>
-    <w:lsdException w:name="heading 9" w:uiPriority="9" w:qFormat="1"/>
-    <w:lsdException w:name="toc 1" w:uiPriority="39"/>
-    <w:lsdException w:name="toc 2" w:uiPriority="39"/>
-    <w:lsdException w:name="toc 3" w:uiPriority="39"/>
-    <w:lsdException w:name="toc 4" w:uiPriority="39"/>
-    <w:lsdException w:name="toc 5" w:uiPriority="39"/>
-    <w:lsdException w:name="toc 6" w:uiPriority="39"/>
-    <w:lsdException w:name="toc 7" w:uiPriority="39"/>
-    <w:lsdException w:name="toc 8" w:uiPriority="39"/>
-    <w:lsdException w:name="toc 9" w:uiPriority="39"/>
-    <w:lsdException w:name="caption" w:uiPriority="35" w:qFormat="1"/>
-    <w:lsdException w:name="Title" w:semiHidden="0" w:uiPriority="10" w:unhideWhenUsed="0" w:qFormat="1"/>
-    <w:lsdException w:name="Default Paragraph Font" w:uiPriority="1"/>
-    <w:lsdException w:name="Subtitle" w:semiHidden="0" w:uiPriority="11" w:unhideWhenUsed="0" w:qFormat="1"/>
-    <w:lsdException w:name="Strong" w:semiHidden="0" w:uiPriority="22" w:unhideWhenUsed="0" w:qFormat="1"/>
-    <w:lsdException w:name="Emphasis" w:semiHidden="0" w:uiPriority="20" w:unhideWhenUsed="0" w:qFormat="1"/>
-    <w:lsdException w:name="Table Grid" w:semiHidden="0" w:uiPriority="39" w:unhideWhenUsed="0"/>
-    <w:lsdException w:name="Placeholder Text" w:unhideWhenUsed="0"/>
-    <w:lsdException w:name="No Spacing" w:semiHidden="0" w:uiPriority="1" w:unhideWhenUsed="0" w:qFormat="1"/>
-    <w:lsdException w:name="Light Shading" w:semiHidden="0" w:uiPriority="60" w:unhideWhenUsed="0"/>
-    <w:lsdException w:name="Light List" w:semiHidden="0" w:uiPriority="61" w:unhideWhenUsed="0"/>
-    <w:lsdException w:name="Light Grid" w:semiHidden="0" w:uiPriority="62" w:unhideWhenUsed="0"/>
-    <w:lsdException w:name="Medium Shading 1" w:semiHidden="0" w:uiPriority="63" w:unhideWhenUsed="0"/>
-    <w:lsdException w:name="Medium Shading 2" w:semiHidden="0" w:uiPriority="64" w:unhideWhenUsed="0"/>
-    <w:lsdException w:name="Medium List 1" w:semiHidden="0" w:uiPriority="65" w:unhideWhenUsed="0"/>
-    <w:lsdException w:name="Medium List 2" w:semiHidden="0" w:uiPriority="66" w:unhideWhenUsed="0"/>
-    <w:lsdException w:name="Medium Grid 1" w:semiHidden="0" w:uiPriority="67" w:unhideWhenUsed="0"/>
-    <w:lsdException w:name="Medium Grid 2" w:semiHidden="0" w:uiPriority="68" w:unhideWhenUsed="0"/>
-    <w:lsdException w:name="Medium Grid 3" w:semiHidden="0" w:uiPriority="69" w:unhideWhenUsed="0"/>
-    <w:lsdException w:name="Dark List" w:semiHidden="0" w:uiPriority="70" w:unhideWhenUsed="0"/>
-    <w:lsdException w:name="Colorful Shading" w:semiHidden="0" w:uiPriority="71" w:unhideWhenUsed="0"/>
-    <w:lsdException w:name="Colorful List" w:semiHidden="0" w:uiPriority="72" w:unhideWhenUsed="0"/>
-    <w:lsdException w:name="Colorful Grid" w:semiHidden="0" w:uiPriority="73" w:unhideWhenUsed="0"/>
-    <w:lsdException w:name="Light Shading Accent 1" w:semiHidden="0" w:uiPriority="60" w:unhideWhenUsed="0"/>
-    <w:lsdException w:name="Light List Accent 1" w:semiHidden="0" w:uiPriority="61" w:unhideWhenUsed="0"/>
-    <w:lsdException w:name="Light Grid Accent 1" w:semiHidden="0" w:uiPriority="62" w:unhideWhenUsed="0"/>
-    <w:lsdException w:name="Medium Shading 1 Accent 1" w:semiHidden="0" w:uiPriority="63" w:unhideWhenUsed="0"/>
-    <w:lsdException w:name="Medium Shading 2 Accent 1" w:semiHidden="0" w:uiPriority="64" w:unhideWhenUsed="0"/>
-    <w:lsdException w:name="Medium List 1 Accent 1" w:semiHidden="0" w:uiPriority="65" w:unhideWhenUsed="0"/>
-    <w:lsdException w:name="Revision" w:unhideWhenUsed="0"/>
-    <w:lsdException w:name="List Paragraph" w:semiHidden="0" w:uiPriority="34" w:unhideWhenUsed="0" w:qFormat="1"/>
-    <w:lsdException w:name="Quote" w:semiHidden="0" w:uiPriority="29" w:unhideWhenUsed="0" w:qFormat="1"/>
-    <w:lsdException w:name="Intense Quote" w:semiHidden="0" w:uiPriority="30" w:unhideWhenUsed="0" w:qFormat="1"/>
-    <w:lsdException w:name="Medium List 2 Accent 1" w:semiHidden="0" w:uiPriority="66" w:unhideWhenUsed="0"/>
-    <w:lsdException w:name="Medium Grid 1 Accent 1" w:semiHidden="0" w:uiPriority="67" w:unhideWhenUsed="0"/>
-    <w:lsdException w:name="Medium Grid 2 Accent 1" w:semiHidden="0" w:uiPriority="68" w:unhideWhenUsed="0"/>
-    <w:lsdException w:name="Medium Grid 3 Accent 1" w:semiHidden="0" w:uiPriority="69" w:unhideWhenUsed="0"/>
-    <w:lsdException w:name="Dark List Accent 1" w:semiHidden="0" w:uiPriority="70" w:unhideWhenUsed="0"/>
-    <w:lsdException w:name="Colorful Shading Accent 1" w:semiHidden="0" w:uiPriority="71" w:unhideWhenUsed="0"/>
-    <w:lsdException w:name="Colorful List Accent 1" w:semiHidden="0" w:uiPriority="72" w:unhideWhenUsed="0"/>
-    <w:lsdException w:name="Colorful Grid Accent 1" w:semiHidden="0" w:uiPriority="73" w:unhideWhenUsed="0"/>
-    <w:lsdException w:name="Light Shading Accent 2" w:semiHidden="0" w:uiPriority="60" w:unhideWhenUsed="0"/>
-    <w:lsdException w:name="Light List Accent 2" w:semiHidden="0" w:uiPriority="61" w:unhideWhenUsed="0"/>
-    <w:lsdException w:name="Light Grid Accent 2" w:semiHidden="0" w:uiPriority="62" w:unhideWhenUsed="0"/>
-    <w:lsdException w:name="Medium Shading 1 Accent 2" w:semiHidden="0" w:uiPriority="63" w:unhideWhenUsed="0"/>
-    <w:lsdException w:name="Medium Shading 2 Accent 2" w:semiHidden="0" w:uiPriority="64" w:unhideWhenUsed="0"/>
-    <w:lsdException w:name="Medium List 1 Accent 2" w:semiHidden="0" w:uiPriority="65" w:unhideWhenUsed="0"/>
-    <w:lsdException w:name="Medium List 2 Accent 2" w:semiHidden="0" w:uiPriority="66" w:unhideWhenUsed="0"/>
-    <w:lsdException w:name="Medium Grid 1 Accent 2" w:semiHidden="0" w:uiPriority="67" w:unhideWhenUsed="0"/>
-    <w:lsdException w:name="Medium Grid 2 Accent 2" w:semiHidden="0" w:uiPriority="68" w:unhideWhenUsed="0"/>
-    <w:lsdException w:name="Medium Grid 3 Accent 2" w:semiHidden="0" w:uiPriority="69" w:unhideWhenUsed="0"/>
-    <w:lsdException w:name="Dark List Accent 2" w:semiHidden="0" w:uiPriority="70" w:unhideWhenUsed="0"/>
-    <w:lsdException w:name="Colorful Shading Accent 2" w:semiHidden="0" w:uiPriority="71" w:unhideWhenUsed="0"/>
-    <w:lsdException w:name="Colorful List Accent 2" w:semiHidden="0" w:uiPriority="72" w:unhideWhenUsed="0"/>
-    <w:lsdException w:name="Colorful Grid Accent 2" w:semiHidden="0" w:uiPriority="73" w:unhideWhenUsed="0"/>
-    <w:lsdException w:name="Light Shading Accent 3" w:semiHidden="0" w:uiPriority="60" w:unhideWhenUsed="0"/>
-    <w:lsdException w:name="Light List Accent 3" w:semiHidden="0" w:uiPriority="61" w:unhideWhenUsed="0"/>
-    <w:lsdException w:name="Light Grid Accent 3" w:semiHidden="0" w:uiPriority="62" w:unhideWhenUsed="0"/>
-    <w:lsdException w:name="Medium Shading 1 Accent 3" w:semiHidden="0" w:uiPriority="63" w:unhideWhenUsed="0"/>
-    <w:lsdException w:name="Medium Shading 2 Accent 3" w:semiHidden="0" w:uiPriority="64" w:unhideWhenUsed="0"/>
-    <w:lsdException w:name="Medium List 1 Accent 3" w:semiHidden="0" w:uiPriority="65" w:unhideWhenUsed="0"/>
-    <w:lsdException w:name="Medium List 2 Accent 3" w:semiHidden="0" w:uiPriority="66" w:unhideWhenUsed="0"/>
-    <w:lsdException w:name="Medium Grid 1 Accent 3" w:semiHidden="0" w:uiPriority="67" w:unhideWhenUsed="0"/>
-    <w:lsdException w:name="Medium Grid 2 Accent 3" w:semiHidden="0" w:uiPriority="68" w:unhideWhenUsed="0"/>
-    <w:lsdException w:name="Medium Grid 3 Accent 3" w:semiHidden="0" w:uiPriority="69" w:unhideWhenUsed="0"/>
-    <w:lsdException w:name="Dark List Accent 3" w:semiHidden="0" w:uiPriority="70" w:unhideWhenUsed="0"/>
-    <w:lsdException w:name="Colorful Shading Accent 3" w:semiHidden="0" w:uiPriority="71" w:unhideWhenUsed="0"/>
-    <w:lsdException w:name="Colorful List Accent 3" w:semiHidden="0" w:uiPriority="72" w:unhideWhenUsed="0"/>
-    <w:lsdException w:name="Colorful Grid Accent 3" w:semiHidden="0" w:uiPriority="73" w:unhideWhenUsed="0"/>
-    <w:lsdException w:name="Light Shading Accent 4" w:semiHidden="0" w:uiPriority="60" w:unhideWhenUsed="0"/>
-    <w:lsdException w:name="Light List Accent 4" w:semiHidden="0" w:uiPriority="61" w:unhideWhenUsed="0"/>
-    <w:lsdException w:name="Light Grid Accent 4" w:semiHidden="0" w:uiPriority="62" w:unhideWhenUsed="0"/>
-    <w:lsdException w:name="Medium Shading 1 Accent 4" w:semiHidden="0" w:uiPriority="63" w:unhideWhenUsed="0"/>
-    <w:lsdException w:name="Medium Shading 2 Accent 4" w:semiHidden="0" w:uiPriority="64" w:unhideWhenUsed="0"/>
-    <w:lsdException w:name="Medium List 1 Accent 4" w:semiHidden="0" w:uiPriority="65" w:unhideWhenUsed="0"/>
-    <w:lsdException w:name="Medium List 2 Accent 4" w:semiHidden="0" w:uiPriority="66" w:unhideWhenUsed="0"/>
-    <w:lsdException w:name="Medium Grid 1 Accent 4" w:semiHidden="0" w:uiPriority="67" w:unhideWhenUsed="0"/>
-    <w:lsdException w:name="Medium Grid 2 Accent 4" w:semiHidden="0" w:uiPriority="68" w:unhideWhenUsed="0"/>
-    <w:lsdException w:name="Medium Grid 3 Accent 4" w:semiHidden="0" w:uiPriority="69" w:unhideWhenUsed="0"/>
-    <w:lsdException w:name="Dark List Accent 4" w:semiHidden="0" w:uiPriority="70" w:unhideWhenUsed="0"/>
-    <w:lsdException w:name="Colorful Shading Accent 4" w:semiHidden="0" w:uiPriority="71" w:unhideWhenUsed="0"/>
-    <w:lsdException w:name="Colorful List Accent 4" w:semiHidden="0" w:uiPriority="72" w:unhideWhenUsed="0"/>
-    <w:lsdException w:name="Colorful Grid Accent 4" w:semiHidden="0" w:uiPriority="73" w:unhideWhenUsed="0"/>
-    <w:lsdException w:name="Light Shading Accent 5" w:semiHidden="0" w:uiPriority="60" w:unhideWhenUsed="0"/>
-    <w:lsdException w:name="Light List Accent 5" w:semiHidden="0" w:uiPriority="61" w:unhideWhenUsed="0"/>
-    <w:lsdException w:name="Light Grid Accent 5" w:semiHidden="0" w:uiPriority="62" w:unhideWhenUsed="0"/>
-    <w:lsdException w:name="Medium Shading 1 Accent 5" w:semiHidden="0" w:uiPriority="63" w:unhideWhenUsed="0"/>
-    <w:lsdException w:name="Medium Shading 2 Accent 5" w:semiHidden="0" w:uiPriority="64" w:unhideWhenUsed="0"/>
-    <w:lsdException w:name="Medium List 1 Accent 5" w:semiHidden="0" w:uiPriority="65" w:unhideWhenUsed="0"/>
-    <w:lsdException w:name="Medium List 2 Accent 5" w:semiHidden="0" w:uiPriority="66" w:unhideWhenUsed="0"/>
-    <w:lsdException w:name="Medium Grid 1 Accent 5" w:semiHidden="0" w:uiPriority="67" w:unhideWhenUsed="0"/>
-    <w:lsdException w:name="Medium Grid 2 Accent 5" w:semiHidden="0" w:uiPriority="68" w:unhideWhenUsed="0"/>
-    <w:lsdException w:name="Medium Grid 3 Accent 5" w:semiHidden="0" w:uiPriority="69" w:unhideWhenUsed="0"/>
-    <w:lsdException w:name="Dark List Accent 5" w:semiHidden="0" w:uiPriority="70" w:unhideWhenUsed="0"/>
-    <w:lsdException w:name="Colorful Shading Accent 5" w:semiHidden="0" w:uiPriority="71" w:unhideWhenUsed="0"/>
-    <w:lsdException w:name="Colorful List Accent 5" w:semiHidden="0" w:uiPriority="72" w:unhideWhenUsed="0"/>
-    <w:lsdException w:name="Colorful Grid Accent 5" w:semiHidden="0" w:uiPriority="73" w:unhideWhenUsed="0"/>
-    <w:lsdException w:name="Light Shading Accent 6" w:semiHidden="0" w:uiPriority="60" w:unhideWhenUsed="0"/>
-    <w:lsdException w:name="Light List Accent 6" w:semiHidden="0" w:uiPriority="61" w:unhideWhenUsed="0"/>
-    <w:lsdException w:name="Light Grid Accent 6" w:semiHidden="0" w:uiPriority="62" w:unhideWhenUsed="0"/>
-    <w:lsdException w:name="Medium Shading 1 Accent 6" w:semiHidden="0" w:uiPriority="63" w:unhideWhenUsed="0"/>
-    <w:lsdException w:name="Medium Shading 2 Accent 6" w:semiHidden="0" w:uiPriority="64" w:unhideWhenUsed="0"/>
-    <w:lsdException w:name="Medium List 1 Accent 6" w:semiHidden="0" w:uiPriority="65" w:unhideWhenUsed="0"/>
-    <w:lsdException w:name="Medium List 2 Accent 6" w:semiHidden="0" w:uiPriority="66" w:unhideWhenUsed="0"/>
-    <w:lsdException w:name="Medium Grid 1 Accent 6" w:semiHidden="0" w:uiPriority="67" w:unhideWhenUsed="0"/>
-    <w:lsdException w:name="Medium Grid 2 Accent 6" w:semiHidden="0" w:uiPriority="68" w:unhideWhenUsed="0"/>
-    <w:lsdException w:name="Medium Grid 3 Accent 6" w:semiHidden="0" w:uiPriority="69" w:unhideWhenUsed="0"/>
-    <w:lsdException w:name="Dark List Accent 6" w:semiHidden="0" w:uiPriority="70" w:unhideWhenUsed="0"/>
-    <w:lsdException w:name="Colorful Shading Accent 6" w:semiHidden="0" w:uiPriority="71" w:unhideWhenUsed="0"/>
-    <w:lsdException w:name="Colorful List Accent 6" w:semiHidden="0" w:uiPriority="72" w:unhideWhenUsed="0"/>
-    <w:lsdException w:name="Colorful Grid Accent 6" w:semiHidden="0" w:uiPriority="73" w:unhideWhenUsed="0"/>
-    <w:lsdException w:name="Subtle Emphasis" w:semiHidden="0" w:uiPriority="19" w:unhideWhenUsed="0" w:qFormat="1"/>
-    <w:lsdException w:name="Intense Emphasis" w:semiHidden="0" w:uiPriority="21" w:unhideWhenUsed="0" w:qFormat="1"/>
-    <w:lsdException w:name="Subtle Reference" w:semiHidden="0" w:uiPriority="31" w:unhideWhenUsed="0" w:qFormat="1"/>
-    <w:lsdException w:name="Intense Reference" w:semiHidden="0" w:uiPriority="32" w:unhideWhenUsed="0" w:qFormat="1"/>
-    <w:lsdException w:name="Book Title" w:semiHidden="0" w:uiPriority="33" w:unhideWhenUsed="0" w:qFormat="1"/>
-    <w:lsdException w:name="Bibliography" w:uiPriority="37"/>
-    <w:lsdException w:name="TOC Heading" w:uiPriority="39" w:qFormat="1"/>
-  </w:latentStyles>
-  <w:style w:type="paragraph" w:default="1" w:styleId="Normal">
-    <w:name w:val="Normal"/>
-    <w:qFormat/>
-  </w:style>
-  <w:style w:type="character" w:default="1" w:styleId="DefaultParagraphFont">
-    <w:name w:val="Default Paragraph Font"/>
-    <w:uiPriority w:val="1"/>
-    <w:semiHidden/>
-    <w:unhideWhenUsed/>
-  </w:style>
-  <w:style w:type="table" w:default="1" w:styleId="TableNormal">
-    <w:name w:val="Normal Table"/>
-    <w:uiPriority w:val="99"/>
-    <w:semiHidden/>
-    <w:unhideWhenUsed/>
-    <w:tblPr>
-      <w:tblInd w:w="0" w:type="dxa"/>
-      <w:tblCellMar>
-        <w:top w:w="0" w:type="dxa"/>
-        <w:left w:w="108" w:type="dxa"/>
-        <w:bottom w:w="0" w:type="dxa"/>
-        <w:right w:w="108" w:type="dxa"/>
-      </w:tblCellMar>
-    </w:tblPr>
-  </w:style>
-  <w:style w:type="numbering" w:default="1" w:styleId="NoList">
-    <w:name w:val="No List"/>
-    <w:uiPriority w:val="99"/>
-    <w:semiHidden/>
-    <w:unhideWhenUsed/>
-  </w:style>
-  <w:style w:type="paragraph" w:styleId="Header">
-    <w:name w:val="header"/>
-    <w:basedOn w:val="Normal"/>
-    <w:link w:val="HeaderChar"/>
+  <w:style w:type="character" w:styleId="Lienhypertexte">
+    <w:name w:val="Hyperlink"/>
+    <w:basedOn w:val="Policepardfaut"/>
     <w:uiPriority w:val="99"/>
     <w:unhideWhenUsed/>
-    <w:rsid w:val="003749ED"/>
-    <w:pPr>
-      <w:tabs>
-        <w:tab w:val="center" w:pos="4536"/>
-        <w:tab w:val="right" w:pos="9072"/>
-      </w:tabs>
-      <w:spacing w:after="0" w:line="240" w:lineRule="auto"/>
-    </w:pPr>
-  </w:style>
-  <w:style w:type="character" w:customStyle="1" w:styleId="HeaderChar">
-    <w:name w:val="Header Char"/>
-    <w:basedOn w:val="DefaultParagraphFont"/>
-    <w:link w:val="Header"/>
-    <w:uiPriority w:val="99"/>
-    <w:rsid w:val="003749ED"/>
-  </w:style>
-  <w:style w:type="paragraph" w:styleId="Footer">
-    <w:name w:val="footer"/>
-    <w:basedOn w:val="Normal"/>
-    <w:link w:val="FooterChar"/>
-    <w:uiPriority w:val="99"/>
-    <w:unhideWhenUsed/>
-    <w:rsid w:val="003749ED"/>
-    <w:pPr>
-      <w:tabs>
-        <w:tab w:val="center" w:pos="4536"/>
-        <w:tab w:val="right" w:pos="9072"/>
-      </w:tabs>
-      <w:spacing w:after="0" w:line="240" w:lineRule="auto"/>
-    </w:pPr>
-  </w:style>
-  <w:style w:type="character" w:customStyle="1" w:styleId="FooterChar">
-    <w:name w:val="Footer Char"/>
-    <w:basedOn w:val="DefaultParagraphFont"/>
-    <w:link w:val="Footer"/>
-    <w:uiPriority w:val="99"/>
-    <w:rsid w:val="003749ED"/>
-  </w:style>
-  <w:style w:type="paragraph" w:styleId="ListParagraph">
-    <w:name w:val="List Paragraph"/>
-    <w:basedOn w:val="Normal"/>
-    <w:uiPriority w:val="34"/>
-    <w:qFormat/>
-    <w:rsid w:val="008F0200"/>
-    <w:pPr>
-      <w:ind w:left="720"/>
-      <w:contextualSpacing/>
-    </w:pPr>
-  </w:style>
-  <w:style w:type="character" w:styleId="LineNumber">
-    <w:name w:val="line number"/>
-    <w:basedOn w:val="DefaultParagraphFont"/>
-    <w:uiPriority w:val="99"/>
-    <w:semiHidden/>
-    <w:unhideWhenUsed/>
-    <w:rsid w:val="00BE74A9"/>
-  </w:style>
-  <w:style w:type="paragraph" w:customStyle="1" w:styleId="Corps">
-    <w:name w:val="Corps"/>
-    <w:rsid w:val="009123BF"/>
-    <w:pPr>
-      <w:pBdr>
-        <w:top w:val="nil"/>
-        <w:left w:val="nil"/>
-        <w:bottom w:val="nil"/>
-        <w:right w:val="nil"/>
-        <w:between w:val="nil"/>
-        <w:bar w:val="nil"/>
-      </w:pBdr>
-      <w:spacing w:after="0" w:line="240" w:lineRule="auto"/>
-    </w:pPr>
+    <w:rsid w:val="00FF59F0"/>
     <w:rPr>
-      <w:rFonts w:ascii="Helvetica" w:eastAsia="Arial Unicode MS" w:hAnsi="Arial Unicode MS" w:cs="Arial Unicode MS"/>
-      <w:color w:val="000000"/>
-      <w:bdr w:val="nil"/>
-      <w:lang w:val="en-US" w:eastAsia="fr-FR"/>
-    </w:rPr>
-  </w:style>
-  <w:style w:type="paragraph" w:styleId="BalloonText">
-    <w:name w:val="Balloon Text"/>
-    <w:basedOn w:val="Normal"/>
-    <w:link w:val="BalloonTextChar"/>
-    <w:uiPriority w:val="99"/>
-    <w:semiHidden/>
-    <w:unhideWhenUsed/>
-    <w:rsid w:val="00274908"/>
-    <w:pPr>
-      <w:spacing w:after="0" w:line="240" w:lineRule="auto"/>
-    </w:pPr>
-    <w:rPr>
-      <w:rFonts w:ascii="Tahoma" w:hAnsi="Tahoma" w:cs="Tahoma"/>
-      <w:sz w:val="16"/>
-      <w:szCs w:val="16"/>
-    </w:rPr>
-  </w:style>
-  <w:style w:type="character" w:customStyle="1" w:styleId="BalloonTextChar">
-    <w:name w:val="Balloon Text Char"/>
-    <w:basedOn w:val="DefaultParagraphFont"/>
-    <w:link w:val="BalloonText"/>
-    <w:uiPriority w:val="99"/>
-    <w:semiHidden/>
-    <w:rsid w:val="00274908"/>
-    <w:rPr>
-      <w:rFonts w:ascii="Tahoma" w:hAnsi="Tahoma" w:cs="Tahoma"/>
-      <w:sz w:val="16"/>
-      <w:szCs w:val="16"/>
+      <w:color w:val="0563C1" w:themeColor="hyperlink"/>
+      <w:u w:val="single"/>
     </w:rPr>
   </w:style>
 </w:styles>
@@ -6021,7 +5409,7 @@
   <a:extraClrSchemeLst/>
   <a:extLst>
     <a:ext uri="{05A4C25C-085E-4340-85A3-A5531E510DB2}">
-      <thm15:themeFamily xmlns:thm15="http://schemas.microsoft.com/office/thememl/2012/main" xmlns="" name="Office Theme" id="{62F939B6-93AF-4DB8-9C6B-D6C7DFDC589F}" vid="{4A3C46E8-61CC-4603-A589-7422A47A8E4A}"/>
+      <thm15:themeFamily xmlns:thm15="http://schemas.microsoft.com/office/thememl/2012/main" name="Office Theme" id="{62F939B6-93AF-4DB8-9C6B-D6C7DFDC589F}" vid="{4A3C46E8-61CC-4603-A589-7422A47A8E4A}"/>
     </a:ext>
   </a:extLst>
 </a:theme>

</xml_diff>